<commit_message>
2021-05-11 POI call review
Updated during the 2021-05-21 call to clarify that the MSC hierarchy is recursive
</commit_message>
<xml_diff>
--- a/draft-ietf-teas-actn-poi-applicability.docx
+++ b/draft-ietf-teas-actn-poi-applicability.docx
@@ -4668,7 +4668,11 @@
     </w:p>
     <w:p>
       <w:r>
-        <w:t xml:space="preserve">The full automation of the management and control of Service Providers transport networks (IP/MPLS, Optical and also Microwave) is key for achieving the new challenges coming now with 5G as well as with the increased demand in terms of business agility and mobility in a digital world. ACTN architecture, by abstracting the network complexity from Optical and IP/MPLS networks towards MDSC and then from MDSC towards OSS/BSS or Orchestration layer through the use of standard interfaces and data models, is allowing a </w:t>
+        <w:t xml:space="preserve">The full automation of the management and control of Service Providers transport networks (IP/MPLS, Optical and also Microwave) is key for achieving the new challenges coming now with 5G as well as with the increased demand in terms of business agility and mobility in a digital world. ACTN architecture, by abstracting the </w:t>
+      </w:r>
+      <w:r>
+        <w:lastRenderedPageBreak/>
+        <w:t xml:space="preserve">network complexity from Optical and IP/MPLS networks towards MDSC and then from MDSC towards OSS/BSS or Orchestration layer through the use of standard interfaces and data models, is allowing a </w:t>
       </w:r>
       <w:r>
         <w:t>wide</w:t>
@@ -4708,54 +4712,54 @@
     </w:p>
     <w:p>
       <w:r>
-        <w:t xml:space="preserve">This separation is inefficient for many reasons. Both capital expenditure (CAPEX) and operational expenditure (OPEX) could be significantly reduced by better integrating the packet and the optical network. Multi-layer online topology insight can speed up </w:t>
+        <w:t>This separation is inefficient for many reasons. Both capital expenditure (CAPEX) and operational expenditure (OPEX) could be significantly reduced by better integrating the packet and the optical network. Multi-layer online topology insight can speed up troubleshooting (e.g., alarm correlation) and network operation (e.g., coordination of maintenance events), multi-layer offline topology inventory can improve service quality (e.g., detection of diversity constraint violations) and multi-layer traffic engineering can use the available network capacity more efficiently (e.g., coordination of restoration). In addition, provisioning workflows can be simplified or automated as needed across layers (e.g, to achieve bandwidth on demand</w:t>
+      </w:r>
+      <w:r>
+        <w:t>, or to perform maintenance events</w:t>
+      </w:r>
+      <w:r>
+        <w:t>).</w:t>
+      </w:r>
+    </w:p>
+    <w:p>
+      <w:r>
+        <w:t>ACTN framework enables this complete multi-layer and multi-vendor integration of packet and optical networks through MDSC and packet and optical PNCs.</w:t>
+      </w:r>
+    </w:p>
+    <w:p>
+      <w:r>
+        <w:t xml:space="preserve">In this document, key </w:t>
+      </w:r>
+      <w:r>
+        <w:t>scenarios</w:t>
+      </w:r>
+      <w:r>
+        <w:t xml:space="preserve"> for Packet Optical Integration (POI) are described</w:t>
+      </w:r>
+      <w:r>
+        <w:t xml:space="preserve"> from the packet service layer perspective</w:t>
+      </w:r>
+      <w:r>
+        <w:t xml:space="preserve">. The objective is to explain the benefit and the impact for both the packet and the optical layer, and to identify the required </w:t>
+      </w:r>
+      <w:r>
+        <w:t>coordination</w:t>
+      </w:r>
+      <w:r>
+        <w:t xml:space="preserve"> </w:t>
+      </w:r>
+      <w:r>
+        <w:t xml:space="preserve">between both layers. Precise definitions of </w:t>
+      </w:r>
+      <w:r>
+        <w:t>scenarios</w:t>
+      </w:r>
+      <w:r>
+        <w:t xml:space="preserve"> </w:t>
       </w:r>
       <w:r>
         <w:lastRenderedPageBreak/>
-        <w:t>troubleshooting (e.g., alarm correlation) and network operation (e.g., coordination of maintenance events), multi-layer offline topology inventory can improve service quality (e.g., detection of diversity constraint violations) and multi-layer traffic engineering can use the available network capacity more efficiently (e.g., coordination of restoration). In addition, provisioning workflows can be simplified or automated as needed across layers (e.g, to achieve bandwidth on demand</w:t>
-      </w:r>
-      <w:r>
-        <w:t>, or to perform maintenance events</w:t>
-      </w:r>
-      <w:r>
-        <w:t>).</w:t>
-      </w:r>
-    </w:p>
-    <w:p>
-      <w:r>
-        <w:t>ACTN framework enables this complete multi-layer and multi-vendor integration of packet and optical networks through MDSC and packet and optical PNCs.</w:t>
-      </w:r>
-    </w:p>
-    <w:p>
-      <w:r>
-        <w:t xml:space="preserve">In this document, key </w:t>
-      </w:r>
-      <w:r>
-        <w:t>scenarios</w:t>
-      </w:r>
-      <w:r>
-        <w:t xml:space="preserve"> for Packet Optical Integration (POI) are described</w:t>
-      </w:r>
-      <w:r>
-        <w:t xml:space="preserve"> from the packet service layer perspective</w:t>
-      </w:r>
-      <w:r>
-        <w:t xml:space="preserve">. The objective is to explain the benefit and the impact for both the packet and the optical layer, and to identify the required </w:t>
-      </w:r>
-      <w:r>
-        <w:t>coordination</w:t>
-      </w:r>
-      <w:r>
-        <w:t xml:space="preserve"> </w:t>
-      </w:r>
-      <w:r>
-        <w:t xml:space="preserve">between both layers. Precise definitions of </w:t>
-      </w:r>
-      <w:r>
-        <w:t>scenarios</w:t>
-      </w:r>
-      <w:r>
-        <w:t xml:space="preserve"> can help with achieving a common understanding across different disciplines. The focus of the </w:t>
+        <w:t xml:space="preserve">can help with achieving a common understanding across different disciplines. The focus of the </w:t>
       </w:r>
       <w:r>
         <w:t>scenarios</w:t>
@@ -5465,6 +5469,7 @@
     </w:p>
     <w:p>
       <w:r>
+        <w:lastRenderedPageBreak/>
         <w:t>The ACTN architecture, defined in [RFC8453], is used to control this multi-domain network where each Packet PNC (P-PNC) is responsible for controlling its IP domain</w:t>
       </w:r>
       <w:r>
@@ -5509,11 +5514,7 @@
     </w:p>
     <w:p>
       <w:r>
-        <w:t xml:space="preserve">The MPI interface presents an abstracted topology to MDSC hiding technology-specific aspects of the network and hiding topology details depending on the policy chosen regarding the level of abstraction supported. The level of abstraction can be obtained </w:t>
-      </w:r>
-      <w:r>
-        <w:lastRenderedPageBreak/>
-        <w:t xml:space="preserve">based on P-PNC and O-PNC configuration parameters (e.g. provide the potential connectivity between any PE and any </w:t>
+        <w:t xml:space="preserve">The MPI interface presents an abstracted topology to MDSC hiding technology-specific aspects of the network and hiding topology details depending on the policy chosen regarding the level of abstraction supported. The level of abstraction can be obtained based on P-PNC and O-PNC configuration parameters (e.g. provide the potential connectivity between any PE and any </w:t>
       </w:r>
       <w:r>
         <w:t>BR</w:t>
@@ -5616,6 +5617,7 @@
     </w:p>
     <w:p>
       <w:r>
+        <w:lastRenderedPageBreak/>
         <w:t>Therefore, if inter-domain links between the Optical domains exist, they would be used to support multi-domain Optical services, which are outside the scope of this document.</w:t>
       </w:r>
     </w:p>
@@ -5657,7 +5659,6 @@
     </w:p>
     <w:p>
       <w:r>
-        <w:lastRenderedPageBreak/>
         <w:t>From an implementation perspective, the functions associated with MDSC and described in [RFC8453] may be grouped in different ways.</w:t>
       </w:r>
     </w:p>
@@ -5843,7 +5844,11 @@
         <w:t>.</w:t>
       </w:r>
       <w:r>
-        <w:t xml:space="preserve"> In this case, the MDSC is dealing with the </w:t>
+        <w:t xml:space="preserve"> In this case, the MDSC is dealing with </w:t>
+      </w:r>
+      <w:r>
+        <w:lastRenderedPageBreak/>
+        <w:t xml:space="preserve">the </w:t>
       </w:r>
       <w:r>
         <w:rPr>
@@ -5974,7 +5979,6 @@
         <w:pStyle w:val="RFCListBullet"/>
       </w:pPr>
       <w:r>
-        <w:lastRenderedPageBreak/>
         <w:t>to enable</w:t>
       </w:r>
       <w:r>
@@ -6175,6 +6179,7 @@
       <w:bookmarkStart w:id="258" w:name="_Toc53130235"/>
       <w:bookmarkStart w:id="259" w:name="_Toc68604091"/>
       <w:r>
+        <w:lastRenderedPageBreak/>
         <w:t>L2/L3VPN</w:t>
       </w:r>
       <w:r>
@@ -6370,7 +6375,6 @@
         <w:pStyle w:val="RFCFigure"/>
       </w:pPr>
       <w:r>
-        <w:lastRenderedPageBreak/>
         <w:t xml:space="preserve">            +-------------------------------------------+</w:t>
       </w:r>
     </w:p>
@@ -6955,6 +6959,7 @@
         </w:tabs>
       </w:pPr>
       <w:r>
+        <w:lastRenderedPageBreak/>
         <w:t xml:space="preserve">The model also provides VN-level preference information (e.g., VN member diversity) and VN-level admin-status and operational-status. </w:t>
       </w:r>
     </w:p>
@@ -7164,7 +7169,6 @@
         </w:tabs>
       </w:pPr>
       <w:r>
-        <w:lastRenderedPageBreak/>
         <w:t xml:space="preserve">TE-service mapping provides the mapping </w:t>
       </w:r>
       <w:r>
@@ -7408,6 +7412,7 @@
         </w:tabs>
       </w:pPr>
       <w:r>
+        <w:lastRenderedPageBreak/>
         <w:t xml:space="preserve">Hard Isolation with deterministic latency: </w:t>
       </w:r>
       <w:r>
@@ -7506,49 +7511,46 @@
         <w:t xml:space="preserve"> (on how different VN members, belonging to the same VN, can share or not network resources)</w:t>
       </w:r>
       <w:r>
-        <w:t xml:space="preserve">. For the first two cases, VN members can be </w:t>
-      </w:r>
+        <w:t>. For the first two cases, VN members can be hard</w:t>
+      </w:r>
+      <w:r>
+        <w:noBreakHyphen/>
+      </w:r>
+      <w:r>
+        <w:t>isolated, soft-isolated, or shared. For the third case, VN members can be soft-isolated or shared.</w:t>
+      </w:r>
+    </w:p>
+    <w:p>
+      <w:r>
+        <w:t>In order to fulfill the the L2/L3VPN end-to-end TE requirements, including the TE binding r</w:t>
+      </w:r>
+      <w:r>
+        <w:t>e</w:t>
+      </w:r>
+      <w:r>
+        <w:t xml:space="preserve">quirements, the MDSC needs to perform multi-layer/multi-domain path computation </w:t>
+      </w:r>
+      <w:r>
+        <w:t>to select the BRs, the intra-domain MP</w:t>
+      </w:r>
+      <w:r>
+        <w:t>L</w:t>
+      </w:r>
+      <w:r>
+        <w:t>S-TE Tunnels and the intra-domain Optical Tunnels.</w:t>
+      </w:r>
+    </w:p>
+    <w:p>
+      <w:r>
+        <w:t>Depending on the knowledge that MDSC has of the topology and configuration of the underlying network domains, three models for performing path computation are possible:</w:t>
+      </w:r>
+    </w:p>
+    <w:p>
+      <w:pPr>
+        <w:pStyle w:val="RFCListNumbered"/>
+      </w:pPr>
       <w:r>
         <w:lastRenderedPageBreak/>
-        <w:t>hard</w:t>
-      </w:r>
-      <w:r>
-        <w:noBreakHyphen/>
-      </w:r>
-      <w:r>
-        <w:t>isolated, soft-isolated, or shared. For the third case, VN members can be soft-isolated or shared.</w:t>
-      </w:r>
-    </w:p>
-    <w:p>
-      <w:r>
-        <w:t>In order to fulfill the the L2/L3VPN end-to-end TE requirements, including the TE binding r</w:t>
-      </w:r>
-      <w:r>
-        <w:t>e</w:t>
-      </w:r>
-      <w:r>
-        <w:t xml:space="preserve">quirements, the MDSC needs to perform multi-layer/multi-domain path computation </w:t>
-      </w:r>
-      <w:r>
-        <w:t>to select the BRs, the intra-domain MP</w:t>
-      </w:r>
-      <w:r>
-        <w:t>L</w:t>
-      </w:r>
-      <w:r>
-        <w:t>S-TE Tunnels and the intra-domain Optical Tunnels.</w:t>
-      </w:r>
-    </w:p>
-    <w:p>
-      <w:r>
-        <w:t>Depending on the knowledge that MDSC has of the topology and configuration of the underlying network domains, three models for performing path computation are possible:</w:t>
-      </w:r>
-    </w:p>
-    <w:p>
-      <w:pPr>
-        <w:pStyle w:val="RFCListNumbered"/>
-      </w:pPr>
-      <w:r>
         <w:t xml:space="preserve">Summarization: MDSC has an abstracted </w:t>
       </w:r>
       <w:r>
@@ -7659,14 +7661,27 @@
           <w:t xml:space="preserve"> </w:t>
         </w:r>
         <w:r>
-          <w:t xml:space="preserve">Another possible solution could be to rely on the MDSC hierarchy, as defined in section 4.1 of [RFC8453], where, for each domain, a "lower-level MDSC" (L-MDSC) provides the essential multi-layer correlation and the "higher-level MDSC" (H-MDSC) provides the multi-domain </w:t>
+          <w:t xml:space="preserve">Another possible solution could be to rely on the MDSC </w:t>
+        </w:r>
+      </w:ins>
+      <w:ins w:id="273" w:author="Italo Busi [2]" w:date="2021-05-11T10:55:00Z">
+        <w:r>
+          <w:t>recursiv</w:t>
+        </w:r>
+        <w:bookmarkStart w:id="274" w:name="_GoBack"/>
+        <w:bookmarkEnd w:id="274"/>
+        <w:r>
+          <w:t xml:space="preserve">e </w:t>
+        </w:r>
+      </w:ins>
+      <w:ins w:id="275" w:author="Italo - Sergio" w:date="2021-05-05T12:22:00Z">
+        <w:r>
+          <w:t xml:space="preserve">hierarchy, as defined in section 4.1 of [RFC8453], where, for each domain, a "lower-level MDSC" (L-MDSC) provides the essential multi-layer correlation and the "higher-level MDSC" (H-MDSC) provides the multi-domain </w:t>
         </w:r>
         <w:r>
           <w:t>coordination.</w:t>
         </w:r>
       </w:ins>
-      <w:bookmarkStart w:id="273" w:name="_GoBack"/>
-      <w:bookmarkEnd w:id="273"/>
     </w:p>
     <w:p>
       <w:pPr>
@@ -7791,7 +7806,6 @@
         <w:pStyle w:val="RFCListNumbered"/>
       </w:pPr>
       <w:r>
-        <w:lastRenderedPageBreak/>
         <w:t xml:space="preserve">Full knowledge: </w:t>
       </w:r>
       <w:r>
@@ -7874,23 +7888,24 @@
       <w:pPr>
         <w:pStyle w:val="Heading3"/>
       </w:pPr>
-      <w:bookmarkStart w:id="274" w:name="_Toc53130237"/>
-      <w:bookmarkStart w:id="275" w:name="_Toc68604093"/>
-      <w:commentRangeStart w:id="276"/>
-      <w:r>
+      <w:bookmarkStart w:id="276" w:name="_Toc53130237"/>
+      <w:bookmarkStart w:id="277" w:name="_Toc68604093"/>
+      <w:commentRangeStart w:id="278"/>
+      <w:r>
+        <w:lastRenderedPageBreak/>
         <w:t>Hard Isolation</w:t>
       </w:r>
-      <w:commentRangeEnd w:id="276"/>
+      <w:commentRangeEnd w:id="278"/>
       <w:r>
         <w:rPr>
           <w:rStyle w:val="CommentReference"/>
           <w:rFonts w:cs="Courier New"/>
           <w:bCs w:val="0"/>
         </w:rPr>
-        <w:commentReference w:id="276"/>
-      </w:r>
-      <w:bookmarkEnd w:id="274"/>
-      <w:bookmarkEnd w:id="275"/>
+        <w:commentReference w:id="278"/>
+      </w:r>
+      <w:bookmarkEnd w:id="276"/>
+      <w:bookmarkEnd w:id="277"/>
     </w:p>
     <w:p>
       <w:r>
@@ -7973,16 +7988,16 @@
       <w:pPr>
         <w:pStyle w:val="Heading3"/>
       </w:pPr>
-      <w:bookmarkStart w:id="277" w:name="_Toc53130238"/>
-      <w:bookmarkStart w:id="278" w:name="_Toc68604094"/>
+      <w:bookmarkStart w:id="279" w:name="_Toc53130238"/>
+      <w:bookmarkStart w:id="280" w:name="_Toc68604094"/>
       <w:r>
         <w:t>Sha</w:t>
       </w:r>
       <w:r>
         <w:t>red Tunnel Selection</w:t>
       </w:r>
-      <w:bookmarkEnd w:id="277"/>
-      <w:bookmarkEnd w:id="278"/>
+      <w:bookmarkEnd w:id="279"/>
+      <w:bookmarkEnd w:id="280"/>
     </w:p>
     <w:p>
       <w:r>
@@ -8007,7 +8022,6 @@
     </w:p>
     <w:p>
       <w:r>
-        <w:lastRenderedPageBreak/>
         <w:t xml:space="preserve">If such a path is found, the MDSC selects the </w:t>
       </w:r>
       <w:r>
@@ -8131,6 +8145,7 @@
     </w:p>
     <w:p>
       <w:r>
+        <w:lastRenderedPageBreak/>
         <w:t>In all the cases, the labels used by the end-to-end tunnel are distributed in the PE and BR nodes by BGP. The MDSC is responsible to configure the BGP speakeers in each P</w:t>
       </w:r>
       <w:r>
@@ -8142,16 +8157,16 @@
       <w:pPr>
         <w:pStyle w:val="Heading2"/>
       </w:pPr>
-      <w:bookmarkStart w:id="279" w:name="_Toc53130239"/>
-      <w:bookmarkStart w:id="280" w:name="_Toc68604095"/>
+      <w:bookmarkStart w:id="281" w:name="_Toc53130239"/>
+      <w:bookmarkStart w:id="282" w:name="_Toc68604095"/>
       <w:r>
         <w:t xml:space="preserve">IP/MPLS </w:t>
       </w:r>
       <w:r>
         <w:t>Domain Controller and NE Functions</w:t>
       </w:r>
-      <w:bookmarkEnd w:id="279"/>
-      <w:bookmarkEnd w:id="280"/>
+      <w:bookmarkEnd w:id="281"/>
+      <w:bookmarkEnd w:id="282"/>
     </w:p>
     <w:p>
       <w:r>
@@ -8589,11 +8604,11 @@
       <w:pPr>
         <w:pStyle w:val="Caption"/>
       </w:pPr>
-      <w:bookmarkStart w:id="281" w:name="_Ref48309454"/>
+      <w:bookmarkStart w:id="283" w:name="_Ref48309454"/>
       <w:r>
         <w:t>IP/MPLS Domain Controller &amp; NE Functions</w:t>
       </w:r>
-      <w:bookmarkEnd w:id="281"/>
+      <w:bookmarkEnd w:id="283"/>
     </w:p>
     <w:p>
       <w:r>
@@ -8675,7 +8690,11 @@
         <w:t xml:space="preserve"> or modifications</w:t>
       </w:r>
       <w:r>
-        <w:t xml:space="preserve"> to the P</w:t>
+        <w:t xml:space="preserve"> to </w:t>
+      </w:r>
+      <w:r>
+        <w:lastRenderedPageBreak/>
+        <w:t>the P</w:t>
       </w:r>
       <w:r>
         <w:noBreakHyphen/>
@@ -8740,7 +8759,6 @@
         <w:pStyle w:val="RFCListBullet"/>
       </w:pPr>
       <w:r>
-        <w:lastRenderedPageBreak/>
         <w:t>MPLS-TE tunnel label, assigned by the next hop P node of the tunnel selected by the MDSC and distributed by mechanism internal to the IP/MPLS domain (e.g., RSVP-TE).</w:t>
       </w:r>
     </w:p>
@@ -8748,13 +8766,13 @@
       <w:pPr>
         <w:pStyle w:val="Heading2"/>
       </w:pPr>
-      <w:bookmarkStart w:id="282" w:name="_Toc53130240"/>
-      <w:bookmarkStart w:id="283" w:name="_Toc68604096"/>
+      <w:bookmarkStart w:id="284" w:name="_Toc53130240"/>
+      <w:bookmarkStart w:id="285" w:name="_Toc68604096"/>
       <w:r>
         <w:t>Optical Domain Controller and NE Functions</w:t>
       </w:r>
-      <w:bookmarkEnd w:id="282"/>
-      <w:bookmarkEnd w:id="283"/>
+      <w:bookmarkEnd w:id="284"/>
+      <w:bookmarkEnd w:id="285"/>
     </w:p>
     <w:p>
       <w:r>
@@ -8852,133 +8870,133 @@
       <w:pPr>
         <w:pStyle w:val="Heading1"/>
       </w:pPr>
-      <w:bookmarkStart w:id="284" w:name="_Toc53130241"/>
-      <w:bookmarkStart w:id="285" w:name="_Toc68604097"/>
+      <w:bookmarkStart w:id="286" w:name="_Toc53130241"/>
+      <w:bookmarkStart w:id="287" w:name="_Toc68604097"/>
       <w:r>
         <w:t>Interface protocols and YANG data models for the MPIs</w:t>
-      </w:r>
-      <w:bookmarkEnd w:id="284"/>
-      <w:bookmarkEnd w:id="285"/>
-    </w:p>
-    <w:p>
-      <w:r>
-        <w:t xml:space="preserve">This section describes general </w:t>
-      </w:r>
-      <w:r>
-        <w:t>assumptions</w:t>
-      </w:r>
-      <w:r>
-        <w:t xml:space="preserve"> </w:t>
-      </w:r>
-      <w:r>
-        <w:t xml:space="preserve">which are </w:t>
-      </w:r>
-      <w:r>
-        <w:t xml:space="preserve">applicable at </w:t>
-      </w:r>
-      <w:r>
-        <w:t xml:space="preserve">all </w:t>
-      </w:r>
-      <w:r>
-        <w:t>the MPI interfaces</w:t>
-      </w:r>
-      <w:r>
-        <w:t>,</w:t>
-      </w:r>
-      <w:r>
-        <w:t xml:space="preserve"> between each PNC (Optical or Packet) and the MDSC, </w:t>
-      </w:r>
-      <w:r>
-        <w:t xml:space="preserve">and also to </w:t>
-      </w:r>
-      <w:r>
-        <w:t>all the scenarios discussed in this document.</w:t>
-      </w:r>
-    </w:p>
-    <w:p>
-      <w:pPr>
-        <w:pStyle w:val="Heading2"/>
-      </w:pPr>
-      <w:bookmarkStart w:id="286" w:name="_Toc53130242"/>
-      <w:bookmarkStart w:id="287" w:name="_Toc68604098"/>
-      <w:r>
-        <w:t>RESTCONF</w:t>
-      </w:r>
-      <w:r>
-        <w:t xml:space="preserve"> protocol</w:t>
-      </w:r>
-      <w:r>
-        <w:t xml:space="preserve"> at the MPIs</w:t>
       </w:r>
       <w:bookmarkEnd w:id="286"/>
       <w:bookmarkEnd w:id="287"/>
     </w:p>
     <w:p>
       <w:r>
-        <w:t xml:space="preserve">The </w:t>
-      </w:r>
-      <w:r>
-        <w:t xml:space="preserve">RESTCONF </w:t>
-      </w:r>
-      <w:r>
-        <w:t>protocol</w:t>
-      </w:r>
-      <w:r>
-        <w:t>, as defined in [RFC8040], using the JSON representation, defined in [RFC7951], is assumed to be</w:t>
-      </w:r>
-      <w:r>
-        <w:t xml:space="preserve"> used at these interfaces</w:t>
-      </w:r>
-      <w:r>
-        <w:t xml:space="preserve">. </w:t>
-      </w:r>
-      <w:r>
-        <w:t>Extensions to RESTCONF, as defined in [RFC8527], to be compliant with Network Management Datastore Architecture (NMDA) defined in [RFC8342], are assumed to be used as well at these MPI interfaces and also at CMI interfaces.</w:t>
+        <w:t xml:space="preserve">This section describes general </w:t>
+      </w:r>
+      <w:r>
+        <w:t>assumptions</w:t>
+      </w:r>
+      <w:r>
+        <w:t xml:space="preserve"> </w:t>
+      </w:r>
+      <w:r>
+        <w:t xml:space="preserve">which are </w:t>
+      </w:r>
+      <w:r>
+        <w:t xml:space="preserve">applicable at </w:t>
+      </w:r>
+      <w:r>
+        <w:t xml:space="preserve">all </w:t>
+      </w:r>
+      <w:r>
+        <w:t>the MPI interfaces</w:t>
+      </w:r>
+      <w:r>
+        <w:t>,</w:t>
+      </w:r>
+      <w:r>
+        <w:t xml:space="preserve"> between each PNC (Optical or Packet) and the MDSC, </w:t>
+      </w:r>
+      <w:r>
+        <w:t xml:space="preserve">and also to </w:t>
+      </w:r>
+      <w:r>
+        <w:t>all the scenarios discussed in this document.</w:t>
       </w:r>
     </w:p>
     <w:p>
       <w:pPr>
         <w:pStyle w:val="Heading2"/>
       </w:pPr>
-      <w:bookmarkStart w:id="288" w:name="_Toc53130243"/>
-      <w:bookmarkStart w:id="289" w:name="_Toc68604099"/>
-      <w:r>
-        <w:t>YANG data models at the MPIs</w:t>
+      <w:bookmarkStart w:id="288" w:name="_Toc53130242"/>
+      <w:bookmarkStart w:id="289" w:name="_Toc68604098"/>
+      <w:r>
+        <w:lastRenderedPageBreak/>
+        <w:t>RESTCONF</w:t>
+      </w:r>
+      <w:r>
+        <w:t xml:space="preserve"> protocol</w:t>
+      </w:r>
+      <w:r>
+        <w:t xml:space="preserve"> at the MPIs</w:t>
       </w:r>
       <w:bookmarkEnd w:id="288"/>
       <w:bookmarkEnd w:id="289"/>
     </w:p>
     <w:p>
       <w:r>
-        <w:t>The data models used on these interfaces are assumed to use the YANG 1.1 Data Modeling Language, as defined in [RFC7950].</w:t>
-      </w:r>
-    </w:p>
-    <w:p>
-      <w:pPr>
-        <w:pStyle w:val="Heading3"/>
-      </w:pPr>
-      <w:bookmarkStart w:id="290" w:name="_Toc53130244"/>
-      <w:bookmarkStart w:id="291" w:name="_Ref54089505"/>
-      <w:bookmarkStart w:id="292" w:name="_Toc68604100"/>
-      <w:r>
-        <w:lastRenderedPageBreak/>
-        <w:t xml:space="preserve">Common YANG </w:t>
-      </w:r>
-      <w:r>
-        <w:t xml:space="preserve">data </w:t>
-      </w:r>
-      <w:r>
-        <w:t xml:space="preserve">models at </w:t>
-      </w:r>
-      <w:r>
-        <w:t xml:space="preserve">the </w:t>
-      </w:r>
-      <w:r>
-        <w:t>MPIs</w:t>
+        <w:t xml:space="preserve">The </w:t>
+      </w:r>
+      <w:r>
+        <w:t xml:space="preserve">RESTCONF </w:t>
+      </w:r>
+      <w:r>
+        <w:t>protocol</w:t>
+      </w:r>
+      <w:r>
+        <w:t>, as defined in [RFC8040], using the JSON representation, defined in [RFC7951], is assumed to be</w:t>
+      </w:r>
+      <w:r>
+        <w:t xml:space="preserve"> used at these interfaces</w:t>
+      </w:r>
+      <w:r>
+        <w:t xml:space="preserve">. </w:t>
+      </w:r>
+      <w:r>
+        <w:t>Extensions to RESTCONF, as defined in [RFC8527], to be compliant with Network Management Datastore Architecture (NMDA) defined in [RFC8342], are assumed to be used as well at these MPI interfaces and also at CMI interfaces.</w:t>
+      </w:r>
+    </w:p>
+    <w:p>
+      <w:pPr>
+        <w:pStyle w:val="Heading2"/>
+      </w:pPr>
+      <w:bookmarkStart w:id="290" w:name="_Toc53130243"/>
+      <w:bookmarkStart w:id="291" w:name="_Toc68604099"/>
+      <w:r>
+        <w:t>YANG data models at the MPIs</w:t>
       </w:r>
       <w:bookmarkEnd w:id="290"/>
       <w:bookmarkEnd w:id="291"/>
+    </w:p>
+    <w:p>
+      <w:r>
+        <w:t>The data models used on these interfaces are assumed to use the YANG 1.1 Data Modeling Language, as defined in [RFC7950].</w:t>
+      </w:r>
+    </w:p>
+    <w:p>
+      <w:pPr>
+        <w:pStyle w:val="Heading3"/>
+      </w:pPr>
+      <w:bookmarkStart w:id="292" w:name="_Toc53130244"/>
+      <w:bookmarkStart w:id="293" w:name="_Ref54089505"/>
+      <w:bookmarkStart w:id="294" w:name="_Toc68604100"/>
+      <w:r>
+        <w:t xml:space="preserve">Common YANG </w:t>
+      </w:r>
+      <w:r>
+        <w:t xml:space="preserve">data </w:t>
+      </w:r>
+      <w:r>
+        <w:t xml:space="preserve">models at </w:t>
+      </w:r>
+      <w:r>
+        <w:t xml:space="preserve">the </w:t>
+      </w:r>
+      <w:r>
+        <w:t>MPIs</w:t>
+      </w:r>
       <w:bookmarkEnd w:id="292"/>
+      <w:bookmarkEnd w:id="293"/>
+      <w:bookmarkEnd w:id="294"/>
     </w:p>
     <w:p>
       <w:r>
@@ -9072,9 +9090,10 @@
       <w:pPr>
         <w:pStyle w:val="Heading3"/>
       </w:pPr>
-      <w:bookmarkStart w:id="293" w:name="_Toc53130245"/>
-      <w:bookmarkStart w:id="294" w:name="_Toc68604101"/>
-      <w:r>
+      <w:bookmarkStart w:id="295" w:name="_Toc53130245"/>
+      <w:bookmarkStart w:id="296" w:name="_Toc68604101"/>
+      <w:r>
+        <w:lastRenderedPageBreak/>
         <w:t xml:space="preserve">YANG models at the </w:t>
       </w:r>
       <w:r>
@@ -9083,8 +9102,8 @@
       <w:r>
         <w:t>ptical MPIs</w:t>
       </w:r>
-      <w:bookmarkEnd w:id="293"/>
-      <w:bookmarkEnd w:id="294"/>
+      <w:bookmarkEnd w:id="295"/>
+      <w:bookmarkEnd w:id="296"/>
     </w:p>
     <w:p>
       <w:pPr>
@@ -9161,7 +9180,6 @@
         <w:pStyle w:val="RFCListBullet"/>
       </w:pPr>
       <w:r>
-        <w:lastRenderedPageBreak/>
         <w:t>The Ethernet Topology Model, defined in the “</w:t>
       </w:r>
       <w:r>
@@ -9187,7 +9205,7 @@
           <w:highlight w:val="yellow"/>
         </w:rPr>
       </w:pPr>
-      <w:commentRangeStart w:id="295"/>
+      <w:commentRangeStart w:id="297"/>
       <w:r>
         <w:rPr>
           <w:highlight w:val="yellow"/>
@@ -9248,20 +9266,20 @@
         </w:rPr>
         <w:t>.</w:t>
       </w:r>
-      <w:commentRangeEnd w:id="295"/>
+      <w:commentRangeEnd w:id="297"/>
       <w:r>
         <w:rPr>
           <w:rStyle w:val="CommentReference"/>
         </w:rPr>
-        <w:commentReference w:id="295"/>
+        <w:commentReference w:id="297"/>
       </w:r>
     </w:p>
     <w:p>
       <w:pPr>
         <w:pStyle w:val="RFCListBullet"/>
       </w:pPr>
-      <w:commentRangeStart w:id="296"/>
-      <w:commentRangeStart w:id="297"/>
+      <w:commentRangeStart w:id="298"/>
+      <w:commentRangeStart w:id="299"/>
       <w:r>
         <w:t>The WSON Topology Model or, alternatively, the Flexi</w:t>
       </w:r>
@@ -9272,19 +9290,19 @@
       <w:r>
         <w:t>optical network is based on fixed grid or flexible-grid</w:t>
       </w:r>
-      <w:commentRangeEnd w:id="296"/>
+      <w:commentRangeEnd w:id="298"/>
       <w:r>
         <w:rPr>
           <w:rStyle w:val="CommentReference"/>
         </w:rPr>
-        <w:commentReference w:id="296"/>
-      </w:r>
-      <w:commentRangeEnd w:id="297"/>
+        <w:commentReference w:id="298"/>
+      </w:r>
+      <w:commentRangeEnd w:id="299"/>
       <w:r>
         <w:rPr>
           <w:rStyle w:val="CommentReference"/>
         </w:rPr>
-        <w:commentReference w:id="297"/>
+        <w:commentReference w:id="299"/>
       </w:r>
       <w:r>
         <w:t>.</w:t>
@@ -9439,6 +9457,7 @@
         <w:ind w:left="432"/>
       </w:pPr>
       <w:r>
+        <w:lastRenderedPageBreak/>
         <w:t>The WSON Tunnel Model or, alternatively, the Flexi</w:t>
       </w:r>
       <w:r>
@@ -9489,10 +9508,9 @@
       <w:pPr>
         <w:pStyle w:val="Heading3"/>
       </w:pPr>
-      <w:bookmarkStart w:id="298" w:name="_Toc53130246"/>
-      <w:bookmarkStart w:id="299" w:name="_Toc68604102"/>
-      <w:r>
-        <w:lastRenderedPageBreak/>
+      <w:bookmarkStart w:id="300" w:name="_Toc53130246"/>
+      <w:bookmarkStart w:id="301" w:name="_Toc68604102"/>
+      <w:r>
         <w:t xml:space="preserve">YANG </w:t>
       </w:r>
       <w:r>
@@ -9501,8 +9519,8 @@
       <w:r>
         <w:t>models at the Packet MPIs</w:t>
       </w:r>
-      <w:bookmarkEnd w:id="298"/>
-      <w:bookmarkEnd w:id="299"/>
+      <w:bookmarkEnd w:id="300"/>
+      <w:bookmarkEnd w:id="301"/>
     </w:p>
     <w:p>
       <w:pPr>
@@ -9632,7 +9650,7 @@
         <w:pStyle w:val="RFCListBullet"/>
         <w:shd w:val="clear" w:color="auto" w:fill="FFFF00"/>
       </w:pPr>
-      <w:commentRangeStart w:id="300"/>
+      <w:commentRangeStart w:id="302"/>
       <w:r>
         <w:t>The User Network Interface (UNI) Topology Model, being defined in the “ietf-uni-topology” module of the draft-ogondio-opsawg-uni-topology [UNI-TOPO] which augment “ietf-network” module defined in [RFC8345] adding service attachment points to the nodes to which L2VPN/L3VPN IP/MPLS services can be attached.</w:t>
       </w:r>
@@ -9652,14 +9670,15 @@
         <w:shd w:val="clear" w:color="auto" w:fill="FFFF00"/>
       </w:pPr>
       <w:r>
+        <w:lastRenderedPageBreak/>
         <w:t>L2VPN network data model defined in “ietf-l2vpn-ntw” module of draft-ietf-barguil-opsawg-l2sm-l2nm [L2NM] used for non-ACTN MPI for L2VPN service provisioning</w:t>
       </w:r>
-      <w:commentRangeEnd w:id="300"/>
+      <w:commentRangeEnd w:id="302"/>
       <w:r>
         <w:rPr>
           <w:rStyle w:val="CommentReference"/>
         </w:rPr>
-        <w:commentReference w:id="300"/>
+        <w:commentReference w:id="302"/>
       </w:r>
     </w:p>
     <w:p>
@@ -9674,7 +9693,7 @@
           <w:i/>
         </w:rPr>
       </w:pPr>
-      <w:commentRangeStart w:id="301"/>
+      <w:commentRangeStart w:id="303"/>
       <w:r>
         <w:rPr>
           <w:i/>
@@ -9682,24 +9701,24 @@
         </w:rPr>
         <w:t>[Editor’s note:] Add YANG models used for tunnel and service configuration.</w:t>
       </w:r>
-      <w:commentRangeEnd w:id="301"/>
+      <w:commentRangeEnd w:id="303"/>
       <w:r>
         <w:rPr>
           <w:rStyle w:val="CommentReference"/>
         </w:rPr>
-        <w:commentReference w:id="301"/>
+        <w:commentReference w:id="303"/>
       </w:r>
     </w:p>
     <w:p>
       <w:pPr>
         <w:pStyle w:val="Heading2"/>
       </w:pPr>
-      <w:bookmarkStart w:id="302" w:name="_Toc68604103"/>
-      <w:bookmarkStart w:id="303" w:name="_Toc53130247"/>
+      <w:bookmarkStart w:id="304" w:name="_Toc68604103"/>
+      <w:bookmarkStart w:id="305" w:name="_Toc53130247"/>
       <w:r>
         <w:t>PCEP</w:t>
       </w:r>
-      <w:bookmarkEnd w:id="302"/>
+      <w:bookmarkEnd w:id="304"/>
     </w:p>
     <w:p>
       <w:r>
@@ -9715,11 +9734,7 @@
         <w:t xml:space="preserve"> and </w:t>
       </w:r>
       <w:r>
-        <w:t xml:space="preserve">lists the PCEP extensions that are needed to use PCEP as an ACTN interface.  The stateful PCE [RFC8231], PCE-Initiation [RFC8281], stateful Hierarchical PCE (H-PCE) [RFC8751], </w:t>
-      </w:r>
-      <w:r>
-        <w:lastRenderedPageBreak/>
-        <w:t>and PCE as a central controller (PCECC) [RFC8283] are some of the key extensions that enable the use of PCE/PCEP for ACTN.</w:t>
+        <w:t>lists the PCEP extensions that are needed to use PCEP as an ACTN interface.  The stateful PCE [RFC8231], PCE-Initiation [RFC8281], stateful Hierarchical PCE (H-PCE) [RFC8751], and PCE as a central controller (PCECC) [RFC8283] are some of the key extensions that enable the use of PCE/PCEP for ACTN.</w:t>
       </w:r>
     </w:p>
     <w:p>
@@ -9856,6 +9871,7 @@
         <w:pStyle w:val="RFCListNumbered"/>
       </w:pPr>
       <w:r>
+        <w:lastRenderedPageBreak/>
         <w:t xml:space="preserve">The MDSC uses </w:t>
       </w:r>
       <w:r>
@@ -9913,77 +9929,73 @@
       <w:pPr>
         <w:pStyle w:val="Heading1"/>
       </w:pPr>
-      <w:bookmarkStart w:id="304" w:name="_Ref57295795"/>
-      <w:bookmarkStart w:id="305" w:name="_Toc68604104"/>
+      <w:bookmarkStart w:id="306" w:name="_Ref57295795"/>
+      <w:bookmarkStart w:id="307" w:name="_Toc68604104"/>
       <w:r>
         <w:t>Multi-layer and multi-domain services scenarios</w:t>
       </w:r>
-      <w:bookmarkEnd w:id="303"/>
-      <w:bookmarkEnd w:id="304"/>
       <w:bookmarkEnd w:id="305"/>
-    </w:p>
-    <w:p>
-      <w:r>
-        <w:t xml:space="preserve">Multi-layer and multi-domain scenarios, based on reference network described in section </w:t>
-      </w:r>
-      <w:r>
-        <w:t>2</w:t>
-      </w:r>
-      <w:r>
-        <w:t>, and very relevant for Service Providers, are described in the next sections. For each scenario existing IETF protocols and data models are identified w</w:t>
-      </w:r>
-      <w:r>
-        <w:t xml:space="preserve">ith particular focus on the MPI </w:t>
-      </w:r>
-      <w:r>
-        <w:t>in the ACTN architecture</w:t>
-      </w:r>
-      <w:r>
-        <w:t>. Non ACTN IET</w:t>
-      </w:r>
-      <w:r>
-        <w:t>F</w:t>
-      </w:r>
-      <w:r>
-        <w:t xml:space="preserve"> data models required </w:t>
-      </w:r>
-      <w:r>
-        <w:lastRenderedPageBreak/>
-        <w:t>for L2/L3VPN service provisioning between MDSC and IP PNCs are also identified.</w:t>
-      </w:r>
-    </w:p>
-    <w:p>
-      <w:pPr>
-        <w:pStyle w:val="Heading2"/>
-      </w:pPr>
-      <w:bookmarkStart w:id="306" w:name="_Toc53130248"/>
-      <w:bookmarkStart w:id="307" w:name="_Toc68604105"/>
-      <w:r>
-        <w:t xml:space="preserve">Scenario 1: </w:t>
-      </w:r>
-      <w:ins w:id="308" w:author="Italo Busi [2]" w:date="2021-03-08T20:35:00Z">
-        <w:r>
-          <w:t xml:space="preserve">inventory, service and </w:t>
-        </w:r>
-      </w:ins>
-      <w:r>
-        <w:t xml:space="preserve">network </w:t>
-      </w:r>
-      <w:del w:id="309" w:author="Italo Busi [2]" w:date="2021-03-08T20:35:00Z">
-        <w:r>
-          <w:delText xml:space="preserve">and service </w:delText>
-        </w:r>
-      </w:del>
-      <w:r>
-        <w:t>topology discovery</w:t>
-      </w:r>
       <w:bookmarkEnd w:id="306"/>
       <w:bookmarkEnd w:id="307"/>
     </w:p>
     <w:p>
-      <w:pPr>
-        <w:rPr>
-          <w:ins w:id="310" w:author="Italo Busi [2]" w:date="2021-03-08T20:36:00Z"/>
+      <w:r>
+        <w:t xml:space="preserve">Multi-layer and multi-domain scenarios, based on reference network described in section </w:t>
+      </w:r>
+      <w:r>
+        <w:t>2</w:t>
+      </w:r>
+      <w:r>
+        <w:t>, and very relevant for Service Providers, are described in the next sections. For each scenario existing IETF protocols and data models are identified w</w:t>
+      </w:r>
+      <w:r>
+        <w:t xml:space="preserve">ith particular focus on the MPI </w:t>
+      </w:r>
+      <w:r>
+        <w:t>in the ACTN architecture</w:t>
+      </w:r>
+      <w:r>
+        <w:t>. Non ACTN IET</w:t>
+      </w:r>
+      <w:r>
+        <w:t>F</w:t>
+      </w:r>
+      <w:r>
+        <w:t xml:space="preserve"> data models required for L2/L3VPN service provisioning between MDSC and IP PNCs are also identified.</w:t>
+      </w:r>
+    </w:p>
+    <w:p>
+      <w:pPr>
+        <w:pStyle w:val="Heading2"/>
+      </w:pPr>
+      <w:bookmarkStart w:id="308" w:name="_Toc53130248"/>
+      <w:bookmarkStart w:id="309" w:name="_Toc68604105"/>
+      <w:r>
+        <w:t xml:space="preserve">Scenario 1: </w:t>
+      </w:r>
+      <w:ins w:id="310" w:author="Italo Busi [2]" w:date="2021-03-08T20:35:00Z">
+        <w:r>
+          <w:t xml:space="preserve">inventory, service and </w:t>
+        </w:r>
+      </w:ins>
+      <w:r>
+        <w:t xml:space="preserve">network </w:t>
+      </w:r>
+      <w:del w:id="311" w:author="Italo Busi [2]" w:date="2021-03-08T20:35:00Z">
+        <w:r>
+          <w:delText xml:space="preserve">and service </w:delText>
+        </w:r>
+      </w:del>
+      <w:r>
+        <w:t>topology discovery</w:t>
+      </w:r>
+      <w:bookmarkEnd w:id="308"/>
+      <w:bookmarkEnd w:id="309"/>
+    </w:p>
+    <w:p>
+      <w:pPr>
+        <w:rPr>
+          <w:ins w:id="312" w:author="Italo Busi [2]" w:date="2021-03-08T20:36:00Z"/>
         </w:rPr>
       </w:pPr>
       <w:r>
@@ -10013,7 +10025,7 @@
       <w:r>
         <w:t xml:space="preserve">s, in terms of nodes </w:t>
       </w:r>
-      <w:del w:id="311" w:author="Italo Busi [2]" w:date="2021-03-08T20:35:00Z">
+      <w:del w:id="313" w:author="Italo Busi [2]" w:date="2021-03-08T20:35:00Z">
         <w:r>
           <w:delText xml:space="preserve">(NEs) </w:delText>
         </w:r>
@@ -10055,10 +10067,10 @@
     <w:p>
       <w:pPr>
         <w:rPr>
-          <w:ins w:id="312" w:author="Italo Busi [2]" w:date="2021-03-08T20:36:00Z"/>
-        </w:rPr>
-      </w:pPr>
-      <w:ins w:id="313" w:author="Italo Busi [2]" w:date="2021-03-08T20:42:00Z">
+          <w:ins w:id="314" w:author="Italo Busi [2]" w:date="2021-03-08T20:36:00Z"/>
+        </w:rPr>
+      </w:pPr>
+      <w:ins w:id="315" w:author="Italo Busi [2]" w:date="2021-03-08T20:42:00Z">
         <w:r>
           <w:t xml:space="preserve">In addition, the </w:t>
         </w:r>
@@ -10066,7 +10078,7 @@
       <w:r>
         <w:t xml:space="preserve">MDSC </w:t>
       </w:r>
-      <w:ins w:id="314" w:author="Italo Busi [2]" w:date="2021-03-08T20:42:00Z">
+      <w:ins w:id="316" w:author="Italo Busi [2]" w:date="2021-03-08T20:42:00Z">
         <w:r>
           <w:t xml:space="preserve">should </w:t>
         </w:r>
@@ -10074,7 +10086,7 @@
       <w:r>
         <w:t>discover</w:t>
       </w:r>
-      <w:del w:id="315" w:author="Italo Busi [2]" w:date="2021-03-08T20:42:00Z">
+      <w:del w:id="317" w:author="Italo Busi [2]" w:date="2021-03-08T20:42:00Z">
         <w:r>
           <w:delText>s</w:delText>
         </w:r>
@@ -10082,7 +10094,7 @@
       <w:r>
         <w:t xml:space="preserve"> </w:t>
       </w:r>
-      <w:del w:id="316" w:author="Italo Busi [2]" w:date="2021-03-08T20:42:00Z">
+      <w:del w:id="318" w:author="Italo Busi [2]" w:date="2021-03-08T20:42:00Z">
         <w:r>
           <w:delText xml:space="preserve">also </w:delText>
         </w:r>
@@ -10100,117 +10112,117 @@
     <w:p>
       <w:pPr>
         <w:rPr>
-          <w:ins w:id="317" w:author="Italo Busi [2]" w:date="2021-04-20T11:14:00Z"/>
-        </w:rPr>
-      </w:pPr>
-      <w:ins w:id="318" w:author="Italo Busi [2]" w:date="2021-04-20T11:14:00Z">
+          <w:ins w:id="319" w:author="Italo Busi [2]" w:date="2021-04-20T11:14:00Z"/>
+        </w:rPr>
+      </w:pPr>
+      <w:ins w:id="320" w:author="Italo Busi [2]" w:date="2021-04-20T11:14:00Z">
         <w:r>
           <w:t xml:space="preserve">The O-PNC and P-PNC </w:t>
         </w:r>
       </w:ins>
-      <w:ins w:id="319" w:author="Italo Busi [2]" w:date="2021-04-20T11:23:00Z">
+      <w:ins w:id="321" w:author="Italo Busi [2]" w:date="2021-04-20T11:23:00Z">
         <w:r>
           <w:t>could</w:t>
-        </w:r>
-      </w:ins>
-      <w:ins w:id="320" w:author="Italo Busi [2]" w:date="2021-04-20T11:14:00Z">
-        <w:r>
-          <w:t xml:space="preserve"> discover and report the inventory information of </w:t>
-        </w:r>
-      </w:ins>
-      <w:ins w:id="321" w:author="Italo Busi [2]" w:date="2021-04-20T11:15:00Z">
-        <w:r>
-          <w:t xml:space="preserve">their </w:t>
         </w:r>
       </w:ins>
       <w:ins w:id="322" w:author="Italo Busi [2]" w:date="2021-04-20T11:14:00Z">
         <w:r>
-          <w:t xml:space="preserve">equipment that </w:t>
-        </w:r>
-        <w:r>
-          <w:t>is used by the different management layers</w:t>
+          <w:t xml:space="preserve"> discover and report the inventory information of </w:t>
         </w:r>
       </w:ins>
       <w:ins w:id="323" w:author="Italo Busi [2]" w:date="2021-04-20T11:15:00Z">
         <w:r>
-          <w:t xml:space="preserve">. In the context of POI, </w:t>
-        </w:r>
-        <w:r>
-          <w:t xml:space="preserve">the inventory information </w:t>
+          <w:t xml:space="preserve">their </w:t>
         </w:r>
       </w:ins>
-      <w:ins w:id="324" w:author="Italo Busi [2]" w:date="2021-04-20T11:16:00Z">
-        <w:r>
-          <w:t xml:space="preserve">of IP and WDM equipment </w:t>
+      <w:ins w:id="324" w:author="Italo Busi [2]" w:date="2021-04-20T11:14:00Z">
+        <w:r>
+          <w:t xml:space="preserve">equipment that </w:t>
+        </w:r>
+        <w:r>
+          <w:t>is used by the different management layers</w:t>
         </w:r>
       </w:ins>
       <w:ins w:id="325" w:author="Italo Busi [2]" w:date="2021-04-20T11:15:00Z">
         <w:r>
-          <w:t xml:space="preserve">can complement the topology views and facilitate the IP-Optical </w:t>
+          <w:t xml:space="preserve">. In the context of POI, </w:t>
+        </w:r>
+        <w:r>
+          <w:t xml:space="preserve">the inventory information </w:t>
         </w:r>
       </w:ins>
       <w:ins w:id="326" w:author="Italo Busi [2]" w:date="2021-04-20T11:16:00Z">
         <w:r>
-          <w:t xml:space="preserve">multi-layer </w:t>
+          <w:t xml:space="preserve">of IP and WDM equipment </w:t>
         </w:r>
       </w:ins>
       <w:ins w:id="327" w:author="Italo Busi [2]" w:date="2021-04-20T11:15:00Z">
         <w:r>
-          <w:t>view</w:t>
+          <w:t xml:space="preserve">can complement the topology views and facilitate the IP-Optical </w:t>
         </w:r>
       </w:ins>
       <w:ins w:id="328" w:author="Italo Busi [2]" w:date="2021-04-20T11:16:00Z">
         <w:r>
+          <w:t xml:space="preserve">multi-layer </w:t>
+        </w:r>
+      </w:ins>
+      <w:ins w:id="329" w:author="Italo Busi [2]" w:date="2021-04-20T11:15:00Z">
+        <w:r>
+          <w:t>view</w:t>
+        </w:r>
+      </w:ins>
+      <w:ins w:id="330" w:author="Italo Busi [2]" w:date="2021-04-20T11:16:00Z">
+        <w:r>
           <w:t>.</w:t>
         </w:r>
       </w:ins>
     </w:p>
     <w:p>
-      <w:ins w:id="329" w:author="Italo Busi [2]" w:date="2021-03-08T20:36:00Z">
+      <w:ins w:id="331" w:author="Italo Busi [2]" w:date="2021-03-08T20:36:00Z">
         <w:r>
           <w:t xml:space="preserve">MDSC </w:t>
         </w:r>
       </w:ins>
-      <w:ins w:id="330" w:author="Italo Busi [2]" w:date="2021-04-20T11:23:00Z">
+      <w:ins w:id="332" w:author="Italo Busi [2]" w:date="2021-04-20T11:23:00Z">
         <w:r>
           <w:t>could</w:t>
         </w:r>
       </w:ins>
-      <w:ins w:id="331" w:author="Italo Busi [2]" w:date="2021-03-08T20:42:00Z">
+      <w:ins w:id="333" w:author="Italo Busi [2]" w:date="2021-03-08T20:42:00Z">
         <w:r>
           <w:t xml:space="preserve"> also </w:t>
         </w:r>
       </w:ins>
-      <w:ins w:id="332" w:author="Italo Busi [2]" w:date="2021-03-08T20:36:00Z">
+      <w:ins w:id="334" w:author="Italo Busi [2]" w:date="2021-03-08T20:36:00Z">
         <w:r>
           <w:t xml:space="preserve">discover also </w:t>
         </w:r>
       </w:ins>
-      <w:ins w:id="333" w:author="Italo Busi [2]" w:date="2021-03-08T20:39:00Z">
+      <w:ins w:id="335" w:author="Italo Busi [2]" w:date="2021-03-08T20:39:00Z">
         <w:r>
           <w:t>the whole</w:t>
-        </w:r>
-      </w:ins>
-      <w:ins w:id="334" w:author="Italo Busi [2]" w:date="2021-03-08T20:37:00Z">
-        <w:r>
-          <w:t xml:space="preserve"> </w:t>
-        </w:r>
-      </w:ins>
-      <w:ins w:id="335" w:author="Italo Busi [2]" w:date="2021-03-08T20:36:00Z">
-        <w:r>
-          <w:t xml:space="preserve">inventory information </w:t>
         </w:r>
       </w:ins>
       <w:ins w:id="336" w:author="Italo Busi [2]" w:date="2021-03-08T20:37:00Z">
         <w:r>
+          <w:t xml:space="preserve"> </w:t>
+        </w:r>
+      </w:ins>
+      <w:ins w:id="337" w:author="Italo Busi [2]" w:date="2021-03-08T20:36:00Z">
+        <w:r>
+          <w:t xml:space="preserve">inventory information </w:t>
+        </w:r>
+      </w:ins>
+      <w:ins w:id="338" w:author="Italo Busi [2]" w:date="2021-03-08T20:37:00Z">
+        <w:r>
           <w:t>of both IP and WDM equipment</w:t>
         </w:r>
       </w:ins>
-      <w:ins w:id="337" w:author="Italo Busi [2]" w:date="2021-03-08T20:43:00Z">
+      <w:ins w:id="339" w:author="Italo Busi [2]" w:date="2021-03-08T20:43:00Z">
         <w:r>
           <w:t xml:space="preserve"> and be able to correlate</w:t>
         </w:r>
-        <w:del w:id="338" w:author="BOUQUIER, JEAN-FRANCOIS, Vodafone Spain" w:date="2021-03-12T11:37:00Z">
+        <w:del w:id="340" w:author="BOUQUIER, JEAN-FRANCOIS, Vodafone Spain" w:date="2021-03-12T11:37:00Z">
           <w:r>
             <w:delText>d</w:delText>
           </w:r>
@@ -10219,7 +10231,7 @@
           <w:t xml:space="preserve"> this information with the links reported in the network topology</w:t>
         </w:r>
       </w:ins>
-      <w:ins w:id="339" w:author="Italo Busi [2]" w:date="2021-03-08T20:38:00Z">
+      <w:ins w:id="341" w:author="Italo Busi [2]" w:date="2021-03-08T20:38:00Z">
         <w:r>
           <w:t>.</w:t>
         </w:r>
@@ -10284,7 +10296,11 @@
         <w:t xml:space="preserve">related </w:t>
       </w:r>
       <w:r>
-        <w:t xml:space="preserve">physical links are exposed as abstract nodes and </w:t>
+        <w:t xml:space="preserve">physical </w:t>
+      </w:r>
+      <w:r>
+        <w:lastRenderedPageBreak/>
+        <w:t xml:space="preserve">links are exposed as abstract nodes and </w:t>
       </w:r>
       <w:r>
         <w:t xml:space="preserve">logical (virtual) </w:t>
@@ -10314,23 +10330,23 @@
     <w:p>
       <w:pPr>
         <w:rPr>
-          <w:ins w:id="340" w:author="Italo Busi [2]" w:date="2021-03-08T20:41:00Z"/>
+          <w:ins w:id="342" w:author="Italo Busi [2]" w:date="2021-03-08T20:41:00Z"/>
         </w:rPr>
       </w:pPr>
       <w:r>
         <w:t xml:space="preserve">The MDSC </w:t>
       </w:r>
-      <w:ins w:id="341" w:author="Italo Busi [2]" w:date="2021-03-08T20:44:00Z">
+      <w:ins w:id="343" w:author="Italo Busi [2]" w:date="2021-03-08T20:44:00Z">
         <w:r>
           <w:t>shoul</w:t>
         </w:r>
       </w:ins>
-      <w:ins w:id="342" w:author="BOUQUIER, JEAN-FRANCOIS, Vodafone Spain" w:date="2021-03-12T11:37:00Z">
+      <w:ins w:id="344" w:author="BOUQUIER, JEAN-FRANCOIS, Vodafone Spain" w:date="2021-03-12T11:37:00Z">
         <w:r>
           <w:t>d</w:t>
         </w:r>
       </w:ins>
-      <w:ins w:id="343" w:author="Italo Busi [2]" w:date="2021-03-08T20:44:00Z">
+      <w:ins w:id="345" w:author="Italo Busi [2]" w:date="2021-03-08T20:44:00Z">
         <w:r>
           <w:t xml:space="preserve"> </w:t>
         </w:r>
@@ -10341,7 +10357,7 @@
       <w:r>
         <w:t>maintain</w:t>
       </w:r>
-      <w:del w:id="344" w:author="Italo Busi [2]" w:date="2021-03-08T20:44:00Z">
+      <w:del w:id="346" w:author="Italo Busi [2]" w:date="2021-03-08T20:44:00Z">
         <w:r>
           <w:delText>s</w:delText>
         </w:r>
@@ -10349,7 +10365,7 @@
       <w:r>
         <w:t xml:space="preserve"> </w:t>
       </w:r>
-      <w:del w:id="345" w:author="Italo Busi [2]" w:date="2021-03-08T20:41:00Z">
+      <w:del w:id="347" w:author="Italo Busi [2]" w:date="2021-03-08T20:41:00Z">
         <w:r>
           <w:delText xml:space="preserve">an </w:delText>
         </w:r>
@@ -10357,7 +10373,7 @@
       <w:r>
         <w:t xml:space="preserve">up-to-date </w:t>
       </w:r>
-      <w:ins w:id="346" w:author="Italo Busi [2]" w:date="2021-03-08T20:40:00Z">
+      <w:ins w:id="348" w:author="Italo Busi [2]" w:date="2021-03-08T20:40:00Z">
         <w:r>
           <w:t xml:space="preserve">inventory, service and </w:t>
         </w:r>
@@ -10365,17 +10381,17 @@
       <w:r>
         <w:t xml:space="preserve">network </w:t>
       </w:r>
-      <w:ins w:id="347" w:author="Italo Busi [2]" w:date="2021-03-08T20:41:00Z">
+      <w:ins w:id="349" w:author="Italo Busi [2]" w:date="2021-03-08T20:41:00Z">
         <w:r>
           <w:t>top</w:t>
         </w:r>
       </w:ins>
-      <w:ins w:id="348" w:author="BOUQUIER, JEAN-FRANCOIS, Vodafone Spain" w:date="2021-03-12T11:37:00Z">
+      <w:ins w:id="350" w:author="BOUQUIER, JEAN-FRANCOIS, Vodafone Spain" w:date="2021-03-12T11:37:00Z">
         <w:r>
           <w:t>o</w:t>
         </w:r>
       </w:ins>
-      <w:ins w:id="349" w:author="Italo Busi [2]" w:date="2021-03-08T20:41:00Z">
+      <w:ins w:id="351" w:author="Italo Busi [2]" w:date="2021-03-08T20:41:00Z">
         <w:r>
           <w:t xml:space="preserve">logy </w:t>
         </w:r>
@@ -10383,7 +10399,7 @@
       <w:r>
         <w:t>database</w:t>
       </w:r>
-      <w:ins w:id="350" w:author="Italo Busi [2]" w:date="2021-03-08T20:41:00Z">
+      <w:ins w:id="352" w:author="Italo Busi [2]" w:date="2021-03-08T20:41:00Z">
         <w:r>
           <w:t>s</w:t>
         </w:r>
@@ -10406,7 +10422,7 @@
       <w:r>
         <w:t xml:space="preserve"> when any </w:t>
       </w:r>
-      <w:ins w:id="351" w:author="Italo Busi - 2" w:date="2021-03-12T12:29:00Z">
+      <w:ins w:id="353" w:author="Italo Busi - 2" w:date="2021-03-12T12:29:00Z">
         <w:r>
           <w:t>inventory/</w:t>
         </w:r>
@@ -10414,7 +10430,7 @@
       <w:r>
         <w:t>topology</w:t>
       </w:r>
-      <w:ins w:id="352" w:author="BOUQUIER, JEAN-FRANCOIS, Vodafone Spain" w:date="2021-03-12T11:38:00Z">
+      <w:ins w:id="354" w:author="BOUQUIER, JEAN-FRANCOIS, Vodafone Spain" w:date="2021-03-12T11:38:00Z">
         <w:r>
           <w:t>/service</w:t>
         </w:r>
@@ -10422,7 +10438,7 @@
       <w:r>
         <w:t xml:space="preserve"> change occurs</w:t>
       </w:r>
-      <w:del w:id="353" w:author="Italo Busi [2]" w:date="2021-03-08T20:41:00Z">
+      <w:del w:id="355" w:author="Italo Busi [2]" w:date="2021-03-08T20:41:00Z">
         <w:r>
           <w:delText>.</w:delText>
         </w:r>
@@ -10430,7 +10446,7 @@
           <w:delText xml:space="preserve"> </w:delText>
         </w:r>
       </w:del>
-      <w:ins w:id="354" w:author="Italo Busi [2]" w:date="2021-03-08T20:41:00Z">
+      <w:ins w:id="356" w:author="Italo Busi [2]" w:date="2021-03-08T20:41:00Z">
         <w:r>
           <w:t>.</w:t>
         </w:r>
@@ -10452,7 +10468,7 @@
       <w:r>
         <w:t xml:space="preserve"> (e.g.: which port, lambda/OTSi, direction is used by a specific IP service on the WDM equipment)</w:t>
       </w:r>
-      <w:ins w:id="355" w:author="Italo Busi [2]" w:date="2021-03-08T20:53:00Z">
+      <w:ins w:id="357" w:author="Italo Busi [2]" w:date="2021-03-08T20:53:00Z">
         <w:r>
           <w:t>.</w:t>
         </w:r>
@@ -10470,12 +10486,12 @@
       <w:r>
         <w:t xml:space="preserve">In particular, </w:t>
       </w:r>
-      <w:del w:id="356" w:author="Italo Busi [2]" w:date="2021-03-08T20:41:00Z">
+      <w:del w:id="358" w:author="Italo Busi [2]" w:date="2021-03-08T20:41:00Z">
         <w:r>
           <w:delText xml:space="preserve">For </w:delText>
         </w:r>
       </w:del>
-      <w:ins w:id="357" w:author="Italo Busi [2]" w:date="2021-03-08T20:41:00Z">
+      <w:ins w:id="359" w:author="Italo Busi [2]" w:date="2021-03-08T20:41:00Z">
         <w:r>
           <w:t>f</w:t>
         </w:r>
@@ -10507,7 +10523,6 @@
         <w:jc w:val="both"/>
       </w:pPr>
       <w:r>
-        <w:lastRenderedPageBreak/>
         <w:t>It should be possible at MDSC level to easily correlate WDM and IP layers alarms to speed-up troubleshooting</w:t>
       </w:r>
     </w:p>
@@ -10543,13 +10558,13 @@
       <w:pPr>
         <w:pStyle w:val="Heading3"/>
       </w:pPr>
-      <w:bookmarkStart w:id="358" w:name="_Toc53130249"/>
-      <w:bookmarkStart w:id="359" w:name="_Toc68604106"/>
+      <w:bookmarkStart w:id="360" w:name="_Toc53130249"/>
+      <w:bookmarkStart w:id="361" w:name="_Toc68604106"/>
       <w:r>
         <w:t>Inter-domain link discovery</w:t>
       </w:r>
-      <w:bookmarkEnd w:id="358"/>
-      <w:bookmarkEnd w:id="359"/>
+      <w:bookmarkEnd w:id="360"/>
+      <w:bookmarkEnd w:id="361"/>
     </w:p>
     <w:p>
       <w:r>
@@ -10649,6 +10664,7 @@
         </w:numPr>
       </w:pPr>
       <w:r>
+        <w:lastRenderedPageBreak/>
         <w:t>LLDP [IEEE 802.1AB] automatic discovery</w:t>
       </w:r>
     </w:p>
@@ -10713,7 +10729,6 @@
     </w:p>
     <w:p>
       <w:r>
-        <w:lastRenderedPageBreak/>
         <w:t>The</w:t>
       </w:r>
       <w:r>
@@ -10729,7 +10744,7 @@
       <w:r>
         <w:t xml:space="preserve">, the automatic discovery solution based on </w:t>
       </w:r>
-      <w:commentRangeStart w:id="360"/>
+      <w:commentRangeStart w:id="362"/>
       <w:r>
         <w:rPr>
           <w:highlight w:val="yellow"/>
@@ -10745,12 +10760,12 @@
       <w:r>
         <w:t xml:space="preserve"> </w:t>
       </w:r>
-      <w:commentRangeEnd w:id="360"/>
+      <w:commentRangeEnd w:id="362"/>
       <w:r>
         <w:rPr>
           <w:rStyle w:val="CommentReference"/>
         </w:rPr>
-        <w:commentReference w:id="360"/>
+        <w:commentReference w:id="362"/>
       </w:r>
       <w:r>
         <w:t xml:space="preserve">is preferable when </w:t>
@@ -10817,12 +10832,12 @@
       <w:pPr>
         <w:pStyle w:val="Heading3"/>
       </w:pPr>
-      <w:bookmarkStart w:id="361" w:name="_Toc68604107"/>
-      <w:commentRangeStart w:id="362"/>
+      <w:bookmarkStart w:id="363" w:name="_Toc68604107"/>
+      <w:commentRangeStart w:id="364"/>
       <w:r>
         <w:t>IP Link Setup Procedure</w:t>
       </w:r>
-      <w:bookmarkEnd w:id="361"/>
+      <w:bookmarkEnd w:id="363"/>
     </w:p>
     <w:p>
       <w:r>
@@ -10859,6 +10874,7 @@
     </w:p>
     <w:p>
       <w:r>
+        <w:lastRenderedPageBreak/>
         <w:t>After the WDM Tunnel has been setup and the client traffic steering configured, the two IP routers can exchange Ethernet packets between themselves, including LLDP messages.</w:t>
       </w:r>
     </w:p>
@@ -10870,55 +10886,55 @@
     <w:p>
       <w:pPr>
         <w:rPr>
-          <w:ins w:id="363" w:author="Italo Busi [2]" w:date="2021-03-08T20:45:00Z"/>
+          <w:ins w:id="365" w:author="Italo Busi [2]" w:date="2021-03-08T20:45:00Z"/>
         </w:rPr>
       </w:pPr>
       <w:r>
         <w:t>Otherwise, the MDSC needs to require the P PNC to configure an IP Link between the two routers: the MDSC also configures the two ETH LTPs which support the two IP LTPs terminating this IP Link.</w:t>
       </w:r>
-      <w:commentRangeEnd w:id="362"/>
+      <w:commentRangeEnd w:id="364"/>
       <w:r>
         <w:rPr>
           <w:rStyle w:val="CommentReference"/>
         </w:rPr>
-        <w:commentReference w:id="362"/>
+        <w:commentReference w:id="364"/>
       </w:r>
     </w:p>
     <w:p>
       <w:pPr>
         <w:pStyle w:val="Heading3"/>
         <w:rPr>
-          <w:ins w:id="364" w:author="Italo Busi [2]" w:date="2021-03-08T20:45:00Z"/>
-        </w:rPr>
-        <w:pPrChange w:id="365" w:author="Italo Busi [2]" w:date="2021-03-08T20:45:00Z">
+          <w:ins w:id="366" w:author="Italo Busi [2]" w:date="2021-03-08T20:45:00Z"/>
+        </w:rPr>
+        <w:pPrChange w:id="367" w:author="Italo Busi [2]" w:date="2021-03-08T20:45:00Z">
           <w:pPr/>
         </w:pPrChange>
       </w:pPr>
-      <w:bookmarkStart w:id="366" w:name="_Toc68604108"/>
-      <w:ins w:id="367" w:author="Italo Busi [2]" w:date="2021-03-08T20:45:00Z">
+      <w:bookmarkStart w:id="368" w:name="_Toc68604108"/>
+      <w:ins w:id="369" w:author="Italo Busi [2]" w:date="2021-03-08T20:45:00Z">
         <w:r>
           <w:t>Inventory discovery</w:t>
         </w:r>
-        <w:bookmarkEnd w:id="366"/>
+        <w:bookmarkEnd w:id="368"/>
       </w:ins>
     </w:p>
     <w:p>
       <w:pPr>
         <w:rPr>
-          <w:ins w:id="368" w:author="Italo Busi [2]" w:date="2021-03-08T20:46:00Z"/>
-        </w:rPr>
-      </w:pPr>
-      <w:ins w:id="369" w:author="Italo Busi [2]" w:date="2021-03-08T20:46:00Z">
+          <w:ins w:id="370" w:author="Italo Busi [2]" w:date="2021-03-08T20:46:00Z"/>
+        </w:rPr>
+      </w:pPr>
+      <w:ins w:id="371" w:author="Italo Busi [2]" w:date="2021-03-08T20:46:00Z">
         <w:r>
           <w:t>The are no YANG data models in IETF that could be used to report at the MPI the whole inventory information</w:t>
         </w:r>
       </w:ins>
-      <w:ins w:id="370" w:author="Italo Busi [2]" w:date="2021-03-08T20:47:00Z">
+      <w:ins w:id="372" w:author="Italo Busi [2]" w:date="2021-03-08T20:47:00Z">
         <w:r>
           <w:t xml:space="preserve"> discovered by a PNC</w:t>
         </w:r>
       </w:ins>
-      <w:ins w:id="371" w:author="Italo Busi [2]" w:date="2021-03-08T20:46:00Z">
+      <w:ins w:id="373" w:author="Italo Busi [2]" w:date="2021-03-08T20:46:00Z">
         <w:r>
           <w:t>.</w:t>
         </w:r>
@@ -10927,31 +10943,31 @@
     <w:p>
       <w:pPr>
         <w:rPr>
-          <w:ins w:id="372" w:author="Italo Busi [2]" w:date="2021-03-08T20:48:00Z"/>
-        </w:rPr>
-      </w:pPr>
-      <w:ins w:id="373" w:author="Italo Busi [2]" w:date="2021-03-08T20:47:00Z">
+          <w:ins w:id="374" w:author="Italo Busi [2]" w:date="2021-03-08T20:48:00Z"/>
+        </w:rPr>
+      </w:pPr>
+      <w:ins w:id="375" w:author="Italo Busi [2]" w:date="2021-03-08T20:47:00Z">
         <w:r>
           <w:t>[R</w:t>
-        </w:r>
-      </w:ins>
-      <w:ins w:id="374" w:author="Italo Busi [2]" w:date="2021-03-08T20:46:00Z">
-        <w:r>
-          <w:t>FC8345</w:t>
-        </w:r>
-      </w:ins>
-      <w:ins w:id="375" w:author="Italo Busi [2]" w:date="2021-03-08T20:47:00Z">
-        <w:r>
-          <w:t>]</w:t>
         </w:r>
       </w:ins>
       <w:ins w:id="376" w:author="Italo Busi [2]" w:date="2021-03-08T20:46:00Z">
         <w:r>
-          <w:t xml:space="preserve"> has foreseen some work for inventory as an augmentation of the network model, but no YANG data model has been developed so far</w:t>
+          <w:t>FC8345</w:t>
         </w:r>
       </w:ins>
       <w:ins w:id="377" w:author="Italo Busi [2]" w:date="2021-03-08T20:47:00Z">
         <w:r>
+          <w:t>]</w:t>
+        </w:r>
+      </w:ins>
+      <w:ins w:id="378" w:author="Italo Busi [2]" w:date="2021-03-08T20:46:00Z">
+        <w:r>
+          <w:t xml:space="preserve"> has foreseen some work for inventory as an augmentation of the network model, but no YANG data model has been developed so far</w:t>
+        </w:r>
+      </w:ins>
+      <w:ins w:id="379" w:author="Italo Busi [2]" w:date="2021-03-08T20:47:00Z">
+        <w:r>
           <w:t>.</w:t>
         </w:r>
       </w:ins>
@@ -10959,78 +10975,77 @@
     <w:p>
       <w:pPr>
         <w:rPr>
-          <w:ins w:id="378" w:author="Italo Busi [2]" w:date="2021-03-08T20:50:00Z"/>
-        </w:rPr>
-      </w:pPr>
-      <w:ins w:id="379" w:author="Italo Busi [2]" w:date="2021-03-08T20:48:00Z">
-        <w:r>
-          <w:lastRenderedPageBreak/>
+          <w:ins w:id="380" w:author="Italo Busi [2]" w:date="2021-03-08T20:50:00Z"/>
+        </w:rPr>
+      </w:pPr>
+      <w:ins w:id="381" w:author="Italo Busi [2]" w:date="2021-03-08T20:48:00Z">
+        <w:r>
           <w:t xml:space="preserve">There are also no YANG data models in IETF that could be used to </w:t>
         </w:r>
       </w:ins>
-      <w:ins w:id="380" w:author="Italo Busi [2]" w:date="2021-03-08T20:49:00Z">
+      <w:ins w:id="382" w:author="Italo Busi [2]" w:date="2021-03-08T20:49:00Z">
         <w:r>
           <w:t xml:space="preserve">correlate </w:t>
-        </w:r>
-      </w:ins>
-      <w:ins w:id="381" w:author="Italo Busi - 2" w:date="2021-03-12T12:31:00Z">
-        <w:r>
-          <w:t xml:space="preserve">topology information, e.g., </w:t>
-        </w:r>
-      </w:ins>
-      <w:ins w:id="382" w:author="Italo Busi [2]" w:date="2021-03-08T20:48:00Z">
-        <w:r>
-          <w:t>a link termination point (LTP)</w:t>
         </w:r>
       </w:ins>
       <w:ins w:id="383" w:author="Italo Busi - 2" w:date="2021-03-12T12:31:00Z">
         <w:r>
-          <w:t>,</w:t>
+          <w:t xml:space="preserve">topology information, e.g., </w:t>
         </w:r>
       </w:ins>
       <w:ins w:id="384" w:author="Italo Busi [2]" w:date="2021-03-08T20:48:00Z">
         <w:r>
-          <w:t xml:space="preserve"> with </w:t>
+          <w:t>a link termination point (LTP)</w:t>
         </w:r>
       </w:ins>
       <w:ins w:id="385" w:author="Italo Busi - 2" w:date="2021-03-12T12:31:00Z">
         <w:r>
+          <w:t>,</w:t>
+        </w:r>
+      </w:ins>
+      <w:ins w:id="386" w:author="Italo Busi [2]" w:date="2021-03-08T20:48:00Z">
+        <w:r>
+          <w:t xml:space="preserve"> with </w:t>
+        </w:r>
+      </w:ins>
+      <w:ins w:id="387" w:author="Italo Busi - 2" w:date="2021-03-12T12:31:00Z">
+        <w:r>
           <w:t xml:space="preserve">inventory information, e.g., </w:t>
         </w:r>
       </w:ins>
-      <w:ins w:id="386" w:author="Italo Busi [2]" w:date="2021-03-08T20:49:00Z">
-        <w:del w:id="387" w:author="Italo Busi - 2" w:date="2021-03-12T12:31:00Z">
+      <w:ins w:id="388" w:author="Italo Busi [2]" w:date="2021-03-08T20:49:00Z">
+        <w:del w:id="389" w:author="Italo Busi - 2" w:date="2021-03-12T12:31:00Z">
           <w:r>
             <w:delText xml:space="preserve">its associated </w:delText>
           </w:r>
         </w:del>
       </w:ins>
-      <w:ins w:id="388" w:author="Italo Busi - 2" w:date="2021-03-12T12:31:00Z">
+      <w:ins w:id="390" w:author="Italo Busi - 2" w:date="2021-03-12T12:31:00Z">
         <w:r>
           <w:t xml:space="preserve">the </w:t>
         </w:r>
       </w:ins>
-      <w:ins w:id="389" w:author="Italo Busi [2]" w:date="2021-03-08T20:48:00Z">
+      <w:ins w:id="391" w:author="Italo Busi [2]" w:date="2021-03-08T20:48:00Z">
         <w:r>
           <w:t xml:space="preserve">physical port </w:t>
         </w:r>
-        <w:del w:id="390" w:author="Italo Busi - 2" w:date="2021-03-12T12:31:00Z">
+        <w:del w:id="392" w:author="Italo Busi - 2" w:date="2021-03-12T12:31:00Z">
           <w:r>
             <w:delText>in the inventory database</w:delText>
           </w:r>
         </w:del>
       </w:ins>
-      <w:ins w:id="391" w:author="Italo Busi - 2" w:date="2021-03-12T12:31:00Z">
+      <w:ins w:id="393" w:author="Italo Busi - 2" w:date="2021-03-12T12:31:00Z">
         <w:r>
           <w:t>supporting an LTP</w:t>
         </w:r>
       </w:ins>
-      <w:ins w:id="392" w:author="Italo Busi [2]" w:date="2021-03-08T20:50:00Z">
+      <w:ins w:id="394" w:author="Italo Busi [2]" w:date="2021-03-08T20:50:00Z">
         <w:r>
           <w:t>, if any</w:t>
         </w:r>
       </w:ins>
-      <w:ins w:id="393" w:author="Italo Busi [2]" w:date="2021-03-08T20:49:00Z">
+      <w:ins w:id="395" w:author="Italo Busi [2]" w:date="2021-03-08T20:49:00Z">
         <w:r>
           <w:t>.</w:t>
         </w:r>
@@ -11039,18 +11054,18 @@
     <w:p>
       <w:pPr>
         <w:rPr>
-          <w:ins w:id="394" w:author="BOUQUIER, JEAN-FRANCOIS, Vodafone Spain" w:date="2021-03-12T11:44:00Z"/>
-          <w:del w:id="395" w:author="Italo Busi - 2" w:date="2021-03-12T12:31:00Z"/>
+          <w:ins w:id="396" w:author="BOUQUIER, JEAN-FRANCOIS, Vodafone Spain" w:date="2021-03-12T11:44:00Z"/>
+          <w:del w:id="397" w:author="Italo Busi - 2" w:date="2021-03-12T12:31:00Z"/>
           <w:i/>
         </w:rPr>
       </w:pPr>
-      <w:ins w:id="396" w:author="Italo Busi [2]" w:date="2021-03-08T20:50:00Z">
-        <w:del w:id="397" w:author="Italo Busi - 2" w:date="2021-03-12T12:31:00Z">
+      <w:ins w:id="398" w:author="Italo Busi [2]" w:date="2021-03-08T20:50:00Z">
+        <w:del w:id="399" w:author="Italo Busi - 2" w:date="2021-03-12T12:31:00Z">
           <w:r>
             <w:rPr>
               <w:i/>
               <w:highlight w:val="yellow"/>
-              <w:rPrChange w:id="398" w:author="Italo Busi [2]" w:date="2021-03-08T20:52:00Z">
+              <w:rPrChange w:id="400" w:author="Italo Busi [2]" w:date="2021-03-08T20:52:00Z">
                 <w:rPr/>
               </w:rPrChange>
             </w:rPr>
@@ -11058,13 +11073,13 @@
           </w:r>
         </w:del>
       </w:ins>
-      <w:ins w:id="399" w:author="Italo Busi [2]" w:date="2021-03-08T20:52:00Z">
-        <w:del w:id="400" w:author="Italo Busi - 2" w:date="2021-03-12T12:31:00Z">
+      <w:ins w:id="401" w:author="Italo Busi [2]" w:date="2021-03-08T20:52:00Z">
+        <w:del w:id="402" w:author="Italo Busi - 2" w:date="2021-03-12T12:31:00Z">
           <w:r>
             <w:rPr>
               <w:i/>
               <w:highlight w:val="yellow"/>
-              <w:rPrChange w:id="401" w:author="Italo Busi [2]" w:date="2021-03-08T20:52:00Z">
+              <w:rPrChange w:id="403" w:author="Italo Busi [2]" w:date="2021-03-08T20:52:00Z">
                 <w:rPr/>
               </w:rPrChange>
             </w:rPr>
@@ -11072,13 +11087,13 @@
           </w:r>
         </w:del>
       </w:ins>
-      <w:ins w:id="402" w:author="Italo Busi [2]" w:date="2021-03-08T20:50:00Z">
-        <w:del w:id="403" w:author="Italo Busi - 2" w:date="2021-03-12T12:31:00Z">
+      <w:ins w:id="404" w:author="Italo Busi [2]" w:date="2021-03-08T20:50:00Z">
+        <w:del w:id="405" w:author="Italo Busi - 2" w:date="2021-03-12T12:31:00Z">
           <w:r>
             <w:rPr>
               <w:i/>
               <w:highlight w:val="yellow"/>
-              <w:rPrChange w:id="404" w:author="Italo Busi [2]" w:date="2021-03-08T20:52:00Z">
+              <w:rPrChange w:id="406" w:author="Italo Busi [2]" w:date="2021-03-08T20:52:00Z">
                 <w:rPr/>
               </w:rPrChange>
             </w:rPr>
@@ -11086,13 +11101,13 @@
           </w:r>
         </w:del>
       </w:ins>
-      <w:ins w:id="405" w:author="Italo Busi [2]" w:date="2021-03-08T20:52:00Z">
-        <w:del w:id="406" w:author="Italo Busi - 2" w:date="2021-03-12T12:31:00Z">
+      <w:ins w:id="407" w:author="Italo Busi [2]" w:date="2021-03-08T20:52:00Z">
+        <w:del w:id="408" w:author="Italo Busi - 2" w:date="2021-03-12T12:31:00Z">
           <w:r>
             <w:rPr>
               <w:i/>
               <w:highlight w:val="yellow"/>
-              <w:rPrChange w:id="407" w:author="Italo Busi [2]" w:date="2021-03-08T20:52:00Z">
+              <w:rPrChange w:id="409" w:author="Italo Busi [2]" w:date="2021-03-08T20:52:00Z">
                 <w:rPr/>
               </w:rPrChange>
             </w:rPr>
@@ -11104,141 +11119,141 @@
     <w:p>
       <w:pPr>
         <w:rPr>
-          <w:ins w:id="408" w:author="Italo Busi - 2" w:date="2021-03-12T12:30:00Z"/>
-        </w:rPr>
-      </w:pPr>
-      <w:bookmarkStart w:id="409" w:name="_Toc53130250"/>
-      <w:ins w:id="410" w:author="BOUQUIER, JEAN-FRANCOIS, Vodafone Spain" w:date="2021-03-12T11:45:00Z">
+          <w:ins w:id="410" w:author="Italo Busi - 2" w:date="2021-03-12T12:30:00Z"/>
+        </w:rPr>
+      </w:pPr>
+      <w:bookmarkStart w:id="411" w:name="_Toc53130250"/>
+      <w:ins w:id="412" w:author="BOUQUIER, JEAN-FRANCOIS, Vodafone Spain" w:date="2021-03-12T11:45:00Z">
         <w:r>
           <w:t>Inventory in</w:t>
         </w:r>
       </w:ins>
-      <w:ins w:id="411" w:author="BOUQUIER, JEAN-FRANCOIS, Vodafone Spain" w:date="2021-03-12T11:46:00Z">
+      <w:ins w:id="413" w:author="BOUQUIER, JEAN-FRANCOIS, Vodafone Spain" w:date="2021-03-12T11:46:00Z">
         <w:r>
           <w:t>formation through MPI</w:t>
         </w:r>
       </w:ins>
-      <w:ins w:id="412" w:author="BOUQUIER, JEAN-FRANCOIS, Vodafone Spain" w:date="2021-03-12T11:48:00Z">
+      <w:ins w:id="414" w:author="BOUQUIER, JEAN-FRANCOIS, Vodafone Spain" w:date="2021-03-12T11:48:00Z">
         <w:r>
           <w:t xml:space="preserve"> and correlation with topology</w:t>
         </w:r>
       </w:ins>
-      <w:ins w:id="413" w:author="BOUQUIER, JEAN-FRANCOIS, Vodafone Spain" w:date="2021-03-12T11:49:00Z">
+      <w:ins w:id="415" w:author="BOUQUIER, JEAN-FRANCOIS, Vodafone Spain" w:date="2021-03-12T11:49:00Z">
         <w:r>
           <w:t xml:space="preserve"> information</w:t>
         </w:r>
       </w:ins>
-      <w:ins w:id="414" w:author="BOUQUIER, JEAN-FRANCOIS, Vodafone Spain" w:date="2021-03-12T11:46:00Z">
+      <w:ins w:id="416" w:author="BOUQUIER, JEAN-FRANCOIS, Vodafone Spain" w:date="2021-03-12T11:46:00Z">
         <w:r>
           <w:t xml:space="preserve"> </w:t>
         </w:r>
       </w:ins>
-      <w:ins w:id="415" w:author="BOUQUIER, JEAN-FRANCOIS, Vodafone Spain" w:date="2021-03-12T11:45:00Z">
+      <w:ins w:id="417" w:author="BOUQUIER, JEAN-FRANCOIS, Vodafone Spain" w:date="2021-03-12T11:45:00Z">
         <w:r>
           <w:t xml:space="preserve">is </w:t>
         </w:r>
       </w:ins>
-      <w:ins w:id="416" w:author="BOUQUIER, JEAN-FRANCOIS, Vodafone Spain" w:date="2021-03-12T11:48:00Z">
+      <w:ins w:id="418" w:author="BOUQUIER, JEAN-FRANCOIS, Vodafone Spain" w:date="2021-03-12T11:48:00Z">
         <w:r>
           <w:t xml:space="preserve">identified as </w:t>
         </w:r>
-        <w:del w:id="417" w:author="Italo Busi - 2" w:date="2021-03-12T12:30:00Z">
+        <w:del w:id="419" w:author="Italo Busi - 2" w:date="2021-03-12T12:30:00Z">
           <w:r>
             <w:delText>an important</w:delText>
           </w:r>
         </w:del>
       </w:ins>
-      <w:ins w:id="418" w:author="Italo Busi - 2" w:date="2021-03-12T12:30:00Z">
+      <w:ins w:id="420" w:author="Italo Busi - 2" w:date="2021-03-12T12:30:00Z">
         <w:r>
           <w:t>a</w:t>
         </w:r>
       </w:ins>
-      <w:ins w:id="419" w:author="BOUQUIER, JEAN-FRANCOIS, Vodafone Spain" w:date="2021-03-12T11:48:00Z">
+      <w:ins w:id="421" w:author="BOUQUIER, JEAN-FRANCOIS, Vodafone Spain" w:date="2021-03-12T11:48:00Z">
         <w:r>
           <w:t xml:space="preserve"> gap </w:t>
         </w:r>
-        <w:del w:id="420" w:author="Italo Busi - 2" w:date="2021-03-12T12:30:00Z">
+        <w:del w:id="422" w:author="Italo Busi - 2" w:date="2021-03-12T12:30:00Z">
           <w:r>
             <w:delText xml:space="preserve">which will require </w:delText>
           </w:r>
         </w:del>
       </w:ins>
-      <w:ins w:id="421" w:author="BOUQUIER, JEAN-FRANCOIS, Vodafone Spain" w:date="2021-03-12T11:45:00Z">
-        <w:del w:id="422" w:author="Italo Busi - 2" w:date="2021-03-12T12:30:00Z">
+      <w:ins w:id="423" w:author="BOUQUIER, JEAN-FRANCOIS, Vodafone Spain" w:date="2021-03-12T11:45:00Z">
+        <w:del w:id="424" w:author="Italo Busi - 2" w:date="2021-03-12T12:30:00Z">
           <w:r>
             <w:delText>to be</w:delText>
           </w:r>
         </w:del>
       </w:ins>
-      <w:ins w:id="423" w:author="Italo Busi - 2" w:date="2021-03-12T12:30:00Z">
+      <w:ins w:id="425" w:author="Italo Busi - 2" w:date="2021-03-12T12:30:00Z">
         <w:r>
           <w:t>requiring</w:t>
         </w:r>
       </w:ins>
-      <w:ins w:id="424" w:author="BOUQUIER, JEAN-FRANCOIS, Vodafone Spain" w:date="2021-03-12T11:46:00Z">
+      <w:ins w:id="426" w:author="BOUQUIER, JEAN-FRANCOIS, Vodafone Spain" w:date="2021-03-12T11:46:00Z">
         <w:r>
           <w:t xml:space="preserve"> further </w:t>
         </w:r>
-        <w:del w:id="425" w:author="Italo Busi - 2" w:date="2021-03-12T12:30:00Z">
+        <w:del w:id="427" w:author="Italo Busi - 2" w:date="2021-03-12T12:30:00Z">
           <w:r>
             <w:delText>investigated</w:delText>
           </w:r>
         </w:del>
       </w:ins>
-      <w:ins w:id="426" w:author="BOUQUIER, JEAN-FRANCOIS, Vodafone Spain" w:date="2021-03-12T11:48:00Z">
-        <w:del w:id="427" w:author="Italo Busi - 2" w:date="2021-03-12T12:30:00Z">
+      <w:ins w:id="428" w:author="BOUQUIER, JEAN-FRANCOIS, Vodafone Spain" w:date="2021-03-12T11:48:00Z">
+        <w:del w:id="429" w:author="Italo Busi - 2" w:date="2021-03-12T12:30:00Z">
           <w:r>
             <w:delText>. However</w:delText>
           </w:r>
         </w:del>
       </w:ins>
-      <w:ins w:id="428" w:author="BOUQUIER, JEAN-FRANCOIS, Vodafone Spain" w:date="2021-03-12T11:46:00Z">
-        <w:del w:id="429" w:author="Italo Busi - 2" w:date="2021-03-12T12:30:00Z">
+      <w:ins w:id="430" w:author="BOUQUIER, JEAN-FRANCOIS, Vodafone Spain" w:date="2021-03-12T11:46:00Z">
+        <w:del w:id="431" w:author="Italo Busi - 2" w:date="2021-03-12T12:30:00Z">
           <w:r>
             <w:delText xml:space="preserve"> </w:delText>
           </w:r>
         </w:del>
       </w:ins>
-      <w:ins w:id="430" w:author="BOUQUIER, JEAN-FRANCOIS, Vodafone Spain" w:date="2021-03-12T11:49:00Z">
-        <w:del w:id="431" w:author="Italo Busi - 2" w:date="2021-03-12T12:30:00Z">
+      <w:ins w:id="432" w:author="BOUQUIER, JEAN-FRANCOIS, Vodafone Spain" w:date="2021-03-12T11:49:00Z">
+        <w:del w:id="433" w:author="Italo Busi - 2" w:date="2021-03-12T12:30:00Z">
           <w:r>
             <w:delText>this is considered a</w:delText>
           </w:r>
         </w:del>
       </w:ins>
-      <w:ins w:id="432" w:author="BOUQUIER, JEAN-FRANCOIS, Vodafone Spain" w:date="2021-03-12T11:46:00Z">
-        <w:del w:id="433" w:author="Italo Busi - 2" w:date="2021-03-12T12:30:00Z">
+      <w:ins w:id="434" w:author="BOUQUIER, JEAN-FRANCOIS, Vodafone Spain" w:date="2021-03-12T11:46:00Z">
+        <w:del w:id="435" w:author="Italo Busi - 2" w:date="2021-03-12T12:30:00Z">
           <w:r>
             <w:delText xml:space="preserve">s </w:delText>
           </w:r>
         </w:del>
       </w:ins>
-      <w:ins w:id="434" w:author="Italo Busi - 2" w:date="2021-03-12T12:30:00Z">
+      <w:ins w:id="436" w:author="Italo Busi - 2" w:date="2021-03-12T12:30:00Z">
         <w:r>
           <w:t xml:space="preserve">work, which is </w:t>
         </w:r>
       </w:ins>
-      <w:ins w:id="435" w:author="BOUQUIER, JEAN-FRANCOIS, Vodafone Spain" w:date="2021-03-12T11:46:00Z">
+      <w:ins w:id="437" w:author="BOUQUIER, JEAN-FRANCOIS, Vodafone Spain" w:date="2021-03-12T11:46:00Z">
         <w:r>
           <w:t>ou</w:t>
-        </w:r>
-      </w:ins>
-      <w:ins w:id="436" w:author="BOUQUIER, JEAN-FRANCOIS, Vodafone Spain" w:date="2021-03-12T11:47:00Z">
-        <w:r>
-          <w:t>tside</w:t>
-        </w:r>
-      </w:ins>
-      <w:ins w:id="437" w:author="BOUQUIER, JEAN-FRANCOIS, Vodafone Spain" w:date="2021-03-12T11:50:00Z">
-        <w:r>
-          <w:t xml:space="preserve"> of </w:t>
         </w:r>
       </w:ins>
       <w:ins w:id="438" w:author="BOUQUIER, JEAN-FRANCOIS, Vodafone Spain" w:date="2021-03-12T11:47:00Z">
         <w:r>
+          <w:t>tside</w:t>
+        </w:r>
+      </w:ins>
+      <w:ins w:id="439" w:author="BOUQUIER, JEAN-FRANCOIS, Vodafone Spain" w:date="2021-03-12T11:50:00Z">
+        <w:r>
+          <w:t xml:space="preserve"> of </w:t>
+        </w:r>
+      </w:ins>
+      <w:ins w:id="440" w:author="BOUQUIER, JEAN-FRANCOIS, Vodafone Spain" w:date="2021-03-12T11:47:00Z">
+        <w:r>
           <w:t>the</w:t>
         </w:r>
       </w:ins>
-      <w:ins w:id="439" w:author="BOUQUIER, JEAN-FRANCOIS, Vodafone Spain" w:date="2021-03-12T11:46:00Z">
+      <w:ins w:id="441" w:author="BOUQUIER, JEAN-FRANCOIS, Vodafone Spain" w:date="2021-03-12T11:46:00Z">
         <w:r>
           <w:t xml:space="preserve"> scope of this draft.</w:t>
         </w:r>
@@ -11251,16 +11266,16 @@
           <w:highlight w:val="yellow"/>
         </w:rPr>
       </w:pPr>
-      <w:bookmarkStart w:id="440" w:name="_Toc68604109"/>
-      <w:commentRangeStart w:id="441"/>
+      <w:bookmarkStart w:id="442" w:name="_Toc68604109"/>
+      <w:commentRangeStart w:id="443"/>
       <w:r>
         <w:rPr>
           <w:highlight w:val="yellow"/>
         </w:rPr>
         <w:t>L2VPN/L3VPN establishment</w:t>
       </w:r>
-      <w:bookmarkEnd w:id="409"/>
-      <w:commentRangeEnd w:id="441"/>
+      <w:bookmarkEnd w:id="411"/>
+      <w:commentRangeEnd w:id="443"/>
       <w:r>
         <w:rPr>
           <w:rStyle w:val="CommentReference"/>
@@ -11268,9 +11283,9 @@
           <w:bCs w:val="0"/>
           <w:iCs w:val="0"/>
         </w:rPr>
-        <w:commentReference w:id="441"/>
-      </w:r>
-      <w:bookmarkEnd w:id="440"/>
+        <w:commentReference w:id="443"/>
+      </w:r>
+      <w:bookmarkEnd w:id="442"/>
     </w:p>
     <w:p>
       <w:pPr>
@@ -11319,6 +11334,7 @@
           <w:b/>
           <w:i/>
         </w:rPr>
+        <w:lastRenderedPageBreak/>
         <w:t xml:space="preserve">New text to answer the yellow part: </w:t>
       </w:r>
     </w:p>
@@ -11341,17 +11357,16 @@
       <w:pPr>
         <w:pStyle w:val="Heading1"/>
       </w:pPr>
-      <w:bookmarkStart w:id="442" w:name="_Toc53130251"/>
-      <w:bookmarkStart w:id="443" w:name="_Toc68604110"/>
-      <w:r>
-        <w:lastRenderedPageBreak/>
+      <w:bookmarkStart w:id="444" w:name="_Toc53130251"/>
+      <w:bookmarkStart w:id="445" w:name="_Toc68604110"/>
+      <w:r>
         <w:t>Security Considerations</w:t>
       </w:r>
-      <w:bookmarkEnd w:id="442"/>
-      <w:bookmarkEnd w:id="443"/>
-    </w:p>
-    <w:p>
-      <w:commentRangeStart w:id="444"/>
+      <w:bookmarkEnd w:id="444"/>
+      <w:bookmarkEnd w:id="445"/>
+    </w:p>
+    <w:p>
+      <w:commentRangeStart w:id="446"/>
       <w:r>
         <w:rPr>
           <w:highlight w:val="yellow"/>
@@ -11364,33 +11379,33 @@
         </w:rPr>
         <w:t xml:space="preserve"> security considerations have been identified and will be discussed in future versions of this document.</w:t>
       </w:r>
-      <w:commentRangeEnd w:id="444"/>
+      <w:commentRangeEnd w:id="446"/>
       <w:r>
         <w:rPr>
           <w:rStyle w:val="CommentReference"/>
         </w:rPr>
-        <w:commentReference w:id="444"/>
+        <w:commentReference w:id="446"/>
       </w:r>
     </w:p>
     <w:p>
       <w:pPr>
         <w:pStyle w:val="Heading1"/>
       </w:pPr>
-      <w:bookmarkStart w:id="445" w:name="_Toc53130252"/>
-      <w:bookmarkStart w:id="446" w:name="_Toc68604111"/>
-      <w:commentRangeStart w:id="447"/>
+      <w:bookmarkStart w:id="447" w:name="_Toc53130252"/>
+      <w:bookmarkStart w:id="448" w:name="_Toc68604111"/>
+      <w:commentRangeStart w:id="449"/>
       <w:r>
         <w:t>Operational Considerations</w:t>
       </w:r>
-      <w:bookmarkEnd w:id="445"/>
-      <w:commentRangeEnd w:id="447"/>
+      <w:bookmarkEnd w:id="447"/>
+      <w:commentRangeEnd w:id="449"/>
       <w:r>
         <w:rPr>
           <w:rStyle w:val="CommentReference"/>
         </w:rPr>
-        <w:commentReference w:id="447"/>
-      </w:r>
-      <w:bookmarkEnd w:id="446"/>
+        <w:commentReference w:id="449"/>
+      </w:r>
+      <w:bookmarkEnd w:id="448"/>
     </w:p>
     <w:p>
       <w:r>
@@ -11452,50 +11467,50 @@
       <w:pPr>
         <w:pStyle w:val="Heading1"/>
       </w:pPr>
-      <w:bookmarkStart w:id="448" w:name="_Toc53130253"/>
-      <w:bookmarkStart w:id="449" w:name="_Toc68604112"/>
+      <w:bookmarkStart w:id="450" w:name="_Toc53130253"/>
+      <w:bookmarkStart w:id="451" w:name="_Toc68604112"/>
       <w:r>
         <w:t>IANA Considerations</w:t>
-      </w:r>
-      <w:bookmarkEnd w:id="448"/>
-      <w:bookmarkEnd w:id="449"/>
-    </w:p>
-    <w:p>
-      <w:pPr>
-        <w:rPr>
-          <w:rFonts w:eastAsia="Times New Roman"/>
-        </w:rPr>
-      </w:pPr>
-      <w:r>
-        <w:t>This document requires no IANA actions.</w:t>
-      </w:r>
-    </w:p>
-    <w:p>
-      <w:pPr>
-        <w:pStyle w:val="Heading1"/>
-      </w:pPr>
-      <w:bookmarkStart w:id="450" w:name="_Toc53130254"/>
-      <w:bookmarkStart w:id="451" w:name="_Toc68604113"/>
-      <w:r>
-        <w:t>References</w:t>
       </w:r>
       <w:bookmarkEnd w:id="450"/>
       <w:bookmarkEnd w:id="451"/>
     </w:p>
     <w:p>
       <w:pPr>
-        <w:pStyle w:val="Heading2"/>
-      </w:pPr>
-      <w:bookmarkStart w:id="452" w:name="_Toc53130255"/>
-      <w:bookmarkStart w:id="453" w:name="_Toc68604114"/>
-      <w:r>
-        <w:t>Normative References</w:t>
+        <w:rPr>
+          <w:rFonts w:eastAsia="Times New Roman"/>
+        </w:rPr>
+      </w:pPr>
+      <w:r>
+        <w:t>This document requires no IANA actions.</w:t>
+      </w:r>
+    </w:p>
+    <w:p>
+      <w:pPr>
+        <w:pStyle w:val="Heading1"/>
+      </w:pPr>
+      <w:bookmarkStart w:id="452" w:name="_Toc53130254"/>
+      <w:bookmarkStart w:id="453" w:name="_Toc68604113"/>
+      <w:r>
+        <w:t>References</w:t>
       </w:r>
       <w:bookmarkEnd w:id="452"/>
       <w:bookmarkEnd w:id="453"/>
     </w:p>
     <w:p>
       <w:pPr>
+        <w:pStyle w:val="Heading2"/>
+      </w:pPr>
+      <w:bookmarkStart w:id="454" w:name="_Toc53130255"/>
+      <w:bookmarkStart w:id="455" w:name="_Toc68604114"/>
+      <w:r>
+        <w:t>Normative References</w:t>
+      </w:r>
+      <w:bookmarkEnd w:id="454"/>
+      <w:bookmarkEnd w:id="455"/>
+    </w:p>
+    <w:p>
+      <w:pPr>
         <w:pStyle w:val="RFCReferencesBookmark"/>
       </w:pPr>
       <w:r>
@@ -11542,6 +11557,7 @@
         <w:pStyle w:val="RFCReferencesBookmark"/>
       </w:pPr>
       <w:r>
+        <w:lastRenderedPageBreak/>
         <w:t>[RFC8040] Bierman, A. et al., "RESTCONF Protocol", RFC 8040, January 2017.</w:t>
       </w:r>
     </w:p>
@@ -11664,116 +11680,116 @@
         <w:pStyle w:val="RFCReferencesBookmark"/>
       </w:pPr>
       <w:r>
+        <w:t>[Flexi</w:t>
+      </w:r>
+      <w:r>
+        <w:noBreakHyphen/>
+        <w:t>TOPO]</w:t>
+      </w:r>
+      <w:r>
+        <w:tab/>
+        <w:t>Lopez de Vergara, J. E. et al., "YANG data model for Flexi-Grid Optical Networks", draft-ietf-ccamp-flexigrid-yang, work in progress.</w:t>
+      </w:r>
+    </w:p>
+    <w:p>
+      <w:pPr>
+        <w:pStyle w:val="RFCReferencesBookmark"/>
+      </w:pPr>
+      <w:r>
+        <w:t>[OTN-TOPO] Zheng, H. et al., "A YANG Data Model for Optical Transport Network Topology", draft-ietf-ccamp-otn-topo-yang, work in progress.</w:t>
+      </w:r>
+    </w:p>
+    <w:p>
+      <w:pPr>
+        <w:pStyle w:val="RFCReferencesBookmark"/>
+      </w:pPr>
+      <w:r>
+        <w:t>[CLIENT-TOPO]</w:t>
+      </w:r>
+      <w:r>
+        <w:tab/>
+        <w:t>Zheng, H. et al., "A YANG Data Model for Client-layer Topology", draft-zheng-ccamp-client-topo-yang, work in progress.</w:t>
+      </w:r>
+    </w:p>
+    <w:p>
+      <w:pPr>
+        <w:pStyle w:val="RFCReferencesBookmark"/>
+      </w:pPr>
+      <w:r>
+        <w:t>[L3-TE-TOPO]</w:t>
+      </w:r>
+      <w:r>
+        <w:tab/>
+        <w:t>Liu, X. et al., "</w:t>
+      </w:r>
+      <w:r>
+        <w:t>YANG Data Model for Layer 3 TE Topologies</w:t>
+      </w:r>
+      <w:r>
+        <w:t xml:space="preserve">", </w:t>
+      </w:r>
+      <w:r>
+        <w:t>draft-ietf-teas-yang-l3-te-topo</w:t>
+      </w:r>
+      <w:r>
+        <w:t>, work in progress.</w:t>
+      </w:r>
+    </w:p>
+    <w:p>
+      <w:pPr>
+        <w:pStyle w:val="RFCReferencesBookmark"/>
+      </w:pPr>
+      <w:r>
+        <w:t>[TE-TUNNEL]</w:t>
+      </w:r>
+      <w:r>
+        <w:tab/>
+        <w:t>Saad, T. et al., "A YANG Data Model for Traffic Engineering Tunnels and Interfaces", draft-ietf-teas-yang-te, work in progress.</w:t>
+      </w:r>
+    </w:p>
+    <w:p>
+      <w:pPr>
+        <w:pStyle w:val="RFCReferencesBookmark"/>
+      </w:pPr>
+      <w:r>
+        <w:t>[WSON</w:t>
+      </w:r>
+      <w:r>
+        <w:noBreakHyphen/>
+      </w:r>
+      <w:r>
+        <w:t>TUNNEL</w:t>
+      </w:r>
+      <w:r>
+        <w:t>]</w:t>
+      </w:r>
+      <w:r>
+        <w:tab/>
+        <w:t>Lee, Y. et al., "</w:t>
+      </w:r>
+      <w:r>
+        <w:t>A Yang Data Model for WSON Tunnel</w:t>
+      </w:r>
+      <w:r>
+        <w:t xml:space="preserve">", </w:t>
+      </w:r>
+      <w:r>
+        <w:t>draft</w:t>
+      </w:r>
+      <w:r>
+        <w:t>-ietf-ccamp-wson-tunnel-model, work in progress.</w:t>
+      </w:r>
+    </w:p>
+    <w:p>
+      <w:pPr>
+        <w:pStyle w:val="RFCReferencesBookmark"/>
+      </w:pPr>
+      <w:r>
         <w:lastRenderedPageBreak/>
         <w:t>[Flexi</w:t>
       </w:r>
       <w:r>
         <w:noBreakHyphen/>
-        <w:t>TOPO]</w:t>
-      </w:r>
-      <w:r>
-        <w:tab/>
-        <w:t>Lopez de Vergara, J. E. et al., "YANG data model for Flexi-Grid Optical Networks", draft-ietf-ccamp-flexigrid-yang, work in progress.</w:t>
-      </w:r>
-    </w:p>
-    <w:p>
-      <w:pPr>
-        <w:pStyle w:val="RFCReferencesBookmark"/>
-      </w:pPr>
-      <w:r>
-        <w:t>[OTN-TOPO] Zheng, H. et al., "A YANG Data Model for Optical Transport Network Topology", draft-ietf-ccamp-otn-topo-yang, work in progress.</w:t>
-      </w:r>
-    </w:p>
-    <w:p>
-      <w:pPr>
-        <w:pStyle w:val="RFCReferencesBookmark"/>
-      </w:pPr>
-      <w:r>
-        <w:t>[CLIENT-TOPO]</w:t>
-      </w:r>
-      <w:r>
-        <w:tab/>
-        <w:t>Zheng, H. et al., "A YANG Data Model for Client-layer Topology", draft-zheng-ccamp-client-topo-yang, work in progress.</w:t>
-      </w:r>
-    </w:p>
-    <w:p>
-      <w:pPr>
-        <w:pStyle w:val="RFCReferencesBookmark"/>
-      </w:pPr>
-      <w:r>
-        <w:t>[L3-TE-TOPO]</w:t>
-      </w:r>
-      <w:r>
-        <w:tab/>
-        <w:t>Liu, X. et al., "</w:t>
-      </w:r>
-      <w:r>
-        <w:t>YANG Data Model for Layer 3 TE Topologies</w:t>
-      </w:r>
-      <w:r>
-        <w:t xml:space="preserve">", </w:t>
-      </w:r>
-      <w:r>
-        <w:t>draft-ietf-teas-yang-l3-te-topo</w:t>
-      </w:r>
-      <w:r>
-        <w:t>, work in progress.</w:t>
-      </w:r>
-    </w:p>
-    <w:p>
-      <w:pPr>
-        <w:pStyle w:val="RFCReferencesBookmark"/>
-      </w:pPr>
-      <w:r>
-        <w:t>[TE-TUNNEL]</w:t>
-      </w:r>
-      <w:r>
-        <w:tab/>
-        <w:t>Saad, T. et al., "A YANG Data Model for Traffic Engineering Tunnels and Interfaces", draft-ietf-teas-yang-te, work in progress.</w:t>
-      </w:r>
-    </w:p>
-    <w:p>
-      <w:pPr>
-        <w:pStyle w:val="RFCReferencesBookmark"/>
-      </w:pPr>
-      <w:r>
-        <w:t>[WSON</w:t>
-      </w:r>
-      <w:r>
-        <w:noBreakHyphen/>
-      </w:r>
-      <w:r>
-        <w:t>TUNNEL</w:t>
-      </w:r>
-      <w:r>
-        <w:t>]</w:t>
-      </w:r>
-      <w:r>
-        <w:tab/>
-        <w:t>Lee, Y. et al., "</w:t>
-      </w:r>
-      <w:r>
-        <w:t>A Yang Data Model for WSON Tunnel</w:t>
-      </w:r>
-      <w:r>
-        <w:t xml:space="preserve">", </w:t>
-      </w:r>
-      <w:r>
-        <w:t>draft</w:t>
-      </w:r>
-      <w:r>
-        <w:t>-ietf-ccamp-wson-tunnel-model, work in progress.</w:t>
-      </w:r>
-    </w:p>
-    <w:p>
-      <w:pPr>
-        <w:pStyle w:val="RFCReferencesBookmark"/>
-      </w:pPr>
-      <w:r>
-        <w:t>[Flexi</w:t>
-      </w:r>
-      <w:r>
-        <w:noBreakHyphen/>
         <w:t>MC]</w:t>
       </w:r>
       <w:r>
@@ -11849,13 +11865,13 @@
       <w:pPr>
         <w:pStyle w:val="Heading2"/>
       </w:pPr>
-      <w:bookmarkStart w:id="454" w:name="_Toc53130256"/>
-      <w:bookmarkStart w:id="455" w:name="_Toc68604115"/>
+      <w:bookmarkStart w:id="456" w:name="_Toc53130256"/>
+      <w:bookmarkStart w:id="457" w:name="_Toc68604115"/>
       <w:r>
         <w:t>Informative References</w:t>
       </w:r>
-      <w:bookmarkEnd w:id="454"/>
-      <w:bookmarkEnd w:id="455"/>
+      <w:bookmarkEnd w:id="456"/>
+      <w:bookmarkEnd w:id="457"/>
     </w:p>
     <w:p>
       <w:pPr>
@@ -11900,7 +11916,6 @@
         <w:pStyle w:val="RFCReferencesBookmark"/>
       </w:pPr>
       <w:r>
-        <w:lastRenderedPageBreak/>
         <w:t>[RFC6624] K. Kompella, B. Kothari, and R. Cherukuri, “Layer 2 Virtual Private Networks Using BGP for Auto-Discovery and Signaling”, RFC 6624, May 2012.</w:t>
       </w:r>
     </w:p>
@@ -11953,6 +11968,7 @@
         <w:pStyle w:val="RFCReferencesBookmark"/>
       </w:pPr>
       <w:r>
+        <w:lastRenderedPageBreak/>
         <w:t>[RFC8309]</w:t>
       </w:r>
       <w:r>
@@ -12124,7 +12140,6 @@
         <w:pStyle w:val="RFCReferencesBookmark"/>
       </w:pPr>
       <w:r>
-        <w:lastRenderedPageBreak/>
         <w:t>[BGP-L3VPN</w:t>
       </w:r>
       <w:r>
@@ -12146,48 +12161,48 @@
       <w:pPr>
         <w:pStyle w:val="RFCApp"/>
       </w:pPr>
-      <w:bookmarkStart w:id="456" w:name="_Toc53130257"/>
-      <w:bookmarkStart w:id="457" w:name="_Toc68604116"/>
+      <w:bookmarkStart w:id="458" w:name="_Toc53130257"/>
+      <w:bookmarkStart w:id="459" w:name="_Toc68604116"/>
       <w:r>
         <w:lastRenderedPageBreak/>
         <w:t>Multi-layer and multi-domain resiliency</w:t>
       </w:r>
-      <w:bookmarkEnd w:id="456"/>
-      <w:bookmarkEnd w:id="457"/>
-    </w:p>
-    <w:p>
-      <w:pPr>
-        <w:pStyle w:val="RFCAppH1"/>
-      </w:pPr>
-      <w:bookmarkStart w:id="458" w:name="_Toc53130258"/>
-      <w:bookmarkStart w:id="459" w:name="_Toc68604117"/>
-      <w:r>
-        <w:t>Maintenance Window</w:t>
-      </w:r>
       <w:bookmarkEnd w:id="458"/>
       <w:bookmarkEnd w:id="459"/>
     </w:p>
     <w:p>
-      <w:r>
-        <w:t xml:space="preserve">Before planned maintenance operation on DWDM network takes place, IP traffic should be moved hitless to another link. </w:t>
-      </w:r>
-    </w:p>
-    <w:p>
-      <w:r>
-        <w:t>MDSC must reroute IP traffic before the events takes place. It should be possible to lock IP traffic to the protection route until the maintenance event is finished, unless a fault occurs on such path.</w:t>
-      </w:r>
-    </w:p>
-    <w:p>
       <w:pPr>
         <w:pStyle w:val="RFCAppH1"/>
       </w:pPr>
-      <w:bookmarkStart w:id="460" w:name="_Toc53130259"/>
-      <w:bookmarkStart w:id="461" w:name="_Toc68604118"/>
-      <w:r>
-        <w:t>Router port failure</w:t>
+      <w:bookmarkStart w:id="460" w:name="_Toc53130258"/>
+      <w:bookmarkStart w:id="461" w:name="_Toc68604117"/>
+      <w:r>
+        <w:t>Maintenance Window</w:t>
       </w:r>
       <w:bookmarkEnd w:id="460"/>
       <w:bookmarkEnd w:id="461"/>
+    </w:p>
+    <w:p>
+      <w:r>
+        <w:t xml:space="preserve">Before planned maintenance operation on DWDM network takes place, IP traffic should be moved hitless to another link. </w:t>
+      </w:r>
+    </w:p>
+    <w:p>
+      <w:r>
+        <w:t>MDSC must reroute IP traffic before the events takes place. It should be possible to lock IP traffic to the protection route until the maintenance event is finished, unless a fault occurs on such path.</w:t>
+      </w:r>
+    </w:p>
+    <w:p>
+      <w:pPr>
+        <w:pStyle w:val="RFCAppH1"/>
+      </w:pPr>
+      <w:bookmarkStart w:id="462" w:name="_Toc53130259"/>
+      <w:bookmarkStart w:id="463" w:name="_Toc68604118"/>
+      <w:r>
+        <w:t>Router port failure</w:t>
+      </w:r>
+      <w:bookmarkEnd w:id="462"/>
+      <w:bookmarkEnd w:id="463"/>
     </w:p>
     <w:p>
       <w:r>
@@ -12244,48 +12259,48 @@
       <w:pPr>
         <w:pStyle w:val="RFCH1-nonum"/>
       </w:pPr>
-      <w:bookmarkStart w:id="462" w:name="_Toc44338393"/>
-      <w:bookmarkStart w:id="463" w:name="_Toc53130260"/>
-      <w:bookmarkStart w:id="464" w:name="_Toc68604119"/>
+      <w:bookmarkStart w:id="464" w:name="_Toc44338393"/>
+      <w:bookmarkStart w:id="465" w:name="_Toc53130260"/>
+      <w:bookmarkStart w:id="466" w:name="_Toc68604119"/>
       <w:r>
         <w:t>Acknowledgments</w:t>
       </w:r>
-      <w:bookmarkEnd w:id="462"/>
-      <w:bookmarkEnd w:id="463"/>
       <w:bookmarkEnd w:id="464"/>
-    </w:p>
-    <w:p>
-      <w:r>
-        <w:t>This document was prepared using 2-Word-v2.0.template.dot.</w:t>
-      </w:r>
-    </w:p>
-    <w:p>
-      <w:r>
-        <w:t>Some of t</w:t>
-      </w:r>
-      <w:r>
-        <w:t xml:space="preserve">his </w:t>
-      </w:r>
-      <w:r>
-        <w:t xml:space="preserve">analysis </w:t>
-      </w:r>
-      <w:r>
-        <w:t>work was supported in part by the European Commission funded H2020-ICT-2016-2 METRO-HAUL project (G.A. 761727).</w:t>
-      </w:r>
-    </w:p>
-    <w:p>
-      <w:pPr>
-        <w:pStyle w:val="RFCH1-nonum"/>
-      </w:pPr>
-      <w:bookmarkStart w:id="465" w:name="_Toc44338394"/>
-      <w:bookmarkStart w:id="466" w:name="_Toc53130261"/>
-      <w:bookmarkStart w:id="467" w:name="_Toc68604120"/>
-      <w:r>
-        <w:t>Contributors</w:t>
-      </w:r>
       <w:bookmarkEnd w:id="465"/>
       <w:bookmarkEnd w:id="466"/>
+    </w:p>
+    <w:p>
+      <w:r>
+        <w:t>This document was prepared using 2-Word-v2.0.template.dot.</w:t>
+      </w:r>
+    </w:p>
+    <w:p>
+      <w:r>
+        <w:t>Some of t</w:t>
+      </w:r>
+      <w:r>
+        <w:t xml:space="preserve">his </w:t>
+      </w:r>
+      <w:r>
+        <w:t xml:space="preserve">analysis </w:t>
+      </w:r>
+      <w:r>
+        <w:t>work was supported in part by the European Commission funded H2020-ICT-2016-2 METRO-HAUL project (G.A. 761727).</w:t>
+      </w:r>
+    </w:p>
+    <w:p>
+      <w:pPr>
+        <w:pStyle w:val="RFCH1-nonum"/>
+      </w:pPr>
+      <w:bookmarkStart w:id="467" w:name="_Toc44338394"/>
+      <w:bookmarkStart w:id="468" w:name="_Toc53130261"/>
+      <w:bookmarkStart w:id="469" w:name="_Toc68604120"/>
+      <w:r>
+        <w:t>Contributors</w:t>
+      </w:r>
       <w:bookmarkEnd w:id="467"/>
+      <w:bookmarkEnd w:id="468"/>
+      <w:bookmarkEnd w:id="469"/>
     </w:p>
     <w:p>
       <w:pPr>
@@ -12688,13 +12703,13 @@
       <w:pPr>
         <w:pStyle w:val="RFCH1-nonum"/>
       </w:pPr>
-      <w:bookmarkStart w:id="468" w:name="_Toc53130262"/>
-      <w:bookmarkStart w:id="469" w:name="_Toc68604121"/>
+      <w:bookmarkStart w:id="470" w:name="_Toc53130262"/>
+      <w:bookmarkStart w:id="471" w:name="_Toc68604121"/>
       <w:r>
         <w:t>Authors’ Addresses</w:t>
       </w:r>
-      <w:bookmarkEnd w:id="468"/>
-      <w:bookmarkEnd w:id="469"/>
+      <w:bookmarkEnd w:id="470"/>
+      <w:bookmarkEnd w:id="471"/>
     </w:p>
     <w:p>
       <w:pPr>
@@ -13091,7 +13106,7 @@
       </w:r>
     </w:p>
   </w:comment>
-  <w:comment w:id="276" w:author="Italo Busi [2]" w:date="2020-09-07T11:55:00Z" w:initials="IB">
+  <w:comment w:id="278" w:author="Italo Busi [2]" w:date="2020-09-07T11:55:00Z" w:initials="IB">
     <w:p>
       <w:pPr>
         <w:pStyle w:val="CommentText"/>
@@ -13159,7 +13174,7 @@
       </w:r>
     </w:p>
   </w:comment>
-  <w:comment w:id="295" w:author="Italo Busi [2]" w:date="2021-01-11T11:45:00Z" w:initials="IB">
+  <w:comment w:id="297" w:author="Italo Busi [2]" w:date="2021-01-11T11:45:00Z" w:initials="IB">
     <w:p>
       <w:pPr>
         <w:pStyle w:val="CommentText"/>
@@ -13183,7 +13198,7 @@
       </w:r>
     </w:p>
   </w:comment>
-  <w:comment w:id="296" w:author="Belotti, Sergio (Nokia - IT/Vimercate)" w:date="2020-10-07T11:16:00Z" w:initials="BS(-I">
+  <w:comment w:id="298" w:author="Belotti, Sergio (Nokia - IT/Vimercate)" w:date="2020-10-07T11:16:00Z" w:initials="BS(-I">
     <w:p>
       <w:pPr>
         <w:pStyle w:val="CommentText"/>
@@ -13199,7 +13214,7 @@
       </w:r>
     </w:p>
   </w:comment>
-  <w:comment w:id="297" w:author="Italo Busi [2]" w:date="2021-01-11T11:42:00Z" w:initials="IB">
+  <w:comment w:id="299" w:author="Italo Busi [2]" w:date="2021-01-11T11:42:00Z" w:initials="IB">
     <w:p>
       <w:pPr>
         <w:pStyle w:val="CommentText"/>
@@ -13234,7 +13249,7 @@
       </w:r>
     </w:p>
   </w:comment>
-  <w:comment w:id="300" w:author="Italo Busi [2]" w:date="2021-01-11T10:24:00Z" w:initials="IB">
+  <w:comment w:id="302" w:author="Italo Busi [2]" w:date="2021-01-11T10:24:00Z" w:initials="IB">
     <w:p>
       <w:pPr>
         <w:pStyle w:val="CommentText"/>
@@ -13257,7 +13272,7 @@
       </w:r>
     </w:p>
   </w:comment>
-  <w:comment w:id="301" w:author="Italo Busi [2]" w:date="2021-01-11T11:48:00Z" w:initials="IB">
+  <w:comment w:id="303" w:author="Italo Busi [2]" w:date="2021-01-11T11:48:00Z" w:initials="IB">
     <w:p>
       <w:pPr>
         <w:pStyle w:val="CommentText"/>
@@ -13280,7 +13295,7 @@
       </w:r>
     </w:p>
   </w:comment>
-  <w:comment w:id="360" w:author="Italo Busi [2]" w:date="2021-01-11T11:50:00Z" w:initials="IB">
+  <w:comment w:id="362" w:author="Italo Busi [2]" w:date="2021-01-11T11:50:00Z" w:initials="IB">
     <w:p>
       <w:pPr>
         <w:pStyle w:val="CommentText"/>
@@ -13360,7 +13375,7 @@
       </w:r>
     </w:p>
   </w:comment>
-  <w:comment w:id="362" w:author="Italo Busi [2]" w:date="2020-10-26T12:01:00Z" w:initials="IB">
+  <w:comment w:id="364" w:author="Italo Busi [2]" w:date="2020-10-26T12:01:00Z" w:initials="IB">
     <w:p>
       <w:pPr>
         <w:pStyle w:val="CommentText"/>
@@ -13401,7 +13416,7 @@
       </w:r>
     </w:p>
   </w:comment>
-  <w:comment w:id="441" w:author="Italo Busi [2]" w:date="2021-01-11T11:53:00Z" w:initials="IB">
+  <w:comment w:id="443" w:author="Italo Busi [2]" w:date="2021-01-11T11:53:00Z" w:initials="IB">
     <w:p>
       <w:pPr>
         <w:pStyle w:val="CommentText"/>
@@ -13424,7 +13439,7 @@
       </w:r>
     </w:p>
   </w:comment>
-  <w:comment w:id="444" w:author="Italo Busi [2]" w:date="2021-01-12T16:28:00Z" w:initials="IB">
+  <w:comment w:id="446" w:author="Italo Busi [2]" w:date="2021-01-12T16:28:00Z" w:initials="IB">
     <w:p>
       <w:pPr>
         <w:pStyle w:val="CommentText"/>
@@ -13447,7 +13462,7 @@
       </w:r>
     </w:p>
   </w:comment>
-  <w:comment w:id="447" w:author="Italo Busi [2]" w:date="2021-01-11T11:53:00Z" w:initials="IB">
+  <w:comment w:id="449" w:author="Italo Busi [2]" w:date="2021-01-11T11:53:00Z" w:initials="IB">
     <w:p>
       <w:pPr>
         <w:pStyle w:val="CommentText"/>
@@ -13594,7 +13609,7 @@
       <w:rPr>
         <w:noProof/>
       </w:rPr>
-      <w:instrText>4</w:instrText>
+      <w:instrText>5</w:instrText>
     </w:r>
     <w:r>
       <w:fldChar w:fldCharType="end"/>
@@ -13621,7 +13636,7 @@
       <w:rPr>
         <w:noProof/>
       </w:rPr>
-      <w:instrText>4</w:instrText>
+      <w:instrText>5</w:instrText>
     </w:r>
     <w:r>
       <w:fldChar w:fldCharType="end"/>
@@ -13648,7 +13663,7 @@
       <w:rPr>
         <w:noProof/>
       </w:rPr>
-      <w:instrText>4</w:instrText>
+      <w:instrText>5</w:instrText>
     </w:r>
     <w:r>
       <w:fldChar w:fldCharType="end"/>
@@ -13671,15 +13686,15 @@
     <w:r>
       <w:fldChar w:fldCharType="separate"/>
     </w:r>
-    <w:ins w:id="472" w:author="Italo Busi [2]" w:date="2021-05-05T11:40:00Z">
+    <w:ins w:id="474" w:author="Italo Busi [2]" w:date="2021-05-11T10:54:00Z">
       <w:r>
         <w:rPr>
           <w:noProof/>
         </w:rPr>
-        <w:instrText>4</w:instrText>
+        <w:instrText>5</w:instrText>
       </w:r>
     </w:ins>
-    <w:del w:id="473" w:author="Italo Busi [2]" w:date="2021-04-20T10:35:00Z">
+    <w:del w:id="475" w:author="Italo Busi [2]" w:date="2021-04-20T10:35:00Z">
       <w:r>
         <w:rPr>
           <w:noProof/>
@@ -13708,6 +13723,43 @@
     <w:r>
       <w:fldChar w:fldCharType="separate"/>
     </w:r>
+    <w:ins w:id="476" w:author="Italo Busi [2]" w:date="2021-05-11T10:54:00Z">
+      <w:r>
+        <w:rPr>
+          <w:noProof/>
+        </w:rPr>
+        <w:instrText>5</w:instrText>
+      </w:r>
+    </w:ins>
+    <w:del w:id="477" w:author="Italo Busi [2]" w:date="2021-05-11T10:54:00Z">
+      <w:r>
+        <w:rPr>
+          <w:noProof/>
+        </w:rPr>
+        <w:delInstrText>11</w:delInstrText>
+      </w:r>
+    </w:del>
+    <w:r>
+      <w:fldChar w:fldCharType="end"/>
+    </w:r>
+    <w:r>
+      <w:instrText xml:space="preserve"> = 5 November </w:instrText>
+    </w:r>
+    <w:r>
+      <w:fldChar w:fldCharType="begin"/>
+    </w:r>
+    <w:r>
+      <w:instrText xml:space="preserve"> IF </w:instrText>
+    </w:r>
+    <w:r>
+      <w:fldChar w:fldCharType="begin"/>
+    </w:r>
+    <w:r>
+      <w:instrText xml:space="preserve"> SAVEDATE \@ "M" \* MERGEFORMAT </w:instrText>
+    </w:r>
+    <w:r>
+      <w:fldChar w:fldCharType="separate"/>
+    </w:r>
     <w:r>
       <w:rPr>
         <w:noProof/>
@@ -13718,7 +13770,7 @@
       <w:fldChar w:fldCharType="end"/>
     </w:r>
     <w:r>
-      <w:instrText xml:space="preserve"> = 5 November </w:instrText>
+      <w:instrText xml:space="preserve"> = 6 December </w:instrText>
     </w:r>
     <w:r>
       <w:fldChar w:fldCharType="begin"/>
@@ -13745,7 +13797,7 @@
       <w:fldChar w:fldCharType="end"/>
     </w:r>
     <w:r>
-      <w:instrText xml:space="preserve"> = 6 December </w:instrText>
+      <w:instrText xml:space="preserve"> = 7 January </w:instrText>
     </w:r>
     <w:r>
       <w:fldChar w:fldCharType="begin"/>
@@ -13772,7 +13824,7 @@
       <w:fldChar w:fldCharType="end"/>
     </w:r>
     <w:r>
-      <w:instrText xml:space="preserve"> = 7 January </w:instrText>
+      <w:instrText xml:space="preserve"> = 8 February </w:instrText>
     </w:r>
     <w:r>
       <w:fldChar w:fldCharType="begin"/>
@@ -13799,7 +13851,7 @@
       <w:fldChar w:fldCharType="end"/>
     </w:r>
     <w:r>
-      <w:instrText xml:space="preserve"> = 8 February </w:instrText>
+      <w:instrText xml:space="preserve"> = 9 March </w:instrText>
     </w:r>
     <w:r>
       <w:fldChar w:fldCharType="begin"/>
@@ -13826,7 +13878,7 @@
       <w:fldChar w:fldCharType="end"/>
     </w:r>
     <w:r>
-      <w:instrText xml:space="preserve"> = 9 March </w:instrText>
+      <w:instrText xml:space="preserve"> = 10 April </w:instrText>
     </w:r>
     <w:r>
       <w:fldChar w:fldCharType="begin"/>
@@ -13853,7 +13905,7 @@
       <w:fldChar w:fldCharType="end"/>
     </w:r>
     <w:r>
-      <w:instrText xml:space="preserve"> = 10 April </w:instrText>
+      <w:instrText xml:space="preserve"> = 11 May </w:instrText>
     </w:r>
     <w:r>
       <w:fldChar w:fldCharType="begin"/>
@@ -13874,240 +13926,213 @@
       <w:rPr>
         <w:noProof/>
       </w:rPr>
-      <w:instrText>11</w:instrText>
+      <w:instrText>0</w:instrText>
     </w:r>
     <w:r>
       <w:fldChar w:fldCharType="end"/>
     </w:r>
     <w:r>
-      <w:instrText xml:space="preserve"> = 11 May </w:instrText>
+      <w:instrText xml:space="preserve"> = 12 June "Fail" \* MERGEFORMAT </w:instrText>
+    </w:r>
+    <w:r>
+      <w:fldChar w:fldCharType="separate"/>
+    </w:r>
+    <w:r>
+      <w:rPr>
+        <w:noProof/>
+      </w:rPr>
+      <w:instrText>Fail</w:instrText>
+    </w:r>
+    <w:r>
+      <w:fldChar w:fldCharType="end"/>
+    </w:r>
+    <w:r>
+      <w:instrText xml:space="preserve"> \* MERGEFORMAT </w:instrText>
+    </w:r>
+    <w:r>
+      <w:fldChar w:fldCharType="separate"/>
+    </w:r>
+    <w:r>
+      <w:rPr>
+        <w:noProof/>
+      </w:rPr>
+      <w:instrText>May</w:instrText>
+    </w:r>
+    <w:r>
+      <w:fldChar w:fldCharType="end"/>
+    </w:r>
+    <w:r>
+      <w:instrText xml:space="preserve"> \* MERGEFORMAT </w:instrText>
+    </w:r>
+    <w:r>
+      <w:fldChar w:fldCharType="separate"/>
+    </w:r>
+    <w:r>
+      <w:rPr>
+        <w:noProof/>
+      </w:rPr>
+      <w:instrText>May</w:instrText>
+    </w:r>
+    <w:r>
+      <w:fldChar w:fldCharType="end"/>
+    </w:r>
+    <w:r>
+      <w:instrText xml:space="preserve"> \* MERGEFORMAT </w:instrText>
+    </w:r>
+    <w:r>
+      <w:fldChar w:fldCharType="separate"/>
+    </w:r>
+    <w:r>
+      <w:rPr>
+        <w:noProof/>
+      </w:rPr>
+      <w:instrText>May</w:instrText>
+    </w:r>
+    <w:r>
+      <w:fldChar w:fldCharType="end"/>
+    </w:r>
+    <w:r>
+      <w:instrText xml:space="preserve"> \* MERGEFORMAT </w:instrText>
+    </w:r>
+    <w:r>
+      <w:fldChar w:fldCharType="separate"/>
+    </w:r>
+    <w:r>
+      <w:rPr>
+        <w:noProof/>
+      </w:rPr>
+      <w:instrText>May</w:instrText>
+    </w:r>
+    <w:r>
+      <w:fldChar w:fldCharType="end"/>
+    </w:r>
+    <w:r>
+      <w:instrText xml:space="preserve"> \* MERGEFORMAT </w:instrText>
+    </w:r>
+    <w:r>
+      <w:fldChar w:fldCharType="separate"/>
+    </w:r>
+    <w:r>
+      <w:rPr>
+        <w:noProof/>
+      </w:rPr>
+      <w:instrText>May</w:instrText>
+    </w:r>
+    <w:r>
+      <w:fldChar w:fldCharType="end"/>
+    </w:r>
+    <w:r>
+      <w:instrText xml:space="preserve"> \* MERGEFORMAT </w:instrText>
+    </w:r>
+    <w:r>
+      <w:fldChar w:fldCharType="separate"/>
+    </w:r>
+    <w:r>
+      <w:rPr>
+        <w:noProof/>
+      </w:rPr>
+      <w:instrText>May</w:instrText>
+    </w:r>
+    <w:r>
+      <w:fldChar w:fldCharType="end"/>
+    </w:r>
+    <w:r>
+      <w:instrText xml:space="preserve"> \* MERGEFORMAT </w:instrText>
+    </w:r>
+    <w:r>
+      <w:fldChar w:fldCharType="separate"/>
+    </w:r>
+    <w:r>
+      <w:rPr>
+        <w:noProof/>
+      </w:rPr>
+      <w:instrText>November</w:instrText>
+    </w:r>
+    <w:r>
+      <w:fldChar w:fldCharType="end"/>
+    </w:r>
+    <w:r>
+      <w:instrText xml:space="preserve">  \* MERGEFORMAT </w:instrText>
+    </w:r>
+    <w:r>
+      <w:fldChar w:fldCharType="separate"/>
+    </w:r>
+    <w:r>
+      <w:rPr>
+        <w:noProof/>
+      </w:rPr>
+      <w:instrText>November</w:instrText>
+    </w:r>
+    <w:r>
+      <w:fldChar w:fldCharType="end"/>
+    </w:r>
+    <w:r>
+      <w:instrText xml:space="preserve"> \* MERGEFORMAT </w:instrText>
+    </w:r>
+    <w:r>
+      <w:fldChar w:fldCharType="separate"/>
+    </w:r>
+    <w:r>
+      <w:rPr>
+        <w:noProof/>
+      </w:rPr>
+      <w:instrText>November</w:instrText>
+    </w:r>
+    <w:r>
+      <w:fldChar w:fldCharType="end"/>
+    </w:r>
+    <w:r>
+      <w:instrText xml:space="preserve"> \* MERGEFORMAT </w:instrText>
+    </w:r>
+    <w:r>
+      <w:fldChar w:fldCharType="separate"/>
+    </w:r>
+    <w:r>
+      <w:rPr>
+        <w:noProof/>
+      </w:rPr>
+      <w:instrText>November</w:instrText>
+    </w:r>
+    <w:r>
+      <w:fldChar w:fldCharType="end"/>
+    </w:r>
+    <w:r>
+      <w:instrText xml:space="preserve"> \* MERGEFORMAT </w:instrText>
+    </w:r>
+    <w:r>
+      <w:fldChar w:fldCharType="separate"/>
+    </w:r>
+    <w:r>
+      <w:rPr>
+        <w:noProof/>
+      </w:rPr>
+      <w:t>November</w:t>
+    </w:r>
+    <w:r>
+      <w:fldChar w:fldCharType="end"/>
+    </w:r>
+    <w:r>
+      <w:t xml:space="preserve"> </w:t>
     </w:r>
     <w:r>
       <w:fldChar w:fldCharType="begin"/>
     </w:r>
     <w:r>
-      <w:instrText xml:space="preserve"> IF </w:instrText>
-    </w:r>
-    <w:r>
-      <w:fldChar w:fldCharType="begin"/>
-    </w:r>
-    <w:r>
-      <w:instrText xml:space="preserve"> SAVEDATE \@ "M" \* MERGEFORMAT </w:instrText>
+      <w:instrText xml:space="preserve"> SAVEDATE  \@ "d," </w:instrText>
     </w:r>
     <w:r>
       <w:fldChar w:fldCharType="separate"/>
     </w:r>
-    <w:r>
-      <w:rPr>
-        <w:noProof/>
-      </w:rPr>
-      <w:instrText>0</w:instrText>
-    </w:r>
-    <w:r>
-      <w:fldChar w:fldCharType="end"/>
-    </w:r>
-    <w:r>
-      <w:instrText xml:space="preserve"> = 12 June "Fail" \* MERGEFORMAT </w:instrText>
-    </w:r>
-    <w:r>
-      <w:fldChar w:fldCharType="separate"/>
-    </w:r>
-    <w:r>
-      <w:rPr>
-        <w:noProof/>
-      </w:rPr>
-      <w:instrText>Fail</w:instrText>
-    </w:r>
-    <w:r>
-      <w:fldChar w:fldCharType="end"/>
-    </w:r>
-    <w:r>
-      <w:instrText xml:space="preserve"> \* MERGEFORMAT </w:instrText>
-    </w:r>
-    <w:r>
-      <w:fldChar w:fldCharType="separate"/>
-    </w:r>
-    <w:r>
-      <w:rPr>
-        <w:noProof/>
-      </w:rPr>
-      <w:instrText>May</w:instrText>
-    </w:r>
-    <w:r>
-      <w:fldChar w:fldCharType="end"/>
-    </w:r>
-    <w:r>
-      <w:instrText xml:space="preserve"> \* MERGEFORMAT </w:instrText>
-    </w:r>
-    <w:r>
-      <w:fldChar w:fldCharType="separate"/>
-    </w:r>
-    <w:r>
-      <w:rPr>
-        <w:noProof/>
-      </w:rPr>
-      <w:instrText>May</w:instrText>
-    </w:r>
-    <w:r>
-      <w:fldChar w:fldCharType="end"/>
-    </w:r>
-    <w:r>
-      <w:instrText xml:space="preserve"> \* MERGEFORMAT </w:instrText>
-    </w:r>
-    <w:r>
-      <w:fldChar w:fldCharType="separate"/>
-    </w:r>
-    <w:r>
-      <w:rPr>
-        <w:noProof/>
-      </w:rPr>
-      <w:instrText>May</w:instrText>
-    </w:r>
-    <w:r>
-      <w:fldChar w:fldCharType="end"/>
-    </w:r>
-    <w:r>
-      <w:instrText xml:space="preserve"> \* MERGEFORMAT </w:instrText>
-    </w:r>
-    <w:r>
-      <w:fldChar w:fldCharType="separate"/>
-    </w:r>
-    <w:r>
-      <w:rPr>
-        <w:noProof/>
-      </w:rPr>
-      <w:instrText>May</w:instrText>
-    </w:r>
-    <w:r>
-      <w:fldChar w:fldCharType="end"/>
-    </w:r>
-    <w:r>
-      <w:instrText xml:space="preserve"> \* MERGEFORMAT </w:instrText>
-    </w:r>
-    <w:r>
-      <w:fldChar w:fldCharType="separate"/>
-    </w:r>
-    <w:r>
-      <w:rPr>
-        <w:noProof/>
-      </w:rPr>
-      <w:instrText>May</w:instrText>
-    </w:r>
-    <w:r>
-      <w:fldChar w:fldCharType="end"/>
-    </w:r>
-    <w:r>
-      <w:instrText xml:space="preserve"> \* MERGEFORMAT </w:instrText>
-    </w:r>
-    <w:r>
-      <w:fldChar w:fldCharType="separate"/>
-    </w:r>
-    <w:r>
-      <w:rPr>
-        <w:noProof/>
-      </w:rPr>
-      <w:instrText>May</w:instrText>
-    </w:r>
-    <w:r>
-      <w:fldChar w:fldCharType="end"/>
-    </w:r>
-    <w:r>
-      <w:instrText xml:space="preserve"> \* MERGEFORMAT </w:instrText>
-    </w:r>
-    <w:r>
-      <w:fldChar w:fldCharType="separate"/>
-    </w:r>
-    <w:r>
-      <w:rPr>
-        <w:noProof/>
-      </w:rPr>
-      <w:instrText>May</w:instrText>
-    </w:r>
-    <w:r>
-      <w:fldChar w:fldCharType="end"/>
-    </w:r>
-    <w:r>
-      <w:instrText xml:space="preserve">  \* MERGEFORMAT </w:instrText>
-    </w:r>
-    <w:r>
-      <w:fldChar w:fldCharType="separate"/>
-    </w:r>
-    <w:r>
-      <w:rPr>
-        <w:noProof/>
-      </w:rPr>
-      <w:instrText>October</w:instrText>
-    </w:r>
-    <w:r>
-      <w:fldChar w:fldCharType="end"/>
-    </w:r>
-    <w:r>
-      <w:instrText xml:space="preserve"> \* MERGEFORMAT </w:instrText>
-    </w:r>
-    <w:r>
-      <w:fldChar w:fldCharType="separate"/>
-    </w:r>
-    <w:r>
-      <w:rPr>
-        <w:noProof/>
-      </w:rPr>
-      <w:instrText>October</w:instrText>
-    </w:r>
-    <w:r>
-      <w:fldChar w:fldCharType="end"/>
-    </w:r>
-    <w:r>
-      <w:instrText xml:space="preserve"> \* MERGEFORMAT </w:instrText>
-    </w:r>
-    <w:r>
-      <w:fldChar w:fldCharType="separate"/>
-    </w:r>
-    <w:r>
-      <w:rPr>
-        <w:noProof/>
-      </w:rPr>
-      <w:instrText>October</w:instrText>
-    </w:r>
-    <w:r>
-      <w:fldChar w:fldCharType="end"/>
-    </w:r>
-    <w:r>
-      <w:instrText xml:space="preserve"> \* MERGEFORMAT </w:instrText>
-    </w:r>
-    <w:r>
-      <w:fldChar w:fldCharType="separate"/>
-    </w:r>
-    <w:r>
-      <w:rPr>
-        <w:noProof/>
-      </w:rPr>
-      <w:t>October</w:t>
-    </w:r>
-    <w:r>
-      <w:fldChar w:fldCharType="end"/>
-    </w:r>
-    <w:r>
-      <w:t xml:space="preserve"> </w:t>
-    </w:r>
-    <w:r>
-      <w:fldChar w:fldCharType="begin"/>
-    </w:r>
-    <w:r>
-      <w:instrText xml:space="preserve"> SAVEDATE  \@ "d," </w:instrText>
-    </w:r>
-    <w:r>
-      <w:fldChar w:fldCharType="separate"/>
-    </w:r>
-    <w:ins w:id="474" w:author="Italo Busi [2]" w:date="2021-05-05T11:40:00Z">
+    <w:ins w:id="478" w:author="Italo Busi [2]" w:date="2021-05-11T10:54:00Z">
       <w:r>
         <w:rPr>
           <w:noProof/>
         </w:rPr>
-        <w:t>20,</w:t>
+        <w:t>5,</w:t>
       </w:r>
     </w:ins>
-    <w:ins w:id="475" w:author="IB v5.02" w:date="2021-04-06T12:23:00Z">
-      <w:del w:id="476" w:author="Italo Busi [2]" w:date="2021-04-20T10:35:00Z">
+    <w:ins w:id="479" w:author="IB v5.02" w:date="2021-04-06T12:23:00Z">
+      <w:del w:id="480" w:author="Italo Busi [2]" w:date="2021-04-20T10:35:00Z">
         <w:r>
           <w:rPr>
             <w:noProof/>
@@ -14116,7 +14141,7 @@
         </w:r>
       </w:del>
     </w:ins>
-    <w:del w:id="477" w:author="Italo Busi [2]" w:date="2021-04-20T10:35:00Z">
+    <w:del w:id="481" w:author="Italo Busi [2]" w:date="2021-04-20T10:35:00Z">
       <w:r>
         <w:rPr>
           <w:noProof/>
@@ -14149,7 +14174,7 @@
       <w:rPr>
         <w:noProof/>
       </w:rPr>
-      <w:instrText>4</w:instrText>
+      <w:instrText>5</w:instrText>
     </w:r>
     <w:r>
       <w:fldChar w:fldCharType="end"/>
@@ -14343,7 +14368,7 @@
       <w:rPr>
         <w:noProof/>
       </w:rPr>
-      <w:instrText>4</w:instrText>
+      <w:instrText>5</w:instrText>
     </w:r>
     <w:r>
       <w:fldChar w:fldCharType="end"/>
@@ -14370,7 +14395,7 @@
       <w:rPr>
         <w:noProof/>
       </w:rPr>
-      <w:instrText>4</w:instrText>
+      <w:instrText>5</w:instrText>
     </w:r>
     <w:r>
       <w:fldChar w:fldCharType="end"/>
@@ -14397,7 +14422,7 @@
       <w:rPr>
         <w:noProof/>
       </w:rPr>
-      <w:instrText>4</w:instrText>
+      <w:instrText>5</w:instrText>
     </w:r>
     <w:r>
       <w:fldChar w:fldCharType="end"/>
@@ -14420,15 +14445,15 @@
     <w:r>
       <w:fldChar w:fldCharType="separate"/>
     </w:r>
-    <w:ins w:id="484" w:author="Italo Busi [2]" w:date="2021-05-05T11:40:00Z">
+    <w:ins w:id="490" w:author="Italo Busi [2]" w:date="2021-05-11T10:54:00Z">
       <w:r>
         <w:rPr>
           <w:noProof/>
         </w:rPr>
-        <w:instrText>4</w:instrText>
+        <w:instrText>5</w:instrText>
       </w:r>
     </w:ins>
-    <w:del w:id="485" w:author="Italo Busi [2]" w:date="2021-04-20T10:35:00Z">
+    <w:del w:id="491" w:author="Italo Busi [2]" w:date="2021-04-20T10:35:00Z">
       <w:r>
         <w:rPr>
           <w:noProof/>
@@ -14457,6 +14482,43 @@
     <w:r>
       <w:fldChar w:fldCharType="separate"/>
     </w:r>
+    <w:ins w:id="492" w:author="Italo Busi [2]" w:date="2021-05-11T10:54:00Z">
+      <w:r>
+        <w:rPr>
+          <w:noProof/>
+        </w:rPr>
+        <w:instrText>5</w:instrText>
+      </w:r>
+    </w:ins>
+    <w:del w:id="493" w:author="Italo Busi [2]" w:date="2021-05-11T10:54:00Z">
+      <w:r>
+        <w:rPr>
+          <w:noProof/>
+        </w:rPr>
+        <w:delInstrText>11</w:delInstrText>
+      </w:r>
+    </w:del>
+    <w:r>
+      <w:fldChar w:fldCharType="end"/>
+    </w:r>
+    <w:r>
+      <w:instrText xml:space="preserve"> = 5 November </w:instrText>
+    </w:r>
+    <w:r>
+      <w:fldChar w:fldCharType="begin"/>
+    </w:r>
+    <w:r>
+      <w:instrText xml:space="preserve"> IF </w:instrText>
+    </w:r>
+    <w:r>
+      <w:fldChar w:fldCharType="begin"/>
+    </w:r>
+    <w:r>
+      <w:instrText xml:space="preserve"> SAVEDATE \@ "M" \* MERGEFORMAT </w:instrText>
+    </w:r>
+    <w:r>
+      <w:fldChar w:fldCharType="separate"/>
+    </w:r>
     <w:r>
       <w:rPr>
         <w:noProof/>
@@ -14467,7 +14529,7 @@
       <w:fldChar w:fldCharType="end"/>
     </w:r>
     <w:r>
-      <w:instrText xml:space="preserve"> = 5 November </w:instrText>
+      <w:instrText xml:space="preserve"> = 6 December </w:instrText>
     </w:r>
     <w:r>
       <w:fldChar w:fldCharType="begin"/>
@@ -14494,7 +14556,7 @@
       <w:fldChar w:fldCharType="end"/>
     </w:r>
     <w:r>
-      <w:instrText xml:space="preserve"> = 6 December </w:instrText>
+      <w:instrText xml:space="preserve"> = 7 January </w:instrText>
     </w:r>
     <w:r>
       <w:fldChar w:fldCharType="begin"/>
@@ -14521,7 +14583,7 @@
       <w:fldChar w:fldCharType="end"/>
     </w:r>
     <w:r>
-      <w:instrText xml:space="preserve"> = 7 January </w:instrText>
+      <w:instrText xml:space="preserve"> = 8 February </w:instrText>
     </w:r>
     <w:r>
       <w:fldChar w:fldCharType="begin"/>
@@ -14548,7 +14610,7 @@
       <w:fldChar w:fldCharType="end"/>
     </w:r>
     <w:r>
-      <w:instrText xml:space="preserve"> = 8 February </w:instrText>
+      <w:instrText xml:space="preserve"> = 9 March </w:instrText>
     </w:r>
     <w:r>
       <w:fldChar w:fldCharType="begin"/>
@@ -14575,7 +14637,7 @@
       <w:fldChar w:fldCharType="end"/>
     </w:r>
     <w:r>
-      <w:instrText xml:space="preserve"> = 9 March </w:instrText>
+      <w:instrText xml:space="preserve"> = 10 April </w:instrText>
     </w:r>
     <w:r>
       <w:fldChar w:fldCharType="begin"/>
@@ -14602,7 +14664,7 @@
       <w:fldChar w:fldCharType="end"/>
     </w:r>
     <w:r>
-      <w:instrText xml:space="preserve"> = 10 April </w:instrText>
+      <w:instrText xml:space="preserve"> = 11 May </w:instrText>
     </w:r>
     <w:r>
       <w:fldChar w:fldCharType="begin"/>
@@ -14623,240 +14685,213 @@
       <w:rPr>
         <w:noProof/>
       </w:rPr>
-      <w:instrText>11</w:instrText>
+      <w:instrText>0</w:instrText>
     </w:r>
     <w:r>
       <w:fldChar w:fldCharType="end"/>
     </w:r>
     <w:r>
-      <w:instrText xml:space="preserve"> = 11 May </w:instrText>
+      <w:instrText xml:space="preserve"> = 12 June "Fail" \* MERGEFORMAT </w:instrText>
+    </w:r>
+    <w:r>
+      <w:fldChar w:fldCharType="separate"/>
+    </w:r>
+    <w:r>
+      <w:rPr>
+        <w:noProof/>
+      </w:rPr>
+      <w:instrText>Fail</w:instrText>
+    </w:r>
+    <w:r>
+      <w:fldChar w:fldCharType="end"/>
+    </w:r>
+    <w:r>
+      <w:instrText xml:space="preserve"> \* MERGEFORMAT </w:instrText>
+    </w:r>
+    <w:r>
+      <w:fldChar w:fldCharType="separate"/>
+    </w:r>
+    <w:r>
+      <w:rPr>
+        <w:noProof/>
+      </w:rPr>
+      <w:instrText>May</w:instrText>
+    </w:r>
+    <w:r>
+      <w:fldChar w:fldCharType="end"/>
+    </w:r>
+    <w:r>
+      <w:instrText xml:space="preserve"> \* MERGEFORMAT </w:instrText>
+    </w:r>
+    <w:r>
+      <w:fldChar w:fldCharType="separate"/>
+    </w:r>
+    <w:r>
+      <w:rPr>
+        <w:noProof/>
+      </w:rPr>
+      <w:instrText>May</w:instrText>
+    </w:r>
+    <w:r>
+      <w:fldChar w:fldCharType="end"/>
+    </w:r>
+    <w:r>
+      <w:instrText xml:space="preserve"> \* MERGEFORMAT </w:instrText>
+    </w:r>
+    <w:r>
+      <w:fldChar w:fldCharType="separate"/>
+    </w:r>
+    <w:r>
+      <w:rPr>
+        <w:noProof/>
+      </w:rPr>
+      <w:instrText>May</w:instrText>
+    </w:r>
+    <w:r>
+      <w:fldChar w:fldCharType="end"/>
+    </w:r>
+    <w:r>
+      <w:instrText xml:space="preserve"> \* MERGEFORMAT </w:instrText>
+    </w:r>
+    <w:r>
+      <w:fldChar w:fldCharType="separate"/>
+    </w:r>
+    <w:r>
+      <w:rPr>
+        <w:noProof/>
+      </w:rPr>
+      <w:instrText>May</w:instrText>
+    </w:r>
+    <w:r>
+      <w:fldChar w:fldCharType="end"/>
+    </w:r>
+    <w:r>
+      <w:instrText xml:space="preserve"> \* MERGEFORMAT </w:instrText>
+    </w:r>
+    <w:r>
+      <w:fldChar w:fldCharType="separate"/>
+    </w:r>
+    <w:r>
+      <w:rPr>
+        <w:noProof/>
+      </w:rPr>
+      <w:instrText>May</w:instrText>
+    </w:r>
+    <w:r>
+      <w:fldChar w:fldCharType="end"/>
+    </w:r>
+    <w:r>
+      <w:instrText xml:space="preserve"> \* MERGEFORMAT </w:instrText>
+    </w:r>
+    <w:r>
+      <w:fldChar w:fldCharType="separate"/>
+    </w:r>
+    <w:r>
+      <w:rPr>
+        <w:noProof/>
+      </w:rPr>
+      <w:instrText>May</w:instrText>
+    </w:r>
+    <w:r>
+      <w:fldChar w:fldCharType="end"/>
+    </w:r>
+    <w:r>
+      <w:instrText xml:space="preserve"> \* MERGEFORMAT </w:instrText>
+    </w:r>
+    <w:r>
+      <w:fldChar w:fldCharType="separate"/>
+    </w:r>
+    <w:r>
+      <w:rPr>
+        <w:noProof/>
+      </w:rPr>
+      <w:instrText>November</w:instrText>
+    </w:r>
+    <w:r>
+      <w:fldChar w:fldCharType="end"/>
+    </w:r>
+    <w:r>
+      <w:instrText xml:space="preserve">  \* MERGEFORMAT </w:instrText>
+    </w:r>
+    <w:r>
+      <w:fldChar w:fldCharType="separate"/>
+    </w:r>
+    <w:r>
+      <w:rPr>
+        <w:noProof/>
+      </w:rPr>
+      <w:instrText>November</w:instrText>
+    </w:r>
+    <w:r>
+      <w:fldChar w:fldCharType="end"/>
+    </w:r>
+    <w:r>
+      <w:instrText xml:space="preserve"> \* MERGEFORMAT </w:instrText>
+    </w:r>
+    <w:r>
+      <w:fldChar w:fldCharType="separate"/>
+    </w:r>
+    <w:r>
+      <w:rPr>
+        <w:noProof/>
+      </w:rPr>
+      <w:instrText>November</w:instrText>
+    </w:r>
+    <w:r>
+      <w:fldChar w:fldCharType="end"/>
+    </w:r>
+    <w:r>
+      <w:instrText xml:space="preserve"> \* MERGEFORMAT </w:instrText>
+    </w:r>
+    <w:r>
+      <w:fldChar w:fldCharType="separate"/>
+    </w:r>
+    <w:r>
+      <w:rPr>
+        <w:noProof/>
+      </w:rPr>
+      <w:instrText>November</w:instrText>
+    </w:r>
+    <w:r>
+      <w:fldChar w:fldCharType="end"/>
+    </w:r>
+    <w:r>
+      <w:instrText xml:space="preserve"> \* MERGEFORMAT </w:instrText>
+    </w:r>
+    <w:r>
+      <w:fldChar w:fldCharType="separate"/>
+    </w:r>
+    <w:r>
+      <w:rPr>
+        <w:noProof/>
+      </w:rPr>
+      <w:t>November</w:t>
+    </w:r>
+    <w:r>
+      <w:fldChar w:fldCharType="end"/>
+    </w:r>
+    <w:r>
+      <w:t xml:space="preserve"> </w:t>
     </w:r>
     <w:r>
       <w:fldChar w:fldCharType="begin"/>
     </w:r>
     <w:r>
-      <w:instrText xml:space="preserve"> IF </w:instrText>
-    </w:r>
-    <w:r>
-      <w:fldChar w:fldCharType="begin"/>
-    </w:r>
-    <w:r>
-      <w:instrText xml:space="preserve"> SAVEDATE \@ "M" \* MERGEFORMAT </w:instrText>
+      <w:instrText xml:space="preserve"> SAVEDATE  \@ "d," </w:instrText>
     </w:r>
     <w:r>
       <w:fldChar w:fldCharType="separate"/>
     </w:r>
-    <w:r>
-      <w:rPr>
-        <w:noProof/>
-      </w:rPr>
-      <w:instrText>0</w:instrText>
-    </w:r>
-    <w:r>
-      <w:fldChar w:fldCharType="end"/>
-    </w:r>
-    <w:r>
-      <w:instrText xml:space="preserve"> = 12 June "Fail" \* MERGEFORMAT </w:instrText>
-    </w:r>
-    <w:r>
-      <w:fldChar w:fldCharType="separate"/>
-    </w:r>
-    <w:r>
-      <w:rPr>
-        <w:noProof/>
-      </w:rPr>
-      <w:instrText>Fail</w:instrText>
-    </w:r>
-    <w:r>
-      <w:fldChar w:fldCharType="end"/>
-    </w:r>
-    <w:r>
-      <w:instrText xml:space="preserve"> \* MERGEFORMAT </w:instrText>
-    </w:r>
-    <w:r>
-      <w:fldChar w:fldCharType="separate"/>
-    </w:r>
-    <w:r>
-      <w:rPr>
-        <w:noProof/>
-      </w:rPr>
-      <w:instrText>May</w:instrText>
-    </w:r>
-    <w:r>
-      <w:fldChar w:fldCharType="end"/>
-    </w:r>
-    <w:r>
-      <w:instrText xml:space="preserve"> \* MERGEFORMAT </w:instrText>
-    </w:r>
-    <w:r>
-      <w:fldChar w:fldCharType="separate"/>
-    </w:r>
-    <w:r>
-      <w:rPr>
-        <w:noProof/>
-      </w:rPr>
-      <w:instrText>May</w:instrText>
-    </w:r>
-    <w:r>
-      <w:fldChar w:fldCharType="end"/>
-    </w:r>
-    <w:r>
-      <w:instrText xml:space="preserve"> \* MERGEFORMAT </w:instrText>
-    </w:r>
-    <w:r>
-      <w:fldChar w:fldCharType="separate"/>
-    </w:r>
-    <w:r>
-      <w:rPr>
-        <w:noProof/>
-      </w:rPr>
-      <w:instrText>May</w:instrText>
-    </w:r>
-    <w:r>
-      <w:fldChar w:fldCharType="end"/>
-    </w:r>
-    <w:r>
-      <w:instrText xml:space="preserve"> \* MERGEFORMAT </w:instrText>
-    </w:r>
-    <w:r>
-      <w:fldChar w:fldCharType="separate"/>
-    </w:r>
-    <w:r>
-      <w:rPr>
-        <w:noProof/>
-      </w:rPr>
-      <w:instrText>May</w:instrText>
-    </w:r>
-    <w:r>
-      <w:fldChar w:fldCharType="end"/>
-    </w:r>
-    <w:r>
-      <w:instrText xml:space="preserve"> \* MERGEFORMAT </w:instrText>
-    </w:r>
-    <w:r>
-      <w:fldChar w:fldCharType="separate"/>
-    </w:r>
-    <w:r>
-      <w:rPr>
-        <w:noProof/>
-      </w:rPr>
-      <w:instrText>May</w:instrText>
-    </w:r>
-    <w:r>
-      <w:fldChar w:fldCharType="end"/>
-    </w:r>
-    <w:r>
-      <w:instrText xml:space="preserve"> \* MERGEFORMAT </w:instrText>
-    </w:r>
-    <w:r>
-      <w:fldChar w:fldCharType="separate"/>
-    </w:r>
-    <w:r>
-      <w:rPr>
-        <w:noProof/>
-      </w:rPr>
-      <w:instrText>May</w:instrText>
-    </w:r>
-    <w:r>
-      <w:fldChar w:fldCharType="end"/>
-    </w:r>
-    <w:r>
-      <w:instrText xml:space="preserve"> \* MERGEFORMAT </w:instrText>
-    </w:r>
-    <w:r>
-      <w:fldChar w:fldCharType="separate"/>
-    </w:r>
-    <w:r>
-      <w:rPr>
-        <w:noProof/>
-      </w:rPr>
-      <w:instrText>May</w:instrText>
-    </w:r>
-    <w:r>
-      <w:fldChar w:fldCharType="end"/>
-    </w:r>
-    <w:r>
-      <w:instrText xml:space="preserve">  \* MERGEFORMAT </w:instrText>
-    </w:r>
-    <w:r>
-      <w:fldChar w:fldCharType="separate"/>
-    </w:r>
-    <w:r>
-      <w:rPr>
-        <w:noProof/>
-      </w:rPr>
-      <w:instrText>October</w:instrText>
-    </w:r>
-    <w:r>
-      <w:fldChar w:fldCharType="end"/>
-    </w:r>
-    <w:r>
-      <w:instrText xml:space="preserve"> \* MERGEFORMAT </w:instrText>
-    </w:r>
-    <w:r>
-      <w:fldChar w:fldCharType="separate"/>
-    </w:r>
-    <w:r>
-      <w:rPr>
-        <w:noProof/>
-      </w:rPr>
-      <w:instrText>October</w:instrText>
-    </w:r>
-    <w:r>
-      <w:fldChar w:fldCharType="end"/>
-    </w:r>
-    <w:r>
-      <w:instrText xml:space="preserve"> \* MERGEFORMAT </w:instrText>
-    </w:r>
-    <w:r>
-      <w:fldChar w:fldCharType="separate"/>
-    </w:r>
-    <w:r>
-      <w:rPr>
-        <w:noProof/>
-      </w:rPr>
-      <w:instrText>October</w:instrText>
-    </w:r>
-    <w:r>
-      <w:fldChar w:fldCharType="end"/>
-    </w:r>
-    <w:r>
-      <w:instrText xml:space="preserve"> \* MERGEFORMAT </w:instrText>
-    </w:r>
-    <w:r>
-      <w:fldChar w:fldCharType="separate"/>
-    </w:r>
-    <w:r>
-      <w:rPr>
-        <w:noProof/>
-      </w:rPr>
-      <w:t>October</w:t>
-    </w:r>
-    <w:r>
-      <w:fldChar w:fldCharType="end"/>
-    </w:r>
-    <w:r>
-      <w:t xml:space="preserve"> </w:t>
-    </w:r>
-    <w:r>
-      <w:fldChar w:fldCharType="begin"/>
-    </w:r>
-    <w:r>
-      <w:instrText xml:space="preserve"> SAVEDATE  \@ "d," </w:instrText>
-    </w:r>
-    <w:r>
-      <w:fldChar w:fldCharType="separate"/>
-    </w:r>
-    <w:ins w:id="486" w:author="Italo Busi [2]" w:date="2021-05-05T11:40:00Z">
+    <w:ins w:id="494" w:author="Italo Busi [2]" w:date="2021-05-11T10:54:00Z">
       <w:r>
         <w:rPr>
           <w:noProof/>
         </w:rPr>
-        <w:t>20,</w:t>
+        <w:t>5,</w:t>
       </w:r>
     </w:ins>
-    <w:ins w:id="487" w:author="IB v5.02" w:date="2021-04-06T12:23:00Z">
-      <w:del w:id="488" w:author="Italo Busi [2]" w:date="2021-04-20T10:35:00Z">
+    <w:ins w:id="495" w:author="IB v5.02" w:date="2021-04-06T12:23:00Z">
+      <w:del w:id="496" w:author="Italo Busi [2]" w:date="2021-04-20T10:35:00Z">
         <w:r>
           <w:rPr>
             <w:noProof/>
@@ -14865,7 +14900,7 @@
         </w:r>
       </w:del>
     </w:ins>
-    <w:del w:id="489" w:author="Italo Busi [2]" w:date="2021-04-20T10:35:00Z">
+    <w:del w:id="497" w:author="Italo Busi [2]" w:date="2021-04-20T10:35:00Z">
       <w:r>
         <w:rPr>
           <w:noProof/>
@@ -14898,7 +14933,7 @@
       <w:rPr>
         <w:noProof/>
       </w:rPr>
-      <w:instrText>4</w:instrText>
+      <w:instrText>5</w:instrText>
     </w:r>
     <w:r>
       <w:fldChar w:fldCharType="end"/>
@@ -15121,15 +15156,15 @@
     <w:r>
       <w:fldChar w:fldCharType="separate"/>
     </w:r>
-    <w:ins w:id="470" w:author="Italo Busi [2]" w:date="2021-05-05T11:40:00Z">
+    <w:ins w:id="472" w:author="Italo Busi [2]" w:date="2021-05-11T10:54:00Z">
       <w:r>
         <w:rPr>
           <w:noProof/>
         </w:rPr>
-        <w:t>April 2021</w:t>
+        <w:t>May 2021</w:t>
       </w:r>
     </w:ins>
-    <w:del w:id="471" w:author="Italo Busi [2]" w:date="2021-04-20T10:35:00Z">
+    <w:del w:id="473" w:author="Italo Busi [2]" w:date="2021-04-20T10:35:00Z">
       <w:r>
         <w:rPr>
           <w:noProof/>
@@ -15428,7 +15463,7 @@
       <w:rPr>
         <w:noProof/>
       </w:rPr>
-      <w:instrText>4</w:instrText>
+      <w:instrText>5</w:instrText>
     </w:r>
     <w:r>
       <w:fldChar w:fldCharType="end"/>
@@ -15461,7 +15496,7 @@
       <w:rPr>
         <w:noProof/>
       </w:rPr>
-      <w:instrText>4</w:instrText>
+      <w:instrText>5</w:instrText>
     </w:r>
     <w:r>
       <w:fldChar w:fldCharType="end"/>
@@ -15488,7 +15523,7 @@
       <w:rPr>
         <w:noProof/>
       </w:rPr>
-      <w:instrText>4</w:instrText>
+      <w:instrText>5</w:instrText>
     </w:r>
     <w:r>
       <w:fldChar w:fldCharType="end"/>
@@ -15511,15 +15546,15 @@
     <w:r>
       <w:fldChar w:fldCharType="separate"/>
     </w:r>
-    <w:ins w:id="478" w:author="Italo Busi [2]" w:date="2021-05-05T11:40:00Z">
+    <w:ins w:id="482" w:author="Italo Busi [2]" w:date="2021-05-11T10:54:00Z">
       <w:r>
         <w:rPr>
           <w:noProof/>
         </w:rPr>
-        <w:instrText>4</w:instrText>
+        <w:instrText>5</w:instrText>
       </w:r>
     </w:ins>
-    <w:del w:id="479" w:author="Italo Busi [2]" w:date="2021-04-20T10:35:00Z">
+    <w:del w:id="483" w:author="Italo Busi [2]" w:date="2021-04-20T10:35:00Z">
       <w:r>
         <w:rPr>
           <w:noProof/>
@@ -15548,6 +15583,43 @@
     <w:r>
       <w:fldChar w:fldCharType="separate"/>
     </w:r>
+    <w:ins w:id="484" w:author="Italo Busi [2]" w:date="2021-05-11T10:54:00Z">
+      <w:r>
+        <w:rPr>
+          <w:noProof/>
+        </w:rPr>
+        <w:instrText>5</w:instrText>
+      </w:r>
+    </w:ins>
+    <w:del w:id="485" w:author="Italo Busi [2]" w:date="2021-05-11T10:54:00Z">
+      <w:r>
+        <w:rPr>
+          <w:noProof/>
+        </w:rPr>
+        <w:delInstrText>11</w:delInstrText>
+      </w:r>
+    </w:del>
+    <w:r>
+      <w:fldChar w:fldCharType="end"/>
+    </w:r>
+    <w:r>
+      <w:instrText xml:space="preserve"> = 5 November </w:instrText>
+    </w:r>
+    <w:r>
+      <w:fldChar w:fldCharType="begin"/>
+    </w:r>
+    <w:r>
+      <w:instrText xml:space="preserve"> IF </w:instrText>
+    </w:r>
+    <w:r>
+      <w:fldChar w:fldCharType="begin"/>
+    </w:r>
+    <w:r>
+      <w:instrText xml:space="preserve"> SAVEDATE \@ "M" \* MERGEFORMAT </w:instrText>
+    </w:r>
+    <w:r>
+      <w:fldChar w:fldCharType="separate"/>
+    </w:r>
     <w:r>
       <w:rPr>
         <w:noProof/>
@@ -15558,7 +15630,7 @@
       <w:fldChar w:fldCharType="end"/>
     </w:r>
     <w:r>
-      <w:instrText xml:space="preserve"> = 5 November </w:instrText>
+      <w:instrText xml:space="preserve"> = 6 December </w:instrText>
     </w:r>
     <w:r>
       <w:fldChar w:fldCharType="begin"/>
@@ -15585,7 +15657,7 @@
       <w:fldChar w:fldCharType="end"/>
     </w:r>
     <w:r>
-      <w:instrText xml:space="preserve"> = 6 December </w:instrText>
+      <w:instrText xml:space="preserve"> = 7 January </w:instrText>
     </w:r>
     <w:r>
       <w:fldChar w:fldCharType="begin"/>
@@ -15612,7 +15684,7 @@
       <w:fldChar w:fldCharType="end"/>
     </w:r>
     <w:r>
-      <w:instrText xml:space="preserve"> = 7 January </w:instrText>
+      <w:instrText xml:space="preserve"> = 8 February </w:instrText>
     </w:r>
     <w:r>
       <w:fldChar w:fldCharType="begin"/>
@@ -15639,7 +15711,7 @@
       <w:fldChar w:fldCharType="end"/>
     </w:r>
     <w:r>
-      <w:instrText xml:space="preserve"> = 8 February </w:instrText>
+      <w:instrText xml:space="preserve"> = 9 March </w:instrText>
     </w:r>
     <w:r>
       <w:fldChar w:fldCharType="begin"/>
@@ -15666,7 +15738,7 @@
       <w:fldChar w:fldCharType="end"/>
     </w:r>
     <w:r>
-      <w:instrText xml:space="preserve"> = 9 March </w:instrText>
+      <w:instrText xml:space="preserve"> = 10 April </w:instrText>
     </w:r>
     <w:r>
       <w:fldChar w:fldCharType="begin"/>
@@ -15693,7 +15765,7 @@
       <w:fldChar w:fldCharType="end"/>
     </w:r>
     <w:r>
-      <w:instrText xml:space="preserve"> = 10 April </w:instrText>
+      <w:instrText xml:space="preserve"> = 11 May </w:instrText>
     </w:r>
     <w:r>
       <w:fldChar w:fldCharType="begin"/>
@@ -15714,25 +15786,280 @@
       <w:rPr>
         <w:noProof/>
       </w:rPr>
+      <w:instrText>0</w:instrText>
+    </w:r>
+    <w:r>
+      <w:fldChar w:fldCharType="end"/>
+    </w:r>
+    <w:r>
+      <w:instrText xml:space="preserve"> = 12 June "Fail" \* MERGEFORMAT </w:instrText>
+    </w:r>
+    <w:r>
+      <w:fldChar w:fldCharType="separate"/>
+    </w:r>
+    <w:r>
+      <w:rPr>
+        <w:noProof/>
+      </w:rPr>
+      <w:instrText>Fail</w:instrText>
+    </w:r>
+    <w:r>
+      <w:fldChar w:fldCharType="end"/>
+    </w:r>
+    <w:r>
+      <w:instrText xml:space="preserve"> \* MERGEFORMAT </w:instrText>
+    </w:r>
+    <w:r>
+      <w:fldChar w:fldCharType="separate"/>
+    </w:r>
+    <w:r>
+      <w:rPr>
+        <w:noProof/>
+      </w:rPr>
+      <w:instrText>May</w:instrText>
+    </w:r>
+    <w:r>
+      <w:fldChar w:fldCharType="end"/>
+    </w:r>
+    <w:r>
+      <w:instrText xml:space="preserve"> \* MERGEFORMAT </w:instrText>
+    </w:r>
+    <w:r>
+      <w:fldChar w:fldCharType="separate"/>
+    </w:r>
+    <w:r>
+      <w:rPr>
+        <w:noProof/>
+      </w:rPr>
+      <w:instrText>May</w:instrText>
+    </w:r>
+    <w:r>
+      <w:fldChar w:fldCharType="end"/>
+    </w:r>
+    <w:r>
+      <w:instrText xml:space="preserve"> \* MERGEFORMAT </w:instrText>
+    </w:r>
+    <w:r>
+      <w:fldChar w:fldCharType="separate"/>
+    </w:r>
+    <w:r>
+      <w:rPr>
+        <w:noProof/>
+      </w:rPr>
+      <w:instrText>May</w:instrText>
+    </w:r>
+    <w:r>
+      <w:fldChar w:fldCharType="end"/>
+    </w:r>
+    <w:r>
+      <w:instrText xml:space="preserve"> \* MERGEFORMAT </w:instrText>
+    </w:r>
+    <w:r>
+      <w:fldChar w:fldCharType="separate"/>
+    </w:r>
+    <w:r>
+      <w:rPr>
+        <w:noProof/>
+      </w:rPr>
+      <w:instrText>May</w:instrText>
+    </w:r>
+    <w:r>
+      <w:fldChar w:fldCharType="end"/>
+    </w:r>
+    <w:r>
+      <w:instrText xml:space="preserve"> \* MERGEFORMAT </w:instrText>
+    </w:r>
+    <w:r>
+      <w:fldChar w:fldCharType="separate"/>
+    </w:r>
+    <w:r>
+      <w:rPr>
+        <w:noProof/>
+      </w:rPr>
+      <w:instrText>May</w:instrText>
+    </w:r>
+    <w:r>
+      <w:fldChar w:fldCharType="end"/>
+    </w:r>
+    <w:r>
+      <w:instrText xml:space="preserve"> \* MERGEFORMAT </w:instrText>
+    </w:r>
+    <w:r>
+      <w:fldChar w:fldCharType="separate"/>
+    </w:r>
+    <w:r>
+      <w:rPr>
+        <w:noProof/>
+      </w:rPr>
+      <w:instrText>May</w:instrText>
+    </w:r>
+    <w:r>
+      <w:fldChar w:fldCharType="end"/>
+    </w:r>
+    <w:r>
+      <w:instrText xml:space="preserve"> \* MERGEFORMAT </w:instrText>
+    </w:r>
+    <w:r>
+      <w:fldChar w:fldCharType="separate"/>
+    </w:r>
+    <w:r>
+      <w:rPr>
+        <w:noProof/>
+      </w:rPr>
+      <w:instrText>November</w:instrText>
+    </w:r>
+    <w:r>
+      <w:fldChar w:fldCharType="end"/>
+    </w:r>
+    <w:r>
+      <w:instrText xml:space="preserve">  \* MERGEFORMAT </w:instrText>
+    </w:r>
+    <w:r>
+      <w:fldChar w:fldCharType="separate"/>
+    </w:r>
+    <w:r>
+      <w:rPr>
+        <w:noProof/>
+      </w:rPr>
+      <w:instrText>November</w:instrText>
+    </w:r>
+    <w:r>
+      <w:fldChar w:fldCharType="end"/>
+    </w:r>
+    <w:r>
+      <w:instrText xml:space="preserve"> \* MERGEFORMAT </w:instrText>
+    </w:r>
+    <w:r>
+      <w:fldChar w:fldCharType="separate"/>
+    </w:r>
+    <w:r>
+      <w:rPr>
+        <w:noProof/>
+      </w:rPr>
+      <w:instrText>November</w:instrText>
+    </w:r>
+    <w:r>
+      <w:fldChar w:fldCharType="end"/>
+    </w:r>
+    <w:r>
+      <w:instrText xml:space="preserve"> \* MERGEFORMAT </w:instrText>
+    </w:r>
+    <w:r>
+      <w:fldChar w:fldCharType="separate"/>
+    </w:r>
+    <w:r>
+      <w:rPr>
+        <w:noProof/>
+      </w:rPr>
+      <w:instrText>November</w:instrText>
+    </w:r>
+    <w:r>
+      <w:fldChar w:fldCharType="end"/>
+    </w:r>
+    <w:r>
+      <w:instrText xml:space="preserve"> \* MERGEFORMAT </w:instrText>
+    </w:r>
+    <w:r>
+      <w:fldChar w:fldCharType="separate"/>
+    </w:r>
+    <w:r>
+      <w:rPr>
+        <w:noProof/>
+      </w:rPr>
+      <w:t>November</w:t>
+    </w:r>
+    <w:r>
+      <w:fldChar w:fldCharType="end"/>
+    </w:r>
+    <w:r>
+      <w:t xml:space="preserve"> </w:t>
+    </w:r>
+    <w:r>
+      <w:fldChar w:fldCharType="begin"/>
+    </w:r>
+    <w:r>
+      <w:instrText xml:space="preserve"> IF </w:instrText>
+    </w:r>
+    <w:r>
+      <w:fldChar w:fldCharType="begin"/>
+    </w:r>
+    <w:r>
+      <w:instrText xml:space="preserve"> SAVEDATE \@ "M" \* MERGEFORMAT </w:instrText>
+    </w:r>
+    <w:r>
+      <w:fldChar w:fldCharType="separate"/>
+    </w:r>
+    <w:r>
+      <w:rPr>
+        <w:noProof/>
+      </w:rPr>
+      <w:instrText>5</w:instrText>
+    </w:r>
+    <w:r>
+      <w:fldChar w:fldCharType="end"/>
+    </w:r>
+    <w:r>
+      <w:instrText xml:space="preserve"> &lt; 7 </w:instrText>
+    </w:r>
+    <w:r>
+      <w:fldChar w:fldCharType="begin"/>
+    </w:r>
+    <w:r>
+      <w:instrText xml:space="preserve"> SAVEDATE \@ "YYYY" \* MERGEFORMAT </w:instrText>
+    </w:r>
+    <w:r>
+      <w:fldChar w:fldCharType="separate"/>
+    </w:r>
+    <w:r>
+      <w:rPr>
+        <w:noProof/>
+      </w:rPr>
+      <w:instrText>2021</w:instrText>
+    </w:r>
+    <w:r>
+      <w:fldChar w:fldCharType="end"/>
+    </w:r>
+    <w:r>
+      <w:instrText xml:space="preserve"> </w:instrText>
+    </w:r>
+    <w:r>
+      <w:fldChar w:fldCharType="begin"/>
+    </w:r>
+    <w:r>
+      <w:instrText xml:space="preserve"> IF </w:instrText>
+    </w:r>
+    <w:r>
+      <w:fldChar w:fldCharType="begin"/>
+    </w:r>
+    <w:r>
+      <w:instrText xml:space="preserve"> SAVEDATE \@ "M" \* MERGEFORMAT </w:instrText>
+    </w:r>
+    <w:r>
+      <w:fldChar w:fldCharType="separate"/>
+    </w:r>
+    <w:r>
+      <w:rPr>
+        <w:noProof/>
+      </w:rPr>
       <w:instrText>11</w:instrText>
     </w:r>
     <w:r>
       <w:fldChar w:fldCharType="end"/>
     </w:r>
     <w:r>
-      <w:instrText xml:space="preserve"> = 11 May </w:instrText>
+      <w:instrText xml:space="preserve"> &gt; 6 </w:instrText>
     </w:r>
     <w:r>
       <w:fldChar w:fldCharType="begin"/>
     </w:r>
     <w:r>
-      <w:instrText xml:space="preserve"> IF </w:instrText>
+      <w:instrText xml:space="preserve"> = </w:instrText>
     </w:r>
     <w:r>
       <w:fldChar w:fldCharType="begin"/>
     </w:r>
     <w:r>
-      <w:instrText xml:space="preserve"> SAVEDATE \@ "M" \* MERGEFORMAT </w:instrText>
+      <w:instrText xml:space="preserve"> SAVEDATE \@ "YYYY" \* MERGEFORMAT </w:instrText>
     </w:r>
     <w:r>
       <w:fldChar w:fldCharType="separate"/>
@@ -15741,13 +16068,13 @@
       <w:rPr>
         <w:noProof/>
       </w:rPr>
-      <w:instrText>0</w:instrText>
+      <w:instrText>2020</w:instrText>
     </w:r>
     <w:r>
       <w:fldChar w:fldCharType="end"/>
     </w:r>
     <w:r>
-      <w:instrText xml:space="preserve"> = 12 June "Fail" \* MERGEFORMAT </w:instrText>
+      <w:instrText xml:space="preserve"> + 1 \* MERGEFORMAT </w:instrText>
     </w:r>
     <w:r>
       <w:fldChar w:fldCharType="separate"/>
@@ -15756,12 +16083,27 @@
       <w:rPr>
         <w:noProof/>
       </w:rPr>
-      <w:instrText>Fail</w:instrText>
+      <w:instrText>2021</w:instrText>
     </w:r>
     <w:r>
       <w:fldChar w:fldCharType="end"/>
     </w:r>
     <w:r>
+      <w:instrText xml:space="preserve"> "Fail" \* MERGEFORMAT  \* MERGEFORMAT </w:instrText>
+    </w:r>
+    <w:r>
+      <w:fldChar w:fldCharType="separate"/>
+    </w:r>
+    <w:r>
+      <w:rPr>
+        <w:noProof/>
+      </w:rPr>
+      <w:instrText>2021</w:instrText>
+    </w:r>
+    <w:r>
+      <w:fldChar w:fldCharType="end"/>
+    </w:r>
+    <w:r>
       <w:instrText xml:space="preserve"> \* MERGEFORMAT </w:instrText>
     </w:r>
     <w:r>
@@ -15771,333 +16113,36 @@
       <w:rPr>
         <w:noProof/>
       </w:rPr>
-      <w:instrText>May</w:instrText>
+      <w:t>2021</w:t>
     </w:r>
     <w:r>
       <w:fldChar w:fldCharType="end"/>
     </w:r>
     <w:r>
-      <w:instrText xml:space="preserve"> \* MERGEFORMAT </w:instrText>
+      <w:tab/>
+    </w:r>
+    <w:r>
+      <w:tab/>
+    </w:r>
+    <w:r>
+      <w:fldChar w:fldCharType="begin"/>
+    </w:r>
+    <w:r>
+      <w:instrText xml:space="preserve"> SAVEDATE  \@ "MMMM d, yyyy" </w:instrText>
     </w:r>
     <w:r>
       <w:fldChar w:fldCharType="separate"/>
     </w:r>
-    <w:r>
-      <w:rPr>
-        <w:noProof/>
-      </w:rPr>
-      <w:instrText>May</w:instrText>
-    </w:r>
-    <w:r>
-      <w:fldChar w:fldCharType="end"/>
-    </w:r>
-    <w:r>
-      <w:instrText xml:space="preserve"> \* MERGEFORMAT </w:instrText>
-    </w:r>
-    <w:r>
-      <w:fldChar w:fldCharType="separate"/>
-    </w:r>
-    <w:r>
-      <w:rPr>
-        <w:noProof/>
-      </w:rPr>
-      <w:instrText>May</w:instrText>
-    </w:r>
-    <w:r>
-      <w:fldChar w:fldCharType="end"/>
-    </w:r>
-    <w:r>
-      <w:instrText xml:space="preserve"> \* MERGEFORMAT </w:instrText>
-    </w:r>
-    <w:r>
-      <w:fldChar w:fldCharType="separate"/>
-    </w:r>
-    <w:r>
-      <w:rPr>
-        <w:noProof/>
-      </w:rPr>
-      <w:instrText>May</w:instrText>
-    </w:r>
-    <w:r>
-      <w:fldChar w:fldCharType="end"/>
-    </w:r>
-    <w:r>
-      <w:instrText xml:space="preserve"> \* MERGEFORMAT </w:instrText>
-    </w:r>
-    <w:r>
-      <w:fldChar w:fldCharType="separate"/>
-    </w:r>
-    <w:r>
-      <w:rPr>
-        <w:noProof/>
-      </w:rPr>
-      <w:instrText>May</w:instrText>
-    </w:r>
-    <w:r>
-      <w:fldChar w:fldCharType="end"/>
-    </w:r>
-    <w:r>
-      <w:instrText xml:space="preserve"> \* MERGEFORMAT </w:instrText>
-    </w:r>
-    <w:r>
-      <w:fldChar w:fldCharType="separate"/>
-    </w:r>
-    <w:r>
-      <w:rPr>
-        <w:noProof/>
-      </w:rPr>
-      <w:instrText>May</w:instrText>
-    </w:r>
-    <w:r>
-      <w:fldChar w:fldCharType="end"/>
-    </w:r>
-    <w:r>
-      <w:instrText xml:space="preserve"> \* MERGEFORMAT </w:instrText>
-    </w:r>
-    <w:r>
-      <w:fldChar w:fldCharType="separate"/>
-    </w:r>
-    <w:r>
-      <w:rPr>
-        <w:noProof/>
-      </w:rPr>
-      <w:instrText>May</w:instrText>
-    </w:r>
-    <w:r>
-      <w:fldChar w:fldCharType="end"/>
-    </w:r>
-    <w:r>
-      <w:instrText xml:space="preserve">  \* MERGEFORMAT </w:instrText>
-    </w:r>
-    <w:r>
-      <w:fldChar w:fldCharType="separate"/>
-    </w:r>
-    <w:r>
-      <w:rPr>
-        <w:noProof/>
-      </w:rPr>
-      <w:instrText>October</w:instrText>
-    </w:r>
-    <w:r>
-      <w:fldChar w:fldCharType="end"/>
-    </w:r>
-    <w:r>
-      <w:instrText xml:space="preserve"> \* MERGEFORMAT </w:instrText>
-    </w:r>
-    <w:r>
-      <w:fldChar w:fldCharType="separate"/>
-    </w:r>
-    <w:r>
-      <w:rPr>
-        <w:noProof/>
-      </w:rPr>
-      <w:instrText>October</w:instrText>
-    </w:r>
-    <w:r>
-      <w:fldChar w:fldCharType="end"/>
-    </w:r>
-    <w:r>
-      <w:instrText xml:space="preserve"> \* MERGEFORMAT </w:instrText>
-    </w:r>
-    <w:r>
-      <w:fldChar w:fldCharType="separate"/>
-    </w:r>
-    <w:r>
-      <w:rPr>
-        <w:noProof/>
-      </w:rPr>
-      <w:instrText>October</w:instrText>
-    </w:r>
-    <w:r>
-      <w:fldChar w:fldCharType="end"/>
-    </w:r>
-    <w:r>
-      <w:instrText xml:space="preserve"> \* MERGEFORMAT </w:instrText>
-    </w:r>
-    <w:r>
-      <w:fldChar w:fldCharType="separate"/>
-    </w:r>
-    <w:r>
-      <w:rPr>
-        <w:noProof/>
-      </w:rPr>
-      <w:t>October</w:t>
-    </w:r>
-    <w:r>
-      <w:fldChar w:fldCharType="end"/>
-    </w:r>
-    <w:r>
-      <w:t xml:space="preserve"> </w:t>
-    </w:r>
-    <w:r>
-      <w:fldChar w:fldCharType="begin"/>
-    </w:r>
-    <w:r>
-      <w:instrText xml:space="preserve"> IF </w:instrText>
-    </w:r>
-    <w:r>
-      <w:fldChar w:fldCharType="begin"/>
-    </w:r>
-    <w:r>
-      <w:instrText xml:space="preserve"> SAVEDATE \@ "M" \* MERGEFORMAT </w:instrText>
-    </w:r>
-    <w:r>
-      <w:fldChar w:fldCharType="separate"/>
-    </w:r>
-    <w:r>
-      <w:rPr>
-        <w:noProof/>
-      </w:rPr>
-      <w:instrText>4</w:instrText>
-    </w:r>
-    <w:r>
-      <w:fldChar w:fldCharType="end"/>
-    </w:r>
-    <w:r>
-      <w:instrText xml:space="preserve"> &lt; 7 </w:instrText>
-    </w:r>
-    <w:r>
-      <w:fldChar w:fldCharType="begin"/>
-    </w:r>
-    <w:r>
-      <w:instrText xml:space="preserve"> SAVEDATE \@ "YYYY" \* MERGEFORMAT </w:instrText>
-    </w:r>
-    <w:r>
-      <w:fldChar w:fldCharType="separate"/>
-    </w:r>
-    <w:r>
-      <w:rPr>
-        <w:noProof/>
-      </w:rPr>
-      <w:instrText>2021</w:instrText>
-    </w:r>
-    <w:r>
-      <w:fldChar w:fldCharType="end"/>
-    </w:r>
-    <w:r>
-      <w:instrText xml:space="preserve"> </w:instrText>
-    </w:r>
-    <w:r>
-      <w:fldChar w:fldCharType="begin"/>
-    </w:r>
-    <w:r>
-      <w:instrText xml:space="preserve"> IF </w:instrText>
-    </w:r>
-    <w:r>
-      <w:fldChar w:fldCharType="begin"/>
-    </w:r>
-    <w:r>
-      <w:instrText xml:space="preserve"> SAVEDATE \@ "M" \* MERGEFORMAT </w:instrText>
-    </w:r>
-    <w:r>
-      <w:fldChar w:fldCharType="separate"/>
-    </w:r>
-    <w:r>
-      <w:rPr>
-        <w:noProof/>
-      </w:rPr>
-      <w:instrText>11</w:instrText>
-    </w:r>
-    <w:r>
-      <w:fldChar w:fldCharType="end"/>
-    </w:r>
-    <w:r>
-      <w:instrText xml:space="preserve"> &gt; 6 </w:instrText>
-    </w:r>
-    <w:r>
-      <w:fldChar w:fldCharType="begin"/>
-    </w:r>
-    <w:r>
-      <w:instrText xml:space="preserve"> = </w:instrText>
-    </w:r>
-    <w:r>
-      <w:fldChar w:fldCharType="begin"/>
-    </w:r>
-    <w:r>
-      <w:instrText xml:space="preserve"> SAVEDATE \@ "YYYY" \* MERGEFORMAT </w:instrText>
-    </w:r>
-    <w:r>
-      <w:fldChar w:fldCharType="separate"/>
-    </w:r>
-    <w:r>
-      <w:rPr>
-        <w:noProof/>
-      </w:rPr>
-      <w:instrText>2020</w:instrText>
-    </w:r>
-    <w:r>
-      <w:fldChar w:fldCharType="end"/>
-    </w:r>
-    <w:r>
-      <w:instrText xml:space="preserve"> + 1 \* MERGEFORMAT </w:instrText>
-    </w:r>
-    <w:r>
-      <w:fldChar w:fldCharType="separate"/>
-    </w:r>
-    <w:r>
-      <w:rPr>
-        <w:noProof/>
-      </w:rPr>
-      <w:instrText>2021</w:instrText>
-    </w:r>
-    <w:r>
-      <w:fldChar w:fldCharType="end"/>
-    </w:r>
-    <w:r>
-      <w:instrText xml:space="preserve"> "Fail" \* MERGEFORMAT  \* MERGEFORMAT </w:instrText>
-    </w:r>
-    <w:r>
-      <w:fldChar w:fldCharType="separate"/>
-    </w:r>
-    <w:r>
-      <w:rPr>
-        <w:noProof/>
-      </w:rPr>
-      <w:instrText>2021</w:instrText>
-    </w:r>
-    <w:r>
-      <w:fldChar w:fldCharType="end"/>
-    </w:r>
-    <w:r>
-      <w:instrText xml:space="preserve"> \* MERGEFORMAT </w:instrText>
-    </w:r>
-    <w:r>
-      <w:fldChar w:fldCharType="separate"/>
-    </w:r>
-    <w:r>
-      <w:rPr>
-        <w:noProof/>
-      </w:rPr>
-      <w:t>2021</w:t>
-    </w:r>
-    <w:r>
-      <w:fldChar w:fldCharType="end"/>
-    </w:r>
-    <w:r>
-      <w:tab/>
-    </w:r>
-    <w:r>
-      <w:tab/>
-    </w:r>
-    <w:r>
-      <w:fldChar w:fldCharType="begin"/>
-    </w:r>
-    <w:r>
-      <w:instrText xml:space="preserve"> SAVEDATE  \@ "MMMM d, yyyy" </w:instrText>
-    </w:r>
-    <w:r>
-      <w:fldChar w:fldCharType="separate"/>
-    </w:r>
-    <w:ins w:id="480" w:author="Italo Busi [2]" w:date="2021-05-05T11:40:00Z">
+    <w:ins w:id="486" w:author="Italo Busi [2]" w:date="2021-05-11T10:54:00Z">
       <w:r>
         <w:rPr>
           <w:noProof/>
         </w:rPr>
-        <w:t>April 20, 2021</w:t>
+        <w:t>May 5, 2021</w:t>
       </w:r>
     </w:ins>
-    <w:ins w:id="481" w:author="IB v5.02" w:date="2021-04-06T12:23:00Z">
-      <w:del w:id="482" w:author="Italo Busi [2]" w:date="2021-04-20T10:35:00Z">
+    <w:ins w:id="487" w:author="IB v5.02" w:date="2021-04-06T12:23:00Z">
+      <w:del w:id="488" w:author="Italo Busi [2]" w:date="2021-04-20T10:35:00Z">
         <w:r>
           <w:rPr>
             <w:noProof/>
@@ -16106,7 +16151,7 @@
         </w:r>
       </w:del>
     </w:ins>
-    <w:del w:id="483" w:author="Italo Busi [2]" w:date="2021-04-20T10:35:00Z">
+    <w:del w:id="489" w:author="Italo Busi [2]" w:date="2021-04-20T10:35:00Z">
       <w:r>
         <w:rPr>
           <w:noProof/>
@@ -26469,7 +26514,7 @@
 </file>
 
 <file path=customXml/itemProps1.xml><?xml version="1.0" encoding="utf-8"?>
-<ds:datastoreItem xmlns:ds="http://schemas.openxmlformats.org/officeDocument/2006/customXml" ds:itemID="{39030A9E-5CB6-4947-9597-AD641D5CA999}">
+<ds:datastoreItem xmlns:ds="http://schemas.openxmlformats.org/officeDocument/2006/customXml" ds:itemID="{A9D38613-A5A1-477F-8498-CC4133997566}">
   <ds:schemaRefs>
     <ds:schemaRef ds:uri="http://schemas.openxmlformats.org/officeDocument/2006/bibliography"/>
   </ds:schemaRefs>

</xml_diff>

<commit_message>
Added Oscar as contributor
Added Oscar as contributor (see issue #99)
</commit_message>
<xml_diff>
--- a/draft-ietf-teas-actn-poi-applicability.docx
+++ b/draft-ietf-teas-actn-poi-applicability.docx
@@ -13221,19 +13221,7 @@
         <w:rPr>
           <w:highlight w:val="yellow"/>
         </w:rPr>
-        <w:t>4</w:t>
-      </w:r>
-      <w:r>
-        <w:rPr>
-          <w:highlight w:val="yellow"/>
-        </w:rPr>
-        <w:t>.</w:t>
-      </w:r>
-      <w:r>
-        <w:rPr>
-          <w:highlight w:val="yellow"/>
-        </w:rPr>
-        <w:t>2</w:t>
+        <w:t>4.2</w:t>
       </w:r>
       <w:r>
         <w:rPr>
@@ -16558,12 +16546,10 @@
       <w:pPr>
         <w:pStyle w:val="RFCFigure"/>
       </w:pPr>
-      <w:bookmarkStart w:id="427" w:name="_GoBack"/>
       <w:r>
         <w:t xml:space="preserve">       / Ethernet Topology (P-PNC1) |                              /</w:t>
       </w:r>
     </w:p>
-    <w:bookmarkEnd w:id="427"/>
     <w:p>
       <w:pPr>
         <w:pStyle w:val="RFCFigure"/>
@@ -17034,7 +17020,7 @@
           <w:szCs w:val="24"/>
         </w:rPr>
       </w:pPr>
-      <w:bookmarkStart w:id="428" w:name="_Ref96628870"/>
+      <w:bookmarkStart w:id="427" w:name="_Ref96628870"/>
       <w:r>
         <w:rPr>
           <w:bCs w:val="0"/>
@@ -17042,7 +17028,7 @@
         </w:rPr>
         <w:t>– Multi-layer intra-domain Ethernet and IP link discovery</w:t>
       </w:r>
-      <w:bookmarkEnd w:id="428"/>
+      <w:bookmarkEnd w:id="427"/>
     </w:p>
     <w:p>
       <w:r>
@@ -17282,11 +17268,11 @@
       <w:pPr>
         <w:pStyle w:val="Heading3"/>
       </w:pPr>
-      <w:bookmarkStart w:id="429" w:name="_Toc108385988"/>
+      <w:bookmarkStart w:id="428" w:name="_Toc108385988"/>
       <w:r>
         <w:t>Single-layer intra-domain IP links</w:t>
       </w:r>
-      <w:bookmarkEnd w:id="429"/>
+      <w:bookmarkEnd w:id="428"/>
     </w:p>
     <w:p>
       <w:pPr>
@@ -17700,7 +17686,7 @@
           <w:szCs w:val="24"/>
         </w:rPr>
       </w:pPr>
-      <w:bookmarkStart w:id="430" w:name="_Ref97545965"/>
+      <w:bookmarkStart w:id="429" w:name="_Ref97545965"/>
       <w:r>
         <w:rPr>
           <w:bCs w:val="0"/>
@@ -17708,7 +17694,7 @@
         </w:rPr>
         <w:t>– Single-layer intra-domain Ethernet and IP link discovery</w:t>
       </w:r>
-      <w:bookmarkEnd w:id="430"/>
+      <w:bookmarkEnd w:id="429"/>
     </w:p>
     <w:p>
       <w:r>
@@ -17782,340 +17768,340 @@
       <w:pPr>
         <w:pStyle w:val="Heading2"/>
       </w:pPr>
-      <w:bookmarkStart w:id="431" w:name="_Toc108385989"/>
+      <w:bookmarkStart w:id="430" w:name="_Toc108385989"/>
       <w:r>
         <w:t>LAG discovery</w:t>
       </w:r>
+      <w:bookmarkEnd w:id="430"/>
+    </w:p>
+    <w:p>
+      <w:r>
+        <w:t>The P-PNCs can discover the configuration of the LAG groups within its domain and report each intra-domain LAG as an Ethernet bundle link, within the Ethernet topology exposed at the MPI.</w:t>
+      </w:r>
+    </w:p>
+    <w:p>
+      <w:r>
+        <w:t xml:space="preserve">This is done bundling multiple single-domain Ethernet links, as shown in </w:t>
+      </w:r>
+      <w:r>
+        <w:fldChar w:fldCharType="begin"/>
+      </w:r>
+      <w:r>
+        <w:instrText xml:space="preserve"> REF _Ref100333576 \n \h </w:instrText>
+      </w:r>
+      <w:r>
+        <w:fldChar w:fldCharType="separate"/>
+      </w:r>
+      <w:r>
+        <w:t>Figure 8</w:t>
+      </w:r>
+      <w:r>
+        <w:fldChar w:fldCharType="end"/>
+      </w:r>
+      <w:r>
+        <w:t>. For example, the Ethernet bundled link between the Ethernet LTP 5-1 on BR21 and the Ethernet LTP 6-1 on P24, is built  from the Ethernet links setup respectively:</w:t>
+      </w:r>
+    </w:p>
+    <w:p>
+      <w:pPr>
+        <w:pStyle w:val="RFCListBullet"/>
+      </w:pPr>
+      <w:r>
+        <w:t>between the Ethernet LTP 1-1 on BR21 and the Ethernet LTP 2-1 on P24; and</w:t>
+      </w:r>
+    </w:p>
+    <w:p>
+      <w:pPr>
+        <w:pStyle w:val="RFCListBullet"/>
+      </w:pPr>
+      <w:r>
+        <w:t>between the Ethernet LTP 3-1 on BR21 and the Ethernet LTP 4-1 on P24.</w:t>
+      </w:r>
+    </w:p>
+    <w:p>
+      <w:pPr>
+        <w:pStyle w:val="RFCFigure"/>
+      </w:pPr>
+    </w:p>
+    <w:p>
+      <w:pPr>
+        <w:pStyle w:val="RFCFigure"/>
+      </w:pPr>
+      <w:r>
+        <w:t xml:space="preserve">        +-----------------------------------------------------------+</w:t>
+      </w:r>
+    </w:p>
+    <w:p>
+      <w:pPr>
+        <w:pStyle w:val="RFCFigure"/>
+      </w:pPr>
+      <w:r>
+        <w:t xml:space="preserve">       /                    IP Topology (P-PNC 1)                  /</w:t>
+      </w:r>
+    </w:p>
+    <w:p>
+      <w:pPr>
+        <w:pStyle w:val="RFCFigure"/>
+      </w:pPr>
+      <w:r>
+        <w:t xml:space="preserve">      /    +---------+                        +---------+         / </w:t>
+      </w:r>
+    </w:p>
+    <w:p>
+      <w:pPr>
+        <w:pStyle w:val="RFCFigure"/>
+      </w:pPr>
+      <w:r>
+        <w:t xml:space="preserve">     /     |  BR21   |                        |    P24  |        /  </w:t>
+      </w:r>
+    </w:p>
+    <w:p>
+      <w:pPr>
+        <w:pStyle w:val="RFCFigure"/>
+      </w:pPr>
+      <w:r>
+        <w:t xml:space="preserve">    /      |    (5-2)O&lt;======================&gt;O(6-2)    |       /</w:t>
+      </w:r>
+    </w:p>
+    <w:p>
+      <w:pPr>
+        <w:pStyle w:val="RFCFigure"/>
+      </w:pPr>
+      <w:r>
+        <w:t xml:space="preserve">   /       |         |            |           |         |      / </w:t>
+      </w:r>
+    </w:p>
+    <w:p>
+      <w:pPr>
+        <w:pStyle w:val="RFCFigure"/>
+      </w:pPr>
+      <w:r>
+        <w:t xml:space="preserve">  /        +---------+            |           +---------+     / </w:t>
+      </w:r>
+    </w:p>
+    <w:p>
+      <w:pPr>
+        <w:pStyle w:val="RFCFigure"/>
+      </w:pPr>
+      <w:r>
+        <w:t xml:space="preserve"> /                                |                          /  </w:t>
+      </w:r>
+    </w:p>
+    <w:p>
+      <w:pPr>
+        <w:pStyle w:val="RFCFigure"/>
+      </w:pPr>
+      <w:r>
+        <w:t xml:space="preserve">+---------------------------------|-------------------------+ </w:t>
+      </w:r>
+    </w:p>
+    <w:p>
+      <w:pPr>
+        <w:pStyle w:val="RFCFigure"/>
+      </w:pPr>
+      <w:r>
+        <w:t xml:space="preserve">                                  |                                       </w:t>
+      </w:r>
+    </w:p>
+    <w:p>
+      <w:pPr>
+        <w:pStyle w:val="RFCFigure"/>
+      </w:pPr>
+      <w:r>
+        <w:t xml:space="preserve">                                  | Supporting Link                                      </w:t>
+      </w:r>
+    </w:p>
+    <w:p>
+      <w:pPr>
+        <w:pStyle w:val="RFCFigure"/>
+      </w:pPr>
+      <w:r>
+        <w:t xml:space="preserve">                                  |                                       </w:t>
+      </w:r>
+    </w:p>
+    <w:p>
+      <w:pPr>
+        <w:pStyle w:val="RFCFigure"/>
+      </w:pPr>
+      <w:r>
+        <w:t xml:space="preserve">                                  |                                       </w:t>
+      </w:r>
+    </w:p>
+    <w:p>
+      <w:pPr>
+        <w:pStyle w:val="RFCFigure"/>
+      </w:pPr>
+      <w:r>
+        <w:t xml:space="preserve">          +-----------------------|---------------------------------+</w:t>
+      </w:r>
+    </w:p>
+    <w:p>
+      <w:pPr>
+        <w:pStyle w:val="RFCFigure"/>
+      </w:pPr>
+      <w:r>
+        <w:t xml:space="preserve">         /                        |                                /</w:t>
+      </w:r>
+    </w:p>
+    <w:p>
+      <w:pPr>
+        <w:pStyle w:val="RFCFigure"/>
+      </w:pPr>
+      <w:r>
+        <w:t xml:space="preserve">        /  +---------+            v           +---------+         /</w:t>
+      </w:r>
+    </w:p>
+    <w:p>
+      <w:pPr>
+        <w:pStyle w:val="RFCFigure"/>
+      </w:pPr>
+      <w:r>
+        <w:t xml:space="preserve">       /   |    (5-1)O&lt;======================&gt;O(6-1)    |        / </w:t>
+      </w:r>
+    </w:p>
+    <w:p>
+      <w:pPr>
+        <w:pStyle w:val="RFCFigure"/>
+      </w:pPr>
+      <w:r>
+        <w:t xml:space="preserve">      /    |  BR21   |  Bundled Link          |    P24  |       / </w:t>
+      </w:r>
+    </w:p>
+    <w:p>
+      <w:pPr>
+        <w:pStyle w:val="RFCFigure"/>
+        <w:rPr>
+          <w:lang w:val="it-IT"/>
+        </w:rPr>
+      </w:pPr>
+      <w:r>
+        <w:t xml:space="preserve">     </w:t>
+      </w:r>
+      <w:r>
+        <w:rPr>
+          <w:lang w:val="it-IT"/>
+        </w:rPr>
+        <w:t>/     |         |                        |         |      /</w:t>
+      </w:r>
+    </w:p>
+    <w:p>
+      <w:pPr>
+        <w:pStyle w:val="RFCFigure"/>
+        <w:rPr>
+          <w:lang w:val="it-IT"/>
+        </w:rPr>
+      </w:pPr>
+      <w:r>
+        <w:rPr>
+          <w:lang w:val="it-IT"/>
+        </w:rPr>
+        <w:t xml:space="preserve">    /      |    (3-1)O&lt;======================&gt;O(4-1)    |     /</w:t>
+      </w:r>
+    </w:p>
+    <w:p>
+      <w:pPr>
+        <w:pStyle w:val="RFCFigure"/>
+        <w:rPr>
+          <w:lang w:val="it-IT"/>
+        </w:rPr>
+      </w:pPr>
+      <w:r>
+        <w:rPr>
+          <w:lang w:val="it-IT"/>
+        </w:rPr>
+        <w:t xml:space="preserve">   /       |    (1-1)O&lt;======================&gt;O(2-1)    |    / </w:t>
+      </w:r>
+    </w:p>
+    <w:p>
+      <w:pPr>
+        <w:pStyle w:val="RFCFigure"/>
+        <w:rPr>
+          <w:lang w:val="it-IT"/>
+        </w:rPr>
+      </w:pPr>
+      <w:r>
+        <w:rPr>
+          <w:lang w:val="it-IT"/>
+        </w:rPr>
+        <w:t xml:space="preserve">  /        +---------+                        +---------+   / </w:t>
+      </w:r>
+    </w:p>
+    <w:p>
+      <w:pPr>
+        <w:pStyle w:val="RFCFigure"/>
+        <w:rPr>
+          <w:lang w:val="it-IT"/>
+        </w:rPr>
+      </w:pPr>
+      <w:r>
+        <w:rPr>
+          <w:lang w:val="it-IT"/>
+        </w:rPr>
+        <w:t xml:space="preserve"> /                   Ethernet Topology (P-PNC 1)           / </w:t>
+      </w:r>
+    </w:p>
+    <w:p>
+      <w:pPr>
+        <w:pStyle w:val="RFCFigure"/>
+      </w:pPr>
+      <w:r>
+        <w:t>+---------------------------------------------------------+</w:t>
+      </w:r>
+    </w:p>
+    <w:p>
+      <w:pPr>
+        <w:pStyle w:val="RFCFigure"/>
+      </w:pPr>
+    </w:p>
+    <w:p>
+      <w:pPr>
+        <w:pStyle w:val="RFCFigure"/>
+      </w:pPr>
+      <w:r>
+        <w:t>Legenda:</w:t>
+      </w:r>
+    </w:p>
+    <w:p>
+      <w:pPr>
+        <w:pStyle w:val="RFCFigure"/>
+      </w:pPr>
+      <w:r>
+        <w:t>========</w:t>
+      </w:r>
+    </w:p>
+    <w:p>
+      <w:pPr>
+        <w:pStyle w:val="RFCFigure"/>
+      </w:pPr>
+      <w:r>
+        <w:t xml:space="preserve">  O   LTP</w:t>
+      </w:r>
+    </w:p>
+    <w:p>
+      <w:pPr>
+        <w:pStyle w:val="RFCFigure"/>
+      </w:pPr>
+      <w:r>
+        <w:t>&lt;===&gt; Link discovered by the PNC and reported at the MPI</w:t>
+      </w:r>
+    </w:p>
+    <w:p>
+      <w:pPr>
+        <w:pStyle w:val="RFCFigure"/>
+      </w:pPr>
+    </w:p>
+    <w:p>
+      <w:pPr>
+        <w:pStyle w:val="Caption"/>
+      </w:pPr>
+      <w:bookmarkStart w:id="431" w:name="_Ref100333576"/>
+      <w:r>
+        <w:t xml:space="preserve">– </w:t>
+      </w:r>
+      <w:r>
+        <w:t>LAG</w:t>
+      </w:r>
       <w:bookmarkEnd w:id="431"/>
-    </w:p>
-    <w:p>
-      <w:r>
-        <w:t>The P-PNCs can discover the configuration of the LAG groups within its domain and report each intra-domain LAG as an Ethernet bundle link, within the Ethernet topology exposed at the MPI.</w:t>
-      </w:r>
-    </w:p>
-    <w:p>
-      <w:r>
-        <w:t xml:space="preserve">This is done bundling multiple single-domain Ethernet links, as shown in </w:t>
-      </w:r>
-      <w:r>
-        <w:fldChar w:fldCharType="begin"/>
-      </w:r>
-      <w:r>
-        <w:instrText xml:space="preserve"> REF _Ref100333576 \n \h </w:instrText>
-      </w:r>
-      <w:r>
-        <w:fldChar w:fldCharType="separate"/>
-      </w:r>
-      <w:r>
-        <w:t>Figure 8</w:t>
-      </w:r>
-      <w:r>
-        <w:fldChar w:fldCharType="end"/>
-      </w:r>
-      <w:r>
-        <w:t>. For example, the Ethernet bundled link between the Ethernet LTP 5-1 on BR21 and the Ethernet LTP 6-1 on P24, is built  from the Ethernet links setup respectively:</w:t>
-      </w:r>
-    </w:p>
-    <w:p>
-      <w:pPr>
-        <w:pStyle w:val="RFCListBullet"/>
-      </w:pPr>
-      <w:r>
-        <w:t>between the Ethernet LTP 1-1 on BR21 and the Ethernet LTP 2-1 on P24; and</w:t>
-      </w:r>
-    </w:p>
-    <w:p>
-      <w:pPr>
-        <w:pStyle w:val="RFCListBullet"/>
-      </w:pPr>
-      <w:r>
-        <w:t>between the Ethernet LTP 3-1 on BR21 and the Ethernet LTP 4-1 on P24.</w:t>
-      </w:r>
-    </w:p>
-    <w:p>
-      <w:pPr>
-        <w:pStyle w:val="RFCFigure"/>
-      </w:pPr>
-    </w:p>
-    <w:p>
-      <w:pPr>
-        <w:pStyle w:val="RFCFigure"/>
-      </w:pPr>
-      <w:r>
-        <w:t xml:space="preserve">        +-----------------------------------------------------------+</w:t>
-      </w:r>
-    </w:p>
-    <w:p>
-      <w:pPr>
-        <w:pStyle w:val="RFCFigure"/>
-      </w:pPr>
-      <w:r>
-        <w:t xml:space="preserve">       /                    IP Topology (P-PNC 1)                  /</w:t>
-      </w:r>
-    </w:p>
-    <w:p>
-      <w:pPr>
-        <w:pStyle w:val="RFCFigure"/>
-      </w:pPr>
-      <w:r>
-        <w:t xml:space="preserve">      /    +---------+                        +---------+         / </w:t>
-      </w:r>
-    </w:p>
-    <w:p>
-      <w:pPr>
-        <w:pStyle w:val="RFCFigure"/>
-      </w:pPr>
-      <w:r>
-        <w:t xml:space="preserve">     /     |  BR21   |                        |    P24  |        /  </w:t>
-      </w:r>
-    </w:p>
-    <w:p>
-      <w:pPr>
-        <w:pStyle w:val="RFCFigure"/>
-      </w:pPr>
-      <w:r>
-        <w:t xml:space="preserve">    /      |    (5-2)O&lt;======================&gt;O(6-2)    |       /</w:t>
-      </w:r>
-    </w:p>
-    <w:p>
-      <w:pPr>
-        <w:pStyle w:val="RFCFigure"/>
-      </w:pPr>
-      <w:r>
-        <w:t xml:space="preserve">   /       |         |            |           |         |      / </w:t>
-      </w:r>
-    </w:p>
-    <w:p>
-      <w:pPr>
-        <w:pStyle w:val="RFCFigure"/>
-      </w:pPr>
-      <w:r>
-        <w:t xml:space="preserve">  /        +---------+            |           +---------+     / </w:t>
-      </w:r>
-    </w:p>
-    <w:p>
-      <w:pPr>
-        <w:pStyle w:val="RFCFigure"/>
-      </w:pPr>
-      <w:r>
-        <w:t xml:space="preserve"> /                                |                          /  </w:t>
-      </w:r>
-    </w:p>
-    <w:p>
-      <w:pPr>
-        <w:pStyle w:val="RFCFigure"/>
-      </w:pPr>
-      <w:r>
-        <w:t xml:space="preserve">+---------------------------------|-------------------------+ </w:t>
-      </w:r>
-    </w:p>
-    <w:p>
-      <w:pPr>
-        <w:pStyle w:val="RFCFigure"/>
-      </w:pPr>
-      <w:r>
-        <w:t xml:space="preserve">                                  |                                       </w:t>
-      </w:r>
-    </w:p>
-    <w:p>
-      <w:pPr>
-        <w:pStyle w:val="RFCFigure"/>
-      </w:pPr>
-      <w:r>
-        <w:t xml:space="preserve">                                  | Supporting Link                                      </w:t>
-      </w:r>
-    </w:p>
-    <w:p>
-      <w:pPr>
-        <w:pStyle w:val="RFCFigure"/>
-      </w:pPr>
-      <w:r>
-        <w:t xml:space="preserve">                                  |                                       </w:t>
-      </w:r>
-    </w:p>
-    <w:p>
-      <w:pPr>
-        <w:pStyle w:val="RFCFigure"/>
-      </w:pPr>
-      <w:r>
-        <w:t xml:space="preserve">                                  |                                       </w:t>
-      </w:r>
-    </w:p>
-    <w:p>
-      <w:pPr>
-        <w:pStyle w:val="RFCFigure"/>
-      </w:pPr>
-      <w:r>
-        <w:t xml:space="preserve">          +-----------------------|---------------------------------+</w:t>
-      </w:r>
-    </w:p>
-    <w:p>
-      <w:pPr>
-        <w:pStyle w:val="RFCFigure"/>
-      </w:pPr>
-      <w:r>
-        <w:t xml:space="preserve">         /                        |                                /</w:t>
-      </w:r>
-    </w:p>
-    <w:p>
-      <w:pPr>
-        <w:pStyle w:val="RFCFigure"/>
-      </w:pPr>
-      <w:r>
-        <w:t xml:space="preserve">        /  +---------+            v           +---------+         /</w:t>
-      </w:r>
-    </w:p>
-    <w:p>
-      <w:pPr>
-        <w:pStyle w:val="RFCFigure"/>
-      </w:pPr>
-      <w:r>
-        <w:t xml:space="preserve">       /   |    (5-1)O&lt;======================&gt;O(6-1)    |        / </w:t>
-      </w:r>
-    </w:p>
-    <w:p>
-      <w:pPr>
-        <w:pStyle w:val="RFCFigure"/>
-      </w:pPr>
-      <w:r>
-        <w:t xml:space="preserve">      /    |  BR21   |  Bundled Link          |    P24  |       / </w:t>
-      </w:r>
-    </w:p>
-    <w:p>
-      <w:pPr>
-        <w:pStyle w:val="RFCFigure"/>
-        <w:rPr>
-          <w:lang w:val="it-IT"/>
-        </w:rPr>
-      </w:pPr>
-      <w:r>
-        <w:t xml:space="preserve">     </w:t>
-      </w:r>
-      <w:r>
-        <w:rPr>
-          <w:lang w:val="it-IT"/>
-        </w:rPr>
-        <w:t>/     |         |                        |         |      /</w:t>
-      </w:r>
-    </w:p>
-    <w:p>
-      <w:pPr>
-        <w:pStyle w:val="RFCFigure"/>
-        <w:rPr>
-          <w:lang w:val="it-IT"/>
-        </w:rPr>
-      </w:pPr>
-      <w:r>
-        <w:rPr>
-          <w:lang w:val="it-IT"/>
-        </w:rPr>
-        <w:t xml:space="preserve">    /      |    (3-1)O&lt;======================&gt;O(4-1)    |     /</w:t>
-      </w:r>
-    </w:p>
-    <w:p>
-      <w:pPr>
-        <w:pStyle w:val="RFCFigure"/>
-        <w:rPr>
-          <w:lang w:val="it-IT"/>
-        </w:rPr>
-      </w:pPr>
-      <w:r>
-        <w:rPr>
-          <w:lang w:val="it-IT"/>
-        </w:rPr>
-        <w:t xml:space="preserve">   /       |    (1-1)O&lt;======================&gt;O(2-1)    |    / </w:t>
-      </w:r>
-    </w:p>
-    <w:p>
-      <w:pPr>
-        <w:pStyle w:val="RFCFigure"/>
-        <w:rPr>
-          <w:lang w:val="it-IT"/>
-        </w:rPr>
-      </w:pPr>
-      <w:r>
-        <w:rPr>
-          <w:lang w:val="it-IT"/>
-        </w:rPr>
-        <w:t xml:space="preserve">  /        +---------+                        +---------+   / </w:t>
-      </w:r>
-    </w:p>
-    <w:p>
-      <w:pPr>
-        <w:pStyle w:val="RFCFigure"/>
-        <w:rPr>
-          <w:lang w:val="it-IT"/>
-        </w:rPr>
-      </w:pPr>
-      <w:r>
-        <w:rPr>
-          <w:lang w:val="it-IT"/>
-        </w:rPr>
-        <w:t xml:space="preserve"> /                   Ethernet Topology (P-PNC 1)           / </w:t>
-      </w:r>
-    </w:p>
-    <w:p>
-      <w:pPr>
-        <w:pStyle w:val="RFCFigure"/>
-      </w:pPr>
-      <w:r>
-        <w:t>+---------------------------------------------------------+</w:t>
-      </w:r>
-    </w:p>
-    <w:p>
-      <w:pPr>
-        <w:pStyle w:val="RFCFigure"/>
-      </w:pPr>
-    </w:p>
-    <w:p>
-      <w:pPr>
-        <w:pStyle w:val="RFCFigure"/>
-      </w:pPr>
-      <w:r>
-        <w:t>Legenda:</w:t>
-      </w:r>
-    </w:p>
-    <w:p>
-      <w:pPr>
-        <w:pStyle w:val="RFCFigure"/>
-      </w:pPr>
-      <w:r>
-        <w:t>========</w:t>
-      </w:r>
-    </w:p>
-    <w:p>
-      <w:pPr>
-        <w:pStyle w:val="RFCFigure"/>
-      </w:pPr>
-      <w:r>
-        <w:t xml:space="preserve">  O   LTP</w:t>
-      </w:r>
-    </w:p>
-    <w:p>
-      <w:pPr>
-        <w:pStyle w:val="RFCFigure"/>
-      </w:pPr>
-      <w:r>
-        <w:t>&lt;===&gt; Link discovered by the PNC and reported at the MPI</w:t>
-      </w:r>
-    </w:p>
-    <w:p>
-      <w:pPr>
-        <w:pStyle w:val="RFCFigure"/>
-      </w:pPr>
-    </w:p>
-    <w:p>
-      <w:pPr>
-        <w:pStyle w:val="Caption"/>
-      </w:pPr>
-      <w:bookmarkStart w:id="432" w:name="_Ref100333576"/>
-      <w:r>
-        <w:t xml:space="preserve">– </w:t>
-      </w:r>
-      <w:r>
-        <w:t>LAG</w:t>
-      </w:r>
-      <w:bookmarkEnd w:id="432"/>
     </w:p>
     <w:p>
       <w:r>
@@ -18468,34 +18454,34 @@
       <w:pPr>
         <w:pStyle w:val="Heading2"/>
       </w:pPr>
-      <w:bookmarkStart w:id="433" w:name="_Toc108385990"/>
+      <w:bookmarkStart w:id="432" w:name="_Toc108385990"/>
       <w:r>
         <w:t>L2/L3 VPN</w:t>
       </w:r>
       <w:r>
         <w:t xml:space="preserve"> network services discovery</w:t>
       </w:r>
+      <w:bookmarkEnd w:id="432"/>
+    </w:p>
+    <w:p>
+      <w:r>
+        <w:rPr>
+          <w:highlight w:val="yellow"/>
+        </w:rPr>
+        <w:t>TBA</w:t>
+      </w:r>
+    </w:p>
+    <w:p>
+      <w:pPr>
+        <w:pStyle w:val="Heading2"/>
+      </w:pPr>
+      <w:bookmarkStart w:id="433" w:name="_Ref94024873"/>
+      <w:bookmarkStart w:id="434" w:name="_Toc108385991"/>
+      <w:r>
+        <w:t>Inventory discovery</w:t>
+      </w:r>
       <w:bookmarkEnd w:id="433"/>
-    </w:p>
-    <w:p>
-      <w:r>
-        <w:rPr>
-          <w:highlight w:val="yellow"/>
-        </w:rPr>
-        <w:t>TBA</w:t>
-      </w:r>
-    </w:p>
-    <w:p>
-      <w:pPr>
-        <w:pStyle w:val="Heading2"/>
-      </w:pPr>
-      <w:bookmarkStart w:id="434" w:name="_Ref94024873"/>
-      <w:bookmarkStart w:id="435" w:name="_Toc108385991"/>
-      <w:r>
-        <w:t>Inventory discovery</w:t>
-      </w:r>
       <w:bookmarkEnd w:id="434"/>
-      <w:bookmarkEnd w:id="435"/>
     </w:p>
     <w:p>
       <w:r>
@@ -18547,7 +18533,7 @@
       </w:r>
     </w:p>
     <w:p>
-      <w:bookmarkStart w:id="436" w:name="_Toc53130250"/>
+      <w:bookmarkStart w:id="435" w:name="_Toc53130250"/>
       <w:r>
         <w:t xml:space="preserve">Inventory information through MPI and correlation with topology information is identified as </w:t>
       </w:r>
@@ -18577,8 +18563,8 @@
       <w:pPr>
         <w:pStyle w:val="Heading1"/>
       </w:pPr>
-      <w:bookmarkStart w:id="437" w:name="_Ref97197639"/>
-      <w:bookmarkStart w:id="438" w:name="_Toc108385992"/>
+      <w:bookmarkStart w:id="436" w:name="_Ref97197639"/>
+      <w:bookmarkStart w:id="437" w:name="_Toc108385992"/>
       <w:r>
         <w:t xml:space="preserve">Establishment of </w:t>
       </w:r>
@@ -18600,9 +18586,9 @@
       <w:r>
         <w:t>requirements</w:t>
       </w:r>
+      <w:bookmarkEnd w:id="435"/>
       <w:bookmarkEnd w:id="436"/>
       <w:bookmarkEnd w:id="437"/>
-      <w:bookmarkEnd w:id="438"/>
     </w:p>
     <w:p>
       <w:r>
@@ -18786,18 +18772,18 @@
       <w:r>
         <w:fldChar w:fldCharType="end"/>
       </w:r>
+      <w:ins w:id="438" w:author="Italo Busi" w:date="2022-09-12T14:05:00Z">
+        <w:r>
+          <w:t xml:space="preserve"> and </w:t>
+        </w:r>
+        <w:r>
+          <w:fldChar w:fldCharType="begin"/>
+        </w:r>
+        <w:r>
+          <w:instrText xml:space="preserve"> REF _Ref113883817 \r \h </w:instrText>
+        </w:r>
+      </w:ins>
       <w:ins w:id="439" w:author="Italo Busi" w:date="2022-09-12T14:05:00Z">
-        <w:r>
-          <w:t xml:space="preserve"> and </w:t>
-        </w:r>
-        <w:r>
-          <w:fldChar w:fldCharType="begin"/>
-        </w:r>
-        <w:r>
-          <w:instrText xml:space="preserve"> REF _Ref113883817 \r \h </w:instrText>
-        </w:r>
-      </w:ins>
-      <w:ins w:id="440" w:author="Italo Busi" w:date="2022-09-12T14:05:00Z">
         <w:r>
           <w:fldChar w:fldCharType="separate"/>
         </w:r>
@@ -19338,7 +19324,7 @@
       </w:r>
     </w:p>
     <w:p>
-      <w:bookmarkStart w:id="441" w:name="_Hlk107921526"/>
+      <w:bookmarkStart w:id="440" w:name="_Hlk107921526"/>
       <w:r>
         <w:t xml:space="preserve">After that, the </w:t>
       </w:r>
@@ -19372,7 +19358,7 @@
       <w:r>
         <w:t xml:space="preserve">as described </w:t>
       </w:r>
-      <w:bookmarkEnd w:id="441"/>
+      <w:bookmarkEnd w:id="440"/>
       <w:r>
         <w:t xml:space="preserve">in section </w:t>
       </w:r>
@@ -19400,7 +19386,7 @@
       <w:r>
         <w:t xml:space="preserve"> </w:t>
       </w:r>
-      <w:bookmarkStart w:id="442" w:name="_Hlk107921543"/>
+      <w:bookmarkStart w:id="441" w:name="_Hlk107921543"/>
       <w:r>
         <w:t xml:space="preserve">The P-PNC2 properly configures the routers within its domain to setup the requested path and returns to the MDSC the information which is needed for </w:t>
       </w:r>
@@ -19453,7 +19439,7 @@
       <w:r>
         <w:t>policy in BR21</w:t>
       </w:r>
-      <w:bookmarkEnd w:id="442"/>
+      <w:bookmarkEnd w:id="441"/>
       <w:r>
         <w:t>.</w:t>
       </w:r>
@@ -19674,7 +19660,7 @@
       </w:r>
     </w:p>
     <w:p>
-      <w:commentRangeStart w:id="443"/>
+      <w:commentRangeStart w:id="442"/>
       <w:r>
         <w:t>[Editor’s Note] Further investigation is needed to understand how the binding between a L3VPN and this new end</w:t>
       </w:r>
@@ -19686,22 +19672,22 @@
         <w:noBreakHyphen/>
         <w:t>end SR-TE path can be configured.</w:t>
       </w:r>
-      <w:commentRangeEnd w:id="443"/>
-      <w:r>
-        <w:commentReference w:id="443"/>
+      <w:commentRangeEnd w:id="442"/>
+      <w:r>
+        <w:commentReference w:id="442"/>
       </w:r>
     </w:p>
     <w:p>
       <w:pPr>
         <w:pStyle w:val="Heading2"/>
       </w:pPr>
-      <w:bookmarkStart w:id="444" w:name="_Ref75426138"/>
-      <w:bookmarkStart w:id="445" w:name="_Toc108385993"/>
+      <w:bookmarkStart w:id="443" w:name="_Ref75426138"/>
+      <w:bookmarkStart w:id="444" w:name="_Toc108385993"/>
       <w:r>
         <w:t>Optical Path Computation</w:t>
       </w:r>
+      <w:bookmarkEnd w:id="443"/>
       <w:bookmarkEnd w:id="444"/>
-      <w:bookmarkEnd w:id="445"/>
     </w:p>
     <w:p>
       <w:r>
@@ -19876,9 +19862,9 @@
       <w:pPr>
         <w:pStyle w:val="Heading2"/>
       </w:pPr>
-      <w:bookmarkStart w:id="446" w:name="_Ref75427615"/>
-      <w:bookmarkStart w:id="447" w:name="_Ref89089408"/>
-      <w:bookmarkStart w:id="448" w:name="_Toc108385994"/>
+      <w:bookmarkStart w:id="445" w:name="_Ref75427615"/>
+      <w:bookmarkStart w:id="446" w:name="_Ref89089408"/>
+      <w:bookmarkStart w:id="447" w:name="_Toc108385994"/>
       <w:r>
         <w:t xml:space="preserve">Multi-layer </w:t>
       </w:r>
@@ -19891,9 +19877,9 @@
       <w:r>
         <w:t>Setup</w:t>
       </w:r>
+      <w:bookmarkEnd w:id="445"/>
       <w:bookmarkEnd w:id="446"/>
       <w:bookmarkEnd w:id="447"/>
-      <w:bookmarkEnd w:id="448"/>
     </w:p>
     <w:p>
       <w:r>
@@ -20303,29 +20289,118 @@
       <w:pPr>
         <w:pStyle w:val="Heading3"/>
       </w:pPr>
-      <w:bookmarkStart w:id="449" w:name="_Ref107387376"/>
-      <w:bookmarkStart w:id="450" w:name="_Toc108385995"/>
+      <w:bookmarkStart w:id="448" w:name="_Ref107387376"/>
+      <w:bookmarkStart w:id="449" w:name="_Toc108385995"/>
       <w:r>
         <w:lastRenderedPageBreak/>
         <w:t>Multi-layer LAG setup</w:t>
       </w:r>
+      <w:bookmarkEnd w:id="448"/>
       <w:bookmarkEnd w:id="449"/>
+    </w:p>
+    <w:p>
+      <w:r>
+        <w:t xml:space="preserve">The P-PNC configures a new LAG group between two routers when the MDSC creates at the MPI a new Ethernet bundled link (using the </w:t>
+      </w:r>
+      <w:r>
+        <w:t>bundled-link</w:t>
+      </w:r>
+      <w:r>
+        <w:t xml:space="preserve"> container defined in [RFC8795]) bundling the multi-layer single-domain Ethernet link(s) being created, as described above.</w:t>
+      </w:r>
+    </w:p>
+    <w:p>
+      <w:r>
+        <w:t>It is worth noting that a new LAG group can be created to bundle one or more multi-layer single-domain Ethernet link(s).</w:t>
+      </w:r>
+    </w:p>
+    <w:p>
+      <w:r>
+        <w:t xml:space="preserve">For example, with a reference to </w:t>
+      </w:r>
+      <w:r>
+        <w:fldChar w:fldCharType="begin"/>
+      </w:r>
+      <w:r>
+        <w:instrText xml:space="preserve"> REF _Ref100333576 \r \h </w:instrText>
+      </w:r>
+      <w:r>
+        <w:fldChar w:fldCharType="separate"/>
+      </w:r>
+      <w:r>
+        <w:t>Figure 8</w:t>
+      </w:r>
+      <w:r>
+        <w:fldChar w:fldCharType="end"/>
+      </w:r>
+      <w:r>
+        <w:t>, the MDSC can request the P-PNC2 to setup an Ethernet bundled link between the Ethernet LTP 5-1 on BR21 and the Ethernet LTP 6-1 on P24, bundling the multi-layer single-domain Ethernet link between the Etherent LTP 1-1 on BR21 and the Ethernet LTP 2-1 on P24.</w:t>
+      </w:r>
+    </w:p>
+    <w:p>
+      <w:r>
+        <w:t>It is worth noting that the MDSC needs to create also the Ethernet LTPs terminating the Ethernet bundled link.</w:t>
+      </w:r>
+    </w:p>
+    <w:p>
+      <w:r>
+        <w:t xml:space="preserve">The MDSC can request the P-PNC to configure a new multi-layer single-domain IP link, supported by the the just configured Ethernet bundled link, following the same procedure described in section </w:t>
+      </w:r>
+      <w:r>
+        <w:fldChar w:fldCharType="begin"/>
+      </w:r>
+      <w:r>
+        <w:instrText xml:space="preserve"> REF _Ref75427615 \r \h \t </w:instrText>
+      </w:r>
+      <w:r>
+        <w:fldChar w:fldCharType="separate"/>
+      </w:r>
+      <w:r>
+        <w:t>5.2</w:t>
+      </w:r>
+      <w:r>
+        <w:fldChar w:fldCharType="end"/>
+      </w:r>
+      <w:r>
+        <w:t xml:space="preserve"> above.</w:t>
+      </w:r>
+    </w:p>
+    <w:p>
+      <w:r>
+        <w:t xml:space="preserve">For example, with a reference to </w:t>
+      </w:r>
+      <w:r>
+        <w:fldChar w:fldCharType="begin"/>
+      </w:r>
+      <w:r>
+        <w:instrText xml:space="preserve"> REF _Ref100333576 \r \h </w:instrText>
+      </w:r>
+      <w:r>
+        <w:fldChar w:fldCharType="separate"/>
+      </w:r>
+      <w:r>
+        <w:t>Figure 8</w:t>
+      </w:r>
+      <w:r>
+        <w:fldChar w:fldCharType="end"/>
+      </w:r>
+      <w:r>
+        <w:t>, the MDSC can request the P-PNC2 to setup a multi-layer single-domain IP Link between IP LTP 5-2 on BR21 and IP LTP 6-2 on P24 supported by the Ethernet bundle link between ETH LTP 5-1 on BR21 and the Ethernet LTP 6-1 on P24.</w:t>
+      </w:r>
+    </w:p>
+    <w:p>
+      <w:pPr>
+        <w:pStyle w:val="Heading3"/>
+      </w:pPr>
+      <w:bookmarkStart w:id="450" w:name="_Toc108385996"/>
+      <w:r>
+        <w:t>Multi-layer LAG update</w:t>
+      </w:r>
       <w:bookmarkEnd w:id="450"/>
     </w:p>
     <w:p>
       <w:r>
-        <w:t xml:space="preserve">The P-PNC configures a new LAG group between two routers when the MDSC creates at the MPI a new Ethernet bundled link (using the </w:t>
-      </w:r>
-      <w:r>
-        <w:t>bundled-link</w:t>
-      </w:r>
-      <w:r>
-        <w:t xml:space="preserve"> container defined in [RFC8795]) bundling the multi-layer single-domain Ethernet link(s) being created, as described above.</w:t>
-      </w:r>
-    </w:p>
-    <w:p>
-      <w:r>
-        <w:t>It is worth noting that a new LAG group can be created to bundle one or more multi-layer single-domain Ethernet link(s).</w:t>
+        <w:t>The P-PNC adds new member(s) to an existing LAG group when the MDSC updates at the MPI the configuration of an existing Ethernet bundled link adding the multi-layer single-domain Ethernet link(s) being created, as described above.</w:t>
       </w:r>
     </w:p>
     <w:p>
@@ -20348,113 +20423,24 @@
         <w:fldChar w:fldCharType="end"/>
       </w:r>
       <w:r>
-        <w:t>, the MDSC can request the P-PNC2 to setup an Ethernet bundled link between the Ethernet LTP 5-1 on BR21 and the Ethernet LTP 6-1 on P24, bundling the multi-layer single-domain Ethernet link between the Etherent LTP 1-1 on BR21 and the Ethernet LTP 2-1 on P24.</w:t>
-      </w:r>
-    </w:p>
-    <w:p>
-      <w:r>
-        <w:t>It is worth noting that the MDSC needs to create also the Ethernet LTPs terminating the Ethernet bundled link.</w:t>
-      </w:r>
-    </w:p>
-    <w:p>
-      <w:r>
-        <w:t xml:space="preserve">The MDSC can request the P-PNC to configure a new multi-layer single-domain IP link, supported by the the just configured Ethernet bundled link, following the same procedure described in section </w:t>
-      </w:r>
-      <w:r>
-        <w:fldChar w:fldCharType="begin"/>
-      </w:r>
-      <w:r>
-        <w:instrText xml:space="preserve"> REF _Ref75427615 \r \h \t </w:instrText>
-      </w:r>
-      <w:r>
-        <w:fldChar w:fldCharType="separate"/>
-      </w:r>
-      <w:r>
-        <w:t>5.2</w:t>
-      </w:r>
-      <w:r>
-        <w:fldChar w:fldCharType="end"/>
-      </w:r>
-      <w:r>
-        <w:t xml:space="preserve"> above.</w:t>
-      </w:r>
-    </w:p>
-    <w:p>
-      <w:r>
-        <w:t xml:space="preserve">For example, with a reference to </w:t>
-      </w:r>
-      <w:r>
-        <w:fldChar w:fldCharType="begin"/>
-      </w:r>
-      <w:r>
-        <w:instrText xml:space="preserve"> REF _Ref100333576 \r \h </w:instrText>
-      </w:r>
-      <w:r>
-        <w:fldChar w:fldCharType="separate"/>
-      </w:r>
-      <w:r>
-        <w:t>Figure 8</w:t>
-      </w:r>
-      <w:r>
-        <w:fldChar w:fldCharType="end"/>
-      </w:r>
-      <w:r>
-        <w:t>, the MDSC can request the P-PNC2 to setup a multi-layer single-domain IP Link between IP LTP 5-2 on BR21 and IP LTP 6-2 on P24 supported by the Ethernet bundle link between ETH LTP 5-1 on BR21 and the Ethernet LTP 6-1 on P24.</w:t>
+        <w:t>, the MDSC can request the P-PNC2 to add the multi-layer single-domain Ethernet link setup between the Etherent LTP 3-1 on BR21 and the Ethernet LTP 4-1 on P24 to the existing Ethernet bundle link setup between the Ethernet LTP 5-1 on node BR21 and the Ethernet LTP 6-1 on node P24.</w:t>
+      </w:r>
+    </w:p>
+    <w:p>
+      <w:r>
+        <w:t>After the LAG configuration has been updated, the P-PNC can also update the bandwidth information of the multi-layer single-domain IP link supported by the updated Ethernet bundled link.</w:t>
       </w:r>
     </w:p>
     <w:p>
       <w:pPr>
         <w:pStyle w:val="Heading3"/>
       </w:pPr>
-      <w:bookmarkStart w:id="451" w:name="_Toc108385996"/>
-      <w:r>
-        <w:t>Multi-layer LAG update</w:t>
-      </w:r>
-      <w:bookmarkEnd w:id="451"/>
-    </w:p>
-    <w:p>
-      <w:r>
-        <w:t>The P-PNC adds new member(s) to an existing LAG group when the MDSC updates at the MPI the configuration of an existing Ethernet bundled link adding the multi-layer single-domain Ethernet link(s) being created, as described above.</w:t>
-      </w:r>
-    </w:p>
-    <w:p>
-      <w:r>
-        <w:t xml:space="preserve">For example, with a reference to </w:t>
-      </w:r>
-      <w:r>
-        <w:fldChar w:fldCharType="begin"/>
-      </w:r>
-      <w:r>
-        <w:instrText xml:space="preserve"> REF _Ref100333576 \r \h </w:instrText>
-      </w:r>
-      <w:r>
-        <w:fldChar w:fldCharType="separate"/>
-      </w:r>
-      <w:r>
-        <w:t>Figure 8</w:t>
-      </w:r>
-      <w:r>
-        <w:fldChar w:fldCharType="end"/>
-      </w:r>
-      <w:r>
-        <w:t>, the MDSC can request the P-PNC2 to add the multi-layer single-domain Ethernet link setup between the Etherent LTP 3-1 on BR21 and the Ethernet LTP 4-1 on P24 to the existing Ethernet bundle link setup between the Ethernet LTP 5-1 on node BR21 and the Ethernet LTP 6-1 on node P24.</w:t>
-      </w:r>
-    </w:p>
-    <w:p>
-      <w:r>
-        <w:t>After the LAG configuration has been updated, the P-PNC can also update the bandwidth information of the multi-layer single-domain IP link supported by the updated Ethernet bundled link.</w:t>
-      </w:r>
-    </w:p>
-    <w:p>
-      <w:pPr>
-        <w:pStyle w:val="Heading3"/>
-      </w:pPr>
-      <w:bookmarkStart w:id="452" w:name="_Toc108385997"/>
+      <w:bookmarkStart w:id="451" w:name="_Toc108385997"/>
       <w:r>
         <w:lastRenderedPageBreak/>
         <w:t>Multi-layer SRLG configuration</w:t>
       </w:r>
-      <w:bookmarkEnd w:id="452"/>
+      <w:bookmarkEnd w:id="451"/>
     </w:p>
     <w:p>
       <w:pPr>
@@ -20502,13 +20488,13 @@
       <w:pPr>
         <w:pStyle w:val="Heading2"/>
       </w:pPr>
-      <w:bookmarkStart w:id="453" w:name="_Ref75428343"/>
-      <w:bookmarkStart w:id="454" w:name="_Toc108385998"/>
+      <w:bookmarkStart w:id="452" w:name="_Ref75428343"/>
+      <w:bookmarkStart w:id="453" w:name="_Toc108385998"/>
       <w:r>
         <w:t>TE Path Setup and Update</w:t>
       </w:r>
+      <w:bookmarkEnd w:id="452"/>
       <w:bookmarkEnd w:id="453"/>
-      <w:bookmarkEnd w:id="454"/>
     </w:p>
     <w:p>
       <w:r>
@@ -20787,7 +20773,7 @@
           <w:i/>
         </w:rPr>
       </w:pPr>
-      <w:commentRangeStart w:id="455"/>
+      <w:commentRangeStart w:id="454"/>
       <w:r>
         <w:rPr>
           <w:b/>
@@ -20804,12 +20790,12 @@
         </w:rPr>
         <w:t xml:space="preserve"> Add some text about the protection options (to further discuss whether to put this text here or in section 4.2.2).</w:t>
       </w:r>
-      <w:commentRangeEnd w:id="455"/>
+      <w:commentRangeEnd w:id="454"/>
       <w:r>
         <w:rPr>
           <w:rStyle w:val="CommentReference"/>
         </w:rPr>
-        <w:commentReference w:id="455"/>
+        <w:commentReference w:id="454"/>
       </w:r>
     </w:p>
     <w:p>
@@ -20914,13 +20900,13 @@
       <w:pPr>
         <w:pStyle w:val="Heading1"/>
       </w:pPr>
-      <w:bookmarkStart w:id="456" w:name="_Ref97197738"/>
-      <w:bookmarkStart w:id="457" w:name="_Toc108385999"/>
+      <w:bookmarkStart w:id="455" w:name="_Ref97197738"/>
+      <w:bookmarkStart w:id="456" w:name="_Toc108385999"/>
       <w:r>
         <w:t>Conclusions</w:t>
       </w:r>
+      <w:bookmarkEnd w:id="455"/>
       <w:bookmarkEnd w:id="456"/>
-      <w:bookmarkEnd w:id="457"/>
     </w:p>
     <w:p>
       <w:r>
@@ -21113,41 +21099,41 @@
       <w:pPr>
         <w:pStyle w:val="Heading1"/>
       </w:pPr>
-      <w:bookmarkStart w:id="458" w:name="_Toc108386000"/>
+      <w:bookmarkStart w:id="457" w:name="_Toc108386000"/>
       <w:r>
         <w:t>Security Considerations</w:t>
       </w:r>
-      <w:bookmarkEnd w:id="458"/>
-    </w:p>
-    <w:p>
-      <w:commentRangeStart w:id="459"/>
+      <w:bookmarkEnd w:id="457"/>
+    </w:p>
+    <w:p>
+      <w:commentRangeStart w:id="458"/>
       <w:r>
         <w:t>Several</w:t>
       </w:r>
       <w:r>
         <w:t xml:space="preserve"> security considerations have been identified and will be discussed in future versions of this document.</w:t>
       </w:r>
-      <w:commentRangeEnd w:id="459"/>
-      <w:r>
-        <w:commentReference w:id="459"/>
+      <w:commentRangeEnd w:id="458"/>
+      <w:r>
+        <w:commentReference w:id="458"/>
       </w:r>
     </w:p>
     <w:p>
       <w:pPr>
         <w:pStyle w:val="Heading1"/>
       </w:pPr>
-      <w:bookmarkStart w:id="460" w:name="_Toc53130252"/>
-      <w:bookmarkStart w:id="461" w:name="_Toc108386001"/>
-      <w:commentRangeStart w:id="462"/>
+      <w:bookmarkStart w:id="459" w:name="_Toc53130252"/>
+      <w:bookmarkStart w:id="460" w:name="_Toc108386001"/>
+      <w:commentRangeStart w:id="461"/>
       <w:r>
         <w:t>Operational Considerations</w:t>
       </w:r>
+      <w:bookmarkEnd w:id="459"/>
+      <w:commentRangeEnd w:id="461"/>
+      <w:r>
+        <w:commentReference w:id="461"/>
+      </w:r>
       <w:bookmarkEnd w:id="460"/>
-      <w:commentRangeEnd w:id="462"/>
-      <w:r>
-        <w:commentReference w:id="462"/>
-      </w:r>
-      <w:bookmarkEnd w:id="461"/>
     </w:p>
     <w:p>
       <w:r>
@@ -21188,30 +21174,30 @@
       <w:pPr>
         <w:pStyle w:val="Heading1"/>
       </w:pPr>
-      <w:bookmarkStart w:id="463" w:name="_Toc53130253"/>
-      <w:bookmarkStart w:id="464" w:name="_Toc108386002"/>
+      <w:bookmarkStart w:id="462" w:name="_Toc53130253"/>
+      <w:bookmarkStart w:id="463" w:name="_Toc108386002"/>
       <w:r>
         <w:t>IANA Considerations</w:t>
       </w:r>
+      <w:bookmarkEnd w:id="462"/>
       <w:bookmarkEnd w:id="463"/>
+    </w:p>
+    <w:p>
+      <w:r>
+        <w:t>This document requires no IANA actions.</w:t>
+      </w:r>
+    </w:p>
+    <w:p>
+      <w:pPr>
+        <w:pStyle w:val="Heading1"/>
+      </w:pPr>
+      <w:bookmarkStart w:id="464" w:name="_Toc53130254"/>
+      <w:bookmarkStart w:id="465" w:name="_Toc108386003"/>
+      <w:r>
+        <w:t>References</w:t>
+      </w:r>
       <w:bookmarkEnd w:id="464"/>
-    </w:p>
-    <w:p>
-      <w:r>
-        <w:t>This document requires no IANA actions.</w:t>
-      </w:r>
-    </w:p>
-    <w:p>
-      <w:pPr>
-        <w:pStyle w:val="Heading1"/>
-      </w:pPr>
-      <w:bookmarkStart w:id="465" w:name="_Toc53130254"/>
-      <w:bookmarkStart w:id="466" w:name="_Toc108386003"/>
-      <w:r>
-        <w:t>References</w:t>
-      </w:r>
       <w:bookmarkEnd w:id="465"/>
-      <w:bookmarkEnd w:id="466"/>
     </w:p>
     <w:p>
       <w:pPr>
@@ -21223,8 +21209,8 @@
           <w:szCs w:val="24"/>
         </w:rPr>
       </w:pPr>
-      <w:bookmarkStart w:id="467" w:name="_Toc53130255"/>
-      <w:bookmarkStart w:id="468" w:name="_Toc108386004"/>
+      <w:bookmarkStart w:id="466" w:name="_Toc53130255"/>
+      <w:bookmarkStart w:id="467" w:name="_Toc108386004"/>
       <w:r>
         <w:rPr>
           <w:rFonts w:cs="Courier New"/>
@@ -21234,8 +21220,8 @@
         </w:rPr>
         <w:t>Normative References</w:t>
       </w:r>
+      <w:bookmarkEnd w:id="466"/>
       <w:bookmarkEnd w:id="467"/>
-      <w:bookmarkEnd w:id="468"/>
     </w:p>
     <w:p>
       <w:pPr>
@@ -21800,9 +21786,9 @@
         <w:tab/>
         <w:t>Zheng, H. et al., "OTN Tunnel YANG Model", draft-ietf-ccamp-otn-tunnel-model, work in progress.</w:t>
       </w:r>
-      <w:bookmarkStart w:id="469" w:name="_Hlk107384974"/>
-    </w:p>
-    <w:bookmarkEnd w:id="469"/>
+      <w:bookmarkStart w:id="468" w:name="_Hlk107384974"/>
+    </w:p>
+    <w:bookmarkEnd w:id="468"/>
     <w:p>
       <w:pPr>
         <w:pStyle w:val="RFCReferencesBookmark"/>
@@ -21895,8 +21881,8 @@
           <w:szCs w:val="24"/>
         </w:rPr>
       </w:pPr>
-      <w:bookmarkStart w:id="470" w:name="_Toc53130256"/>
-      <w:bookmarkStart w:id="471" w:name="_Toc108386005"/>
+      <w:bookmarkStart w:id="469" w:name="_Toc53130256"/>
+      <w:bookmarkStart w:id="470" w:name="_Toc108386005"/>
       <w:r>
         <w:rPr>
           <w:rFonts w:cs="Courier New"/>
@@ -21906,8 +21892,8 @@
         </w:rPr>
         <w:t>Informative References</w:t>
       </w:r>
+      <w:bookmarkEnd w:id="469"/>
       <w:bookmarkEnd w:id="470"/>
-      <w:bookmarkEnd w:id="471"/>
     </w:p>
     <w:p>
       <w:pPr>
@@ -22352,9 +22338,9 @@
           <w:bCs w:val="0"/>
         </w:rPr>
       </w:pPr>
-      <w:bookmarkStart w:id="472" w:name="_Ref93922517"/>
-      <w:bookmarkStart w:id="473" w:name="_Toc108386006"/>
-      <w:bookmarkStart w:id="474" w:name="_Toc53130257"/>
+      <w:bookmarkStart w:id="471" w:name="_Ref93922517"/>
+      <w:bookmarkStart w:id="472" w:name="_Toc108386006"/>
+      <w:bookmarkStart w:id="473" w:name="_Toc53130257"/>
       <w:r>
         <w:rPr>
           <w:rFonts w:eastAsia="Batang"/>
@@ -22363,8 +22349,8 @@
         <w:lastRenderedPageBreak/>
         <w:t>OSS/Orchestration Layer</w:t>
       </w:r>
+      <w:bookmarkEnd w:id="471"/>
       <w:bookmarkEnd w:id="472"/>
-      <w:bookmarkEnd w:id="473"/>
     </w:p>
     <w:p>
       <w:r>
@@ -22542,7 +22528,7 @@
           <w:bCs w:val="0"/>
         </w:rPr>
       </w:pPr>
-      <w:bookmarkStart w:id="475" w:name="_Toc108386007"/>
+      <w:bookmarkStart w:id="474" w:name="_Toc108386007"/>
       <w:r>
         <w:rPr>
           <w:rFonts w:eastAsia="Batang"/>
@@ -22550,7 +22536,7 @@
         </w:rPr>
         <w:t>MDSC NBI</w:t>
       </w:r>
-      <w:bookmarkEnd w:id="475"/>
+      <w:bookmarkEnd w:id="474"/>
     </w:p>
     <w:p>
       <w:r>
@@ -23156,7 +23142,7 @@
           <w:szCs w:val="24"/>
         </w:rPr>
       </w:pPr>
-      <w:bookmarkStart w:id="476" w:name="_Ref84872455"/>
+      <w:bookmarkStart w:id="475" w:name="_Ref84872455"/>
       <w:r>
         <w:rPr>
           <w:bCs w:val="0"/>
@@ -23164,7 +23150,7 @@
         </w:rPr>
         <w:t>Service Request Process</w:t>
       </w:r>
-      <w:bookmarkEnd w:id="476"/>
+      <w:bookmarkEnd w:id="475"/>
     </w:p>
     <w:p>
       <w:pPr>
@@ -23386,7 +23372,7 @@
           <w:bCs w:val="0"/>
         </w:rPr>
       </w:pPr>
-      <w:bookmarkStart w:id="477" w:name="_Toc108386008"/>
+      <w:bookmarkStart w:id="476" w:name="_Toc108386008"/>
       <w:r>
         <w:rPr>
           <w:rFonts w:eastAsia="Batang"/>
@@ -23395,8 +23381,8 @@
         <w:lastRenderedPageBreak/>
         <w:t>Multi-layer and multi-domain resiliency</w:t>
       </w:r>
-      <w:bookmarkEnd w:id="474"/>
-      <w:bookmarkEnd w:id="477"/>
+      <w:bookmarkEnd w:id="473"/>
+      <w:bookmarkEnd w:id="476"/>
     </w:p>
     <w:p>
       <w:pPr>
@@ -23406,8 +23392,8 @@
           <w:bCs w:val="0"/>
         </w:rPr>
       </w:pPr>
-      <w:bookmarkStart w:id="478" w:name="_Toc53130258"/>
-      <w:bookmarkStart w:id="479" w:name="_Toc108386009"/>
+      <w:bookmarkStart w:id="477" w:name="_Toc53130258"/>
+      <w:bookmarkStart w:id="478" w:name="_Toc108386009"/>
       <w:r>
         <w:rPr>
           <w:rFonts w:eastAsia="Batang"/>
@@ -23415,8 +23401,8 @@
         </w:rPr>
         <w:t>Maintenance Window</w:t>
       </w:r>
+      <w:bookmarkEnd w:id="477"/>
       <w:bookmarkEnd w:id="478"/>
-      <w:bookmarkEnd w:id="479"/>
     </w:p>
     <w:p>
       <w:r>
@@ -23436,8 +23422,8 @@
           <w:bCs w:val="0"/>
         </w:rPr>
       </w:pPr>
-      <w:bookmarkStart w:id="480" w:name="_Toc53130259"/>
-      <w:bookmarkStart w:id="481" w:name="_Toc108386010"/>
+      <w:bookmarkStart w:id="479" w:name="_Toc53130259"/>
+      <w:bookmarkStart w:id="480" w:name="_Toc108386010"/>
       <w:r>
         <w:rPr>
           <w:rFonts w:eastAsia="Batang"/>
@@ -23445,8 +23431,8 @@
         </w:rPr>
         <w:t>Router port failure</w:t>
       </w:r>
+      <w:bookmarkEnd w:id="479"/>
       <w:bookmarkEnd w:id="480"/>
-      <w:bookmarkEnd w:id="481"/>
     </w:p>
     <w:p>
       <w:r>
@@ -23525,9 +23511,9 @@
           <w:bCs w:val="0"/>
         </w:rPr>
       </w:pPr>
-      <w:bookmarkStart w:id="482" w:name="_Toc44338393"/>
-      <w:bookmarkStart w:id="483" w:name="_Toc53130260"/>
-      <w:bookmarkStart w:id="484" w:name="_Toc108386011"/>
+      <w:bookmarkStart w:id="481" w:name="_Toc44338393"/>
+      <w:bookmarkStart w:id="482" w:name="_Toc53130260"/>
+      <w:bookmarkStart w:id="483" w:name="_Toc108386011"/>
       <w:r>
         <w:rPr>
           <w:rFonts w:eastAsia="Batang"/>
@@ -23535,9 +23521,9 @@
         </w:rPr>
         <w:t>Acknowledgments</w:t>
       </w:r>
+      <w:bookmarkEnd w:id="481"/>
       <w:bookmarkEnd w:id="482"/>
       <w:bookmarkEnd w:id="483"/>
-      <w:bookmarkEnd w:id="484"/>
     </w:p>
     <w:p>
       <w:r>
@@ -23567,9 +23553,9 @@
           <w:lang w:val="it-IT"/>
         </w:rPr>
       </w:pPr>
-      <w:bookmarkStart w:id="485" w:name="_Toc44338394"/>
-      <w:bookmarkStart w:id="486" w:name="_Toc53130261"/>
-      <w:bookmarkStart w:id="487" w:name="_Toc108386012"/>
+      <w:bookmarkStart w:id="484" w:name="_Toc44338394"/>
+      <w:bookmarkStart w:id="485" w:name="_Toc53130261"/>
+      <w:bookmarkStart w:id="486" w:name="_Toc108386012"/>
       <w:r>
         <w:rPr>
           <w:rFonts w:eastAsia="Batang"/>
@@ -23578,9 +23564,9 @@
         </w:rPr>
         <w:t>Contributors</w:t>
       </w:r>
+      <w:bookmarkEnd w:id="484"/>
       <w:bookmarkEnd w:id="485"/>
       <w:bookmarkEnd w:id="486"/>
-      <w:bookmarkEnd w:id="487"/>
     </w:p>
     <w:p>
       <w:pPr>
@@ -23888,7 +23874,7 @@
       </w:r>
     </w:p>
     <w:p>
-      <w:bookmarkStart w:id="488" w:name="_Toc53130262"/>
+      <w:bookmarkStart w:id="487" w:name="_Toc53130262"/>
     </w:p>
     <w:p>
       <w:r>
@@ -23900,6 +23886,11 @@
       </w:r>
     </w:p>
     <w:p>
+      <w:pPr>
+        <w:rPr>
+          <w:ins w:id="488" w:author="Italo Busi" w:date="2022-09-12T14:24:00Z"/>
+        </w:rPr>
+      </w:pPr>
       <w:r>
         <w:t xml:space="preserve">Email: </w:t>
       </w:r>
@@ -23908,6 +23899,53 @@
           <w:t>brfoster@cisco.com</w:t>
         </w:r>
       </w:hyperlink>
+    </w:p>
+    <w:p>
+      <w:pPr>
+        <w:rPr>
+          <w:ins w:id="489" w:author="Italo Busi" w:date="2022-09-12T14:24:00Z"/>
+        </w:rPr>
+      </w:pPr>
+    </w:p>
+    <w:p>
+      <w:pPr>
+        <w:rPr>
+          <w:ins w:id="490" w:author="Italo Busi" w:date="2022-09-12T14:24:00Z"/>
+          <w:lang w:val="it-IT"/>
+        </w:rPr>
+      </w:pPr>
+      <w:ins w:id="491" w:author="Italo Busi" w:date="2022-09-12T14:24:00Z">
+        <w:r>
+          <w:rPr>
+            <w:lang w:val="it-IT"/>
+          </w:rPr>
+          <w:t>Oscar Gonzalez de Dios</w:t>
+        </w:r>
+        <w:r>
+          <w:rPr>
+            <w:lang w:val="it-IT"/>
+          </w:rPr>
+          <w:br/>
+          <w:t>Telefonica</w:t>
+        </w:r>
+      </w:ins>
+    </w:p>
+    <w:p>
+      <w:pPr>
+        <w:rPr>
+          <w:lang w:val="it-IT"/>
+        </w:rPr>
+      </w:pPr>
+      <w:ins w:id="492" w:author="Italo Busi" w:date="2022-09-12T14:24:00Z">
+        <w:r>
+          <w:rPr>
+            <w:lang w:val="it-IT"/>
+          </w:rPr>
+          <w:t>Email: oscar.gonzalezdedios@telefonica.com</w:t>
+        </w:r>
+      </w:ins>
+      <w:bookmarkStart w:id="493" w:name="_GoBack"/>
+      <w:bookmarkEnd w:id="493"/>
     </w:p>
     <w:p>
       <w:pPr>
@@ -23917,17 +23955,16 @@
           <w:bCs w:val="0"/>
         </w:rPr>
       </w:pPr>
-      <w:bookmarkStart w:id="489" w:name="_Toc108386013"/>
+      <w:bookmarkStart w:id="494" w:name="_Toc108386013"/>
       <w:r>
         <w:rPr>
           <w:rFonts w:eastAsia="Batang"/>
           <w:bCs w:val="0"/>
         </w:rPr>
-        <w:lastRenderedPageBreak/>
         <w:t>Authors’ Addresses</w:t>
       </w:r>
-      <w:bookmarkEnd w:id="488"/>
-      <w:bookmarkEnd w:id="489"/>
+      <w:bookmarkEnd w:id="487"/>
+      <w:bookmarkEnd w:id="494"/>
     </w:p>
     <w:p>
       <w:pPr>
@@ -24602,7 +24639,7 @@
       </w:r>
     </w:p>
   </w:comment>
-  <w:comment w:id="443" w:author="Brent Foster (brfoster)" w:date="2021-07-07T17:08:00Z" w:initials="BF(">
+  <w:comment w:id="442" w:author="Brent Foster (brfoster)" w:date="2021-07-07T17:08:00Z" w:initials="BF(">
     <w:p>
       <w:pPr>
         <w:pStyle w:val="CommentText"/>
@@ -24633,7 +24670,7 @@
       </w:r>
     </w:p>
   </w:comment>
-  <w:comment w:id="455" w:author="Italo Busi" w:date="2022-03-03T17:05:00Z" w:initials="IB">
+  <w:comment w:id="454" w:author="Italo Busi" w:date="2022-03-03T17:05:00Z" w:initials="IB">
     <w:p>
       <w:pPr>
         <w:pStyle w:val="CommentText"/>
@@ -24661,7 +24698,7 @@
       </w:r>
     </w:p>
   </w:comment>
-  <w:comment w:id="459" w:author="Italo Busi" w:date="2021-01-12T16:28:00Z" w:initials="IB">
+  <w:comment w:id="458" w:author="Italo Busi" w:date="2021-01-12T16:28:00Z" w:initials="IB">
     <w:p>
       <w:pPr>
         <w:pStyle w:val="CommentText"/>
@@ -24684,7 +24721,7 @@
       </w:r>
     </w:p>
   </w:comment>
-  <w:comment w:id="462" w:author="Italo Busi" w:date="2021-01-11T11:53:00Z" w:initials="IB">
+  <w:comment w:id="461" w:author="Italo Busi" w:date="2021-01-11T11:53:00Z" w:initials="IB">
     <w:p>
       <w:pPr>
         <w:pStyle w:val="CommentText"/>
@@ -25034,22 +25071,12 @@
     <w:r>
       <w:fldChar w:fldCharType="separate"/>
     </w:r>
-    <w:ins w:id="492" w:author="Italo Busi" w:date="2022-09-12T14:06:00Z">
-      <w:r>
-        <w:rPr>
-          <w:noProof/>
-        </w:rPr>
-        <w:instrText>9</w:instrText>
-      </w:r>
-    </w:ins>
-    <w:del w:id="493" w:author="Italo Busi" w:date="2022-09-12T14:06:00Z">
-      <w:r>
-        <w:rPr>
-          <w:noProof/>
-        </w:rPr>
-        <w:delInstrText>12</w:delInstrText>
-      </w:r>
-    </w:del>
+    <w:r>
+      <w:rPr>
+        <w:noProof/>
+      </w:rPr>
+      <w:instrText>9</w:instrText>
+    </w:r>
     <w:r>
       <w:fldChar w:fldCharType="end"/>
     </w:r>
@@ -25071,22 +25098,12 @@
     <w:r>
       <w:fldChar w:fldCharType="separate"/>
     </w:r>
-    <w:ins w:id="494" w:author="Italo Busi" w:date="2022-09-12T14:06:00Z">
-      <w:r>
-        <w:rPr>
-          <w:noProof/>
-        </w:rPr>
-        <w:instrText>9</w:instrText>
-      </w:r>
-    </w:ins>
-    <w:del w:id="495" w:author="Italo Busi" w:date="2022-09-12T14:06:00Z">
-      <w:r>
-        <w:rPr>
-          <w:noProof/>
-        </w:rPr>
-        <w:delInstrText>12</w:delInstrText>
-      </w:r>
-    </w:del>
+    <w:r>
+      <w:rPr>
+        <w:noProof/>
+      </w:rPr>
+      <w:instrText>9</w:instrText>
+    </w:r>
     <w:r>
       <w:fldChar w:fldCharType="end"/>
     </w:r>
@@ -25363,22 +25380,12 @@
     <w:r>
       <w:fldChar w:fldCharType="separate"/>
     </w:r>
-    <w:ins w:id="496" w:author="Italo Busi" w:date="2022-09-12T14:06:00Z">
-      <w:r>
-        <w:rPr>
-          <w:noProof/>
-        </w:rPr>
-        <w:t>12,</w:t>
-      </w:r>
-    </w:ins>
-    <w:del w:id="497" w:author="Italo Busi" w:date="2022-09-12T14:06:00Z">
-      <w:r>
-        <w:rPr>
-          <w:noProof/>
-        </w:rPr>
-        <w:delText>10,</w:delText>
-      </w:r>
-    </w:del>
+    <w:r>
+      <w:rPr>
+        <w:noProof/>
+      </w:rPr>
+      <w:t>12,</w:t>
+    </w:r>
     <w:r>
       <w:fldChar w:fldCharType="end"/>
     </w:r>
@@ -25793,22 +25800,12 @@
     <w:r>
       <w:fldChar w:fldCharType="separate"/>
     </w:r>
-    <w:ins w:id="504" w:author="Italo Busi" w:date="2022-09-12T14:06:00Z">
-      <w:r>
-        <w:rPr>
-          <w:noProof/>
-        </w:rPr>
-        <w:instrText>9</w:instrText>
-      </w:r>
-    </w:ins>
-    <w:del w:id="505" w:author="Italo Busi" w:date="2022-09-12T14:06:00Z">
-      <w:r>
-        <w:rPr>
-          <w:noProof/>
-        </w:rPr>
-        <w:delInstrText>12</w:delInstrText>
-      </w:r>
-    </w:del>
+    <w:r>
+      <w:rPr>
+        <w:noProof/>
+      </w:rPr>
+      <w:instrText>9</w:instrText>
+    </w:r>
     <w:r>
       <w:fldChar w:fldCharType="end"/>
     </w:r>
@@ -25830,22 +25827,12 @@
     <w:r>
       <w:fldChar w:fldCharType="separate"/>
     </w:r>
-    <w:ins w:id="506" w:author="Italo Busi" w:date="2022-09-12T14:06:00Z">
-      <w:r>
-        <w:rPr>
-          <w:noProof/>
-        </w:rPr>
-        <w:instrText>9</w:instrText>
-      </w:r>
-    </w:ins>
-    <w:del w:id="507" w:author="Italo Busi" w:date="2022-09-12T14:06:00Z">
-      <w:r>
-        <w:rPr>
-          <w:noProof/>
-        </w:rPr>
-        <w:delInstrText>12</w:delInstrText>
-      </w:r>
-    </w:del>
+    <w:r>
+      <w:rPr>
+        <w:noProof/>
+      </w:rPr>
+      <w:instrText>9</w:instrText>
+    </w:r>
     <w:r>
       <w:fldChar w:fldCharType="end"/>
     </w:r>
@@ -26122,22 +26109,12 @@
     <w:r>
       <w:fldChar w:fldCharType="separate"/>
     </w:r>
-    <w:ins w:id="508" w:author="Italo Busi" w:date="2022-09-12T14:06:00Z">
-      <w:r>
-        <w:rPr>
-          <w:noProof/>
-        </w:rPr>
-        <w:t>12,</w:t>
-      </w:r>
-    </w:ins>
-    <w:del w:id="509" w:author="Italo Busi" w:date="2022-09-12T14:06:00Z">
-      <w:r>
-        <w:rPr>
-          <w:noProof/>
-        </w:rPr>
-        <w:delText>10,</w:delText>
-      </w:r>
-    </w:del>
+    <w:r>
+      <w:rPr>
+        <w:noProof/>
+      </w:rPr>
+      <w:t>12,</w:t>
+    </w:r>
     <w:r>
       <w:fldChar w:fldCharType="end"/>
     </w:r>
@@ -26376,22 +26353,12 @@
     <w:r>
       <w:fldChar w:fldCharType="separate"/>
     </w:r>
-    <w:ins w:id="490" w:author="Italo Busi" w:date="2022-09-12T14:06:00Z">
-      <w:r>
-        <w:rPr>
-          <w:noProof/>
-        </w:rPr>
-        <w:t>September 2022</w:t>
-      </w:r>
-    </w:ins>
-    <w:del w:id="491" w:author="Italo Busi" w:date="2022-09-12T14:06:00Z">
-      <w:r>
-        <w:rPr>
-          <w:noProof/>
-        </w:rPr>
-        <w:delText>July 2022</w:delText>
-      </w:r>
-    </w:del>
+    <w:r>
+      <w:rPr>
+        <w:noProof/>
+      </w:rPr>
+      <w:t>September 2022</w:t>
+    </w:r>
     <w:r>
       <w:fldChar w:fldCharType="end"/>
     </w:r>
@@ -26868,22 +26835,12 @@
     <w:r>
       <w:fldChar w:fldCharType="separate"/>
     </w:r>
-    <w:ins w:id="498" w:author="Italo Busi" w:date="2022-09-12T14:06:00Z">
-      <w:r>
-        <w:rPr>
-          <w:noProof/>
-        </w:rPr>
-        <w:instrText>9</w:instrText>
-      </w:r>
-    </w:ins>
-    <w:del w:id="499" w:author="Italo Busi" w:date="2022-09-12T14:06:00Z">
-      <w:r>
-        <w:rPr>
-          <w:noProof/>
-        </w:rPr>
-        <w:delInstrText>12</w:delInstrText>
-      </w:r>
-    </w:del>
+    <w:r>
+      <w:rPr>
+        <w:noProof/>
+      </w:rPr>
+      <w:instrText>9</w:instrText>
+    </w:r>
     <w:r>
       <w:fldChar w:fldCharType="end"/>
     </w:r>
@@ -26905,22 +26862,12 @@
     <w:r>
       <w:fldChar w:fldCharType="separate"/>
     </w:r>
-    <w:ins w:id="500" w:author="Italo Busi" w:date="2022-09-12T14:06:00Z">
-      <w:r>
-        <w:rPr>
-          <w:noProof/>
-        </w:rPr>
-        <w:instrText>9</w:instrText>
-      </w:r>
-    </w:ins>
-    <w:del w:id="501" w:author="Italo Busi" w:date="2022-09-12T14:06:00Z">
-      <w:r>
-        <w:rPr>
-          <w:noProof/>
-        </w:rPr>
-        <w:delInstrText>12</w:delInstrText>
-      </w:r>
-    </w:del>
+    <w:r>
+      <w:rPr>
+        <w:noProof/>
+      </w:rPr>
+      <w:instrText>9</w:instrText>
+    </w:r>
     <w:r>
       <w:fldChar w:fldCharType="end"/>
     </w:r>
@@ -27347,22 +27294,12 @@
     <w:r>
       <w:fldChar w:fldCharType="separate"/>
     </w:r>
-    <w:ins w:id="502" w:author="Italo Busi" w:date="2022-09-12T14:06:00Z">
-      <w:r>
-        <w:rPr>
-          <w:noProof/>
-        </w:rPr>
-        <w:t>September 12, 2022</w:t>
-      </w:r>
-    </w:ins>
-    <w:del w:id="503" w:author="Italo Busi" w:date="2022-09-12T14:06:00Z">
-      <w:r>
-        <w:rPr>
-          <w:noProof/>
-        </w:rPr>
-        <w:delText>July 10, 2022</w:delText>
-      </w:r>
-    </w:del>
+    <w:r>
+      <w:rPr>
+        <w:noProof/>
+      </w:rPr>
+      <w:t>September 12, 2022</w:t>
+    </w:r>
     <w:r>
       <w:fldChar w:fldCharType="end"/>
     </w:r>
@@ -36798,6 +36735,21 @@
 </file>
 
 <file path=customXml/item1.xml><?xml version="1.0" encoding="utf-8"?>
+<?mso-contentType ?>
+<FormTemplates xmlns="http://schemas.microsoft.com/sharepoint/v3/contenttype/forms">
+  <Display>DocumentLibraryForm</Display>
+  <Edit>DocumentLibraryForm</Edit>
+  <New>DocumentLibraryForm</New>
+</FormTemplates>
+</file>
+
+<file path=customXml/item2.xml><?xml version="1.0" encoding="utf-8"?>
+<p:properties xmlns:p="http://schemas.microsoft.com/office/2006/metadata/properties" xmlns:xsi="http://www.w3.org/2001/XMLSchema-instance" xmlns:pc="http://schemas.microsoft.com/office/infopath/2007/PartnerControls">
+  <documentManagement/>
+</p:properties>
+</file>
+
+<file path=customXml/item3.xml><?xml version="1.0" encoding="utf-8"?>
 <ct:contentTypeSchema xmlns:ct="http://schemas.microsoft.com/office/2006/metadata/contentType" xmlns:ma="http://schemas.microsoft.com/office/2006/metadata/properties/metaAttributes" ct:_="" ma:_="" ma:contentTypeName="Document" ma:contentTypeID="0x01010045CDFC24A2E769408BF58722630DF538" ma:contentTypeVersion="14" ma:contentTypeDescription="Create a new document." ma:contentTypeScope="" ma:versionID="b1ccd6e9cdbfa77bda974c574c40b59f">
   <xsd:schema xmlns:xsd="http://www.w3.org/2001/XMLSchema" xmlns:xs="http://www.w3.org/2001/XMLSchema" xmlns:p="http://schemas.microsoft.com/office/2006/metadata/properties" xmlns:ns3="6525e349-b558-47ce-bab3-38ddce2e26e1" xmlns:ns4="8b1b8829-87a0-4f00-92fa-068a6a002c52" targetNamespace="http://schemas.microsoft.com/office/2006/metadata/properties" ma:root="true" ma:fieldsID="5da8c62392de6e44c18dc80343be3623" ns3:_="" ns4:_="">
     <xsd:import namespace="6525e349-b558-47ce-bab3-38ddce2e26e1"/>
@@ -37026,26 +36978,28 @@
 </ct:contentTypeSchema>
 </file>
 
-<file path=customXml/item2.xml><?xml version="1.0" encoding="utf-8"?>
-<p:properties xmlns:p="http://schemas.microsoft.com/office/2006/metadata/properties" xmlns:xsi="http://www.w3.org/2001/XMLSchema-instance" xmlns:pc="http://schemas.microsoft.com/office/infopath/2007/PartnerControls">
-  <documentManagement/>
-</p:properties>
-</file>
-
-<file path=customXml/item3.xml><?xml version="1.0" encoding="utf-8"?>
-<?mso-contentType ?>
-<FormTemplates xmlns="http://schemas.microsoft.com/sharepoint/v3/contenttype/forms">
-  <Display>DocumentLibraryForm</Display>
-  <Edit>DocumentLibraryForm</Edit>
-  <New>DocumentLibraryForm</New>
-</FormTemplates>
-</file>
-
 <file path=customXml/item4.xml><?xml version="1.0" encoding="utf-8"?>
 <b:Sources xmlns:b="http://schemas.openxmlformats.org/officeDocument/2006/bibliography" xmlns="http://schemas.openxmlformats.org/officeDocument/2006/bibliography" SelectedStyle="\APA.XSL" StyleName="APA"/>
 </file>
 
 <file path=customXml/itemProps1.xml><?xml version="1.0" encoding="utf-8"?>
+<ds:datastoreItem xmlns:ds="http://schemas.openxmlformats.org/officeDocument/2006/customXml" ds:itemID="{4F1BF78C-C376-4871-8622-EDC4794BD33C}">
+  <ds:schemaRefs>
+    <ds:schemaRef ds:uri="http://schemas.microsoft.com/sharepoint/v3/contenttype/forms"/>
+  </ds:schemaRefs>
+</ds:datastoreItem>
+</file>
+
+<file path=customXml/itemProps2.xml><?xml version="1.0" encoding="utf-8"?>
+<ds:datastoreItem xmlns:ds="http://schemas.openxmlformats.org/officeDocument/2006/customXml" ds:itemID="{B2BC32E7-E8F3-4D28-8946-689906F2F32F}">
+  <ds:schemaRefs>
+    <ds:schemaRef ds:uri="http://schemas.microsoft.com/office/2006/metadata/properties"/>
+    <ds:schemaRef ds:uri="http://schemas.microsoft.com/office/infopath/2007/PartnerControls"/>
+  </ds:schemaRefs>
+</ds:datastoreItem>
+</file>
+
+<file path=customXml/itemProps3.xml><?xml version="1.0" encoding="utf-8"?>
 <ds:datastoreItem xmlns:ds="http://schemas.openxmlformats.org/officeDocument/2006/customXml" ds:itemID="{A5FC8CC1-5261-46DE-ACDE-517FC42966D4}">
   <ds:schemaRefs>
     <ds:schemaRef ds:uri="http://schemas.microsoft.com/office/2006/metadata/contentType"/>
@@ -37064,25 +37018,8 @@
 </ds:datastoreItem>
 </file>
 
-<file path=customXml/itemProps2.xml><?xml version="1.0" encoding="utf-8"?>
-<ds:datastoreItem xmlns:ds="http://schemas.openxmlformats.org/officeDocument/2006/customXml" ds:itemID="{B2BC32E7-E8F3-4D28-8946-689906F2F32F}">
-  <ds:schemaRefs>
-    <ds:schemaRef ds:uri="http://schemas.microsoft.com/office/2006/metadata/properties"/>
-    <ds:schemaRef ds:uri="http://schemas.microsoft.com/office/infopath/2007/PartnerControls"/>
-  </ds:schemaRefs>
-</ds:datastoreItem>
-</file>
-
-<file path=customXml/itemProps3.xml><?xml version="1.0" encoding="utf-8"?>
-<ds:datastoreItem xmlns:ds="http://schemas.openxmlformats.org/officeDocument/2006/customXml" ds:itemID="{4F1BF78C-C376-4871-8622-EDC4794BD33C}">
-  <ds:schemaRefs>
-    <ds:schemaRef ds:uri="http://schemas.microsoft.com/sharepoint/v3/contenttype/forms"/>
-  </ds:schemaRefs>
-</ds:datastoreItem>
-</file>
-
 <file path=customXml/itemProps4.xml><?xml version="1.0" encoding="utf-8"?>
-<ds:datastoreItem xmlns:ds="http://schemas.openxmlformats.org/officeDocument/2006/customXml" ds:itemID="{CF22498E-1F9C-48E4-877E-567D21280F9B}">
+<ds:datastoreItem xmlns:ds="http://schemas.openxmlformats.org/officeDocument/2006/customXml" ds:itemID="{6489D6C5-E9F8-4A39-A461-745E9841C175}">
   <ds:schemaRefs>
     <ds:schemaRef ds:uri="http://schemas.openxmlformats.org/officeDocument/2006/bibliography"/>
   </ds:schemaRefs>

</xml_diff>

<commit_message>
Version -08 for upload
Prepared a version -08 for upload to IETF datatracker
</commit_message>
<xml_diff>
--- a/draft-ietf-teas-actn-poi-applicability.docx
+++ b/draft-ietf-teas-actn-poi-applicability.docx
@@ -325,7 +325,7 @@
         </w:rPr>
         <w:fldChar w:fldCharType="separate"/>
       </w:r>
-      <w:hyperlink w:anchor="_Toc120028014" w:history="1">
+      <w:hyperlink w:anchor="_Toc124323339" w:history="1">
         <w:r>
           <w:rPr>
             <w:rStyle w:val="Hyperlink"/>
@@ -348,7 +348,7 @@
           <w:rPr>
             <w:webHidden/>
           </w:rPr>
-          <w:instrText xml:space="preserve"> PAGEREF _Toc120028014 \h </w:instrText>
+          <w:instrText xml:space="preserve"> PAGEREF _Toc124323339 \h </w:instrText>
         </w:r>
         <w:r>
           <w:rPr>
@@ -385,7 +385,7 @@
           <w:lang w:eastAsia="zh-CN"/>
         </w:rPr>
       </w:pPr>
-      <w:hyperlink w:anchor="_Toc120028015" w:history="1">
+      <w:hyperlink w:anchor="_Toc124323340" w:history="1">
         <w:r>
           <w:rPr>
             <w:rStyle w:val="Hyperlink"/>
@@ -408,7 +408,7 @@
           <w:rPr>
             <w:webHidden/>
           </w:rPr>
-          <w:instrText xml:space="preserve"> PAGEREF _Toc120028015 \h </w:instrText>
+          <w:instrText xml:space="preserve"> PAGEREF _Toc124323340 \h </w:instrText>
         </w:r>
         <w:r>
           <w:rPr>
@@ -445,7 +445,7 @@
           <w:lang w:eastAsia="zh-CN"/>
         </w:rPr>
       </w:pPr>
-      <w:hyperlink w:anchor="_Toc120028016" w:history="1">
+      <w:hyperlink w:anchor="_Toc124323341" w:history="1">
         <w:r>
           <w:rPr>
             <w:rStyle w:val="Hyperlink"/>
@@ -468,7 +468,7 @@
           <w:rPr>
             <w:webHidden/>
           </w:rPr>
-          <w:instrText xml:space="preserve"> PAGEREF _Toc120028016 \h </w:instrText>
+          <w:instrText xml:space="preserve"> PAGEREF _Toc124323341 \h </w:instrText>
         </w:r>
         <w:r>
           <w:rPr>
@@ -505,7 +505,7 @@
           <w:lang w:eastAsia="zh-CN"/>
         </w:rPr>
       </w:pPr>
-      <w:hyperlink w:anchor="_Toc120028017" w:history="1">
+      <w:hyperlink w:anchor="_Toc124323342" w:history="1">
         <w:r>
           <w:rPr>
             <w:rStyle w:val="Hyperlink"/>
@@ -535,7 +535,7 @@
           <w:rPr>
             <w:webHidden/>
           </w:rPr>
-          <w:instrText xml:space="preserve"> PAGEREF _Toc120028017 \h </w:instrText>
+          <w:instrText xml:space="preserve"> PAGEREF _Toc124323342 \h </w:instrText>
         </w:r>
         <w:r>
           <w:rPr>
@@ -572,7 +572,7 @@
           <w:lang w:eastAsia="zh-CN"/>
         </w:rPr>
       </w:pPr>
-      <w:hyperlink w:anchor="_Toc120028018" w:history="1">
+      <w:hyperlink w:anchor="_Toc124323343" w:history="1">
         <w:r>
           <w:rPr>
             <w:rStyle w:val="Hyperlink"/>
@@ -595,7 +595,7 @@
           <w:rPr>
             <w:webHidden/>
           </w:rPr>
-          <w:instrText xml:space="preserve"> PAGEREF _Toc120028018 \h </w:instrText>
+          <w:instrText xml:space="preserve"> PAGEREF _Toc124323343 \h </w:instrText>
         </w:r>
         <w:r>
           <w:rPr>
@@ -632,7 +632,7 @@
           <w:lang w:eastAsia="zh-CN"/>
         </w:rPr>
       </w:pPr>
-      <w:hyperlink w:anchor="_Toc120028019" w:history="1">
+      <w:hyperlink w:anchor="_Toc124323344" w:history="1">
         <w:r>
           <w:rPr>
             <w:rStyle w:val="Hyperlink"/>
@@ -655,7 +655,7 @@
           <w:rPr>
             <w:webHidden/>
           </w:rPr>
-          <w:instrText xml:space="preserve"> PAGEREF _Toc120028019 \h </w:instrText>
+          <w:instrText xml:space="preserve"> PAGEREF _Toc124323344 \h </w:instrText>
         </w:r>
         <w:r>
           <w:rPr>
@@ -692,7 +692,7 @@
           <w:lang w:eastAsia="zh-CN"/>
         </w:rPr>
       </w:pPr>
-      <w:hyperlink w:anchor="_Toc120028020" w:history="1">
+      <w:hyperlink w:anchor="_Toc124323345" w:history="1">
         <w:r>
           <w:rPr>
             <w:rStyle w:val="Hyperlink"/>
@@ -715,7 +715,7 @@
           <w:rPr>
             <w:webHidden/>
           </w:rPr>
-          <w:instrText xml:space="preserve"> PAGEREF _Toc120028020 \h </w:instrText>
+          <w:instrText xml:space="preserve"> PAGEREF _Toc124323345 \h </w:instrText>
         </w:r>
         <w:r>
           <w:rPr>
@@ -752,7 +752,7 @@
           <w:lang w:eastAsia="zh-CN"/>
         </w:rPr>
       </w:pPr>
-      <w:hyperlink w:anchor="_Toc120028021" w:history="1">
+      <w:hyperlink w:anchor="_Toc124323346" w:history="1">
         <w:r>
           <w:rPr>
             <w:rStyle w:val="Hyperlink"/>
@@ -775,7 +775,7 @@
           <w:rPr>
             <w:webHidden/>
           </w:rPr>
-          <w:instrText xml:space="preserve"> PAGEREF _Toc120028021 \h </w:instrText>
+          <w:instrText xml:space="preserve"> PAGEREF _Toc124323346 \h </w:instrText>
         </w:r>
         <w:r>
           <w:rPr>
@@ -812,7 +812,7 @@
           <w:lang w:eastAsia="zh-CN"/>
         </w:rPr>
       </w:pPr>
-      <w:hyperlink w:anchor="_Toc120028022" w:history="1">
+      <w:hyperlink w:anchor="_Toc124323347" w:history="1">
         <w:r>
           <w:rPr>
             <w:rStyle w:val="Hyperlink"/>
@@ -835,7 +835,7 @@
           <w:rPr>
             <w:webHidden/>
           </w:rPr>
-          <w:instrText xml:space="preserve"> PAGEREF _Toc120028022 \h </w:instrText>
+          <w:instrText xml:space="preserve"> PAGEREF _Toc124323347 \h </w:instrText>
         </w:r>
         <w:r>
           <w:rPr>
@@ -872,7 +872,7 @@
           <w:lang w:eastAsia="zh-CN"/>
         </w:rPr>
       </w:pPr>
-      <w:hyperlink w:anchor="_Toc120028023" w:history="1">
+      <w:hyperlink w:anchor="_Toc124323348" w:history="1">
         <w:r>
           <w:rPr>
             <w:rStyle w:val="Hyperlink"/>
@@ -895,7 +895,7 @@
           <w:rPr>
             <w:webHidden/>
           </w:rPr>
-          <w:instrText xml:space="preserve"> PAGEREF _Toc120028023 \h </w:instrText>
+          <w:instrText xml:space="preserve"> PAGEREF _Toc124323348 \h </w:instrText>
         </w:r>
         <w:r>
           <w:rPr>
@@ -932,7 +932,7 @@
           <w:lang w:eastAsia="zh-CN"/>
         </w:rPr>
       </w:pPr>
-      <w:hyperlink w:anchor="_Toc120028024" w:history="1">
+      <w:hyperlink w:anchor="_Toc124323349" w:history="1">
         <w:r>
           <w:rPr>
             <w:rStyle w:val="Hyperlink"/>
@@ -955,7 +955,7 @@
           <w:rPr>
             <w:webHidden/>
           </w:rPr>
-          <w:instrText xml:space="preserve"> PAGEREF _Toc120028024 \h </w:instrText>
+          <w:instrText xml:space="preserve"> PAGEREF _Toc124323349 \h </w:instrText>
         </w:r>
         <w:r>
           <w:rPr>
@@ -992,7 +992,7 @@
           <w:lang w:eastAsia="zh-CN"/>
         </w:rPr>
       </w:pPr>
-      <w:hyperlink w:anchor="_Toc120028025" w:history="1">
+      <w:hyperlink w:anchor="_Toc124323350" w:history="1">
         <w:r>
           <w:rPr>
             <w:rStyle w:val="Hyperlink"/>
@@ -1015,7 +1015,7 @@
           <w:rPr>
             <w:webHidden/>
           </w:rPr>
-          <w:instrText xml:space="preserve"> PAGEREF _Toc120028025 \h </w:instrText>
+          <w:instrText xml:space="preserve"> PAGEREF _Toc124323350 \h </w:instrText>
         </w:r>
         <w:r>
           <w:rPr>
@@ -1052,7 +1052,7 @@
           <w:lang w:eastAsia="zh-CN"/>
         </w:rPr>
       </w:pPr>
-      <w:hyperlink w:anchor="_Toc120028026" w:history="1">
+      <w:hyperlink w:anchor="_Toc124323351" w:history="1">
         <w:r>
           <w:rPr>
             <w:rStyle w:val="Hyperlink"/>
@@ -1075,7 +1075,7 @@
           <w:rPr>
             <w:webHidden/>
           </w:rPr>
-          <w:instrText xml:space="preserve"> PAGEREF _Toc120028026 \h </w:instrText>
+          <w:instrText xml:space="preserve"> PAGEREF _Toc124323351 \h </w:instrText>
         </w:r>
         <w:r>
           <w:rPr>
@@ -1112,7 +1112,7 @@
           <w:lang w:eastAsia="zh-CN"/>
         </w:rPr>
       </w:pPr>
-      <w:hyperlink w:anchor="_Toc120028027" w:history="1">
+      <w:hyperlink w:anchor="_Toc124323352" w:history="1">
         <w:r>
           <w:rPr>
             <w:rStyle w:val="Hyperlink"/>
@@ -1135,7 +1135,7 @@
           <w:rPr>
             <w:webHidden/>
           </w:rPr>
-          <w:instrText xml:space="preserve"> PAGEREF _Toc120028027 \h </w:instrText>
+          <w:instrText xml:space="preserve"> PAGEREF _Toc124323352 \h </w:instrText>
         </w:r>
         <w:r>
           <w:rPr>
@@ -1172,7 +1172,7 @@
           <w:lang w:eastAsia="zh-CN"/>
         </w:rPr>
       </w:pPr>
-      <w:hyperlink w:anchor="_Toc120028028" w:history="1">
+      <w:hyperlink w:anchor="_Toc124323353" w:history="1">
         <w:r>
           <w:rPr>
             <w:rStyle w:val="Hyperlink"/>
@@ -1195,7 +1195,7 @@
           <w:rPr>
             <w:webHidden/>
           </w:rPr>
-          <w:instrText xml:space="preserve"> PAGEREF _Toc120028028 \h </w:instrText>
+          <w:instrText xml:space="preserve"> PAGEREF _Toc124323353 \h </w:instrText>
         </w:r>
         <w:r>
           <w:rPr>
@@ -1232,7 +1232,7 @@
           <w:lang w:eastAsia="zh-CN"/>
         </w:rPr>
       </w:pPr>
-      <w:hyperlink w:anchor="_Toc120028029" w:history="1">
+      <w:hyperlink w:anchor="_Toc124323354" w:history="1">
         <w:r>
           <w:rPr>
             <w:rStyle w:val="Hyperlink"/>
@@ -1255,7 +1255,7 @@
           <w:rPr>
             <w:webHidden/>
           </w:rPr>
-          <w:instrText xml:space="preserve"> PAGEREF _Toc120028029 \h </w:instrText>
+          <w:instrText xml:space="preserve"> PAGEREF _Toc124323354 \h </w:instrText>
         </w:r>
         <w:r>
           <w:rPr>
@@ -1292,7 +1292,7 @@
           <w:lang w:eastAsia="zh-CN"/>
         </w:rPr>
       </w:pPr>
-      <w:hyperlink w:anchor="_Toc120028030" w:history="1">
+      <w:hyperlink w:anchor="_Toc124323355" w:history="1">
         <w:r>
           <w:rPr>
             <w:rStyle w:val="Hyperlink"/>
@@ -1315,7 +1315,7 @@
           <w:rPr>
             <w:webHidden/>
           </w:rPr>
-          <w:instrText xml:space="preserve"> PAGEREF _Toc120028030 \h </w:instrText>
+          <w:instrText xml:space="preserve"> PAGEREF _Toc124323355 \h </w:instrText>
         </w:r>
         <w:r>
           <w:rPr>
@@ -1352,7 +1352,7 @@
           <w:lang w:eastAsia="zh-CN"/>
         </w:rPr>
       </w:pPr>
-      <w:hyperlink w:anchor="_Toc120028031" w:history="1">
+      <w:hyperlink w:anchor="_Toc124323356" w:history="1">
         <w:r>
           <w:rPr>
             <w:rStyle w:val="Hyperlink"/>
@@ -1375,7 +1375,7 @@
           <w:rPr>
             <w:webHidden/>
           </w:rPr>
-          <w:instrText xml:space="preserve"> PAGEREF _Toc120028031 \h </w:instrText>
+          <w:instrText xml:space="preserve"> PAGEREF _Toc124323356 \h </w:instrText>
         </w:r>
         <w:r>
           <w:rPr>
@@ -1412,7 +1412,7 @@
           <w:lang w:eastAsia="zh-CN"/>
         </w:rPr>
       </w:pPr>
-      <w:hyperlink w:anchor="_Toc120028032" w:history="1">
+      <w:hyperlink w:anchor="_Toc124323357" w:history="1">
         <w:r>
           <w:rPr>
             <w:rStyle w:val="Hyperlink"/>
@@ -1435,7 +1435,7 @@
           <w:rPr>
             <w:webHidden/>
           </w:rPr>
-          <w:instrText xml:space="preserve"> PAGEREF _Toc120028032 \h </w:instrText>
+          <w:instrText xml:space="preserve"> PAGEREF _Toc124323357 \h </w:instrText>
         </w:r>
         <w:r>
           <w:rPr>
@@ -1472,7 +1472,7 @@
           <w:lang w:eastAsia="zh-CN"/>
         </w:rPr>
       </w:pPr>
-      <w:hyperlink w:anchor="_Toc120028033" w:history="1">
+      <w:hyperlink w:anchor="_Toc124323358" w:history="1">
         <w:r>
           <w:rPr>
             <w:rStyle w:val="Hyperlink"/>
@@ -1495,7 +1495,7 @@
           <w:rPr>
             <w:webHidden/>
           </w:rPr>
-          <w:instrText xml:space="preserve"> PAGEREF _Toc120028033 \h </w:instrText>
+          <w:instrText xml:space="preserve"> PAGEREF _Toc124323358 \h </w:instrText>
         </w:r>
         <w:r>
           <w:rPr>
@@ -1532,7 +1532,7 @@
           <w:lang w:eastAsia="zh-CN"/>
         </w:rPr>
       </w:pPr>
-      <w:hyperlink w:anchor="_Toc120028034" w:history="1">
+      <w:hyperlink w:anchor="_Toc124323359" w:history="1">
         <w:r>
           <w:rPr>
             <w:rStyle w:val="Hyperlink"/>
@@ -1555,7 +1555,7 @@
           <w:rPr>
             <w:webHidden/>
           </w:rPr>
-          <w:instrText xml:space="preserve"> PAGEREF _Toc120028034 \h </w:instrText>
+          <w:instrText xml:space="preserve"> PAGEREF _Toc124323359 \h </w:instrText>
         </w:r>
         <w:r>
           <w:rPr>
@@ -1592,7 +1592,7 @@
           <w:lang w:eastAsia="zh-CN"/>
         </w:rPr>
       </w:pPr>
-      <w:hyperlink w:anchor="_Toc120028035" w:history="1">
+      <w:hyperlink w:anchor="_Toc124323360" w:history="1">
         <w:r>
           <w:rPr>
             <w:rStyle w:val="Hyperlink"/>
@@ -1615,7 +1615,7 @@
           <w:rPr>
             <w:webHidden/>
           </w:rPr>
-          <w:instrText xml:space="preserve"> PAGEREF _Toc120028035 \h </w:instrText>
+          <w:instrText xml:space="preserve"> PAGEREF _Toc124323360 \h </w:instrText>
         </w:r>
         <w:r>
           <w:rPr>
@@ -1652,7 +1652,7 @@
           <w:lang w:eastAsia="zh-CN"/>
         </w:rPr>
       </w:pPr>
-      <w:hyperlink w:anchor="_Toc120028036" w:history="1">
+      <w:hyperlink w:anchor="_Toc124323361" w:history="1">
         <w:r>
           <w:rPr>
             <w:rStyle w:val="Hyperlink"/>
@@ -1675,7 +1675,7 @@
           <w:rPr>
             <w:webHidden/>
           </w:rPr>
-          <w:instrText xml:space="preserve"> PAGEREF _Toc120028036 \h </w:instrText>
+          <w:instrText xml:space="preserve"> PAGEREF _Toc124323361 \h </w:instrText>
         </w:r>
         <w:r>
           <w:rPr>
@@ -1712,7 +1712,7 @@
           <w:lang w:eastAsia="zh-CN"/>
         </w:rPr>
       </w:pPr>
-      <w:hyperlink w:anchor="_Toc120028037" w:history="1">
+      <w:hyperlink w:anchor="_Toc124323362" w:history="1">
         <w:r>
           <w:rPr>
             <w:rStyle w:val="Hyperlink"/>
@@ -1735,7 +1735,7 @@
           <w:rPr>
             <w:webHidden/>
           </w:rPr>
-          <w:instrText xml:space="preserve"> PAGEREF _Toc120028037 \h </w:instrText>
+          <w:instrText xml:space="preserve"> PAGEREF _Toc124323362 \h </w:instrText>
         </w:r>
         <w:r>
           <w:rPr>
@@ -1772,7 +1772,7 @@
           <w:lang w:eastAsia="zh-CN"/>
         </w:rPr>
       </w:pPr>
-      <w:hyperlink w:anchor="_Toc120028038" w:history="1">
+      <w:hyperlink w:anchor="_Toc124323363" w:history="1">
         <w:r>
           <w:rPr>
             <w:rStyle w:val="Hyperlink"/>
@@ -1795,7 +1795,7 @@
           <w:rPr>
             <w:webHidden/>
           </w:rPr>
-          <w:instrText xml:space="preserve"> PAGEREF _Toc120028038 \h </w:instrText>
+          <w:instrText xml:space="preserve"> PAGEREF _Toc124323363 \h </w:instrText>
         </w:r>
         <w:r>
           <w:rPr>
@@ -1832,7 +1832,7 @@
           <w:lang w:eastAsia="zh-CN"/>
         </w:rPr>
       </w:pPr>
-      <w:hyperlink w:anchor="_Toc120028039" w:history="1">
+      <w:hyperlink w:anchor="_Toc124323364" w:history="1">
         <w:r>
           <w:rPr>
             <w:rStyle w:val="Hyperlink"/>
@@ -1855,7 +1855,7 @@
           <w:rPr>
             <w:webHidden/>
           </w:rPr>
-          <w:instrText xml:space="preserve"> PAGEREF _Toc120028039 \h </w:instrText>
+          <w:instrText xml:space="preserve"> PAGEREF _Toc124323364 \h </w:instrText>
         </w:r>
         <w:r>
           <w:rPr>
@@ -1892,7 +1892,7 @@
           <w:lang w:eastAsia="zh-CN"/>
         </w:rPr>
       </w:pPr>
-      <w:hyperlink w:anchor="_Toc120028040" w:history="1">
+      <w:hyperlink w:anchor="_Toc124323365" w:history="1">
         <w:r>
           <w:rPr>
             <w:rStyle w:val="Hyperlink"/>
@@ -1915,7 +1915,7 @@
           <w:rPr>
             <w:webHidden/>
           </w:rPr>
-          <w:instrText xml:space="preserve"> PAGEREF _Toc120028040 \h </w:instrText>
+          <w:instrText xml:space="preserve"> PAGEREF _Toc124323365 \h </w:instrText>
         </w:r>
         <w:r>
           <w:rPr>
@@ -1952,7 +1952,7 @@
           <w:lang w:eastAsia="zh-CN"/>
         </w:rPr>
       </w:pPr>
-      <w:hyperlink w:anchor="_Toc120028041" w:history="1">
+      <w:hyperlink w:anchor="_Toc124323366" w:history="1">
         <w:r>
           <w:rPr>
             <w:rStyle w:val="Hyperlink"/>
@@ -1975,7 +1975,7 @@
           <w:rPr>
             <w:webHidden/>
           </w:rPr>
-          <w:instrText xml:space="preserve"> PAGEREF _Toc120028041 \h </w:instrText>
+          <w:instrText xml:space="preserve"> PAGEREF _Toc124323366 \h </w:instrText>
         </w:r>
         <w:r>
           <w:rPr>
@@ -2012,7 +2012,7 @@
           <w:lang w:eastAsia="zh-CN"/>
         </w:rPr>
       </w:pPr>
-      <w:hyperlink w:anchor="_Toc120028042" w:history="1">
+      <w:hyperlink w:anchor="_Toc124323367" w:history="1">
         <w:r>
           <w:rPr>
             <w:rStyle w:val="Hyperlink"/>
@@ -2035,7 +2035,7 @@
           <w:rPr>
             <w:webHidden/>
           </w:rPr>
-          <w:instrText xml:space="preserve"> PAGEREF _Toc120028042 \h </w:instrText>
+          <w:instrText xml:space="preserve"> PAGEREF _Toc124323367 \h </w:instrText>
         </w:r>
         <w:r>
           <w:rPr>
@@ -2072,7 +2072,7 @@
           <w:lang w:eastAsia="zh-CN"/>
         </w:rPr>
       </w:pPr>
-      <w:hyperlink w:anchor="_Toc120028043" w:history="1">
+      <w:hyperlink w:anchor="_Toc124323368" w:history="1">
         <w:r>
           <w:rPr>
             <w:rStyle w:val="Hyperlink"/>
@@ -2095,7 +2095,7 @@
           <w:rPr>
             <w:webHidden/>
           </w:rPr>
-          <w:instrText xml:space="preserve"> PAGEREF _Toc120028043 \h </w:instrText>
+          <w:instrText xml:space="preserve"> PAGEREF _Toc124323368 \h </w:instrText>
         </w:r>
         <w:r>
           <w:rPr>
@@ -2132,7 +2132,7 @@
           <w:lang w:eastAsia="zh-CN"/>
         </w:rPr>
       </w:pPr>
-      <w:hyperlink w:anchor="_Toc120028044" w:history="1">
+      <w:hyperlink w:anchor="_Toc124323369" w:history="1">
         <w:r>
           <w:rPr>
             <w:rStyle w:val="Hyperlink"/>
@@ -2155,7 +2155,7 @@
           <w:rPr>
             <w:webHidden/>
           </w:rPr>
-          <w:instrText xml:space="preserve"> PAGEREF _Toc120028044 \h </w:instrText>
+          <w:instrText xml:space="preserve"> PAGEREF _Toc124323369 \h </w:instrText>
         </w:r>
         <w:r>
           <w:rPr>
@@ -2192,7 +2192,7 @@
           <w:lang w:eastAsia="zh-CN"/>
         </w:rPr>
       </w:pPr>
-      <w:hyperlink w:anchor="_Toc120028045" w:history="1">
+      <w:hyperlink w:anchor="_Toc124323370" w:history="1">
         <w:r>
           <w:rPr>
             <w:rStyle w:val="Hyperlink"/>
@@ -2215,7 +2215,7 @@
           <w:rPr>
             <w:webHidden/>
           </w:rPr>
-          <w:instrText xml:space="preserve"> PAGEREF _Toc120028045 \h </w:instrText>
+          <w:instrText xml:space="preserve"> PAGEREF _Toc124323370 \h </w:instrText>
         </w:r>
         <w:r>
           <w:rPr>
@@ -2252,7 +2252,7 @@
           <w:lang w:eastAsia="zh-CN"/>
         </w:rPr>
       </w:pPr>
-      <w:hyperlink w:anchor="_Toc120028046" w:history="1">
+      <w:hyperlink w:anchor="_Toc124323371" w:history="1">
         <w:r>
           <w:rPr>
             <w:rStyle w:val="Hyperlink"/>
@@ -2275,7 +2275,7 @@
           <w:rPr>
             <w:webHidden/>
           </w:rPr>
-          <w:instrText xml:space="preserve"> PAGEREF _Toc120028046 \h </w:instrText>
+          <w:instrText xml:space="preserve"> PAGEREF _Toc124323371 \h </w:instrText>
         </w:r>
         <w:r>
           <w:rPr>
@@ -2312,7 +2312,7 @@
           <w:lang w:eastAsia="zh-CN"/>
         </w:rPr>
       </w:pPr>
-      <w:hyperlink w:anchor="_Toc120028047" w:history="1">
+      <w:hyperlink w:anchor="_Toc124323372" w:history="1">
         <w:r>
           <w:rPr>
             <w:rStyle w:val="Hyperlink"/>
@@ -2335,7 +2335,7 @@
           <w:rPr>
             <w:webHidden/>
           </w:rPr>
-          <w:instrText xml:space="preserve"> PAGEREF _Toc120028047 \h </w:instrText>
+          <w:instrText xml:space="preserve"> PAGEREF _Toc124323372 \h </w:instrText>
         </w:r>
         <w:r>
           <w:rPr>
@@ -2372,7 +2372,7 @@
           <w:lang w:eastAsia="zh-CN"/>
         </w:rPr>
       </w:pPr>
-      <w:hyperlink w:anchor="_Toc120028048" w:history="1">
+      <w:hyperlink w:anchor="_Toc124323373" w:history="1">
         <w:r>
           <w:rPr>
             <w:rStyle w:val="Hyperlink"/>
@@ -2395,7 +2395,7 @@
           <w:rPr>
             <w:webHidden/>
           </w:rPr>
-          <w:instrText xml:space="preserve"> PAGEREF _Toc120028048 \h </w:instrText>
+          <w:instrText xml:space="preserve"> PAGEREF _Toc124323373 \h </w:instrText>
         </w:r>
         <w:r>
           <w:rPr>
@@ -2432,7 +2432,7 @@
           <w:lang w:eastAsia="zh-CN"/>
         </w:rPr>
       </w:pPr>
-      <w:hyperlink w:anchor="_Toc120028049" w:history="1">
+      <w:hyperlink w:anchor="_Toc124323374" w:history="1">
         <w:r>
           <w:rPr>
             <w:rStyle w:val="Hyperlink"/>
@@ -2455,7 +2455,7 @@
           <w:rPr>
             <w:webHidden/>
           </w:rPr>
-          <w:instrText xml:space="preserve"> PAGEREF _Toc120028049 \h </w:instrText>
+          <w:instrText xml:space="preserve"> PAGEREF _Toc124323374 \h </w:instrText>
         </w:r>
         <w:r>
           <w:rPr>
@@ -2492,7 +2492,7 @@
           <w:lang w:eastAsia="zh-CN"/>
         </w:rPr>
       </w:pPr>
-      <w:hyperlink w:anchor="_Toc120028050" w:history="1">
+      <w:hyperlink w:anchor="_Toc124323375" w:history="1">
         <w:r>
           <w:rPr>
             <w:rStyle w:val="Hyperlink"/>
@@ -2515,7 +2515,7 @@
           <w:rPr>
             <w:webHidden/>
           </w:rPr>
-          <w:instrText xml:space="preserve"> PAGEREF _Toc120028050 \h </w:instrText>
+          <w:instrText xml:space="preserve"> PAGEREF _Toc124323375 \h </w:instrText>
         </w:r>
         <w:r>
           <w:rPr>
@@ -2552,7 +2552,7 @@
           <w:lang w:eastAsia="zh-CN"/>
         </w:rPr>
       </w:pPr>
-      <w:hyperlink w:anchor="_Toc120028051" w:history="1">
+      <w:hyperlink w:anchor="_Toc124323376" w:history="1">
         <w:r>
           <w:rPr>
             <w:rStyle w:val="Hyperlink"/>
@@ -2575,7 +2575,7 @@
           <w:rPr>
             <w:webHidden/>
           </w:rPr>
-          <w:instrText xml:space="preserve"> PAGEREF _Toc120028051 \h </w:instrText>
+          <w:instrText xml:space="preserve"> PAGEREF _Toc124323376 \h </w:instrText>
         </w:r>
         <w:r>
           <w:rPr>
@@ -2612,7 +2612,7 @@
           <w:lang w:eastAsia="zh-CN"/>
         </w:rPr>
       </w:pPr>
-      <w:hyperlink w:anchor="_Toc120028052" w:history="1">
+      <w:hyperlink w:anchor="_Toc124323377" w:history="1">
         <w:r>
           <w:rPr>
             <w:rStyle w:val="Hyperlink"/>
@@ -2635,7 +2635,7 @@
           <w:rPr>
             <w:webHidden/>
           </w:rPr>
-          <w:instrText xml:space="preserve"> PAGEREF _Toc120028052 \h </w:instrText>
+          <w:instrText xml:space="preserve"> PAGEREF _Toc124323377 \h </w:instrText>
         </w:r>
         <w:r>
           <w:rPr>
@@ -2672,7 +2672,7 @@
           <w:lang w:eastAsia="zh-CN"/>
         </w:rPr>
       </w:pPr>
-      <w:hyperlink w:anchor="_Toc120028053" w:history="1">
+      <w:hyperlink w:anchor="_Toc124323378" w:history="1">
         <w:r>
           <w:rPr>
             <w:rStyle w:val="Hyperlink"/>
@@ -2695,7 +2695,7 @@
           <w:rPr>
             <w:webHidden/>
           </w:rPr>
-          <w:instrText xml:space="preserve"> PAGEREF _Toc120028053 \h </w:instrText>
+          <w:instrText xml:space="preserve"> PAGEREF _Toc124323378 \h </w:instrText>
         </w:r>
         <w:r>
           <w:rPr>
@@ -2732,7 +2732,7 @@
           <w:lang w:eastAsia="zh-CN"/>
         </w:rPr>
       </w:pPr>
-      <w:hyperlink w:anchor="_Toc120028054" w:history="1">
+      <w:hyperlink w:anchor="_Toc124323379" w:history="1">
         <w:r>
           <w:rPr>
             <w:rStyle w:val="Hyperlink"/>
@@ -2755,7 +2755,7 @@
           <w:rPr>
             <w:webHidden/>
           </w:rPr>
-          <w:instrText xml:space="preserve"> PAGEREF _Toc120028054 \h </w:instrText>
+          <w:instrText xml:space="preserve"> PAGEREF _Toc124323379 \h </w:instrText>
         </w:r>
         <w:r>
           <w:rPr>
@@ -2792,7 +2792,7 @@
           <w:lang w:eastAsia="zh-CN"/>
         </w:rPr>
       </w:pPr>
-      <w:hyperlink w:anchor="_Toc120028055" w:history="1">
+      <w:hyperlink w:anchor="_Toc124323380" w:history="1">
         <w:r>
           <w:rPr>
             <w:rStyle w:val="Hyperlink"/>
@@ -2815,7 +2815,7 @@
           <w:rPr>
             <w:webHidden/>
           </w:rPr>
-          <w:instrText xml:space="preserve"> PAGEREF _Toc120028055 \h </w:instrText>
+          <w:instrText xml:space="preserve"> PAGEREF _Toc124323380 \h </w:instrText>
         </w:r>
         <w:r>
           <w:rPr>
@@ -2855,7 +2855,7 @@
           <w:lang w:eastAsia="zh-CN"/>
         </w:rPr>
       </w:pPr>
-      <w:hyperlink w:anchor="_Toc120028056" w:history="1">
+      <w:hyperlink w:anchor="_Toc124323381" w:history="1">
         <w:r>
           <w:rPr>
             <w:rStyle w:val="Hyperlink"/>
@@ -2893,7 +2893,7 @@
           <w:rPr>
             <w:webHidden/>
           </w:rPr>
-          <w:instrText xml:space="preserve"> PAGEREF _Toc120028056 \h </w:instrText>
+          <w:instrText xml:space="preserve"> PAGEREF _Toc124323381 \h </w:instrText>
         </w:r>
         <w:r>
           <w:rPr>
@@ -2933,7 +2933,7 @@
           <w:lang w:eastAsia="zh-CN"/>
         </w:rPr>
       </w:pPr>
-      <w:hyperlink w:anchor="_Toc120028057" w:history="1">
+      <w:hyperlink w:anchor="_Toc124323382" w:history="1">
         <w:r>
           <w:rPr>
             <w:rStyle w:val="Hyperlink"/>
@@ -2971,7 +2971,7 @@
           <w:rPr>
             <w:webHidden/>
           </w:rPr>
-          <w:instrText xml:space="preserve"> PAGEREF _Toc120028057 \h </w:instrText>
+          <w:instrText xml:space="preserve"> PAGEREF _Toc124323382 \h </w:instrText>
         </w:r>
         <w:r>
           <w:rPr>
@@ -3011,7 +3011,7 @@
           <w:lang w:eastAsia="zh-CN"/>
         </w:rPr>
       </w:pPr>
-      <w:hyperlink w:anchor="_Toc120028058" w:history="1">
+      <w:hyperlink w:anchor="_Toc124323383" w:history="1">
         <w:r>
           <w:rPr>
             <w:rStyle w:val="Hyperlink"/>
@@ -3049,7 +3049,7 @@
           <w:rPr>
             <w:webHidden/>
           </w:rPr>
-          <w:instrText xml:space="preserve"> PAGEREF _Toc120028058 \h </w:instrText>
+          <w:instrText xml:space="preserve"> PAGEREF _Toc124323383 \h </w:instrText>
         </w:r>
         <w:r>
           <w:rPr>
@@ -3089,7 +3089,7 @@
           <w:lang w:eastAsia="zh-CN"/>
         </w:rPr>
       </w:pPr>
-      <w:hyperlink w:anchor="_Toc120028059" w:history="1">
+      <w:hyperlink w:anchor="_Toc124323384" w:history="1">
         <w:r>
           <w:rPr>
             <w:rStyle w:val="Hyperlink"/>
@@ -3127,7 +3127,7 @@
           <w:rPr>
             <w:webHidden/>
           </w:rPr>
-          <w:instrText xml:space="preserve"> PAGEREF _Toc120028059 \h </w:instrText>
+          <w:instrText xml:space="preserve"> PAGEREF _Toc124323384 \h </w:instrText>
         </w:r>
         <w:r>
           <w:rPr>
@@ -3167,7 +3167,7 @@
           <w:lang w:eastAsia="zh-CN"/>
         </w:rPr>
       </w:pPr>
-      <w:hyperlink w:anchor="_Toc120028060" w:history="1">
+      <w:hyperlink w:anchor="_Toc124323385" w:history="1">
         <w:r>
           <w:rPr>
             <w:rStyle w:val="Hyperlink"/>
@@ -3205,7 +3205,7 @@
           <w:rPr>
             <w:webHidden/>
           </w:rPr>
-          <w:instrText xml:space="preserve"> PAGEREF _Toc120028060 \h </w:instrText>
+          <w:instrText xml:space="preserve"> PAGEREF _Toc124323385 \h </w:instrText>
         </w:r>
         <w:r>
           <w:rPr>
@@ -3242,7 +3242,7 @@
           <w:lang w:eastAsia="zh-CN"/>
         </w:rPr>
       </w:pPr>
-      <w:hyperlink w:anchor="_Toc120028061" w:history="1">
+      <w:hyperlink w:anchor="_Toc124323386" w:history="1">
         <w:r>
           <w:rPr>
             <w:rStyle w:val="Hyperlink"/>
@@ -3265,7 +3265,7 @@
           <w:rPr>
             <w:webHidden/>
           </w:rPr>
-          <w:instrText xml:space="preserve"> PAGEREF _Toc120028061 \h </w:instrText>
+          <w:instrText xml:space="preserve"> PAGEREF _Toc124323386 \h </w:instrText>
         </w:r>
         <w:r>
           <w:rPr>
@@ -3302,7 +3302,7 @@
           <w:lang w:eastAsia="zh-CN"/>
         </w:rPr>
       </w:pPr>
-      <w:hyperlink w:anchor="_Toc120028062" w:history="1">
+      <w:hyperlink w:anchor="_Toc124323387" w:history="1">
         <w:r>
           <w:rPr>
             <w:rStyle w:val="Hyperlink"/>
@@ -3326,7 +3326,7 @@
           <w:rPr>
             <w:webHidden/>
           </w:rPr>
-          <w:instrText xml:space="preserve"> PAGEREF _Toc120028062 \h </w:instrText>
+          <w:instrText xml:space="preserve"> PAGEREF _Toc124323387 \h </w:instrText>
         </w:r>
         <w:r>
           <w:rPr>
@@ -3363,7 +3363,7 @@
           <w:lang w:eastAsia="zh-CN"/>
         </w:rPr>
       </w:pPr>
-      <w:hyperlink w:anchor="_Toc120028063" w:history="1">
+      <w:hyperlink w:anchor="_Toc124323388" w:history="1">
         <w:r>
           <w:rPr>
             <w:rStyle w:val="Hyperlink"/>
@@ -3386,7 +3386,7 @@
           <w:rPr>
             <w:webHidden/>
           </w:rPr>
-          <w:instrText xml:space="preserve"> PAGEREF _Toc120028063 \h </w:instrText>
+          <w:instrText xml:space="preserve"> PAGEREF _Toc124323388 \h </w:instrText>
         </w:r>
         <w:r>
           <w:rPr>
@@ -3432,7 +3432,7 @@
         <w:pStyle w:val="Heading1"/>
       </w:pPr>
       <w:bookmarkStart w:id="1" w:name="_Toc53130233"/>
-      <w:bookmarkStart w:id="2" w:name="_Toc120028014"/>
+      <w:bookmarkStart w:id="2" w:name="_Toc124323339"/>
       <w:r>
         <w:t>Introduction</w:t>
       </w:r>
@@ -4158,7 +4158,7 @@
           <w:szCs w:val="24"/>
         </w:rPr>
       </w:pPr>
-      <w:bookmarkStart w:id="3" w:name="_Toc120028015"/>
+      <w:bookmarkStart w:id="3" w:name="_Toc124323340"/>
       <w:r>
         <w:rPr>
           <w:rFonts w:cs="Courier New"/>
@@ -4576,7 +4576,7 @@
       </w:pPr>
       <w:bookmarkStart w:id="4" w:name="_Ref42241566"/>
       <w:bookmarkStart w:id="5" w:name="_Toc53130234"/>
-      <w:bookmarkStart w:id="6" w:name="_Toc120028016"/>
+      <w:bookmarkStart w:id="6" w:name="_Toc124323341"/>
       <w:r>
         <w:t xml:space="preserve">Reference </w:t>
       </w:r>
@@ -5707,7 +5707,7 @@
         </w:rPr>
       </w:pPr>
       <w:bookmarkStart w:id="9" w:name="_Ref93942827"/>
-      <w:bookmarkStart w:id="10" w:name="_Toc120028017"/>
+      <w:bookmarkStart w:id="10" w:name="_Toc124323342"/>
       <w:r>
         <w:rPr>
           <w:rFonts w:cs="Courier New"/>
@@ -6375,7 +6375,7 @@
       <w:bookmarkStart w:id="12" w:name="_Ref84892780"/>
       <w:bookmarkStart w:id="13" w:name="_Ref93943876"/>
       <w:bookmarkStart w:id="14" w:name="_Ref96638130"/>
-      <w:bookmarkStart w:id="15" w:name="_Toc120028018"/>
+      <w:bookmarkStart w:id="15" w:name="_Toc124323343"/>
       <w:r>
         <w:rPr>
           <w:rFonts w:cs="Courier New"/>
@@ -8378,7 +8378,7 @@
         </w:rPr>
       </w:pPr>
       <w:bookmarkStart w:id="19" w:name="_Ref89108252"/>
-      <w:bookmarkStart w:id="20" w:name="_Toc120028019"/>
+      <w:bookmarkStart w:id="20" w:name="_Toc124323344"/>
       <w:r>
         <w:rPr>
           <w:rFonts w:cs="Courier New"/>
@@ -9185,7 +9185,7 @@
       <w:bookmarkStart w:id="21" w:name="_Toc92720180"/>
       <w:bookmarkStart w:id="22" w:name="_Toc92720237"/>
       <w:bookmarkStart w:id="23" w:name="_Toc53130239"/>
-      <w:bookmarkStart w:id="24" w:name="_Toc120028020"/>
+      <w:bookmarkStart w:id="24" w:name="_Toc124323345"/>
       <w:bookmarkEnd w:id="21"/>
       <w:bookmarkEnd w:id="22"/>
       <w:r>
@@ -10137,7 +10137,7 @@
           <w:szCs w:val="24"/>
         </w:rPr>
       </w:pPr>
-      <w:bookmarkStart w:id="27" w:name="_Toc120028021"/>
+      <w:bookmarkStart w:id="27" w:name="_Toc124323346"/>
       <w:r>
         <w:rPr>
           <w:rFonts w:cs="Courier New"/>
@@ -10292,7 +10292,7 @@
         <w:pStyle w:val="Heading1"/>
       </w:pPr>
       <w:bookmarkStart w:id="28" w:name="_Toc53130241"/>
-      <w:bookmarkStart w:id="29" w:name="_Toc120028022"/>
+      <w:bookmarkStart w:id="29" w:name="_Toc124323347"/>
       <w:r>
         <w:t xml:space="preserve">Interface </w:t>
       </w:r>
@@ -10355,7 +10355,7 @@
       </w:pPr>
       <w:bookmarkStart w:id="30" w:name="_Toc53130242"/>
       <w:bookmarkStart w:id="31" w:name="_Ref90895329"/>
-      <w:bookmarkStart w:id="32" w:name="_Toc120028023"/>
+      <w:bookmarkStart w:id="32" w:name="_Toc124323348"/>
       <w:r>
         <w:rPr>
           <w:rFonts w:cs="Courier New"/>
@@ -10451,7 +10451,7 @@
       <w:bookmarkStart w:id="33" w:name="_Toc53130243"/>
       <w:bookmarkStart w:id="34" w:name="_Ref90895331"/>
       <w:bookmarkStart w:id="35" w:name="_Ref93944530"/>
-      <w:bookmarkStart w:id="36" w:name="_Toc120028024"/>
+      <w:bookmarkStart w:id="36" w:name="_Toc124323349"/>
       <w:r>
         <w:rPr>
           <w:rFonts w:cs="Courier New"/>
@@ -10518,7 +10518,7 @@
       </w:pPr>
       <w:bookmarkStart w:id="37" w:name="_Toc53130244"/>
       <w:bookmarkStart w:id="38" w:name="_Ref54089505"/>
-      <w:bookmarkStart w:id="39" w:name="_Toc120028025"/>
+      <w:bookmarkStart w:id="39" w:name="_Toc124323350"/>
       <w:r>
         <w:rPr>
           <w:rFonts w:cs="Courier New"/>
@@ -10750,7 +10750,7 @@
         </w:rPr>
       </w:pPr>
       <w:bookmarkStart w:id="40" w:name="_Toc53130245"/>
-      <w:bookmarkStart w:id="41" w:name="_Toc120028026"/>
+      <w:bookmarkStart w:id="41" w:name="_Toc124323351"/>
       <w:r>
         <w:rPr>
           <w:rFonts w:cs="Courier New"/>
@@ -11103,7 +11103,7 @@
       <w:bookmarkStart w:id="43" w:name="_Toc92720248"/>
       <w:bookmarkStart w:id="44" w:name="_Toc53130246"/>
       <w:bookmarkStart w:id="45" w:name="_Ref107327557"/>
-      <w:bookmarkStart w:id="46" w:name="_Toc120028027"/>
+      <w:bookmarkStart w:id="46" w:name="_Toc124323352"/>
       <w:bookmarkEnd w:id="42"/>
       <w:bookmarkEnd w:id="43"/>
       <w:r>
@@ -11531,7 +11531,7 @@
       <w:bookmarkStart w:id="49" w:name="_Toc92720194"/>
       <w:bookmarkStart w:id="50" w:name="_Toc92720251"/>
       <w:bookmarkStart w:id="51" w:name="_Toc53130247"/>
-      <w:bookmarkStart w:id="52" w:name="_Toc120028028"/>
+      <w:bookmarkStart w:id="52" w:name="_Toc124323353"/>
       <w:bookmarkEnd w:id="47"/>
       <w:bookmarkEnd w:id="48"/>
       <w:bookmarkEnd w:id="49"/>
@@ -11891,7 +11891,7 @@
       <w:bookmarkStart w:id="56" w:name="_Ref75427484"/>
       <w:bookmarkStart w:id="57" w:name="_Ref97197635"/>
       <w:bookmarkStart w:id="58" w:name="_Ref97547031"/>
-      <w:bookmarkStart w:id="59" w:name="_Toc120028029"/>
+      <w:bookmarkStart w:id="59" w:name="_Toc124323354"/>
       <w:bookmarkEnd w:id="51"/>
       <w:r>
         <w:t>I</w:t>
@@ -12499,7 +12499,7 @@
       <w:bookmarkStart w:id="61" w:name="_Ref92128889"/>
       <w:bookmarkStart w:id="62" w:name="_Toc53130249"/>
       <w:bookmarkStart w:id="63" w:name="_Ref76718227"/>
-      <w:bookmarkStart w:id="64" w:name="_Toc120028030"/>
+      <w:bookmarkStart w:id="64" w:name="_Toc124323355"/>
       <w:r>
         <w:t xml:space="preserve">Optical </w:t>
       </w:r>
@@ -13008,7 +13008,7 @@
       </w:pPr>
       <w:bookmarkStart w:id="70" w:name="_Ref92815221"/>
       <w:bookmarkStart w:id="71" w:name="_Ref92309175"/>
-      <w:bookmarkStart w:id="72" w:name="_Toc120028031"/>
+      <w:bookmarkStart w:id="72" w:name="_Toc124323356"/>
       <w:r>
         <w:t xml:space="preserve">Optical </w:t>
       </w:r>
@@ -13183,7 +13183,7 @@
       </w:pPr>
       <w:bookmarkStart w:id="77" w:name="_Ref92128895"/>
       <w:bookmarkStart w:id="78" w:name="_Ref92133940"/>
-      <w:bookmarkStart w:id="79" w:name="_Toc120028032"/>
+      <w:bookmarkStart w:id="79" w:name="_Toc124323357"/>
       <w:r>
         <w:t>Packet</w:t>
       </w:r>
@@ -13384,7 +13384,7 @@
         <w:pStyle w:val="Heading2"/>
       </w:pPr>
       <w:bookmarkStart w:id="82" w:name="_Ref113960455"/>
-      <w:bookmarkStart w:id="83" w:name="_Toc120028033"/>
+      <w:bookmarkStart w:id="83" w:name="_Toc124323358"/>
       <w:r>
         <w:t xml:space="preserve">TE </w:t>
       </w:r>
@@ -13746,7 +13746,7 @@
         <w:pStyle w:val="Heading2"/>
       </w:pPr>
       <w:bookmarkStart w:id="88" w:name="_Ref90908761"/>
-      <w:bookmarkStart w:id="89" w:name="_Toc120028034"/>
+      <w:bookmarkStart w:id="89" w:name="_Toc124323359"/>
       <w:r>
         <w:t xml:space="preserve">Inter-domain </w:t>
       </w:r>
@@ -14222,7 +14222,7 @@
         <w:pStyle w:val="Heading3"/>
       </w:pPr>
       <w:bookmarkStart w:id="90" w:name="_Ref107916414"/>
-      <w:bookmarkStart w:id="91" w:name="_Toc120028035"/>
+      <w:bookmarkStart w:id="91" w:name="_Toc124323360"/>
       <w:r>
         <w:t xml:space="preserve">Cross-layer </w:t>
       </w:r>
@@ -14726,7 +14726,7 @@
         <w:pStyle w:val="Heading3"/>
       </w:pPr>
       <w:bookmarkStart w:id="93" w:name="_Ref97212869"/>
-      <w:bookmarkStart w:id="94" w:name="_Toc120028036"/>
+      <w:bookmarkStart w:id="94" w:name="_Toc124323361"/>
       <w:r>
         <w:lastRenderedPageBreak/>
         <w:t xml:space="preserve">Inter-domain </w:t>
@@ -15860,7 +15860,7 @@
       </w:pPr>
       <w:bookmarkStart w:id="96" w:name="_Ref71280932"/>
       <w:bookmarkStart w:id="97" w:name="_Ref96366061"/>
-      <w:bookmarkStart w:id="98" w:name="_Toc120028037"/>
+      <w:bookmarkStart w:id="98" w:name="_Toc124323362"/>
       <w:r>
         <w:t xml:space="preserve">Multi-layer </w:t>
       </w:r>
@@ -16882,7 +16882,7 @@
       <w:pPr>
         <w:pStyle w:val="Heading3"/>
       </w:pPr>
-      <w:bookmarkStart w:id="100" w:name="_Toc120028038"/>
+      <w:bookmarkStart w:id="100" w:name="_Toc124323363"/>
       <w:r>
         <w:t xml:space="preserve">Single-layer </w:t>
       </w:r>
@@ -17466,7 +17466,7 @@
       <w:pPr>
         <w:pStyle w:val="Heading2"/>
       </w:pPr>
-      <w:bookmarkStart w:id="102" w:name="_Toc120028039"/>
+      <w:bookmarkStart w:id="102" w:name="_Toc124323364"/>
       <w:r>
         <w:t xml:space="preserve">LAG </w:t>
       </w:r>
@@ -18176,7 +18176,7 @@
       <w:pPr>
         <w:pStyle w:val="Heading2"/>
       </w:pPr>
-      <w:bookmarkStart w:id="104" w:name="_Toc120028040"/>
+      <w:bookmarkStart w:id="104" w:name="_Toc124323365"/>
       <w:r>
         <w:t>L2/L3 VPN</w:t>
       </w:r>
@@ -18213,7 +18213,7 @@
         <w:pStyle w:val="Heading2"/>
       </w:pPr>
       <w:bookmarkStart w:id="105" w:name="_Ref94024873"/>
-      <w:bookmarkStart w:id="106" w:name="_Toc120028041"/>
+      <w:bookmarkStart w:id="106" w:name="_Toc124323366"/>
       <w:r>
         <w:t xml:space="preserve">Inventory </w:t>
       </w:r>
@@ -18307,7 +18307,7 @@
         <w:pStyle w:val="Heading1"/>
       </w:pPr>
       <w:bookmarkStart w:id="108" w:name="_Ref97197639"/>
-      <w:bookmarkStart w:id="109" w:name="_Toc120028042"/>
+      <w:bookmarkStart w:id="109" w:name="_Toc124323367"/>
       <w:r>
         <w:t xml:space="preserve">Establishment of </w:t>
       </w:r>
@@ -19436,7 +19436,7 @@
         <w:pStyle w:val="Heading2"/>
       </w:pPr>
       <w:bookmarkStart w:id="113" w:name="_Ref75426138"/>
-      <w:bookmarkStart w:id="114" w:name="_Toc120028043"/>
+      <w:bookmarkStart w:id="114" w:name="_Toc124323368"/>
       <w:r>
         <w:t>Optical Path Computation</w:t>
       </w:r>
@@ -19618,7 +19618,7 @@
       </w:pPr>
       <w:bookmarkStart w:id="115" w:name="_Ref75427615"/>
       <w:bookmarkStart w:id="116" w:name="_Ref89089408"/>
-      <w:bookmarkStart w:id="117" w:name="_Toc120028044"/>
+      <w:bookmarkStart w:id="117" w:name="_Toc124323369"/>
       <w:r>
         <w:t xml:space="preserve">Multi-layer </w:t>
       </w:r>
@@ -20047,7 +20047,7 @@
         <w:pStyle w:val="Heading3"/>
       </w:pPr>
       <w:bookmarkStart w:id="118" w:name="_Ref107387376"/>
-      <w:bookmarkStart w:id="119" w:name="_Toc120028045"/>
+      <w:bookmarkStart w:id="119" w:name="_Toc124323370"/>
       <w:r>
         <w:lastRenderedPageBreak/>
         <w:t xml:space="preserve">Multi-layer LAG </w:t>
@@ -20155,7 +20155,7 @@
       <w:pPr>
         <w:pStyle w:val="Heading3"/>
       </w:pPr>
-      <w:bookmarkStart w:id="120" w:name="_Toc120028046"/>
+      <w:bookmarkStart w:id="120" w:name="_Toc124323371"/>
       <w:r>
         <w:t xml:space="preserve">Multi-layer LAG </w:t>
       </w:r>
@@ -20204,7 +20204,7 @@
       <w:pPr>
         <w:pStyle w:val="Heading3"/>
       </w:pPr>
-      <w:bookmarkStart w:id="121" w:name="_Toc120028047"/>
+      <w:bookmarkStart w:id="121" w:name="_Toc124323372"/>
       <w:r>
         <w:lastRenderedPageBreak/>
         <w:t xml:space="preserve">Multi-layer SRLG </w:t>
@@ -20262,7 +20262,7 @@
         <w:pStyle w:val="Heading2"/>
       </w:pPr>
       <w:bookmarkStart w:id="122" w:name="_Ref75428343"/>
-      <w:bookmarkStart w:id="123" w:name="_Toc120028048"/>
+      <w:bookmarkStart w:id="123" w:name="_Toc124323373"/>
       <w:r>
         <w:t>TE Path Setup and Update</w:t>
       </w:r>
@@ -20672,7 +20672,7 @@
         <w:pStyle w:val="Heading1"/>
       </w:pPr>
       <w:bookmarkStart w:id="125" w:name="_Ref97197738"/>
-      <w:bookmarkStart w:id="126" w:name="_Toc120028049"/>
+      <w:bookmarkStart w:id="126" w:name="_Toc124323374"/>
       <w:r>
         <w:t>Conclusions</w:t>
       </w:r>
@@ -20893,7 +20893,7 @@
       <w:pPr>
         <w:pStyle w:val="Heading1"/>
       </w:pPr>
-      <w:bookmarkStart w:id="127" w:name="_Toc120028050"/>
+      <w:bookmarkStart w:id="127" w:name="_Toc124323375"/>
       <w:r>
         <w:t>Security Considerations</w:t>
       </w:r>
@@ -20917,7 +20917,7 @@
         <w:pStyle w:val="Heading1"/>
       </w:pPr>
       <w:bookmarkStart w:id="129" w:name="_Toc53130252"/>
-      <w:bookmarkStart w:id="130" w:name="_Toc120028051"/>
+      <w:bookmarkStart w:id="130" w:name="_Toc124323376"/>
       <w:commentRangeStart w:id="131"/>
       <w:r>
         <w:t>Operational Considerations</w:t>
@@ -20969,7 +20969,7 @@
         <w:pStyle w:val="Heading1"/>
       </w:pPr>
       <w:bookmarkStart w:id="132" w:name="_Toc53130253"/>
-      <w:bookmarkStart w:id="133" w:name="_Toc120028052"/>
+      <w:bookmarkStart w:id="133" w:name="_Toc124323377"/>
       <w:r>
         <w:t>IANA Considerations</w:t>
       </w:r>
@@ -20986,7 +20986,7 @@
         <w:pStyle w:val="Heading1"/>
       </w:pPr>
       <w:bookmarkStart w:id="134" w:name="_Toc53130254"/>
-      <w:bookmarkStart w:id="135" w:name="_Toc120028053"/>
+      <w:bookmarkStart w:id="135" w:name="_Toc124323378"/>
       <w:r>
         <w:t>References</w:t>
       </w:r>
@@ -21004,7 +21004,7 @@
         </w:rPr>
       </w:pPr>
       <w:bookmarkStart w:id="136" w:name="_Toc53130255"/>
-      <w:bookmarkStart w:id="137" w:name="_Toc120028054"/>
+      <w:bookmarkStart w:id="137" w:name="_Toc124323379"/>
       <w:r>
         <w:rPr>
           <w:rFonts w:cs="Courier New"/>
@@ -21676,7 +21676,7 @@
         </w:rPr>
       </w:pPr>
       <w:bookmarkStart w:id="139" w:name="_Toc53130256"/>
-      <w:bookmarkStart w:id="140" w:name="_Toc120028055"/>
+      <w:bookmarkStart w:id="140" w:name="_Toc124323380"/>
       <w:r>
         <w:rPr>
           <w:rFonts w:cs="Courier New"/>
@@ -22151,7 +22151,7 @@
       </w:pPr>
       <w:bookmarkStart w:id="141" w:name="_Ref93922517"/>
       <w:bookmarkStart w:id="142" w:name="_Toc53130257"/>
-      <w:bookmarkStart w:id="143" w:name="_Toc120028056"/>
+      <w:bookmarkStart w:id="143" w:name="_Toc124323381"/>
       <w:r>
         <w:rPr>
           <w:rFonts w:eastAsia="Batang"/>
@@ -22337,7 +22337,7 @@
           <w:rFonts w:eastAsia="Batang"/>
         </w:rPr>
       </w:pPr>
-      <w:bookmarkStart w:id="144" w:name="_Toc120028057"/>
+      <w:bookmarkStart w:id="144" w:name="_Toc124323382"/>
       <w:r>
         <w:rPr>
           <w:rFonts w:eastAsia="Batang"/>
@@ -23179,7 +23179,7 @@
           <w:rFonts w:eastAsia="Batang"/>
         </w:rPr>
       </w:pPr>
-      <w:bookmarkStart w:id="146" w:name="_Toc120028058"/>
+      <w:bookmarkStart w:id="146" w:name="_Toc124323383"/>
       <w:r>
         <w:rPr>
           <w:rFonts w:eastAsia="Batang"/>
@@ -23222,7 +23222,7 @@
         </w:rPr>
       </w:pPr>
       <w:bookmarkStart w:id="147" w:name="_Toc53130258"/>
-      <w:bookmarkStart w:id="148" w:name="_Toc120028059"/>
+      <w:bookmarkStart w:id="148" w:name="_Toc124323384"/>
       <w:r>
         <w:rPr>
           <w:rFonts w:eastAsia="Batang"/>
@@ -23250,7 +23250,7 @@
         </w:rPr>
       </w:pPr>
       <w:bookmarkStart w:id="149" w:name="_Toc53130259"/>
-      <w:bookmarkStart w:id="150" w:name="_Toc120028060"/>
+      <w:bookmarkStart w:id="150" w:name="_Toc124323385"/>
       <w:r>
         <w:rPr>
           <w:rFonts w:eastAsia="Batang"/>
@@ -23363,7 +23363,7 @@
       </w:pPr>
       <w:bookmarkStart w:id="151" w:name="_Toc44338393"/>
       <w:bookmarkStart w:id="152" w:name="_Toc53130260"/>
-      <w:bookmarkStart w:id="153" w:name="_Toc120028061"/>
+      <w:bookmarkStart w:id="153" w:name="_Toc124323386"/>
       <w:r>
         <w:rPr>
           <w:rFonts w:eastAsia="Batang"/>
@@ -23405,7 +23405,7 @@
       </w:pPr>
       <w:bookmarkStart w:id="154" w:name="_Toc44338394"/>
       <w:bookmarkStart w:id="155" w:name="_Toc53130261"/>
-      <w:bookmarkStart w:id="156" w:name="_Toc120028062"/>
+      <w:bookmarkStart w:id="156" w:name="_Toc124323387"/>
       <w:r>
         <w:rPr>
           <w:rFonts w:eastAsia="Batang"/>
@@ -23796,7 +23796,7 @@
           <w:bCs w:val="0"/>
         </w:rPr>
       </w:pPr>
-      <w:bookmarkStart w:id="158" w:name="_Toc120028063"/>
+      <w:bookmarkStart w:id="158" w:name="_Toc124323388"/>
       <w:r>
         <w:rPr>
           <w:rFonts w:eastAsia="Batang"/>
@@ -36296,21 +36296,6 @@
 </file>
 
 <file path=customXml/item1.xml><?xml version="1.0" encoding="utf-8"?>
-<?mso-contentType ?>
-<FormTemplates xmlns="http://schemas.microsoft.com/sharepoint/v3/contenttype/forms">
-  <Display>DocumentLibraryForm</Display>
-  <Edit>DocumentLibraryForm</Edit>
-  <New>DocumentLibraryForm</New>
-</FormTemplates>
-</file>
-
-<file path=customXml/item2.xml><?xml version="1.0" encoding="utf-8"?>
-<p:properties xmlns:p="http://schemas.microsoft.com/office/2006/metadata/properties" xmlns:xsi="http://www.w3.org/2001/XMLSchema-instance" xmlns:pc="http://schemas.microsoft.com/office/infopath/2007/PartnerControls">
-  <documentManagement/>
-</p:properties>
-</file>
-
-<file path=customXml/item3.xml><?xml version="1.0" encoding="utf-8"?>
 <ct:contentTypeSchema xmlns:ct="http://schemas.microsoft.com/office/2006/metadata/contentType" xmlns:ma="http://schemas.microsoft.com/office/2006/metadata/properties/metaAttributes" ct:_="" ma:_="" ma:contentTypeName="Document" ma:contentTypeID="0x01010045CDFC24A2E769408BF58722630DF538" ma:contentTypeVersion="14" ma:contentTypeDescription="Create a new document." ma:contentTypeScope="" ma:versionID="b1ccd6e9cdbfa77bda974c574c40b59f">
   <xsd:schema xmlns:xsd="http://www.w3.org/2001/XMLSchema" xmlns:xs="http://www.w3.org/2001/XMLSchema" xmlns:p="http://schemas.microsoft.com/office/2006/metadata/properties" xmlns:ns3="6525e349-b558-47ce-bab3-38ddce2e26e1" xmlns:ns4="8b1b8829-87a0-4f00-92fa-068a6a002c52" targetNamespace="http://schemas.microsoft.com/office/2006/metadata/properties" ma:root="true" ma:fieldsID="5da8c62392de6e44c18dc80343be3623" ns3:_="" ns4:_="">
     <xsd:import namespace="6525e349-b558-47ce-bab3-38ddce2e26e1"/>
@@ -36539,28 +36524,26 @@
 </ct:contentTypeSchema>
 </file>
 
+<file path=customXml/item2.xml><?xml version="1.0" encoding="utf-8"?>
+<p:properties xmlns:p="http://schemas.microsoft.com/office/2006/metadata/properties" xmlns:xsi="http://www.w3.org/2001/XMLSchema-instance" xmlns:pc="http://schemas.microsoft.com/office/infopath/2007/PartnerControls">
+  <documentManagement/>
+</p:properties>
+</file>
+
+<file path=customXml/item3.xml><?xml version="1.0" encoding="utf-8"?>
+<?mso-contentType ?>
+<FormTemplates xmlns="http://schemas.microsoft.com/sharepoint/v3/contenttype/forms">
+  <Display>DocumentLibraryForm</Display>
+  <Edit>DocumentLibraryForm</Edit>
+  <New>DocumentLibraryForm</New>
+</FormTemplates>
+</file>
+
 <file path=customXml/item4.xml><?xml version="1.0" encoding="utf-8"?>
 <b:Sources xmlns:b="http://schemas.openxmlformats.org/officeDocument/2006/bibliography" xmlns="http://schemas.openxmlformats.org/officeDocument/2006/bibliography" SelectedStyle="\APA.XSL" StyleName="APA"/>
 </file>
 
 <file path=customXml/itemProps1.xml><?xml version="1.0" encoding="utf-8"?>
-<ds:datastoreItem xmlns:ds="http://schemas.openxmlformats.org/officeDocument/2006/customXml" ds:itemID="{4F1BF78C-C376-4871-8622-EDC4794BD33C}">
-  <ds:schemaRefs>
-    <ds:schemaRef ds:uri="http://schemas.microsoft.com/sharepoint/v3/contenttype/forms"/>
-  </ds:schemaRefs>
-</ds:datastoreItem>
-</file>
-
-<file path=customXml/itemProps2.xml><?xml version="1.0" encoding="utf-8"?>
-<ds:datastoreItem xmlns:ds="http://schemas.openxmlformats.org/officeDocument/2006/customXml" ds:itemID="{B2BC32E7-E8F3-4D28-8946-689906F2F32F}">
-  <ds:schemaRefs>
-    <ds:schemaRef ds:uri="http://schemas.microsoft.com/office/2006/metadata/properties"/>
-    <ds:schemaRef ds:uri="http://schemas.microsoft.com/office/infopath/2007/PartnerControls"/>
-  </ds:schemaRefs>
-</ds:datastoreItem>
-</file>
-
-<file path=customXml/itemProps3.xml><?xml version="1.0" encoding="utf-8"?>
 <ds:datastoreItem xmlns:ds="http://schemas.openxmlformats.org/officeDocument/2006/customXml" ds:itemID="{A5FC8CC1-5261-46DE-ACDE-517FC42966D4}">
   <ds:schemaRefs>
     <ds:schemaRef ds:uri="http://schemas.microsoft.com/office/2006/metadata/contentType"/>
@@ -36579,8 +36562,25 @@
 </ds:datastoreItem>
 </file>
 
+<file path=customXml/itemProps2.xml><?xml version="1.0" encoding="utf-8"?>
+<ds:datastoreItem xmlns:ds="http://schemas.openxmlformats.org/officeDocument/2006/customXml" ds:itemID="{B2BC32E7-E8F3-4D28-8946-689906F2F32F}">
+  <ds:schemaRefs>
+    <ds:schemaRef ds:uri="http://schemas.microsoft.com/office/2006/metadata/properties"/>
+    <ds:schemaRef ds:uri="http://schemas.microsoft.com/office/infopath/2007/PartnerControls"/>
+  </ds:schemaRefs>
+</ds:datastoreItem>
+</file>
+
+<file path=customXml/itemProps3.xml><?xml version="1.0" encoding="utf-8"?>
+<ds:datastoreItem xmlns:ds="http://schemas.openxmlformats.org/officeDocument/2006/customXml" ds:itemID="{4F1BF78C-C376-4871-8622-EDC4794BD33C}">
+  <ds:schemaRefs>
+    <ds:schemaRef ds:uri="http://schemas.microsoft.com/sharepoint/v3/contenttype/forms"/>
+  </ds:schemaRefs>
+</ds:datastoreItem>
+</file>
+
 <file path=customXml/itemProps4.xml><?xml version="1.0" encoding="utf-8"?>
-<ds:datastoreItem xmlns:ds="http://schemas.openxmlformats.org/officeDocument/2006/customXml" ds:itemID="{0A01F272-9AB7-4212-959B-A2504294A4C7}">
+<ds:datastoreItem xmlns:ds="http://schemas.openxmlformats.org/officeDocument/2006/customXml" ds:itemID="{599B12C9-3744-4296-A4FC-B7F72D98725D}">
   <ds:schemaRefs>
     <ds:schemaRef ds:uri="http://schemas.openxmlformats.org/officeDocument/2006/bibliography"/>
   </ds:schemaRefs>

</xml_diff>

<commit_message>
Updated I-D to address PR review comments
</commit_message>
<xml_diff>
--- a/draft-ietf-teas-actn-poi-applicability.docx
+++ b/draft-ietf-teas-actn-poi-applicability.docx
@@ -11915,7 +11915,20 @@
         <w:t xml:space="preserve">YANG </w:t>
       </w:r>
       <w:r>
-        <w:t>module of [L2NM]</w:t>
+        <w:t>module of [</w:t>
+      </w:r>
+      <w:del w:id="65" w:author="Review" w:date="2023-07-04T13:44:00Z">
+        <w:r>
+          <w:delText>L2NM</w:delText>
+        </w:r>
+      </w:del>
+      <w:ins w:id="66" w:author="Review" w:date="2023-07-04T13:44:00Z">
+        <w:r>
+          <w:t>RFC9291</w:t>
+        </w:r>
+      </w:ins>
+      <w:r>
+        <w:t>]</w:t>
       </w:r>
       <w:r>
         <w:t>;</w:t>
@@ -11948,16 +11961,16 @@
           <w:szCs w:val="24"/>
         </w:rPr>
       </w:pPr>
-      <w:bookmarkStart w:id="65" w:name="_Toc92720193"/>
-      <w:bookmarkStart w:id="66" w:name="_Toc92720250"/>
-      <w:bookmarkStart w:id="67" w:name="_Toc92720194"/>
-      <w:bookmarkStart w:id="68" w:name="_Toc92720251"/>
-      <w:bookmarkStart w:id="69" w:name="_Toc120028028"/>
-      <w:bookmarkStart w:id="70" w:name="_Toc53130247"/>
-      <w:bookmarkEnd w:id="65"/>
-      <w:bookmarkEnd w:id="66"/>
+      <w:bookmarkStart w:id="67" w:name="_Toc92720193"/>
+      <w:bookmarkStart w:id="68" w:name="_Toc92720250"/>
+      <w:bookmarkStart w:id="69" w:name="_Toc92720194"/>
+      <w:bookmarkStart w:id="70" w:name="_Toc92720251"/>
+      <w:bookmarkStart w:id="71" w:name="_Toc120028028"/>
+      <w:bookmarkStart w:id="72" w:name="_Toc53130247"/>
       <w:bookmarkEnd w:id="67"/>
       <w:bookmarkEnd w:id="68"/>
+      <w:bookmarkEnd w:id="69"/>
+      <w:bookmarkEnd w:id="70"/>
       <w:r>
         <w:rPr>
           <w:rFonts w:cs="Courier New"/>
@@ -12014,7 +12027,7 @@
         </w:rPr>
         <w:t>)</w:t>
       </w:r>
-      <w:bookmarkEnd w:id="69"/>
+      <w:bookmarkEnd w:id="71"/>
     </w:p>
     <w:p>
       <w:r>
@@ -12332,14 +12345,14 @@
       <w:pPr>
         <w:pStyle w:val="Heading1"/>
       </w:pPr>
-      <w:bookmarkStart w:id="71" w:name="_Toc53130248"/>
-      <w:bookmarkStart w:id="72" w:name="_Ref73987188"/>
-      <w:bookmarkStart w:id="73" w:name="_Ref75424649"/>
-      <w:bookmarkStart w:id="74" w:name="_Ref75427484"/>
-      <w:bookmarkStart w:id="75" w:name="_Ref97197635"/>
-      <w:bookmarkStart w:id="76" w:name="_Ref97547031"/>
-      <w:bookmarkStart w:id="77" w:name="_Toc120028029"/>
-      <w:bookmarkEnd w:id="70"/>
+      <w:bookmarkStart w:id="73" w:name="_Toc53130248"/>
+      <w:bookmarkStart w:id="74" w:name="_Ref73987188"/>
+      <w:bookmarkStart w:id="75" w:name="_Ref75424649"/>
+      <w:bookmarkStart w:id="76" w:name="_Ref75427484"/>
+      <w:bookmarkStart w:id="77" w:name="_Ref97197635"/>
+      <w:bookmarkStart w:id="78" w:name="_Ref97547031"/>
+      <w:bookmarkStart w:id="79" w:name="_Toc120028029"/>
+      <w:bookmarkEnd w:id="72"/>
       <w:r>
         <w:t>I</w:t>
       </w:r>
@@ -12370,13 +12383,13 @@
       <w:r>
         <w:t>iscovery</w:t>
       </w:r>
-      <w:bookmarkEnd w:id="71"/>
-      <w:bookmarkEnd w:id="72"/>
       <w:bookmarkEnd w:id="73"/>
       <w:bookmarkEnd w:id="74"/>
       <w:bookmarkEnd w:id="75"/>
       <w:bookmarkEnd w:id="76"/>
       <w:bookmarkEnd w:id="77"/>
+      <w:bookmarkEnd w:id="78"/>
+      <w:bookmarkEnd w:id="79"/>
     </w:p>
     <w:p>
       <w:r>
@@ -12707,11 +12720,11 @@
       <w:r>
         <w:t xml:space="preserve">multi-domain </w:t>
       </w:r>
-      <w:bookmarkStart w:id="78" w:name="_Hlk106956008"/>
+      <w:bookmarkStart w:id="80" w:name="_Hlk106956008"/>
       <w:r>
         <w:t xml:space="preserve">networks </w:t>
       </w:r>
-      <w:bookmarkEnd w:id="78"/>
+      <w:bookmarkEnd w:id="80"/>
       <w:r>
         <w:t>it controls</w:t>
       </w:r>
@@ -12951,10 +12964,10 @@
       <w:pPr>
         <w:pStyle w:val="Heading2"/>
       </w:pPr>
-      <w:bookmarkStart w:id="79" w:name="_Ref92128889"/>
-      <w:bookmarkStart w:id="80" w:name="_Toc120028030"/>
-      <w:bookmarkStart w:id="81" w:name="_Toc53130249"/>
-      <w:bookmarkStart w:id="82" w:name="_Ref76718227"/>
+      <w:bookmarkStart w:id="81" w:name="_Ref92128889"/>
+      <w:bookmarkStart w:id="82" w:name="_Toc120028030"/>
+      <w:bookmarkStart w:id="83" w:name="_Toc53130249"/>
+      <w:bookmarkStart w:id="84" w:name="_Ref76718227"/>
       <w:r>
         <w:t xml:space="preserve">Optical </w:t>
       </w:r>
@@ -12970,8 +12983,8 @@
       <w:r>
         <w:t>iscovery</w:t>
       </w:r>
-      <w:bookmarkEnd w:id="79"/>
-      <w:bookmarkEnd w:id="80"/>
+      <w:bookmarkEnd w:id="81"/>
+      <w:bookmarkEnd w:id="82"/>
     </w:p>
     <w:p>
       <w:pPr>
@@ -12982,19 +12995,19 @@
         </w:numPr>
         <w:ind w:left="432"/>
         <w:rPr>
-          <w:ins w:id="83" w:author="Italo Busi (100)" w:date="2023-05-11T21:11:00Z"/>
-        </w:rPr>
-      </w:pPr>
-      <w:commentRangeStart w:id="84"/>
+          <w:ins w:id="85" w:author="Italo Busi (100)" w:date="2023-05-11T21:11:00Z"/>
+        </w:rPr>
+      </w:pPr>
+      <w:commentRangeStart w:id="86"/>
       <w:r>
         <w:t xml:space="preserve">The WSON Topology Model </w:t>
       </w:r>
-      <w:del w:id="85" w:author="Italo Busi (100)" w:date="2023-05-11T21:07:00Z">
+      <w:del w:id="87" w:author="Italo Busi (100)" w:date="2023-05-11T21:07:00Z">
         <w:r>
           <w:delText xml:space="preserve">or, alternatively, </w:delText>
         </w:r>
       </w:del>
-      <w:ins w:id="86" w:author="Italo Busi (100)" w:date="2023-05-11T21:07:00Z">
+      <w:ins w:id="88" w:author="Italo Busi (100)" w:date="2023-05-11T21:07:00Z">
         <w:r>
           <w:t xml:space="preserve">and </w:t>
         </w:r>
@@ -13006,41 +13019,41 @@
         <w:noBreakHyphen/>
         <w:t xml:space="preserve">grid Topology model </w:t>
       </w:r>
-      <w:del w:id="87" w:author="Italo Busi (100)" w:date="2023-05-11T21:07:00Z">
+      <w:del w:id="89" w:author="Italo Busi (100)" w:date="2023-05-11T21:07:00Z">
         <w:r>
           <w:delText xml:space="preserve">is </w:delText>
-        </w:r>
-      </w:del>
-      <w:ins w:id="88" w:author="Italo Busi (100)" w:date="2023-05-11T21:07:00Z">
-        <w:r>
-          <w:t xml:space="preserve">can be </w:t>
-        </w:r>
-      </w:ins>
-      <w:r>
-        <w:t>used to report the DWDM network topology (e.g., ROADM</w:t>
-      </w:r>
-      <w:r>
-        <w:t xml:space="preserve"> node</w:t>
-      </w:r>
-      <w:r>
-        <w:t>s and links)</w:t>
-      </w:r>
-      <w:r>
-        <w:t>,</w:t>
-      </w:r>
-      <w:r>
-        <w:t xml:space="preserve"> depending on whether the DWDM </w:t>
-      </w:r>
-      <w:r>
-        <w:t xml:space="preserve">optical network is based on </w:t>
-      </w:r>
-      <w:del w:id="89" w:author="Italo Busi (100)" w:date="2023-05-11T21:07:00Z">
-        <w:r>
-          <w:delText xml:space="preserve">fixed </w:delText>
         </w:r>
       </w:del>
       <w:ins w:id="90" w:author="Italo Busi (100)" w:date="2023-05-11T21:07:00Z">
         <w:r>
+          <w:t xml:space="preserve">can be </w:t>
+        </w:r>
+      </w:ins>
+      <w:r>
+        <w:t>used to report the DWDM network topology (e.g., ROADM</w:t>
+      </w:r>
+      <w:r>
+        <w:t xml:space="preserve"> node</w:t>
+      </w:r>
+      <w:r>
+        <w:t>s and links)</w:t>
+      </w:r>
+      <w:r>
+        <w:t>,</w:t>
+      </w:r>
+      <w:r>
+        <w:t xml:space="preserve"> depending on whether the DWDM </w:t>
+      </w:r>
+      <w:r>
+        <w:t xml:space="preserve">optical network is based on </w:t>
+      </w:r>
+      <w:del w:id="91" w:author="Italo Busi (100)" w:date="2023-05-11T21:07:00Z">
+        <w:r>
+          <w:delText xml:space="preserve">fixed </w:delText>
+        </w:r>
+      </w:del>
+      <w:ins w:id="92" w:author="Italo Busi (100)" w:date="2023-05-11T21:07:00Z">
+        <w:r>
           <w:t>fixed</w:t>
         </w:r>
         <w:r>
@@ -13050,13 +13063,13 @@
       <w:r>
         <w:t>grid or flexible-grid</w:t>
       </w:r>
-      <w:commentRangeEnd w:id="84"/>
-      <w:ins w:id="91" w:author="Italo Busi (100)" w:date="2023-05-11T21:10:00Z">
+      <w:commentRangeEnd w:id="86"/>
+      <w:ins w:id="93" w:author="Italo Busi (100)" w:date="2023-05-11T21:10:00Z">
         <w:r>
           <w:t xml:space="preserve"> or a mix of fixed-grid and flexible-g</w:t>
         </w:r>
       </w:ins>
-      <w:ins w:id="92" w:author="Italo Busi (100)" w:date="2023-05-11T21:11:00Z">
+      <w:ins w:id="94" w:author="Italo Busi (100)" w:date="2023-05-11T21:11:00Z">
         <w:r>
           <w:t>rid</w:t>
         </w:r>
@@ -13065,7 +13078,7 @@
         <w:rPr>
           <w:rStyle w:val="CommentReference"/>
         </w:rPr>
-        <w:commentReference w:id="84"/>
+        <w:commentReference w:id="86"/>
       </w:r>
       <w:r>
         <w:t>.</w:t>
@@ -13080,79 +13093,97 @@
         </w:numPr>
         <w:ind w:left="432"/>
         <w:rPr>
-          <w:ins w:id="93" w:author="Italo Busi (100)" w:date="2023-05-11T21:15:00Z"/>
-        </w:rPr>
-      </w:pPr>
-      <w:ins w:id="94" w:author="Italo Busi (100)" w:date="2023-05-11T21:11:00Z">
+          <w:ins w:id="95" w:author="Italo Busi (100)" w:date="2023-05-11T21:15:00Z"/>
+        </w:rPr>
+      </w:pPr>
+      <w:ins w:id="96" w:author="Italo Busi (100)" w:date="2023-05-11T21:11:00Z">
         <w:r>
           <w:t xml:space="preserve">It is worth noting that, as described in </w:t>
         </w:r>
-        <w:commentRangeStart w:id="95"/>
-        <w:r>
-          <w:t>xxx</w:t>
-        </w:r>
-        <w:commentRangeEnd w:id="95"/>
-        <w:r>
-          <w:rPr>
-            <w:rStyle w:val="CommentReference"/>
-          </w:rPr>
-          <w:commentReference w:id="95"/>
-        </w:r>
+        <w:commentRangeStart w:id="97"/>
+        <w:del w:id="98" w:author="Review (100)" w:date="2023-07-04T13:38:00Z">
+          <w:r>
+            <w:delText>xxx</w:delText>
+          </w:r>
+          <w:commentRangeEnd w:id="97"/>
+          <w:r>
+            <w:rPr>
+              <w:rStyle w:val="CommentReference"/>
+            </w:rPr>
+            <w:commentReference w:id="97"/>
+          </w:r>
+        </w:del>
+      </w:ins>
+      <w:ins w:id="99" w:author="Review (100)" w:date="2023-07-04T13:38:00Z">
+        <w:r>
+          <w:t>Appendix I of [ITU-T</w:t>
+        </w:r>
+      </w:ins>
+      <w:ins w:id="100" w:author="Review (100)" w:date="2023-07-04T13:40:00Z">
+        <w:r>
+          <w:t>_</w:t>
+        </w:r>
+      </w:ins>
+      <w:ins w:id="101" w:author="Review (100)" w:date="2023-07-04T13:38:00Z">
+        <w:r>
+          <w:t>G.694.1]</w:t>
+        </w:r>
+      </w:ins>
+      <w:ins w:id="102" w:author="Italo Busi (100)" w:date="2023-05-11T21:11:00Z">
         <w:r>
           <w:t xml:space="preserve">, </w:t>
         </w:r>
       </w:ins>
-      <w:ins w:id="96" w:author="Italo Busi (100)" w:date="2023-05-11T21:12:00Z">
+      <w:ins w:id="103" w:author="Italo Busi (100)" w:date="2023-05-11T21:12:00Z">
         <w:r>
           <w:t xml:space="preserve">a fixed-grid can also be described as a flexible grid with constraints: for </w:t>
         </w:r>
       </w:ins>
       <w:proofErr w:type="gramStart"/>
-      <w:ins w:id="97" w:author="Italo Busi (100)" w:date="2023-05-11T21:13:00Z">
+      <w:ins w:id="104" w:author="Italo Busi (100)" w:date="2023-05-11T21:13:00Z">
         <w:r>
           <w:t>example</w:t>
         </w:r>
         <w:proofErr w:type="gramEnd"/>
         <w:r>
-          <w:t xml:space="preserve"> a 50GHz fixed-grid can be described as a flexible-grid which supports </w:t>
+          <w:t xml:space="preserve"> a 50GHz fixe</w:t>
+        </w:r>
+        <w:bookmarkStart w:id="105" w:name="_GoBack"/>
+        <w:bookmarkEnd w:id="105"/>
+        <w:r>
+          <w:t xml:space="preserve">d-grid can be described as a flexible-grid which supports </w:t>
         </w:r>
       </w:ins>
-      <w:ins w:id="98" w:author="Italo Busi (100)" w:date="2023-05-11T21:14:00Z">
+      <w:ins w:id="106" w:author="Italo Busi (100)" w:date="2023-05-11T21:14:00Z">
         <w:r>
           <w:t xml:space="preserve">only </w:t>
         </w:r>
         <w:r>
-          <w:rPr>
-            <w:highlight w:val="yellow"/>
-          </w:rPr>
           <w:t>m=4</w:t>
         </w:r>
         <w:r>
           <w:t xml:space="preserve"> and </w:t>
         </w:r>
       </w:ins>
-      <w:ins w:id="99" w:author="Italo Busi (100)" w:date="2023-05-11T21:13:00Z">
+      <w:ins w:id="107" w:author="Italo Busi (100)" w:date="2023-05-11T21:13:00Z">
         <w:r>
           <w:t>value</w:t>
         </w:r>
       </w:ins>
-      <w:ins w:id="100" w:author="Italo Busi (100)" w:date="2023-05-11T21:14:00Z">
+      <w:ins w:id="108" w:author="Italo Busi (100)" w:date="2023-05-11T21:14:00Z">
         <w:r>
           <w:t>s</w:t>
         </w:r>
       </w:ins>
-      <w:ins w:id="101" w:author="Italo Busi (100)" w:date="2023-05-11T21:13:00Z">
+      <w:ins w:id="109" w:author="Italo Busi (100)" w:date="2023-05-11T21:13:00Z">
         <w:r>
           <w:t xml:space="preserve"> of n which are only multiplier of </w:t>
         </w:r>
         <w:r>
-          <w:rPr>
-            <w:highlight w:val="yellow"/>
-          </w:rPr>
           <w:t>8</w:t>
         </w:r>
       </w:ins>
-      <w:ins w:id="102" w:author="Italo Busi (100)" w:date="2023-05-11T21:14:00Z">
+      <w:ins w:id="110" w:author="Italo Busi (100)" w:date="2023-05-11T21:14:00Z">
         <w:r>
           <w:t>.</w:t>
         </w:r>
@@ -13167,10 +13198,10 @@
         </w:numPr>
         <w:ind w:left="432"/>
         <w:rPr>
-          <w:ins w:id="103" w:author="Italo Busi (100)" w:date="2023-05-11T21:15:00Z"/>
-        </w:rPr>
-      </w:pPr>
-      <w:ins w:id="104" w:author="Italo Busi (100)" w:date="2023-05-11T21:15:00Z">
+          <w:ins w:id="111" w:author="Italo Busi (100)" w:date="2023-05-11T21:15:00Z"/>
+        </w:rPr>
+      </w:pPr>
+      <w:ins w:id="112" w:author="Italo Busi (100)" w:date="2023-05-11T21:15:00Z">
         <w:r>
           <w:lastRenderedPageBreak/>
           <w:t>As a consequence:</w:t>
@@ -13181,10 +13212,10 @@
       <w:pPr>
         <w:pStyle w:val="RFCListBullet"/>
         <w:rPr>
-          <w:ins w:id="105" w:author="Italo Busi (100)" w:date="2023-05-11T21:15:00Z"/>
-        </w:rPr>
-      </w:pPr>
-      <w:ins w:id="106" w:author="Italo Busi (100)" w:date="2023-05-11T21:15:00Z">
+          <w:ins w:id="113" w:author="Italo Busi (100)" w:date="2023-05-11T21:15:00Z"/>
+        </w:rPr>
+      </w:pPr>
+      <w:ins w:id="114" w:author="Italo Busi (100)" w:date="2023-05-11T21:15:00Z">
         <w:r>
           <w:t>A flexible-grid DWDM network topology can only be reported using the Flexi-grid Topology model;</w:t>
         </w:r>
@@ -13194,25 +13225,25 @@
       <w:pPr>
         <w:pStyle w:val="RFCListBullet"/>
         <w:rPr>
-          <w:ins w:id="107" w:author="Italo Busi (100)" w:date="2023-05-11T21:16:00Z"/>
-        </w:rPr>
-      </w:pPr>
-      <w:ins w:id="108" w:author="Italo Busi (100)" w:date="2023-05-11T21:15:00Z">
+          <w:ins w:id="115" w:author="Italo Busi (100)" w:date="2023-05-11T21:16:00Z"/>
+        </w:rPr>
+      </w:pPr>
+      <w:ins w:id="116" w:author="Italo Busi (100)" w:date="2023-05-11T21:15:00Z">
         <w:r>
           <w:t xml:space="preserve">A fixed-grid DWDM network topology, can </w:t>
         </w:r>
       </w:ins>
-      <w:ins w:id="109" w:author="Italo Busi (100)" w:date="2023-05-11T21:16:00Z">
+      <w:ins w:id="117" w:author="Italo Busi (100)" w:date="2023-05-11T21:16:00Z">
         <w:r>
           <w:t xml:space="preserve">be reported using </w:t>
         </w:r>
       </w:ins>
-      <w:ins w:id="110" w:author="Italo Busi (100)" w:date="2023-05-11T21:15:00Z">
+      <w:ins w:id="118" w:author="Italo Busi (100)" w:date="2023-05-11T21:15:00Z">
         <w:r>
           <w:t xml:space="preserve">either the WSON Topology model or </w:t>
         </w:r>
       </w:ins>
-      <w:ins w:id="111" w:author="Italo Busi (100)" w:date="2023-05-11T21:16:00Z">
+      <w:ins w:id="119" w:author="Italo Busi (100)" w:date="2023-05-11T21:16:00Z">
         <w:r>
           <w:t>the Flexi-grid Topology model;</w:t>
         </w:r>
@@ -13222,20 +13253,20 @@
       <w:pPr>
         <w:pStyle w:val="RFCListBullet"/>
         <w:rPr>
-          <w:ins w:id="112" w:author="Italo Busi (100)" w:date="2023-05-11T21:15:00Z"/>
-        </w:rPr>
-      </w:pPr>
-      <w:ins w:id="113" w:author="Italo Busi (100)" w:date="2023-05-11T21:16:00Z">
+          <w:ins w:id="120" w:author="Italo Busi (100)" w:date="2023-05-11T21:15:00Z"/>
+        </w:rPr>
+      </w:pPr>
+      <w:ins w:id="121" w:author="Italo Busi (100)" w:date="2023-05-11T21:16:00Z">
         <w:r>
           <w:t>A mixed f</w:t>
         </w:r>
       </w:ins>
-      <w:ins w:id="114" w:author="Italo Busi (100)" w:date="2023-05-11T21:17:00Z">
+      <w:ins w:id="122" w:author="Italo Busi (100)" w:date="2023-05-11T21:17:00Z">
         <w:r>
           <w:t>ixed and flexible grid DWDM network topology can be reported using either the Flexi-grid Topology model or both WSON and Flexi-grid topology models</w:t>
         </w:r>
       </w:ins>
-      <w:ins w:id="115" w:author="Italo Busi (100)" w:date="2023-05-11T21:18:00Z">
+      <w:ins w:id="123" w:author="Italo Busi (100)" w:date="2023-05-11T21:18:00Z">
         <w:r>
           <w:t>.</w:t>
         </w:r>
@@ -13250,15 +13281,55 @@
         </w:numPr>
         <w:ind w:left="432"/>
         <w:rPr>
-          <w:ins w:id="116" w:author="Italo Busi (100)" w:date="2023-05-11T23:18:00Z"/>
-        </w:rPr>
-      </w:pPr>
-      <w:ins w:id="117" w:author="Italo Busi (100)" w:date="2023-05-11T23:18:00Z">
+          <w:ins w:id="124" w:author="Italo Busi (100)" w:date="2023-05-11T23:18:00Z"/>
+        </w:rPr>
+      </w:pPr>
+      <w:ins w:id="125" w:author="Italo Busi (100)" w:date="2023-05-11T23:18:00Z">
         <w:r>
           <w:t xml:space="preserve">Clarifying </w:t>
         </w:r>
         <w:r>
-          <w:t>how both WSON and Flexi-grid topology models could be used together (through multi-inheritance) has been identified as a gap.</w:t>
+          <w:t>how both WSON and Flexi-grid topology models could be used together (</w:t>
+        </w:r>
+      </w:ins>
+      <w:ins w:id="126" w:author="Review (100)" w:date="2023-07-04T12:25:00Z">
+        <w:r>
+          <w:t xml:space="preserve">e.g., </w:t>
+        </w:r>
+      </w:ins>
+      <w:ins w:id="127" w:author="Italo Busi (100)" w:date="2023-05-11T23:18:00Z">
+        <w:r>
+          <w:t>through multi-inheritance</w:t>
+        </w:r>
+      </w:ins>
+      <w:ins w:id="128" w:author="Review (100)" w:date="2023-07-04T12:25:00Z">
+        <w:r>
+          <w:t xml:space="preserve"> as described in</w:t>
+        </w:r>
+      </w:ins>
+      <w:ins w:id="129" w:author="Review (100)" w:date="2023-07-04T12:26:00Z">
+        <w:r>
+          <w:t xml:space="preserve"> </w:t>
+        </w:r>
+      </w:ins>
+      <w:ins w:id="130" w:author="Review (100)" w:date="2023-07-04T12:25:00Z">
+        <w:r>
+          <w:t>[TE-</w:t>
+        </w:r>
+      </w:ins>
+      <w:ins w:id="131" w:author="Review (100)" w:date="2023-07-04T12:26:00Z">
+        <w:r>
+          <w:t>TOPO-</w:t>
+        </w:r>
+      </w:ins>
+      <w:ins w:id="132" w:author="Review (100)" w:date="2023-07-04T12:25:00Z">
+        <w:r>
+          <w:t>PF]</w:t>
+        </w:r>
+      </w:ins>
+      <w:ins w:id="133" w:author="Italo Busi (100)" w:date="2023-05-11T23:18:00Z">
+        <w:r>
+          <w:t>) has been identified as a gap.</w:t>
         </w:r>
       </w:ins>
     </w:p>
@@ -13389,7 +13460,7 @@
       <w:r>
         <w:t xml:space="preserve">LTP is reported for each Ethernet </w:t>
       </w:r>
-      <w:ins w:id="118" w:author="Italo Busi (100)" w:date="2023-05-11T23:29:00Z">
+      <w:ins w:id="134" w:author="Italo Busi (100)" w:date="2023-05-11T23:29:00Z">
         <w:r>
           <w:t xml:space="preserve">or multi-function </w:t>
         </w:r>
@@ -13486,6 +13557,7 @@
         <w:pStyle w:val="RFCListBullet"/>
       </w:pPr>
       <w:r>
+        <w:lastRenderedPageBreak/>
         <w:t xml:space="preserve">the physical connectivity between the </w:t>
       </w:r>
       <w:r>
@@ -13509,7 +13581,6 @@
     </w:p>
     <w:p>
       <w:r>
-        <w:lastRenderedPageBreak/>
         <w:t xml:space="preserve">The </w:t>
       </w:r>
       <w:r>
@@ -13653,38 +13724,38 @@
       <w:r>
         <w:t xml:space="preserve">In case of a multi-layer DWDM/OTN network domain, multi-layer intra-domain OTN links are supported by underlay DWDM tunnels, which can be either WSON tunnels or, alternatively, Flexi-grid tunnels, depending on whether the DWDM optical network is based on fixed grid or </w:t>
       </w:r>
-      <w:bookmarkStart w:id="119" w:name="_Hlk106956101"/>
-      <w:commentRangeStart w:id="120"/>
-      <w:commentRangeStart w:id="121"/>
-      <w:commentRangeStart w:id="122"/>
+      <w:bookmarkStart w:id="135" w:name="_Hlk106956101"/>
+      <w:commentRangeStart w:id="136"/>
+      <w:commentRangeStart w:id="137"/>
+      <w:commentRangeStart w:id="138"/>
       <w:r>
         <w:t>flexible</w:t>
       </w:r>
-      <w:commentRangeEnd w:id="120"/>
+      <w:commentRangeEnd w:id="136"/>
       <w:r>
         <w:rPr>
           <w:rStyle w:val="CommentReference"/>
         </w:rPr>
-        <w:commentReference w:id="120"/>
-      </w:r>
-      <w:commentRangeEnd w:id="121"/>
+        <w:commentReference w:id="136"/>
+      </w:r>
+      <w:commentRangeEnd w:id="137"/>
       <w:r>
         <w:rPr>
           <w:rStyle w:val="CommentReference"/>
         </w:rPr>
-        <w:commentReference w:id="121"/>
-      </w:r>
-      <w:commentRangeEnd w:id="122"/>
+        <w:commentReference w:id="137"/>
+      </w:r>
+      <w:commentRangeEnd w:id="138"/>
       <w:r>
         <w:rPr>
           <w:rStyle w:val="CommentReference"/>
         </w:rPr>
-        <w:commentReference w:id="122"/>
+        <w:commentReference w:id="138"/>
       </w:r>
       <w:r>
         <w:t>-grid</w:t>
       </w:r>
-      <w:bookmarkEnd w:id="119"/>
+      <w:bookmarkEnd w:id="135"/>
       <w:r>
         <w:t xml:space="preserve">. This relationship is reported by the mechanisms described in section </w:t>
       </w:r>
@@ -13711,9 +13782,9 @@
       <w:pPr>
         <w:pStyle w:val="Heading2"/>
       </w:pPr>
-      <w:bookmarkStart w:id="123" w:name="_Ref92815221"/>
-      <w:bookmarkStart w:id="124" w:name="_Ref92309175"/>
-      <w:bookmarkStart w:id="125" w:name="_Toc120028031"/>
+      <w:bookmarkStart w:id="139" w:name="_Ref92815221"/>
+      <w:bookmarkStart w:id="140" w:name="_Ref92309175"/>
+      <w:bookmarkStart w:id="141" w:name="_Toc120028031"/>
       <w:r>
         <w:t xml:space="preserve">Optical </w:t>
       </w:r>
@@ -13729,35 +13800,35 @@
       <w:r>
         <w:t>iscovery</w:t>
       </w:r>
-      <w:bookmarkEnd w:id="123"/>
-      <w:bookmarkEnd w:id="124"/>
-      <w:bookmarkEnd w:id="125"/>
+      <w:bookmarkEnd w:id="139"/>
+      <w:bookmarkEnd w:id="140"/>
+      <w:bookmarkEnd w:id="141"/>
     </w:p>
     <w:p>
       <w:r>
         <w:t xml:space="preserve">The WSON Tunnel Model or, </w:t>
       </w:r>
-      <w:bookmarkStart w:id="126" w:name="_Hlk106956120"/>
-      <w:commentRangeStart w:id="127"/>
-      <w:commentRangeStart w:id="128"/>
+      <w:bookmarkStart w:id="142" w:name="_Hlk106956120"/>
+      <w:commentRangeStart w:id="143"/>
+      <w:commentRangeStart w:id="144"/>
       <w:r>
         <w:t>alternatively</w:t>
       </w:r>
-      <w:commentRangeEnd w:id="127"/>
+      <w:commentRangeEnd w:id="143"/>
       <w:r>
         <w:rPr>
           <w:rStyle w:val="CommentReference"/>
         </w:rPr>
-        <w:commentReference w:id="127"/>
-      </w:r>
-      <w:commentRangeEnd w:id="128"/>
+        <w:commentReference w:id="143"/>
+      </w:r>
+      <w:commentRangeEnd w:id="144"/>
       <w:r>
         <w:rPr>
           <w:rStyle w:val="CommentReference"/>
         </w:rPr>
-        <w:commentReference w:id="128"/>
-      </w:r>
-      <w:bookmarkEnd w:id="126"/>
+        <w:commentReference w:id="144"/>
+      </w:r>
+      <w:bookmarkEnd w:id="142"/>
       <w:r>
         <w:t>, the Flexi</w:t>
       </w:r>
@@ -13803,18 +13874,22 @@
       <w:r>
         <w:t xml:space="preserve">The Ethernet client signal Model is used to report all the Ethernet connectivity provided by the underlay optical tunnels between Ethernet client LTPs. The underlay optical tunnels can be either DWDM tunnels or, when the optional OTN switching layer is deployed, OTN </w:t>
       </w:r>
-      <w:bookmarkStart w:id="129" w:name="_Hlk106956141"/>
+      <w:bookmarkStart w:id="145" w:name="_Hlk106956141"/>
       <w:r>
         <w:t>tunnels</w:t>
       </w:r>
-      <w:bookmarkEnd w:id="129"/>
+      <w:bookmarkEnd w:id="145"/>
       <w:r>
         <w:t>.</w:t>
       </w:r>
     </w:p>
     <w:p>
       <w:r>
-        <w:t xml:space="preserve">The DWDM tunnels can be used as underlay tunnels to support either Ethernet client signal or multi-layer intra-domain OTN links. In the latter case, the hierarchical-link container, defined in [TE-TUNNEL], </w:t>
+        <w:t xml:space="preserve">The DWDM tunnels can be used as underlay tunnels to support either Ethernet client signal or multi-layer intra-domain OTN links. In the </w:t>
+      </w:r>
+      <w:r>
+        <w:lastRenderedPageBreak/>
+        <w:t xml:space="preserve">latter case, the hierarchical-link container, defined in [TE-TUNNEL], </w:t>
       </w:r>
       <w:r>
         <w:t xml:space="preserve">associates the underlay DWDM tunnel with the supported </w:t>
@@ -13831,7 +13906,6 @@
     </w:p>
     <w:p>
       <w:r>
-        <w:lastRenderedPageBreak/>
         <w:t xml:space="preserve">The </w:t>
       </w:r>
       <w:r>
@@ -13897,9 +13971,9 @@
       <w:pPr>
         <w:pStyle w:val="Heading2"/>
       </w:pPr>
-      <w:bookmarkStart w:id="130" w:name="_Ref92128895"/>
-      <w:bookmarkStart w:id="131" w:name="_Ref92133940"/>
-      <w:bookmarkStart w:id="132" w:name="_Toc120028032"/>
+      <w:bookmarkStart w:id="146" w:name="_Ref92128895"/>
+      <w:bookmarkStart w:id="147" w:name="_Ref92133940"/>
+      <w:bookmarkStart w:id="148" w:name="_Toc120028032"/>
       <w:r>
         <w:t>Packet</w:t>
       </w:r>
@@ -13918,17 +13992,17 @@
       <w:r>
         <w:t>iscovery</w:t>
       </w:r>
-      <w:bookmarkEnd w:id="130"/>
-      <w:bookmarkEnd w:id="131"/>
-      <w:bookmarkEnd w:id="132"/>
-    </w:p>
-    <w:p>
-      <w:pPr>
-        <w:rPr>
-          <w:ins w:id="133" w:author="Italo Busi (85)" w:date="2023-05-11T20:57:00Z"/>
-        </w:rPr>
-      </w:pPr>
-      <w:ins w:id="134" w:author="Italo Busi (85)" w:date="2023-05-11T20:57:00Z">
+      <w:bookmarkEnd w:id="146"/>
+      <w:bookmarkEnd w:id="147"/>
+      <w:bookmarkEnd w:id="148"/>
+    </w:p>
+    <w:p>
+      <w:pPr>
+        <w:rPr>
+          <w:ins w:id="149" w:author="Italo Busi (85)" w:date="2023-05-11T20:57:00Z"/>
+        </w:rPr>
+      </w:pPr>
+      <w:ins w:id="150" w:author="Italo Busi (85)" w:date="2023-05-11T20:57:00Z">
         <w:r>
           <w:t xml:space="preserve">The </w:t>
         </w:r>
@@ -13936,12 +14010,12 @@
           <w:t>L3 Topology Mode</w:t>
         </w:r>
       </w:ins>
-      <w:ins w:id="135" w:author="Italo Busi (85)" w:date="2023-05-23T10:59:00Z">
+      <w:ins w:id="151" w:author="Italo Busi (85)" w:date="2023-05-23T10:59:00Z">
         <w:r>
           <w:t>l</w:t>
         </w:r>
       </w:ins>
-      <w:ins w:id="136" w:author="Italo Busi (85)" w:date="2023-05-11T20:57:00Z">
+      <w:ins w:id="152" w:author="Italo Busi (85)" w:date="2023-05-11T20:57:00Z">
         <w:r>
           <w:t xml:space="preserve"> is used report the IP network topology.</w:t>
         </w:r>
@@ -13991,13 +14065,13 @@
     <w:p>
       <w:pPr>
         <w:rPr>
-          <w:ins w:id="137" w:author="Italo Busi (85)" w:date="2023-05-11T20:59:00Z"/>
+          <w:ins w:id="153" w:author="Italo Busi (85)" w:date="2023-05-11T20:59:00Z"/>
         </w:rPr>
       </w:pPr>
       <w:r>
         <w:t xml:space="preserve">The </w:t>
       </w:r>
-      <w:del w:id="138" w:author="Italo Busi (85)" w:date="2023-05-11T20:55:00Z">
+      <w:del w:id="154" w:author="Italo Busi (85)" w:date="2023-05-11T20:55:00Z">
         <w:r>
           <w:delText xml:space="preserve">L3 Topology Model, </w:delText>
         </w:r>
@@ -14024,15 +14098,15 @@
     <w:p>
       <w:pPr>
         <w:rPr>
-          <w:ins w:id="139" w:author="Italo Busi (85)" w:date="2023-05-11T20:53:00Z"/>
-        </w:rPr>
-      </w:pPr>
-      <w:ins w:id="140" w:author="Italo Busi (85)" w:date="2023-05-11T20:59:00Z">
+          <w:ins w:id="155" w:author="Italo Busi (85)" w:date="2023-05-11T20:53:00Z"/>
+        </w:rPr>
+      </w:pPr>
+      <w:ins w:id="156" w:author="Italo Busi (85)" w:date="2023-05-11T20:59:00Z">
         <w:r>
           <w:t>As described in [L3-TE-TOPO], t</w:t>
         </w:r>
       </w:ins>
-      <w:ins w:id="141" w:author="Italo Busi (85)" w:date="2023-05-11T20:58:00Z">
+      <w:ins w:id="157" w:author="Italo Busi (85)" w:date="2023-05-11T20:58:00Z">
         <w:r>
           <w:t xml:space="preserve">he </w:t>
         </w:r>
@@ -14042,38 +14116,38 @@
         </w:r>
         <w:proofErr w:type="gramEnd"/>
         <w:r>
-          <w:t xml:space="preserve"> the IP network topology and the MPLS-TE network topology </w:t>
-        </w:r>
-        <w:proofErr w:type="spellStart"/>
-        <w:r>
-          <w:t>dependes</w:t>
-        </w:r>
-        <w:proofErr w:type="spellEnd"/>
-        <w:r>
-          <w:t xml:space="preserve"> on whether the two network topologies are </w:t>
+          <w:t xml:space="preserve"> the IP network topology and the MPLS-TE network topology depend</w:t>
+        </w:r>
+        <w:del w:id="158" w:author="Review (85)" w:date="2023-07-04T12:29:00Z">
+          <w:r>
+            <w:delText>e</w:delText>
+          </w:r>
+        </w:del>
+        <w:r>
+          <w:t xml:space="preserve">s on whether the two network topologies are </w:t>
         </w:r>
       </w:ins>
-      <w:ins w:id="142" w:author="Italo Busi (85)" w:date="2023-05-11T20:59:00Z">
+      <w:ins w:id="159" w:author="Italo Busi (85)" w:date="2023-05-11T20:59:00Z">
         <w:r>
           <w:t xml:space="preserve">congruent or not: </w:t>
         </w:r>
       </w:ins>
-      <w:ins w:id="143" w:author="Italo Busi (85)" w:date="2023-05-11T21:00:00Z">
+      <w:ins w:id="160" w:author="Italo Busi (85)" w:date="2023-05-11T21:00:00Z">
         <w:r>
           <w:t xml:space="preserve">in the latter case, </w:t>
         </w:r>
       </w:ins>
-      <w:ins w:id="144" w:author="Italo Busi (85)" w:date="2023-05-11T20:59:00Z">
+      <w:ins w:id="161" w:author="Italo Busi (85)" w:date="2023-05-11T20:59:00Z">
         <w:r>
           <w:t>the</w:t>
         </w:r>
       </w:ins>
-      <w:ins w:id="145" w:author="Italo Busi (85)" w:date="2023-05-11T21:00:00Z">
+      <w:ins w:id="162" w:author="Italo Busi (85)" w:date="2023-05-11T21:00:00Z">
         <w:r>
           <w:t xml:space="preserve"> L3 TE Topology Model is used, together with the L3 Topology Model to provide the association between the two network topolo</w:t>
         </w:r>
       </w:ins>
-      <w:ins w:id="146" w:author="Italo Busi (85)" w:date="2023-05-11T21:01:00Z">
+      <w:ins w:id="163" w:author="Italo Busi (85)" w:date="2023-05-11T21:01:00Z">
         <w:r>
           <w:t>gies.</w:t>
         </w:r>
@@ -14129,7 +14203,7 @@
         </w:numPr>
         <w:ind w:left="432"/>
       </w:pPr>
-      <w:bookmarkStart w:id="147" w:name="_Ref93944132"/>
+      <w:bookmarkStart w:id="164" w:name="_Ref93944132"/>
       <w:r>
         <w:t xml:space="preserve">The Ethernet Topology Model is used to report the intra-domain Ethernet links supporting the intra-domain IP links as well as the Ethernet LTPs that might terminate cross-layer links, inter-domain Ethernet links or access links, as described in detail in section </w:t>
       </w:r>
@@ -14171,11 +14245,12 @@
       </w:r>
     </w:p>
     <w:p>
-      <w:bookmarkStart w:id="148" w:name="_Hlk106956173"/>
-      <w:r>
+      <w:bookmarkStart w:id="165" w:name="_Hlk106956173"/>
+      <w:r>
+        <w:lastRenderedPageBreak/>
         <w:t xml:space="preserve">All </w:t>
       </w:r>
-      <w:bookmarkEnd w:id="148"/>
+      <w:bookmarkEnd w:id="165"/>
       <w:r>
         <w:t>the intra-domain Ethernet and IP links are discovered by the P</w:t>
       </w:r>
@@ -14194,10 +14269,9 @@
       <w:pPr>
         <w:pStyle w:val="Heading2"/>
       </w:pPr>
-      <w:bookmarkStart w:id="149" w:name="_Ref113960455"/>
-      <w:bookmarkStart w:id="150" w:name="_Toc120028033"/>
-      <w:r>
-        <w:lastRenderedPageBreak/>
+      <w:bookmarkStart w:id="166" w:name="_Ref113960455"/>
+      <w:bookmarkStart w:id="167" w:name="_Toc120028033"/>
+      <w:r>
         <w:t xml:space="preserve">TE </w:t>
       </w:r>
       <w:r>
@@ -14212,9 +14286,9 @@
       <w:r>
         <w:t>iscovery</w:t>
       </w:r>
-      <w:bookmarkEnd w:id="147"/>
-      <w:bookmarkEnd w:id="149"/>
-      <w:bookmarkEnd w:id="150"/>
+      <w:bookmarkEnd w:id="164"/>
+      <w:bookmarkEnd w:id="166"/>
+      <w:bookmarkEnd w:id="167"/>
     </w:p>
     <w:p>
       <w:r>
@@ -14316,46 +14390,46 @@
       </w:r>
     </w:p>
     <w:p>
-      <w:commentRangeStart w:id="151"/>
-      <w:commentRangeStart w:id="152"/>
-      <w:commentRangeStart w:id="153"/>
-      <w:commentRangeStart w:id="154"/>
+      <w:commentRangeStart w:id="168"/>
+      <w:commentRangeStart w:id="169"/>
+      <w:commentRangeStart w:id="170"/>
+      <w:commentRangeStart w:id="171"/>
       <w:r>
         <w:rPr>
           <w:highlight w:val="yellow"/>
         </w:rPr>
         <w:t>To</w:t>
       </w:r>
-      <w:commentRangeEnd w:id="151"/>
+      <w:commentRangeEnd w:id="168"/>
       <w:r>
         <w:rPr>
           <w:rStyle w:val="CommentReference"/>
           <w:highlight w:val="yellow"/>
         </w:rPr>
-        <w:commentReference w:id="151"/>
-      </w:r>
-      <w:commentRangeEnd w:id="152"/>
+        <w:commentReference w:id="168"/>
+      </w:r>
+      <w:commentRangeEnd w:id="169"/>
       <w:r>
         <w:rPr>
           <w:rStyle w:val="CommentReference"/>
           <w:highlight w:val="yellow"/>
         </w:rPr>
-        <w:commentReference w:id="152"/>
-      </w:r>
-      <w:commentRangeEnd w:id="153"/>
+        <w:commentReference w:id="169"/>
+      </w:r>
+      <w:commentRangeEnd w:id="170"/>
       <w:r>
         <w:rPr>
           <w:rStyle w:val="CommentReference"/>
           <w:highlight w:val="yellow"/>
         </w:rPr>
-        <w:commentReference w:id="153"/>
-      </w:r>
-      <w:commentRangeEnd w:id="154"/>
+        <w:commentReference w:id="170"/>
+      </w:r>
+      <w:commentRangeEnd w:id="171"/>
       <w:r>
         <w:rPr>
           <w:rStyle w:val="CommentReference"/>
         </w:rPr>
-        <w:commentReference w:id="154"/>
+        <w:commentReference w:id="171"/>
       </w:r>
       <w:r>
         <w:rPr>
@@ -14556,8 +14630,8 @@
       <w:pPr>
         <w:pStyle w:val="Heading2"/>
       </w:pPr>
-      <w:bookmarkStart w:id="155" w:name="_Ref90908761"/>
-      <w:bookmarkStart w:id="156" w:name="_Toc120028034"/>
+      <w:bookmarkStart w:id="172" w:name="_Ref90908761"/>
+      <w:bookmarkStart w:id="173" w:name="_Toc120028034"/>
       <w:r>
         <w:t xml:space="preserve">Inter-domain </w:t>
       </w:r>
@@ -14573,10 +14647,10 @@
       <w:r>
         <w:t>iscovery</w:t>
       </w:r>
-      <w:bookmarkEnd w:id="81"/>
-      <w:bookmarkEnd w:id="82"/>
-      <w:bookmarkEnd w:id="155"/>
-      <w:bookmarkEnd w:id="156"/>
+      <w:bookmarkEnd w:id="83"/>
+      <w:bookmarkEnd w:id="84"/>
+      <w:bookmarkEnd w:id="172"/>
+      <w:bookmarkEnd w:id="173"/>
     </w:p>
     <w:p>
       <w:r>
@@ -14658,6 +14732,7 @@
         <w:pStyle w:val="RFCListBullet"/>
       </w:pPr>
       <w:r>
+        <w:lastRenderedPageBreak/>
         <w:t xml:space="preserve">Cross-layer links </w:t>
       </w:r>
       <w:r>
@@ -14719,7 +14794,6 @@
         <w:ind w:left="432"/>
       </w:pPr>
       <w:r>
-        <w:lastRenderedPageBreak/>
         <w:t xml:space="preserve">There are </w:t>
       </w:r>
       <w:r>
@@ -14984,7 +15058,11 @@
         <w:t xml:space="preserve"> static configuration requires an administrative burden to configure network-wide unique identifiers</w:t>
       </w:r>
       <w:r>
-        <w:t>: it is therefore more viable for inter</w:t>
+        <w:t xml:space="preserve">: it is therefore more </w:t>
+      </w:r>
+      <w:r>
+        <w:lastRenderedPageBreak/>
+        <w:t>viable for inter</w:t>
       </w:r>
       <w:r>
         <w:noBreakHyphen/>
@@ -15036,11 +15114,7 @@
         <w:t xml:space="preserve">The routers exchange standard LLDP packets as defined in [IEEE 802.1AB] and the optical NEs </w:t>
       </w:r>
       <w:r>
-        <w:t xml:space="preserve">snoop the LLDP packets received from the </w:t>
-      </w:r>
-      <w:r>
-        <w:lastRenderedPageBreak/>
-        <w:t xml:space="preserve">local Ethernet </w:t>
+        <w:t xml:space="preserve">snoop the LLDP packets received from the local Ethernet </w:t>
       </w:r>
       <w:r>
         <w:t>interface</w:t>
@@ -15064,8 +15138,8 @@
       <w:pPr>
         <w:pStyle w:val="Heading3"/>
       </w:pPr>
-      <w:bookmarkStart w:id="157" w:name="_Ref107916414"/>
-      <w:bookmarkStart w:id="158" w:name="_Toc120028035"/>
+      <w:bookmarkStart w:id="174" w:name="_Ref107916414"/>
+      <w:bookmarkStart w:id="175" w:name="_Toc120028035"/>
       <w:r>
         <w:t xml:space="preserve">Cross-layer </w:t>
       </w:r>
@@ -15081,8 +15155,8 @@
       <w:r>
         <w:t>iscovery</w:t>
       </w:r>
-      <w:bookmarkEnd w:id="157"/>
-      <w:bookmarkEnd w:id="158"/>
+      <w:bookmarkEnd w:id="174"/>
+      <w:bookmarkEnd w:id="175"/>
     </w:p>
     <w:p>
       <w:r>
@@ -15614,7 +15688,7 @@
           <w:szCs w:val="24"/>
         </w:rPr>
       </w:pPr>
-      <w:bookmarkStart w:id="159" w:name="_Ref96625435"/>
+      <w:bookmarkStart w:id="176" w:name="_Ref96625435"/>
       <w:r>
         <w:rPr>
           <w:bCs w:val="0"/>
@@ -15622,7 +15696,7 @@
         </w:rPr>
         <w:t>– Cross-layer link discovery</w:t>
       </w:r>
-      <w:bookmarkEnd w:id="159"/>
+      <w:bookmarkEnd w:id="176"/>
     </w:p>
     <w:p>
       <w:r>
@@ -15641,8 +15715,8 @@
       <w:pPr>
         <w:pStyle w:val="Heading3"/>
       </w:pPr>
-      <w:bookmarkStart w:id="160" w:name="_Ref97212869"/>
-      <w:bookmarkStart w:id="161" w:name="_Toc120028036"/>
+      <w:bookmarkStart w:id="177" w:name="_Ref97212869"/>
+      <w:bookmarkStart w:id="178" w:name="_Toc120028036"/>
       <w:r>
         <w:lastRenderedPageBreak/>
         <w:t xml:space="preserve">Inter-domain </w:t>
@@ -15665,8 +15739,8 @@
       <w:r>
         <w:t>iscovery</w:t>
       </w:r>
-      <w:bookmarkEnd w:id="160"/>
-      <w:bookmarkEnd w:id="161"/>
+      <w:bookmarkEnd w:id="177"/>
+      <w:bookmarkEnd w:id="178"/>
     </w:p>
     <w:p>
       <w:r>
@@ -16147,7 +16221,7 @@
           <w:szCs w:val="24"/>
         </w:rPr>
       </w:pPr>
-      <w:bookmarkStart w:id="162" w:name="_Ref96625609"/>
+      <w:bookmarkStart w:id="179" w:name="_Ref96625609"/>
       <w:r>
         <w:rPr>
           <w:bCs w:val="0"/>
@@ -16155,7 +16229,7 @@
         </w:rPr>
         <w:t>– Inter-domain Ethernet and IP link discovery</w:t>
       </w:r>
-      <w:bookmarkEnd w:id="162"/>
+      <w:bookmarkEnd w:id="179"/>
     </w:p>
     <w:p>
       <w:r>
@@ -16858,16 +16932,16 @@
       <w:pPr>
         <w:pStyle w:val="Heading2"/>
       </w:pPr>
-      <w:bookmarkStart w:id="163" w:name="_Ref71280932"/>
-      <w:bookmarkStart w:id="164" w:name="_Ref96366061"/>
-      <w:bookmarkStart w:id="165" w:name="_Toc120028037"/>
+      <w:bookmarkStart w:id="180" w:name="_Ref71280932"/>
+      <w:bookmarkStart w:id="181" w:name="_Ref96366061"/>
+      <w:bookmarkStart w:id="182" w:name="_Toc120028037"/>
       <w:r>
         <w:t xml:space="preserve">Multi-layer </w:t>
       </w:r>
       <w:r>
         <w:t xml:space="preserve">IP </w:t>
       </w:r>
-      <w:bookmarkEnd w:id="163"/>
+      <w:bookmarkEnd w:id="180"/>
       <w:r>
         <w:t>L</w:t>
       </w:r>
@@ -16880,8 +16954,8 @@
       <w:r>
         <w:t>iscovery</w:t>
       </w:r>
-      <w:bookmarkEnd w:id="164"/>
-      <w:bookmarkEnd w:id="165"/>
+      <w:bookmarkEnd w:id="181"/>
+      <w:bookmarkEnd w:id="182"/>
     </w:p>
     <w:p>
       <w:r>
@@ -17638,7 +17712,7 @@
           <w:szCs w:val="24"/>
         </w:rPr>
       </w:pPr>
-      <w:bookmarkStart w:id="166" w:name="_Ref96628870"/>
+      <w:bookmarkStart w:id="183" w:name="_Ref96628870"/>
       <w:r>
         <w:rPr>
           <w:bCs w:val="0"/>
@@ -17646,7 +17720,7 @@
         </w:rPr>
         <w:t>– Multi-layer intra-domain Ethernet and IP link discovery</w:t>
       </w:r>
-      <w:bookmarkEnd w:id="166"/>
+      <w:bookmarkEnd w:id="183"/>
     </w:p>
     <w:p>
       <w:r>
@@ -17940,7 +18014,7 @@
       <w:pPr>
         <w:pStyle w:val="Heading3"/>
       </w:pPr>
-      <w:bookmarkStart w:id="167" w:name="_Toc120028038"/>
+      <w:bookmarkStart w:id="184" w:name="_Toc120028038"/>
       <w:r>
         <w:t xml:space="preserve">Single-layer </w:t>
       </w:r>
@@ -17956,7 +18030,7 @@
       <w:r>
         <w:t>inks</w:t>
       </w:r>
-      <w:bookmarkEnd w:id="167"/>
+      <w:bookmarkEnd w:id="184"/>
     </w:p>
     <w:p>
       <w:pPr>
@@ -18428,7 +18502,7 @@
           <w:szCs w:val="24"/>
         </w:rPr>
       </w:pPr>
-      <w:bookmarkStart w:id="168" w:name="_Ref97545965"/>
+      <w:bookmarkStart w:id="185" w:name="_Ref97545965"/>
       <w:r>
         <w:rPr>
           <w:bCs w:val="0"/>
@@ -18436,7 +18510,7 @@
         </w:rPr>
         <w:t>– Single-layer intra-domain Ethernet and IP link discovery</w:t>
       </w:r>
-      <w:bookmarkEnd w:id="168"/>
+      <w:bookmarkEnd w:id="185"/>
     </w:p>
     <w:p>
       <w:r>
@@ -18582,7 +18656,7 @@
       <w:pPr>
         <w:pStyle w:val="Heading2"/>
       </w:pPr>
-      <w:bookmarkStart w:id="169" w:name="_Toc120028039"/>
+      <w:bookmarkStart w:id="186" w:name="_Toc120028039"/>
       <w:r>
         <w:t xml:space="preserve">LAG </w:t>
       </w:r>
@@ -18592,7 +18666,7 @@
       <w:r>
         <w:t>iscovery</w:t>
       </w:r>
-      <w:bookmarkEnd w:id="169"/>
+      <w:bookmarkEnd w:id="186"/>
     </w:p>
     <w:p>
       <w:r>
@@ -18985,14 +19059,14 @@
       <w:pPr>
         <w:pStyle w:val="Caption"/>
       </w:pPr>
-      <w:bookmarkStart w:id="170" w:name="_Ref100333576"/>
+      <w:bookmarkStart w:id="187" w:name="_Ref100333576"/>
       <w:r>
         <w:t xml:space="preserve">– </w:t>
       </w:r>
       <w:r>
         <w:t>LAG</w:t>
       </w:r>
-      <w:bookmarkEnd w:id="170"/>
+      <w:bookmarkEnd w:id="187"/>
     </w:p>
     <w:p>
       <w:r>
@@ -19350,7 +19424,7 @@
       <w:pPr>
         <w:pStyle w:val="Heading2"/>
       </w:pPr>
-      <w:bookmarkStart w:id="171" w:name="_Toc120028040"/>
+      <w:bookmarkStart w:id="188" w:name="_Toc120028040"/>
       <w:r>
         <w:t>L2/L3 VPN</w:t>
       </w:r>
@@ -19375,7 +19449,7 @@
       <w:r>
         <w:t>iscovery</w:t>
       </w:r>
-      <w:bookmarkEnd w:id="171"/>
+      <w:bookmarkEnd w:id="188"/>
     </w:p>
     <w:p>
       <w:r>
@@ -19386,8 +19460,8 @@
       <w:pPr>
         <w:pStyle w:val="Heading2"/>
       </w:pPr>
-      <w:bookmarkStart w:id="172" w:name="_Ref94024873"/>
-      <w:bookmarkStart w:id="173" w:name="_Toc120028041"/>
+      <w:bookmarkStart w:id="189" w:name="_Ref94024873"/>
+      <w:bookmarkStart w:id="190" w:name="_Toc120028041"/>
       <w:r>
         <w:t xml:space="preserve">Inventory </w:t>
       </w:r>
@@ -19397,8 +19471,8 @@
       <w:r>
         <w:t>iscovery</w:t>
       </w:r>
-      <w:bookmarkEnd w:id="172"/>
-      <w:bookmarkEnd w:id="173"/>
+      <w:bookmarkEnd w:id="189"/>
+      <w:bookmarkEnd w:id="190"/>
     </w:p>
     <w:p>
       <w:r>
@@ -19450,7 +19524,7 @@
       </w:r>
     </w:p>
     <w:p>
-      <w:bookmarkStart w:id="174" w:name="_Toc53130250"/>
+      <w:bookmarkStart w:id="191" w:name="_Toc53130250"/>
       <w:r>
         <w:t xml:space="preserve">Inventory information through MPI and correlation with topology information is identified as </w:t>
       </w:r>
@@ -19480,8 +19554,8 @@
       <w:pPr>
         <w:pStyle w:val="Heading1"/>
       </w:pPr>
-      <w:bookmarkStart w:id="175" w:name="_Ref97197639"/>
-      <w:bookmarkStart w:id="176" w:name="_Toc120028042"/>
+      <w:bookmarkStart w:id="192" w:name="_Ref97197639"/>
+      <w:bookmarkStart w:id="193" w:name="_Toc120028042"/>
       <w:r>
         <w:t xml:space="preserve">Establishment of </w:t>
       </w:r>
@@ -19509,9 +19583,9 @@
       <w:r>
         <w:t>equirements</w:t>
       </w:r>
-      <w:bookmarkEnd w:id="174"/>
-      <w:bookmarkEnd w:id="175"/>
-      <w:bookmarkEnd w:id="176"/>
+      <w:bookmarkEnd w:id="191"/>
+      <w:bookmarkEnd w:id="192"/>
+      <w:bookmarkEnd w:id="193"/>
     </w:p>
     <w:p>
       <w:r>
@@ -20260,7 +20334,7 @@
       </w:r>
     </w:p>
     <w:p>
-      <w:bookmarkStart w:id="177" w:name="_Hlk107921526"/>
+      <w:bookmarkStart w:id="194" w:name="_Hlk107921526"/>
       <w:r>
         <w:t xml:space="preserve">After that, the </w:t>
       </w:r>
@@ -20299,7 +20373,7 @@
       <w:r>
         <w:t xml:space="preserve">as described </w:t>
       </w:r>
-      <w:bookmarkEnd w:id="177"/>
+      <w:bookmarkEnd w:id="194"/>
       <w:r>
         <w:t xml:space="preserve">in section </w:t>
       </w:r>
@@ -20327,7 +20401,7 @@
       <w:r>
         <w:t xml:space="preserve"> </w:t>
       </w:r>
-      <w:bookmarkStart w:id="178" w:name="_Hlk107921543"/>
+      <w:bookmarkStart w:id="195" w:name="_Hlk107921543"/>
       <w:r>
         <w:t xml:space="preserve">The P-PNC2 properly configures the routers within its domain to setup the requested path and returns to the MDSC the information which is needed for </w:t>
       </w:r>
@@ -20380,7 +20454,7 @@
       <w:r>
         <w:t>policy in BR21</w:t>
       </w:r>
-      <w:bookmarkEnd w:id="178"/>
+      <w:bookmarkEnd w:id="195"/>
       <w:r>
         <w:t>.</w:t>
       </w:r>
@@ -20601,7 +20675,7 @@
       </w:r>
     </w:p>
     <w:p>
-      <w:commentRangeStart w:id="179"/>
+      <w:commentRangeStart w:id="196"/>
       <w:r>
         <w:t>[Editor’s Note] Further investigation is needed to understand how the binding between a L3VPN and this new end</w:t>
       </w:r>
@@ -20613,22 +20687,22 @@
         <w:noBreakHyphen/>
         <w:t>end SR-TE path can be configured.</w:t>
       </w:r>
-      <w:commentRangeEnd w:id="179"/>
-      <w:r>
-        <w:commentReference w:id="179"/>
+      <w:commentRangeEnd w:id="196"/>
+      <w:r>
+        <w:commentReference w:id="196"/>
       </w:r>
     </w:p>
     <w:p>
       <w:pPr>
         <w:pStyle w:val="Heading2"/>
       </w:pPr>
-      <w:bookmarkStart w:id="180" w:name="_Ref75426138"/>
-      <w:bookmarkStart w:id="181" w:name="_Toc120028043"/>
+      <w:bookmarkStart w:id="197" w:name="_Ref75426138"/>
+      <w:bookmarkStart w:id="198" w:name="_Toc120028043"/>
       <w:r>
         <w:t>Optical Path Computation</w:t>
       </w:r>
-      <w:bookmarkEnd w:id="180"/>
-      <w:bookmarkEnd w:id="181"/>
+      <w:bookmarkEnd w:id="197"/>
+      <w:bookmarkEnd w:id="198"/>
     </w:p>
     <w:p>
       <w:r>
@@ -20803,9 +20877,9 @@
       <w:pPr>
         <w:pStyle w:val="Heading2"/>
       </w:pPr>
-      <w:bookmarkStart w:id="182" w:name="_Ref75427615"/>
-      <w:bookmarkStart w:id="183" w:name="_Ref89089408"/>
-      <w:bookmarkStart w:id="184" w:name="_Toc120028044"/>
+      <w:bookmarkStart w:id="199" w:name="_Ref75427615"/>
+      <w:bookmarkStart w:id="200" w:name="_Ref89089408"/>
+      <w:bookmarkStart w:id="201" w:name="_Toc120028044"/>
       <w:r>
         <w:t xml:space="preserve">Multi-layer </w:t>
       </w:r>
@@ -20821,9 +20895,9 @@
       <w:r>
         <w:t>Setup</w:t>
       </w:r>
-      <w:bookmarkEnd w:id="182"/>
-      <w:bookmarkEnd w:id="183"/>
-      <w:bookmarkEnd w:id="184"/>
+      <w:bookmarkEnd w:id="199"/>
+      <w:bookmarkEnd w:id="200"/>
+      <w:bookmarkEnd w:id="201"/>
     </w:p>
     <w:p>
       <w:r>
@@ -21254,8 +21328,8 @@
       <w:pPr>
         <w:pStyle w:val="Heading3"/>
       </w:pPr>
-      <w:bookmarkStart w:id="185" w:name="_Ref107387376"/>
-      <w:bookmarkStart w:id="186" w:name="_Toc120028045"/>
+      <w:bookmarkStart w:id="202" w:name="_Ref107387376"/>
+      <w:bookmarkStart w:id="203" w:name="_Toc120028045"/>
       <w:r>
         <w:lastRenderedPageBreak/>
         <w:t xml:space="preserve">Multi-layer LAG </w:t>
@@ -21266,8 +21340,8 @@
       <w:r>
         <w:t>etup</w:t>
       </w:r>
-      <w:bookmarkEnd w:id="185"/>
-      <w:bookmarkEnd w:id="186"/>
+      <w:bookmarkEnd w:id="202"/>
+      <w:bookmarkEnd w:id="203"/>
     </w:p>
     <w:p>
       <w:r>
@@ -21283,10 +21357,10 @@
     <w:p>
       <w:pPr>
         <w:rPr>
-          <w:ins w:id="187" w:author="Italo Busi (98)" w:date="2023-05-10T15:07:00Z"/>
-        </w:rPr>
-      </w:pPr>
-      <w:ins w:id="188" w:author="Italo Busi (98)" w:date="2023-05-10T15:07:00Z">
+          <w:ins w:id="204" w:author="Italo Busi (98)" w:date="2023-05-10T15:07:00Z"/>
+        </w:rPr>
+      </w:pPr>
+      <w:ins w:id="205" w:author="Italo Busi (98)" w:date="2023-05-10T15:07:00Z">
         <w:r>
           <w:t xml:space="preserve">When a new LAG link is created, it is also recommended to </w:t>
         </w:r>
@@ -21387,12 +21461,29 @@
     <w:p>
       <w:pPr>
         <w:rPr>
-          <w:ins w:id="189" w:author="Italo Busi (98)" w:date="2023-05-10T15:07:00Z"/>
-        </w:rPr>
-      </w:pPr>
-      <w:ins w:id="190" w:author="Italo Busi (98)" w:date="2023-05-10T15:07:00Z">
-        <w:r>
-          <w:t xml:space="preserve">This configuration is missing in [CLIENT-TOPO] and this is identified as a gap in section </w:t>
+          <w:ins w:id="206" w:author="Italo Busi (98)" w:date="2023-05-10T15:07:00Z"/>
+        </w:rPr>
+      </w:pPr>
+      <w:ins w:id="207" w:author="Italo Busi (98)" w:date="2023-05-10T15:07:00Z">
+        <w:del w:id="208" w:author="Review (98)" w:date="2023-07-04T12:31:00Z">
+          <w:r>
+            <w:delText xml:space="preserve">This configuration is </w:delText>
+          </w:r>
+        </w:del>
+      </w:ins>
+      <w:ins w:id="209" w:author="Review (98)" w:date="2023-07-04T12:31:00Z">
+        <w:r>
+          <w:t xml:space="preserve">The attribute required to configure the </w:t>
+        </w:r>
+      </w:ins>
+      <w:ins w:id="210" w:author="Review (98)" w:date="2023-07-04T12:32:00Z">
+        <w:r>
+          <w:t xml:space="preserve">minimum number of active member links is </w:t>
+        </w:r>
+      </w:ins>
+      <w:ins w:id="211" w:author="Italo Busi (98)" w:date="2023-05-10T15:07:00Z">
+        <w:r>
+          <w:t xml:space="preserve">missing in [CLIENT-TOPO] and this is identified as a gap in section </w:t>
         </w:r>
         <w:r>
           <w:fldChar w:fldCharType="begin"/>
@@ -21401,7 +21492,7 @@
           <w:instrText xml:space="preserve"> REF _Ref97197738 \r \h \t </w:instrText>
         </w:r>
       </w:ins>
-      <w:ins w:id="191" w:author="Italo Busi (98)" w:date="2023-05-10T15:07:00Z">
+      <w:ins w:id="212" w:author="Italo Busi (98)" w:date="2023-05-10T15:07:00Z">
         <w:r>
           <w:fldChar w:fldCharType="separate"/>
         </w:r>
@@ -21515,7 +21606,7 @@
       <w:pPr>
         <w:pStyle w:val="Heading3"/>
       </w:pPr>
-      <w:bookmarkStart w:id="192" w:name="_Toc120028046"/>
+      <w:bookmarkStart w:id="213" w:name="_Toc120028046"/>
       <w:r>
         <w:t xml:space="preserve">Multi-layer LAG </w:t>
       </w:r>
@@ -21525,7 +21616,7 @@
       <w:r>
         <w:t>pdate</w:t>
       </w:r>
-      <w:bookmarkEnd w:id="192"/>
+      <w:bookmarkEnd w:id="213"/>
     </w:p>
     <w:p>
       <w:r>
@@ -21535,10 +21626,10 @@
     <w:p>
       <w:pPr>
         <w:rPr>
-          <w:ins w:id="193" w:author="Italo Busi (98)" w:date="2023-05-10T15:07:00Z"/>
-        </w:rPr>
-      </w:pPr>
-      <w:ins w:id="194" w:author="Italo Busi (98)" w:date="2023-05-10T15:07:00Z">
+          <w:ins w:id="214" w:author="Italo Busi (98)" w:date="2023-05-10T15:07:00Z"/>
+        </w:rPr>
+      </w:pPr>
+      <w:ins w:id="215" w:author="Italo Busi (98)" w:date="2023-05-10T15:07:00Z">
         <w:r>
           <w:lastRenderedPageBreak/>
           <w:t xml:space="preserve">When member links are added or removed from a LAG link, </w:t>
@@ -21615,7 +21706,7 @@
       <w:pPr>
         <w:pStyle w:val="Heading3"/>
       </w:pPr>
-      <w:bookmarkStart w:id="195" w:name="_Toc120028047"/>
+      <w:bookmarkStart w:id="216" w:name="_Toc120028047"/>
       <w:r>
         <w:t xml:space="preserve">Multi-layer SRLG </w:t>
       </w:r>
@@ -21625,7 +21716,7 @@
       <w:r>
         <w:t>onfiguration</w:t>
       </w:r>
-      <w:bookmarkEnd w:id="195"/>
+      <w:bookmarkEnd w:id="216"/>
     </w:p>
     <w:p>
       <w:pPr>
@@ -21673,13 +21764,13 @@
       <w:pPr>
         <w:pStyle w:val="Heading2"/>
       </w:pPr>
-      <w:bookmarkStart w:id="196" w:name="_Ref75428343"/>
-      <w:bookmarkStart w:id="197" w:name="_Toc120028048"/>
+      <w:bookmarkStart w:id="217" w:name="_Ref75428343"/>
+      <w:bookmarkStart w:id="218" w:name="_Toc120028048"/>
       <w:r>
         <w:t>TE Path Setup and Update</w:t>
       </w:r>
-      <w:bookmarkEnd w:id="196"/>
-      <w:bookmarkEnd w:id="197"/>
+      <w:bookmarkEnd w:id="217"/>
+      <w:bookmarkEnd w:id="218"/>
     </w:p>
     <w:p>
       <w:r>
@@ -21975,7 +22066,7 @@
           <w:i/>
         </w:rPr>
       </w:pPr>
-      <w:commentRangeStart w:id="198"/>
+      <w:commentRangeStart w:id="219"/>
       <w:r>
         <w:rPr>
           <w:b/>
@@ -21989,12 +22080,12 @@
         </w:rPr>
         <w:t xml:space="preserve"> Add some text about the protection options (to further discuss whether to put this text here or in section 4.2.2).</w:t>
       </w:r>
-      <w:commentRangeEnd w:id="198"/>
+      <w:commentRangeEnd w:id="219"/>
       <w:r>
         <w:rPr>
           <w:rStyle w:val="CommentReference"/>
         </w:rPr>
-        <w:commentReference w:id="198"/>
+        <w:commentReference w:id="219"/>
       </w:r>
     </w:p>
     <w:p>
@@ -22010,7 +22101,7 @@
       <w:r>
         <w:t>TI-LFA local protection</w:t>
       </w:r>
-      <w:ins w:id="199" w:author="Italo Busi (95)" w:date="2023-05-10T15:07:00Z">
+      <w:ins w:id="220" w:author="Italo Busi (95)" w:date="2023-05-10T15:07:00Z">
         <w:r>
           <w:t>, as defined in [TI-LFA]</w:t>
         </w:r>
@@ -22107,13 +22198,13 @@
       <w:pPr>
         <w:pStyle w:val="Heading1"/>
       </w:pPr>
-      <w:bookmarkStart w:id="200" w:name="_Ref97197738"/>
-      <w:bookmarkStart w:id="201" w:name="_Toc120028049"/>
+      <w:bookmarkStart w:id="221" w:name="_Ref97197738"/>
+      <w:bookmarkStart w:id="222" w:name="_Toc120028049"/>
       <w:r>
         <w:t>Conclusions</w:t>
       </w:r>
-      <w:bookmarkEnd w:id="200"/>
-      <w:bookmarkEnd w:id="201"/>
+      <w:bookmarkEnd w:id="221"/>
+      <w:bookmarkEnd w:id="222"/>
     </w:p>
     <w:p>
       <w:r>
@@ -22153,10 +22244,10 @@
       <w:pPr>
         <w:pStyle w:val="RFCListBullet"/>
         <w:rPr>
-          <w:ins w:id="202" w:author="Italo Busi (100)" w:date="2023-05-11T23:20:00Z"/>
-        </w:rPr>
-      </w:pPr>
-      <w:ins w:id="203" w:author="Italo Busi (100)" w:date="2023-05-11T23:21:00Z">
+          <w:ins w:id="223" w:author="Italo Busi (100)" w:date="2023-05-11T23:20:00Z"/>
+        </w:rPr>
+      </w:pPr>
+      <w:ins w:id="224" w:author="Italo Busi (100)" w:date="2023-05-11T23:21:00Z">
         <w:r>
           <w:lastRenderedPageBreak/>
           <w:t>how both WSON and Flexi-grid topology models could be used together (through multi-inheritance)</w:t>
@@ -22171,12 +22262,12 @@
           <w:instrText xml:space="preserve"> REF _Ref92128889 \r \h </w:instrText>
         </w:r>
       </w:ins>
-      <w:ins w:id="204" w:author="Italo Busi (100)" w:date="2023-05-11T23:22:00Z">
+      <w:ins w:id="225" w:author="Italo Busi (100)" w:date="2023-05-11T23:22:00Z">
         <w:r>
           <w:instrText>\t</w:instrText>
         </w:r>
       </w:ins>
-      <w:ins w:id="205" w:author="Italo Busi (100)" w:date="2023-05-11T23:21:00Z">
+      <w:ins w:id="226" w:author="Italo Busi (100)" w:date="2023-05-11T23:21:00Z">
         <w:r>
           <w:instrText xml:space="preserve"> </w:instrText>
         </w:r>
@@ -22184,12 +22275,12 @@
       <w:r>
         <w:fldChar w:fldCharType="separate"/>
       </w:r>
-      <w:ins w:id="206" w:author="Italo Busi (100)" w:date="2023-05-11T23:22:00Z">
+      <w:ins w:id="227" w:author="Italo Busi (100)" w:date="2023-05-11T23:22:00Z">
         <w:r>
           <w:t>4.1</w:t>
         </w:r>
       </w:ins>
-      <w:ins w:id="207" w:author="Italo Busi (100)" w:date="2023-05-11T23:21:00Z">
+      <w:ins w:id="228" w:author="Italo Busi (100)" w:date="2023-05-11T23:21:00Z">
         <w:r>
           <w:fldChar w:fldCharType="end"/>
         </w:r>
@@ -22333,7 +22424,7 @@
       <w:pPr>
         <w:pStyle w:val="RFCListBullet"/>
         <w:rPr>
-          <w:ins w:id="208" w:author="Italo Busi (98)" w:date="2023-05-10T15:08:00Z"/>
+          <w:ins w:id="229" w:author="Italo Busi (98)" w:date="2023-05-10T15:08:00Z"/>
         </w:rPr>
       </w:pPr>
       <w:r>
@@ -22360,7 +22451,7 @@
       <w:r>
         <w:fldChar w:fldCharType="end"/>
       </w:r>
-      <w:ins w:id="209" w:author="Italo Busi (98)" w:date="2023-05-10T15:08:00Z">
+      <w:ins w:id="230" w:author="Italo Busi (98)" w:date="2023-05-10T15:08:00Z">
         <w:r>
           <w:t>;</w:t>
         </w:r>
@@ -22370,10 +22461,10 @@
       <w:pPr>
         <w:pStyle w:val="RFCListBullet"/>
         <w:rPr>
-          <w:ins w:id="210" w:author="Italo Busi (108)" w:date="2023-05-10T14:53:00Z"/>
-        </w:rPr>
-      </w:pPr>
-      <w:ins w:id="211" w:author="Italo Busi (98)" w:date="2023-05-10T15:08:00Z">
+          <w:ins w:id="231" w:author="Italo Busi (108)" w:date="2023-05-10T14:53:00Z"/>
+        </w:rPr>
+      </w:pPr>
+      <w:ins w:id="232" w:author="Italo Busi (98)" w:date="2023-05-10T15:08:00Z">
         <w:r>
           <w:t xml:space="preserve">an attribute to configure </w:t>
         </w:r>
@@ -22390,7 +22481,7 @@
           <w:instrText xml:space="preserve"> REF _Ref107387376 \r \h \t</w:instrText>
         </w:r>
       </w:ins>
-      <w:ins w:id="212" w:author="Italo Busi (98)" w:date="2023-05-10T15:08:00Z">
+      <w:ins w:id="233" w:author="Italo Busi (98)" w:date="2023-05-10T15:08:00Z">
         <w:r>
           <w:fldChar w:fldCharType="separate"/>
         </w:r>
@@ -22401,7 +22492,7 @@
           <w:fldChar w:fldCharType="end"/>
         </w:r>
       </w:ins>
-      <w:ins w:id="213" w:author="Italo Busi (108)" w:date="2023-05-10T14:53:00Z">
+      <w:ins w:id="234" w:author="Italo Busi (108)" w:date="2023-05-10T14:53:00Z">
         <w:r>
           <w:t>;</w:t>
         </w:r>
@@ -22411,7 +22502,7 @@
       <w:pPr>
         <w:pStyle w:val="RFCListBullet"/>
       </w:pPr>
-      <w:ins w:id="214" w:author="Italo Busi (108)" w:date="2023-05-10T14:53:00Z">
+      <w:ins w:id="235" w:author="Italo Busi (108)" w:date="2023-05-10T14:53:00Z">
         <w:r>
           <w:t xml:space="preserve">a mechanism to report client connectivity constraints imposed by some </w:t>
         </w:r>
@@ -22421,21 +22512,54 @@
         </w:r>
         <w:proofErr w:type="spellEnd"/>
         <w:r>
-          <w:t xml:space="preserve"> design: this gap has been identified in appendix </w:t>
-        </w:r>
+          <w:t xml:space="preserve"> design: this gap has been identified in appendix</w:t>
+        </w:r>
+        <w:del w:id="236" w:author="Review (108)" w:date="2023-07-04T12:33:00Z">
+          <w:r>
+            <w:delText xml:space="preserve"> </w:delText>
+          </w:r>
+          <w:r>
+            <w:fldChar w:fldCharType="begin"/>
+          </w:r>
+          <w:r>
+            <w:delInstrText xml:space="preserve"> REF _Ref134622693 \r \h </w:delInstrText>
+          </w:r>
+        </w:del>
+      </w:ins>
+      <w:del w:id="237" w:author="Review (108)" w:date="2023-07-04T12:33:00Z"/>
+      <w:ins w:id="238" w:author="Italo Busi (108)" w:date="2023-05-10T14:53:00Z">
+        <w:del w:id="239" w:author="Review (108)" w:date="2023-07-04T12:33:00Z">
+          <w:r>
+            <w:fldChar w:fldCharType="separate"/>
+          </w:r>
+          <w:r>
+            <w:delText>A.3</w:delText>
+          </w:r>
+          <w:r>
+            <w:fldChar w:fldCharType="end"/>
+          </w:r>
+        </w:del>
+      </w:ins>
+      <w:ins w:id="240" w:author="Review (108)" w:date="2023-07-04T12:33:00Z">
         <w:r>
           <w:fldChar w:fldCharType="begin"/>
         </w:r>
         <w:r>
-          <w:instrText xml:space="preserve"> REF _Ref134622693 \r \h </w:instrText>
+          <w:instrText xml:space="preserve"> REF _Ref139366442 \r \h </w:instrText>
         </w:r>
       </w:ins>
-      <w:ins w:id="215" w:author="Italo Busi (108)" w:date="2023-05-10T14:53:00Z">
-        <w:r>
-          <w:fldChar w:fldCharType="separate"/>
-        </w:r>
-        <w:r>
-          <w:t>A.3</w:t>
+      <w:r>
+        <w:fldChar w:fldCharType="separate"/>
+      </w:r>
+      <w:ins w:id="241" w:author="Review (108)" w:date="2023-07-04T12:33:00Z">
+        <w:r>
+          <w:t>A</w:t>
+        </w:r>
+        <w:r>
+          <w:t>.</w:t>
+        </w:r>
+        <w:r>
+          <w:t>3</w:t>
         </w:r>
         <w:r>
           <w:fldChar w:fldCharType="end"/>
@@ -22448,15 +22572,15 @@
     <w:p>
       <w:pPr>
         <w:rPr>
-          <w:ins w:id="216" w:author="Italo Busi (100)" w:date="2023-05-11T23:22:00Z"/>
-        </w:rPr>
-      </w:pPr>
-      <w:ins w:id="217" w:author="Italo Busi (100)" w:date="2023-05-11T23:22:00Z">
+          <w:ins w:id="242" w:author="Italo Busi (100)" w:date="2023-05-11T23:22:00Z"/>
+        </w:rPr>
+      </w:pPr>
+      <w:ins w:id="243" w:author="Italo Busi (100)" w:date="2023-05-11T23:22:00Z">
         <w:r>
           <w:t xml:space="preserve">Although not applicable to this document, it has been noted that being able to use </w:t>
         </w:r>
       </w:ins>
-      <w:ins w:id="218" w:author="Italo Busi (100)" w:date="2023-05-11T23:23:00Z">
+      <w:ins w:id="244" w:author="Italo Busi (100)" w:date="2023-05-11T23:23:00Z">
         <w:r>
           <w:t>WSON and Flexi-grid topology models together (through multi-inheritance)</w:t>
         </w:r>
@@ -22464,37 +22588,37 @@
           <w:t xml:space="preserve"> </w:t>
         </w:r>
       </w:ins>
-      <w:ins w:id="219" w:author="Italo Busi (100)" w:date="2023-05-11T23:24:00Z">
+      <w:ins w:id="245" w:author="Italo Busi (100)" w:date="2023-05-11T23:24:00Z">
         <w:r>
           <w:t xml:space="preserve">is </w:t>
         </w:r>
       </w:ins>
-      <w:ins w:id="220" w:author="Italo Busi (100)" w:date="2023-05-11T23:23:00Z">
+      <w:ins w:id="246" w:author="Italo Busi (100)" w:date="2023-05-11T23:23:00Z">
         <w:r>
           <w:t xml:space="preserve">not only </w:t>
         </w:r>
       </w:ins>
-      <w:ins w:id="221" w:author="Italo Busi (100)" w:date="2023-05-11T23:24:00Z">
+      <w:ins w:id="247" w:author="Italo Busi (100)" w:date="2023-05-11T23:24:00Z">
         <w:r>
           <w:t xml:space="preserve">useful </w:t>
         </w:r>
       </w:ins>
-      <w:ins w:id="222" w:author="Italo Busi (100)" w:date="2023-05-11T23:23:00Z">
+      <w:ins w:id="248" w:author="Italo Busi (100)" w:date="2023-05-11T23:23:00Z">
         <w:r>
           <w:t xml:space="preserve">in cases of mixed fixed-grid and flexible-grid DWDM network topology but </w:t>
         </w:r>
       </w:ins>
-      <w:ins w:id="223" w:author="Italo Busi (100)" w:date="2023-05-11T23:24:00Z">
+      <w:ins w:id="249" w:author="Italo Busi (100)" w:date="2023-05-11T23:24:00Z">
         <w:r>
           <w:t xml:space="preserve">also the only viable option </w:t>
         </w:r>
       </w:ins>
-      <w:ins w:id="224" w:author="Italo Busi (100)" w:date="2023-05-11T23:23:00Z">
+      <w:ins w:id="250" w:author="Italo Busi (100)" w:date="2023-05-11T23:23:00Z">
         <w:r>
           <w:t>in case of a mixed C</w:t>
         </w:r>
       </w:ins>
-      <w:ins w:id="225" w:author="Italo Busi (100)" w:date="2023-05-11T23:24:00Z">
+      <w:ins w:id="251" w:author="Italo Busi (100)" w:date="2023-05-11T23:24:00Z">
         <w:r>
           <w:t>WDM and flexible-grid DWDM network topology.</w:t>
         </w:r>
@@ -22535,42 +22659,42 @@
       <w:pPr>
         <w:pStyle w:val="Heading1"/>
       </w:pPr>
-      <w:bookmarkStart w:id="226" w:name="_Toc120028050"/>
+      <w:bookmarkStart w:id="252" w:name="_Toc120028050"/>
       <w:r>
         <w:lastRenderedPageBreak/>
         <w:t>Security Considerations</w:t>
       </w:r>
-      <w:bookmarkEnd w:id="226"/>
-    </w:p>
-    <w:p>
-      <w:commentRangeStart w:id="227"/>
+      <w:bookmarkEnd w:id="252"/>
+    </w:p>
+    <w:p>
+      <w:commentRangeStart w:id="253"/>
       <w:r>
         <w:t>Several</w:t>
       </w:r>
       <w:r>
         <w:t xml:space="preserve"> security considerations have been identified and will be discussed in future versions of this document.</w:t>
       </w:r>
-      <w:commentRangeEnd w:id="227"/>
-      <w:r>
-        <w:commentReference w:id="227"/>
+      <w:commentRangeEnd w:id="253"/>
+      <w:r>
+        <w:commentReference w:id="253"/>
       </w:r>
     </w:p>
     <w:p>
       <w:pPr>
         <w:pStyle w:val="Heading1"/>
       </w:pPr>
-      <w:bookmarkStart w:id="228" w:name="_Toc53130252"/>
-      <w:bookmarkStart w:id="229" w:name="_Toc120028051"/>
-      <w:commentRangeStart w:id="230"/>
+      <w:bookmarkStart w:id="254" w:name="_Toc53130252"/>
+      <w:bookmarkStart w:id="255" w:name="_Toc120028051"/>
+      <w:commentRangeStart w:id="256"/>
       <w:r>
         <w:t>Operational Considerations</w:t>
       </w:r>
-      <w:bookmarkEnd w:id="228"/>
-      <w:commentRangeEnd w:id="230"/>
-      <w:r>
-        <w:commentReference w:id="230"/>
-      </w:r>
-      <w:bookmarkEnd w:id="229"/>
+      <w:bookmarkEnd w:id="254"/>
+      <w:commentRangeEnd w:id="256"/>
+      <w:r>
+        <w:commentReference w:id="256"/>
+      </w:r>
+      <w:bookmarkEnd w:id="255"/>
     </w:p>
     <w:p>
       <w:r>
@@ -22611,13 +22735,13 @@
       <w:pPr>
         <w:pStyle w:val="Heading1"/>
       </w:pPr>
-      <w:bookmarkStart w:id="231" w:name="_Toc53130253"/>
-      <w:bookmarkStart w:id="232" w:name="_Toc120028052"/>
+      <w:bookmarkStart w:id="257" w:name="_Toc53130253"/>
+      <w:bookmarkStart w:id="258" w:name="_Toc120028052"/>
       <w:r>
         <w:t>IANA Considerations</w:t>
       </w:r>
-      <w:bookmarkEnd w:id="231"/>
-      <w:bookmarkEnd w:id="232"/>
+      <w:bookmarkEnd w:id="257"/>
+      <w:bookmarkEnd w:id="258"/>
     </w:p>
     <w:p>
       <w:r>
@@ -22628,13 +22752,13 @@
       <w:pPr>
         <w:pStyle w:val="Heading1"/>
       </w:pPr>
-      <w:bookmarkStart w:id="233" w:name="_Toc53130254"/>
-      <w:bookmarkStart w:id="234" w:name="_Toc120028053"/>
+      <w:bookmarkStart w:id="259" w:name="_Toc53130254"/>
+      <w:bookmarkStart w:id="260" w:name="_Toc120028053"/>
       <w:r>
         <w:t>References</w:t>
       </w:r>
-      <w:bookmarkEnd w:id="233"/>
-      <w:bookmarkEnd w:id="234"/>
+      <w:bookmarkEnd w:id="259"/>
+      <w:bookmarkEnd w:id="260"/>
     </w:p>
     <w:p>
       <w:pPr>
@@ -22646,8 +22770,8 @@
           <w:szCs w:val="24"/>
         </w:rPr>
       </w:pPr>
-      <w:bookmarkStart w:id="235" w:name="_Toc53130255"/>
-      <w:bookmarkStart w:id="236" w:name="_Toc120028054"/>
+      <w:bookmarkStart w:id="261" w:name="_Toc53130255"/>
+      <w:bookmarkStart w:id="262" w:name="_Toc120028054"/>
       <w:r>
         <w:rPr>
           <w:rFonts w:cs="Courier New"/>
@@ -22657,8 +22781,8 @@
         </w:rPr>
         <w:t>Normative References</w:t>
       </w:r>
-      <w:bookmarkEnd w:id="235"/>
-      <w:bookmarkEnd w:id="236"/>
+      <w:bookmarkEnd w:id="261"/>
+      <w:bookmarkEnd w:id="262"/>
     </w:p>
     <w:p>
       <w:pPr>
@@ -22972,6 +23096,9 @@
     <w:p>
       <w:pPr>
         <w:pStyle w:val="RFCReferencesBookmark"/>
+        <w:rPr>
+          <w:ins w:id="263" w:author="Review (100)" w:date="2023-07-04T13:38:00Z"/>
+        </w:rPr>
       </w:pPr>
       <w:r>
         <w:t>[RFC9094]</w:t>
@@ -23000,6 +23127,37 @@
       <w:pPr>
         <w:pStyle w:val="RFCReferencesBookmark"/>
       </w:pPr>
+      <w:ins w:id="264" w:author="Review (100)" w:date="2023-07-04T13:38:00Z">
+        <w:r>
+          <w:t>[ITU-T</w:t>
+        </w:r>
+      </w:ins>
+      <w:ins w:id="265" w:author="Review (100)" w:date="2023-07-04T13:39:00Z">
+        <w:r>
+          <w:t>_</w:t>
+        </w:r>
+      </w:ins>
+      <w:ins w:id="266" w:author="Review (100)" w:date="2023-07-04T13:38:00Z">
+        <w:r>
+          <w:t>G.694.1]</w:t>
+        </w:r>
+        <w:r>
+          <w:tab/>
+        </w:r>
+      </w:ins>
+      <w:ins w:id="267" w:author="Review (100)" w:date="2023-07-04T13:39:00Z">
+        <w:r>
+          <w:t>International Telecommunication Union, "Spectral grids for WDM applications: DWDM frequency grid", ITU-T Recommendation G.694.1, February 2012</w:t>
+        </w:r>
+        <w:r>
+          <w:t>.</w:t>
+        </w:r>
+      </w:ins>
+    </w:p>
+    <w:p>
+      <w:pPr>
+        <w:pStyle w:val="RFCReferencesBookmark"/>
+      </w:pPr>
       <w:r>
         <w:t>[IEEE 802.1AB]</w:t>
       </w:r>
@@ -23181,6 +23339,7 @@
         <w:pStyle w:val="RFCReferencesBookmark"/>
       </w:pPr>
       <w:r>
+        <w:lastRenderedPageBreak/>
         <w:t>[SR</w:t>
       </w:r>
       <w:r>
@@ -23237,7 +23396,6 @@
         <w:pStyle w:val="RFCReferencesBookmark"/>
       </w:pPr>
       <w:r>
-        <w:lastRenderedPageBreak/>
         <w:t>[MPLS-TE-TOPO]</w:t>
       </w:r>
       <w:r>
@@ -23469,9 +23627,9 @@
       <w:r>
         <w:t>-tunnel-model, work in progress.</w:t>
       </w:r>
-      <w:bookmarkStart w:id="237" w:name="_Hlk107384974"/>
-    </w:p>
-    <w:bookmarkEnd w:id="237"/>
+      <w:bookmarkStart w:id="268" w:name="_Hlk107384974"/>
+    </w:p>
+    <w:bookmarkEnd w:id="268"/>
     <w:p>
       <w:pPr>
         <w:pStyle w:val="RFCReferencesBookmark"/>
@@ -23609,8 +23767,8 @@
           <w:szCs w:val="24"/>
         </w:rPr>
       </w:pPr>
-      <w:bookmarkStart w:id="238" w:name="_Toc53130256"/>
-      <w:bookmarkStart w:id="239" w:name="_Toc120028055"/>
+      <w:bookmarkStart w:id="269" w:name="_Toc53130256"/>
+      <w:bookmarkStart w:id="270" w:name="_Toc120028055"/>
       <w:r>
         <w:rPr>
           <w:rFonts w:cs="Courier New"/>
@@ -23620,8 +23778,8 @@
         </w:rPr>
         <w:t>Informative References</w:t>
       </w:r>
-      <w:bookmarkEnd w:id="238"/>
-      <w:bookmarkEnd w:id="239"/>
+      <w:bookmarkEnd w:id="269"/>
+      <w:bookmarkEnd w:id="270"/>
     </w:p>
     <w:p>
       <w:pPr>
@@ -23679,6 +23837,7 @@
         <w:pStyle w:val="RFCReferencesBookmark"/>
       </w:pPr>
       <w:r>
+        <w:lastRenderedPageBreak/>
         <w:t>[RFC8231]</w:t>
       </w:r>
       <w:r>
@@ -23697,7 +23856,6 @@
         <w:pStyle w:val="RFCReferencesBookmark"/>
       </w:pPr>
       <w:r>
-        <w:lastRenderedPageBreak/>
         <w:t>[RFC8277]</w:t>
       </w:r>
       <w:r>
@@ -23863,32 +24021,91 @@
         <w:pStyle w:val="RFCReferencesBookmark"/>
       </w:pPr>
       <w:r>
-        <w:t>[L2NM]</w:t>
+        <w:t>[</w:t>
+      </w:r>
+      <w:del w:id="271" w:author="Review" w:date="2023-07-04T13:45:00Z">
+        <w:r>
+          <w:delText>L2NM</w:delText>
+        </w:r>
+      </w:del>
+      <w:ins w:id="272" w:author="Review" w:date="2023-07-04T13:45:00Z">
+        <w:r>
+          <w:t>RFC9291</w:t>
+        </w:r>
+      </w:ins>
+      <w:r>
+        <w:t>]</w:t>
       </w:r>
       <w:r>
         <w:tab/>
       </w:r>
       <w:r>
         <w:tab/>
-        <w:t xml:space="preserve">S. </w:t>
-      </w:r>
-      <w:r>
-        <w:t>Barguil</w:t>
-      </w:r>
-      <w:r>
-        <w:t>, et al., “</w:t>
-      </w:r>
-      <w:r>
-        <w:t>A Layer 2 VPN Network YANG Model</w:t>
-      </w:r>
+      </w:r>
+      <w:proofErr w:type="spellStart"/>
+      <w:ins w:id="273" w:author="Review" w:date="2023-07-04T13:45:00Z">
+        <w:r>
+          <w:t>Boucadair</w:t>
+        </w:r>
+      </w:ins>
+      <w:proofErr w:type="spellEnd"/>
+      <w:del w:id="274" w:author="Review" w:date="2023-07-04T13:45:00Z">
+        <w:r>
+          <w:delText xml:space="preserve">S. </w:delText>
+        </w:r>
+        <w:r>
+          <w:delText>Barguil</w:delText>
+        </w:r>
+      </w:del>
+      <w:r>
+        <w:t>,</w:t>
+      </w:r>
+      <w:ins w:id="275" w:author="Review" w:date="2023-07-04T13:45:00Z">
+        <w:r>
+          <w:t xml:space="preserve"> M.</w:t>
+        </w:r>
+      </w:ins>
+      <w:r>
+        <w:t xml:space="preserve"> et al., “</w:t>
+      </w:r>
+      <w:ins w:id="276" w:author="Review" w:date="2023-07-04T13:46:00Z">
+        <w:r>
+          <w:t>A YANG Network Data Model for Layer 2 VPNs</w:t>
+        </w:r>
+      </w:ins>
+      <w:del w:id="277" w:author="Review" w:date="2023-07-04T13:46:00Z">
+        <w:r>
+          <w:delText>A Layer 2 VPN Network YANG Model</w:delText>
+        </w:r>
+      </w:del>
       <w:r>
         <w:t xml:space="preserve">”, </w:t>
       </w:r>
-      <w:r>
-        <w:t>draft-ietf-opsawg-l2nm</w:t>
-      </w:r>
-      <w:r>
-        <w:t xml:space="preserve">, work in progress. </w:t>
+      <w:del w:id="278" w:author="Review" w:date="2023-07-04T13:46:00Z">
+        <w:r>
+          <w:delText>draft-ietf-opsawg-l2nm</w:delText>
+        </w:r>
+      </w:del>
+      <w:ins w:id="279" w:author="Review" w:date="2023-07-04T13:46:00Z">
+        <w:r>
+          <w:t>RFC 9291</w:t>
+        </w:r>
+      </w:ins>
+      <w:r>
+        <w:t xml:space="preserve">, </w:t>
+      </w:r>
+      <w:del w:id="280" w:author="Review" w:date="2023-07-04T13:46:00Z">
+        <w:r>
+          <w:delText>work in progress</w:delText>
+        </w:r>
+      </w:del>
+      <w:ins w:id="281" w:author="Review" w:date="2023-07-04T13:46:00Z">
+        <w:r>
+          <w:t>September 2022</w:t>
+        </w:r>
+      </w:ins>
+      <w:r>
+        <w:t xml:space="preserve">. </w:t>
       </w:r>
     </w:p>
     <w:p>
@@ -24024,6 +24241,7 @@
         <w:pStyle w:val="RFCReferencesBookmark"/>
       </w:pPr>
       <w:r>
+        <w:lastRenderedPageBreak/>
         <w:t>[OIA-TOPO]</w:t>
       </w:r>
       <w:r>
@@ -24130,7 +24348,6 @@
         <w:pStyle w:val="RFCReferencesBookmark"/>
       </w:pPr>
       <w:r>
-        <w:lastRenderedPageBreak/>
         <w:t>[NETWORK-INVENTORY]</w:t>
       </w:r>
       <w:r>
@@ -24194,10 +24411,10 @@
       <w:pPr>
         <w:pStyle w:val="RFCReferencesBookmark"/>
         <w:rPr>
-          <w:ins w:id="240" w:author="Italo Busi (95)" w:date="2023-05-10T15:08:00Z"/>
-        </w:rPr>
-      </w:pPr>
-      <w:ins w:id="241" w:author="Italo Busi (95)" w:date="2023-05-10T15:08:00Z">
+          <w:ins w:id="282" w:author="Review (100)" w:date="2023-07-04T12:26:00Z"/>
+        </w:rPr>
+      </w:pPr>
+      <w:ins w:id="283" w:author="Italo Busi (95)" w:date="2023-05-10T15:08:00Z">
         <w:r>
           <w:t>[TI-LFA]</w:t>
         </w:r>
@@ -24248,16 +24465,76 @@
     </w:p>
     <w:p>
       <w:pPr>
+        <w:pStyle w:val="RFCReferencesBookmark"/>
+        <w:rPr>
+          <w:ins w:id="284" w:author="Italo Busi (95)" w:date="2023-05-10T15:08:00Z"/>
+        </w:rPr>
+      </w:pPr>
+      <w:ins w:id="285" w:author="Review (100)" w:date="2023-07-04T12:26:00Z">
+        <w:r>
+          <w:t>[TE</w:t>
+        </w:r>
+      </w:ins>
+      <w:ins w:id="286" w:author="Review (100)" w:date="2023-07-04T12:27:00Z">
+        <w:r>
+          <w:t>-TOPO-PF]</w:t>
+        </w:r>
+        <w:r>
+          <w:tab/>
+        </w:r>
+        <w:r>
+          <w:t xml:space="preserve">Busi I. et al., " Profiles for Traffic Engineering (TE) Topology Data Model and </w:t>
+        </w:r>
+      </w:ins>
+      <w:ins w:id="287" w:author="Review (100)" w:date="2023-07-04T12:28:00Z">
+        <w:r>
+          <w:t>Applicability to non-TE Use Cases</w:t>
+        </w:r>
+      </w:ins>
+      <w:ins w:id="288" w:author="Review (100)" w:date="2023-07-04T12:27:00Z">
+        <w:r>
+          <w:t xml:space="preserve">", </w:t>
+        </w:r>
+      </w:ins>
+      <w:ins w:id="289" w:author="Review (100)" w:date="2023-07-04T12:28:00Z">
+        <w:r>
+          <w:t>draft-</w:t>
+        </w:r>
+        <w:proofErr w:type="spellStart"/>
+        <w:r>
+          <w:t>busi</w:t>
+        </w:r>
+        <w:proofErr w:type="spellEnd"/>
+        <w:r>
+          <w:t>-teas-</w:t>
+        </w:r>
+        <w:proofErr w:type="spellStart"/>
+        <w:r>
+          <w:t>te</w:t>
+        </w:r>
+        <w:proofErr w:type="spellEnd"/>
+        <w:r>
+          <w:t>-topology-profiles</w:t>
+        </w:r>
+      </w:ins>
+      <w:ins w:id="290" w:author="Review (100)" w:date="2023-07-04T12:27:00Z">
+        <w:r>
+          <w:t>, work in progress</w:t>
+        </w:r>
+      </w:ins>
+    </w:p>
+    <w:p>
+      <w:pPr>
         <w:pStyle w:val="RFCApp"/>
         <w:rPr>
-          <w:ins w:id="242" w:author="Italo Busi (29)" w:date="2023-05-10T14:58:00Z"/>
+          <w:ins w:id="291" w:author="Italo Busi (29)" w:date="2023-05-10T14:58:00Z"/>
           <w:rFonts w:eastAsia="Batang"/>
         </w:rPr>
       </w:pPr>
-      <w:bookmarkStart w:id="243" w:name="_Ref93922517"/>
-      <w:bookmarkStart w:id="244" w:name="_Toc120028056"/>
-      <w:bookmarkStart w:id="245" w:name="_Toc53130257"/>
-      <w:ins w:id="246" w:author="Italo Busi (29)" w:date="2023-05-10T14:58:00Z">
+      <w:bookmarkStart w:id="292" w:name="_Ref93922517"/>
+      <w:bookmarkStart w:id="293" w:name="_Toc120028056"/>
+      <w:bookmarkStart w:id="294" w:name="_Toc53130257"/>
+      <w:ins w:id="295" w:author="Italo Busi (29)" w:date="2023-05-10T14:58:00Z">
         <w:r>
           <w:rPr>
             <w:rFonts w:eastAsia="Batang"/>
@@ -24274,8 +24551,8 @@
       <w:r>
         <w:t>OSS/Orchestration Layer</w:t>
       </w:r>
-      <w:bookmarkEnd w:id="243"/>
-      <w:bookmarkEnd w:id="244"/>
+      <w:bookmarkEnd w:id="292"/>
+      <w:bookmarkEnd w:id="293"/>
     </w:p>
     <w:p>
       <w:r>
@@ -24457,11 +24734,11 @@
       <w:pPr>
         <w:pStyle w:val="RFCAppH2"/>
       </w:pPr>
-      <w:bookmarkStart w:id="247" w:name="_Toc120028057"/>
+      <w:bookmarkStart w:id="296" w:name="_Toc120028057"/>
       <w:r>
         <w:t>MDSC NBI</w:t>
       </w:r>
-      <w:bookmarkEnd w:id="247"/>
+      <w:bookmarkEnd w:id="296"/>
     </w:p>
     <w:p>
       <w:r>
@@ -25077,7 +25354,7 @@
           <w:szCs w:val="24"/>
         </w:rPr>
       </w:pPr>
-      <w:bookmarkStart w:id="248" w:name="_Ref84872455"/>
+      <w:bookmarkStart w:id="297" w:name="_Ref84872455"/>
       <w:r>
         <w:rPr>
           <w:bCs w:val="0"/>
@@ -25085,7 +25362,7 @@
         </w:rPr>
         <w:t>Service Request Process</w:t>
       </w:r>
-      <w:bookmarkEnd w:id="248"/>
+      <w:bookmarkEnd w:id="297"/>
     </w:p>
     <w:p>
       <w:pPr>
@@ -25312,7 +25589,7 @@
       <w:pPr>
         <w:pStyle w:val="RFCAppH1"/>
       </w:pPr>
-      <w:bookmarkStart w:id="249" w:name="_Toc120028058"/>
+      <w:bookmarkStart w:id="298" w:name="_Toc120028058"/>
       <w:r>
         <w:t xml:space="preserve">Multi-layer and </w:t>
       </w:r>
@@ -25328,20 +25605,20 @@
       <w:r>
         <w:t>esiliency</w:t>
       </w:r>
-      <w:bookmarkEnd w:id="245"/>
-      <w:bookmarkEnd w:id="249"/>
+      <w:bookmarkEnd w:id="294"/>
+      <w:bookmarkEnd w:id="298"/>
     </w:p>
     <w:p>
       <w:pPr>
         <w:pStyle w:val="RFCAppH2"/>
       </w:pPr>
-      <w:bookmarkStart w:id="250" w:name="_Toc53130258"/>
-      <w:bookmarkStart w:id="251" w:name="_Toc120028059"/>
+      <w:bookmarkStart w:id="299" w:name="_Toc53130258"/>
+      <w:bookmarkStart w:id="300" w:name="_Toc120028059"/>
       <w:r>
         <w:t>Maintenance Window</w:t>
       </w:r>
-      <w:bookmarkEnd w:id="250"/>
-      <w:bookmarkEnd w:id="251"/>
+      <w:bookmarkEnd w:id="299"/>
+      <w:bookmarkEnd w:id="300"/>
     </w:p>
     <w:p>
       <w:r>
@@ -25357,8 +25634,8 @@
       <w:pPr>
         <w:pStyle w:val="RFCAppH2"/>
       </w:pPr>
-      <w:bookmarkStart w:id="252" w:name="_Toc53130259"/>
-      <w:bookmarkStart w:id="253" w:name="_Toc120028060"/>
+      <w:bookmarkStart w:id="301" w:name="_Toc53130259"/>
+      <w:bookmarkStart w:id="302" w:name="_Toc120028060"/>
       <w:r>
         <w:t xml:space="preserve">Router </w:t>
       </w:r>
@@ -25374,8 +25651,8 @@
       <w:r>
         <w:t>ailure</w:t>
       </w:r>
-      <w:bookmarkEnd w:id="252"/>
-      <w:bookmarkEnd w:id="253"/>
+      <w:bookmarkEnd w:id="301"/>
+      <w:bookmarkEnd w:id="302"/>
     </w:p>
     <w:p>
       <w:r>
@@ -25538,27 +25815,29 @@
       <w:pPr>
         <w:pStyle w:val="RFCAppH1"/>
         <w:rPr>
-          <w:ins w:id="254" w:author="Italo Busi (29)" w:date="2023-05-10T15:01:00Z"/>
-        </w:rPr>
-      </w:pPr>
-      <w:bookmarkStart w:id="255" w:name="_Toc44338393"/>
-      <w:bookmarkStart w:id="256" w:name="_Toc53130260"/>
-      <w:bookmarkStart w:id="257" w:name="_Toc120028061"/>
+          <w:ins w:id="303" w:author="Italo Busi (29)" w:date="2023-05-10T15:01:00Z"/>
+        </w:rPr>
+      </w:pPr>
+      <w:bookmarkStart w:id="304" w:name="_Toc44338393"/>
+      <w:bookmarkStart w:id="305" w:name="_Toc53130260"/>
+      <w:bookmarkStart w:id="306" w:name="_Toc120028061"/>
+      <w:bookmarkStart w:id="307" w:name="_Ref139366442"/>
       <w:proofErr w:type="spellStart"/>
-      <w:ins w:id="258" w:author="Italo Busi (29)" w:date="2023-05-10T15:01:00Z">
+      <w:ins w:id="308" w:author="Italo Busi (29)" w:date="2023-05-10T15:01:00Z">
         <w:r>
           <w:t>Muxponders</w:t>
         </w:r>
+        <w:bookmarkEnd w:id="307"/>
         <w:proofErr w:type="spellEnd"/>
       </w:ins>
     </w:p>
     <w:p>
       <w:pPr>
         <w:rPr>
-          <w:ins w:id="259" w:author="Italo Busi (29)" w:date="2023-05-10T15:01:00Z"/>
-        </w:rPr>
-      </w:pPr>
-      <w:ins w:id="260" w:author="Italo Busi (29)" w:date="2023-05-10T15:01:00Z">
+          <w:ins w:id="309" w:author="Italo Busi (29)" w:date="2023-05-10T15:01:00Z"/>
+        </w:rPr>
+      </w:pPr>
+      <w:ins w:id="310" w:author="Italo Busi (29)" w:date="2023-05-10T15:01:00Z">
         <w:r>
           <w:t>The setup of a client connectivity service between two transponders is relatively clear and its implementation simple.</w:t>
         </w:r>
@@ -25567,10 +25846,10 @@
     <w:p>
       <w:pPr>
         <w:rPr>
-          <w:ins w:id="261" w:author="Italo Busi (29)" w:date="2023-05-10T15:01:00Z"/>
-        </w:rPr>
-      </w:pPr>
-      <w:ins w:id="262" w:author="Italo Busi (29)" w:date="2023-05-10T15:01:00Z">
+          <w:ins w:id="311" w:author="Italo Busi (29)" w:date="2023-05-10T15:01:00Z"/>
+        </w:rPr>
+      </w:pPr>
+      <w:ins w:id="312" w:author="Italo Busi (29)" w:date="2023-05-10T15:01:00Z">
         <w:r>
           <w:t xml:space="preserve">There is a one to one relationship between the </w:t>
         </w:r>
@@ -25587,10 +25866,10 @@
     <w:p>
       <w:pPr>
         <w:rPr>
-          <w:ins w:id="263" w:author="Italo Busi (29)" w:date="2023-05-10T15:01:00Z"/>
-        </w:rPr>
-      </w:pPr>
-      <w:ins w:id="264" w:author="Italo Busi (29)" w:date="2023-05-10T15:01:00Z">
+          <w:ins w:id="313" w:author="Italo Busi (29)" w:date="2023-05-10T15:01:00Z"/>
+        </w:rPr>
+      </w:pPr>
+      <w:ins w:id="314" w:author="Italo Busi (29)" w:date="2023-05-10T15:01:00Z">
         <w:r>
           <w:lastRenderedPageBreak/>
           <w:t>The controller, when asked to set up a client connectivity service, needs to find a DWDM tunnel suitable to comply the DWDM port parameters.</w:t>
@@ -25600,10 +25879,10 @@
     <w:p>
       <w:pPr>
         <w:rPr>
-          <w:ins w:id="265" w:author="Italo Busi (29)" w:date="2023-05-10T15:01:00Z"/>
-        </w:rPr>
-      </w:pPr>
-      <w:ins w:id="266" w:author="Italo Busi (29)" w:date="2023-05-10T15:01:00Z">
+          <w:ins w:id="315" w:author="Italo Busi (29)" w:date="2023-05-10T15:01:00Z"/>
+        </w:rPr>
+      </w:pPr>
+      <w:ins w:id="316" w:author="Italo Busi (29)" w:date="2023-05-10T15:01:00Z">
         <w:r>
           <w:t xml:space="preserve">The setup of a client connectivity service between two </w:t>
         </w:r>
@@ -25636,10 +25915,10 @@
     <w:p>
       <w:pPr>
         <w:rPr>
-          <w:ins w:id="267" w:author="Italo Busi (29)" w:date="2023-05-10T15:01:00Z"/>
-        </w:rPr>
-      </w:pPr>
-      <w:ins w:id="268" w:author="Italo Busi (29)" w:date="2023-05-10T15:01:00Z">
+          <w:ins w:id="317" w:author="Italo Busi (29)" w:date="2023-05-10T15:01:00Z"/>
+        </w:rPr>
+      </w:pPr>
+      <w:ins w:id="318" w:author="Italo Busi (29)" w:date="2023-05-10T15:01:00Z">
         <w:r>
           <w:t xml:space="preserve">The controller, when asked to set a 10GE client connectivity service between two </w:t>
         </w:r>
@@ -25669,10 +25948,10 @@
           <w:numId w:val="39"/>
         </w:numPr>
         <w:rPr>
-          <w:ins w:id="269" w:author="Italo Busi (29)" w:date="2023-05-10T15:01:00Z"/>
-        </w:rPr>
-      </w:pPr>
-      <w:ins w:id="270" w:author="Italo Busi (29)" w:date="2023-05-10T15:01:00Z">
+          <w:ins w:id="319" w:author="Italo Busi (29)" w:date="2023-05-10T15:01:00Z"/>
+        </w:rPr>
+      </w:pPr>
+      <w:ins w:id="320" w:author="Italo Busi (29)" w:date="2023-05-10T15:01:00Z">
         <w:r>
           <w:t xml:space="preserve">if </w:t>
         </w:r>
@@ -25685,11 +25964,18 @@
         <w:r>
           <w:t xml:space="preserve">to </w:t>
         </w:r>
-        <w:proofErr w:type="spellStart"/>
-        <w:r>
-          <w:t>espablish</w:t>
-        </w:r>
-        <w:proofErr w:type="spellEnd"/>
+        <w:del w:id="321" w:author="Review (29)" w:date="2023-07-04T12:35:00Z">
+          <w:r>
+            <w:delText>espablish</w:delText>
+          </w:r>
+        </w:del>
+      </w:ins>
+      <w:ins w:id="322" w:author="Review (29)" w:date="2023-07-04T12:35:00Z">
+        <w:r>
+          <w:t>establish</w:t>
+        </w:r>
+      </w:ins>
+      <w:ins w:id="323" w:author="Italo Busi (29)" w:date="2023-05-10T15:01:00Z">
         <w:r>
           <w:t xml:space="preserve"> the 10GE </w:t>
         </w:r>
@@ -25706,10 +25992,10 @@
           <w:numId w:val="39"/>
         </w:numPr>
         <w:rPr>
-          <w:ins w:id="271" w:author="Italo Busi (29)" w:date="2023-05-10T15:01:00Z"/>
-        </w:rPr>
-      </w:pPr>
-      <w:ins w:id="272" w:author="Italo Busi (29)" w:date="2023-05-10T15:01:00Z">
+          <w:ins w:id="324" w:author="Italo Busi (29)" w:date="2023-05-10T15:01:00Z"/>
+        </w:rPr>
+      </w:pPr>
+      <w:ins w:id="325" w:author="Italo Busi (29)" w:date="2023-05-10T15:01:00Z">
         <w:r>
           <w:t xml:space="preserve">if the DWDM tunnel does not exist, </w:t>
         </w:r>
@@ -25782,20 +26068,22 @@
     <w:p>
       <w:pPr>
         <w:rPr>
-          <w:ins w:id="273" w:author="Italo Busi (108)" w:date="2023-05-10T14:54:00Z"/>
-        </w:rPr>
-      </w:pPr>
-      <w:ins w:id="274" w:author="Italo Busi (108)" w:date="2023-05-10T14:54:00Z">
+          <w:ins w:id="326" w:author="Italo Busi (108)" w:date="2023-05-10T14:54:00Z"/>
+        </w:rPr>
+      </w:pPr>
+      <w:ins w:id="327" w:author="Italo Busi (108)" w:date="2023-05-10T14:54:00Z">
         <w:r>
           <w:t xml:space="preserve">Since multiple client connectivity services are sharing the same DWDM tunnel, a multiplexing label shall </w:t>
         </w:r>
-        <w:proofErr w:type="gramStart"/>
-        <w:r>
-          <w:t>assigned</w:t>
-        </w:r>
-        <w:proofErr w:type="gramEnd"/>
-        <w:r>
-          <w:t xml:space="preserve"> to each client connectivity service. The multiplexing label can either be a standard label (e.g., an OTN timeslot) or a vendor-specific label. The multiplexing label can be either configurable (flexible configuration) or assigned by design to each </w:t>
+      </w:ins>
+      <w:ins w:id="328" w:author="Review (108)" w:date="2023-07-04T12:35:00Z">
+        <w:r>
+          <w:t xml:space="preserve">be </w:t>
+        </w:r>
+      </w:ins>
+      <w:ins w:id="329" w:author="Italo Busi (108)" w:date="2023-05-10T14:54:00Z">
+        <w:r>
+          <w:t xml:space="preserve">assigned to each client connectivity service. The multiplexing label can either be a standard label (e.g., an OTN timeslot) or a vendor-specific label. The multiplexing label can be either configurable (flexible configuration) or assigned by design to each </w:t>
         </w:r>
         <w:proofErr w:type="spellStart"/>
         <w:r>
@@ -25829,13 +26117,43 @@
         <w:r>
           <w:t xml:space="preserve"> can be connected with </w:t>
         </w:r>
+        <w:del w:id="330" w:author="Review (108)" w:date="2023-07-04T12:36:00Z">
+          <w:r>
+            <w:delText>cient</w:delText>
+          </w:r>
+        </w:del>
+      </w:ins>
+      <w:ins w:id="331" w:author="Review (108)" w:date="2023-07-04T12:36:00Z">
+        <w:r>
+          <w:t>client</w:t>
+        </w:r>
+      </w:ins>
+      <w:ins w:id="332" w:author="Italo Busi (108)" w:date="2023-05-10T14:54:00Z">
+        <w:r>
+          <w:t xml:space="preserve"> port 5 on the peer </w:t>
+        </w:r>
         <w:proofErr w:type="spellStart"/>
         <w:r>
-          <w:t>cient</w:t>
+          <w:t>muxponder</w:t>
         </w:r>
         <w:proofErr w:type="spellEnd"/>
         <w:r>
-          <w:t xml:space="preserve"> port 5 on the peer </w:t>
+          <w:t xml:space="preserve">) while in the latter case only </w:t>
+        </w:r>
+        <w:del w:id="333" w:author="Review (108)" w:date="2023-07-04T12:36:00Z">
+          <w:r>
+            <w:delText>clinet</w:delText>
+          </w:r>
+        </w:del>
+      </w:ins>
+      <w:ins w:id="334" w:author="Review (108)" w:date="2023-07-04T12:36:00Z">
+        <w:r>
+          <w:t>client</w:t>
+        </w:r>
+      </w:ins>
+      <w:ins w:id="335" w:author="Italo Busi (108)" w:date="2023-05-10T14:54:00Z">
+        <w:r>
+          <w:t xml:space="preserve"> ports with the same port number can be connected (for example client port 2 on one </w:t>
         </w:r>
         <w:proofErr w:type="spellStart"/>
         <w:r>
@@ -25843,67 +26161,51 @@
         </w:r>
         <w:proofErr w:type="spellEnd"/>
         <w:r>
-          <w:t xml:space="preserve">) while in the latter case only </w:t>
+          <w:t xml:space="preserve"> can be connected only with client port 2 on the peer </w:t>
         </w:r>
         <w:proofErr w:type="spellStart"/>
         <w:r>
-          <w:t>clinet</w:t>
+          <w:t>muxponder</w:t>
         </w:r>
         <w:proofErr w:type="spellEnd"/>
         <w:r>
-          <w:t xml:space="preserve"> ports with the same port number can be connected (for example client port 2 on one </w:t>
+          <w:t xml:space="preserve"> and not with any other client port).</w:t>
+        </w:r>
+      </w:ins>
+    </w:p>
+    <w:p>
+      <w:pPr>
+        <w:rPr>
+          <w:ins w:id="336" w:author="Italo Busi (108)" w:date="2023-05-10T14:54:00Z"/>
+        </w:rPr>
+      </w:pPr>
+      <w:ins w:id="337" w:author="Italo Busi (108)" w:date="2023-05-10T14:54:00Z">
+        <w:r>
+          <w:t>In case of flexible configuration, s</w:t>
+        </w:r>
+        <w:r>
+          <w:t xml:space="preserve">ince the two </w:t>
         </w:r>
         <w:proofErr w:type="spellStart"/>
         <w:r>
-          <w:t>muxponder</w:t>
+          <w:t>muxponders</w:t>
         </w:r>
         <w:proofErr w:type="spellEnd"/>
         <w:r>
-          <w:t xml:space="preserve"> can be connected only with client port 2 on the peer </w:t>
-        </w:r>
-        <w:proofErr w:type="spellStart"/>
-        <w:r>
-          <w:t>muxponder</w:t>
-        </w:r>
-        <w:proofErr w:type="spellEnd"/>
-        <w:r>
-          <w:t xml:space="preserve"> and not with any other client port).</w:t>
+          <w:t xml:space="preserve"> are under the control of the same O-PNC, the configuration of the multiplexing label, regardless of whether it is a standard or vendor-specific label, can be done by the O-PNC using mechanisms which are vendor-specific and outside the scope of this document.</w:t>
+        </w:r>
+        <w:r>
+          <w:t xml:space="preserve"> The MDSC can just request the O-PNC to setup a client connectivity service over a DWDM tunnel.</w:t>
         </w:r>
       </w:ins>
     </w:p>
     <w:p>
       <w:pPr>
         <w:rPr>
-          <w:ins w:id="275" w:author="Italo Busi (108)" w:date="2023-05-10T14:54:00Z"/>
-        </w:rPr>
-      </w:pPr>
-      <w:ins w:id="276" w:author="Italo Busi (108)" w:date="2023-05-10T14:54:00Z">
-        <w:r>
-          <w:t>In case of flexible configuration, s</w:t>
-        </w:r>
-        <w:r>
-          <w:t xml:space="preserve">ince the two </w:t>
-        </w:r>
-        <w:proofErr w:type="spellStart"/>
-        <w:r>
-          <w:t>muxponders</w:t>
-        </w:r>
-        <w:proofErr w:type="spellEnd"/>
-        <w:r>
-          <w:t xml:space="preserve"> are under the control of the same O-PNC, the configuration of the multiplexing label, regardless of whether it is a standard or vendor-specific label, can be done by the O-PNC using mechanisms which are vendor-specific and outside the scope of this document.</w:t>
-        </w:r>
-        <w:r>
-          <w:t xml:space="preserve"> The MDSC can just request the O-PNC to setup a client connectivity service over a DWDM tunnel.</w:t>
-        </w:r>
-      </w:ins>
-    </w:p>
-    <w:p>
-      <w:pPr>
-        <w:rPr>
-          <w:ins w:id="277" w:author="Italo Busi (108)" w:date="2023-05-10T14:54:00Z"/>
-        </w:rPr>
-      </w:pPr>
-      <w:ins w:id="278" w:author="Italo Busi (108)" w:date="2023-05-10T14:54:00Z">
+          <w:ins w:id="338" w:author="Italo Busi (108)" w:date="2023-05-10T14:54:00Z"/>
+        </w:rPr>
+      </w:pPr>
+      <w:ins w:id="339" w:author="Italo Busi (108)" w:date="2023-05-10T14:54:00Z">
         <w:r>
           <w:lastRenderedPageBreak/>
           <w:t xml:space="preserve">In case of fixed configuration, the multiplexing label is assigned by the </w:t>
@@ -25921,18 +26223,25 @@
     <w:p>
       <w:pPr>
         <w:rPr>
-          <w:ins w:id="279" w:author="Italo Busi (108)" w:date="2023-05-10T14:54:00Z"/>
-        </w:rPr>
-      </w:pPr>
-      <w:ins w:id="280" w:author="Italo Busi (108)" w:date="2023-05-10T14:54:00Z">
-        <w:r>
-          <w:t>It is worth noting that the current WSON and Flexi-</w:t>
-        </w:r>
-        <w:proofErr w:type="spellStart"/>
-        <w:r>
-          <w:t>grig</w:t>
-        </w:r>
-        <w:proofErr w:type="spellEnd"/>
+          <w:ins w:id="340" w:author="Italo Busi (108)" w:date="2023-05-10T14:54:00Z"/>
+        </w:rPr>
+      </w:pPr>
+      <w:ins w:id="341" w:author="Italo Busi (108)" w:date="2023-05-10T14:54:00Z">
+        <w:r>
+          <w:t>It is worth noting that the current WSON and Flexi-gri</w:t>
+        </w:r>
+        <w:del w:id="342" w:author="Review (108)" w:date="2023-07-04T12:37:00Z">
+          <w:r>
+            <w:delText>g</w:delText>
+          </w:r>
+        </w:del>
+      </w:ins>
+      <w:ins w:id="343" w:author="Review (108)" w:date="2023-07-04T12:37:00Z">
+        <w:r>
+          <w:t>d</w:t>
+        </w:r>
+      </w:ins>
+      <w:ins w:id="344" w:author="Italo Busi (108)" w:date="2023-05-10T14:54:00Z">
         <w:r>
           <w:t xml:space="preserve"> topology models in [RFC9094] and [Flexi</w:t>
         </w:r>
@@ -25957,9 +26266,9 @@
         </w:rPr>
         <w:t>Acknowledgments</w:t>
       </w:r>
-      <w:bookmarkEnd w:id="255"/>
-      <w:bookmarkEnd w:id="256"/>
-      <w:bookmarkEnd w:id="257"/>
+      <w:bookmarkEnd w:id="304"/>
+      <w:bookmarkEnd w:id="305"/>
+      <w:bookmarkEnd w:id="306"/>
     </w:p>
     <w:p>
       <w:r>
@@ -25989,9 +26298,9 @@
           <w:lang w:val="it-IT"/>
         </w:rPr>
       </w:pPr>
-      <w:bookmarkStart w:id="281" w:name="_Toc44338394"/>
-      <w:bookmarkStart w:id="282" w:name="_Toc53130261"/>
-      <w:bookmarkStart w:id="283" w:name="_Toc120028062"/>
+      <w:bookmarkStart w:id="345" w:name="_Toc44338394"/>
+      <w:bookmarkStart w:id="346" w:name="_Toc53130261"/>
+      <w:bookmarkStart w:id="347" w:name="_Toc120028062"/>
       <w:r>
         <w:rPr>
           <w:rFonts w:eastAsia="Batang"/>
@@ -26000,9 +26309,9 @@
         </w:rPr>
         <w:t>Contributors</w:t>
       </w:r>
-      <w:bookmarkEnd w:id="281"/>
-      <w:bookmarkEnd w:id="282"/>
-      <w:bookmarkEnd w:id="283"/>
+      <w:bookmarkEnd w:id="345"/>
+      <w:bookmarkEnd w:id="346"/>
+      <w:bookmarkEnd w:id="347"/>
     </w:p>
     <w:p>
       <w:pPr>
@@ -26062,7 +26371,7 @@
         </w:rPr>
         <w:br/>
       </w:r>
-      <w:del w:id="284" w:author="Italo Busi (109)" w:date="2023-06-19T17:33:00Z">
+      <w:del w:id="348" w:author="Italo Busi (109)" w:date="2023-06-19T17:33:00Z">
         <w:r>
           <w:rPr>
             <w:lang w:val="it-IT"/>
@@ -26083,7 +26392,7 @@
         </w:rPr>
         <w:t xml:space="preserve">Email: </w:t>
       </w:r>
-      <w:ins w:id="285" w:author="Italo Busi (109)" w:date="2023-06-19T17:33:00Z">
+      <w:ins w:id="349" w:author="Italo Busi (109)" w:date="2023-06-19T17:33:00Z">
         <w:r>
           <w:rPr>
             <w:lang w:val="it-IT"/>
@@ -26091,9 +26400,7 @@
           <w:t>ggalimbe56@gmail.com</w:t>
         </w:r>
       </w:ins>
-      <w:bookmarkStart w:id="286" w:name="_GoBack"/>
-      <w:bookmarkEnd w:id="286"/>
-      <w:del w:id="287" w:author="Italo Busi (109)" w:date="2023-06-19T17:33:00Z">
+      <w:del w:id="350" w:author="Italo Busi (109)" w:date="2023-06-19T17:33:00Z">
         <w:r>
           <w:rPr>
             <w:lang w:val="it-IT"/>
@@ -26167,7 +26474,7 @@
         </w:rPr>
         <w:br/>
       </w:r>
-      <w:del w:id="288" w:author="Italo Busi (109)" w:date="2023-06-19T17:29:00Z">
+      <w:del w:id="351" w:author="Italo Busi (109)" w:date="2023-06-19T17:29:00Z">
         <w:r>
           <w:rPr>
             <w:lang w:val="it-IT"/>
@@ -26175,7 +26482,7 @@
           <w:delText>Sedona</w:delText>
         </w:r>
       </w:del>
-      <w:ins w:id="289" w:author="Italo Busi (109)" w:date="2023-06-19T17:29:00Z">
+      <w:ins w:id="352" w:author="Italo Busi (109)" w:date="2023-06-19T17:29:00Z">
         <w:r>
           <w:rPr>
             <w:lang w:val="it-IT"/>
@@ -26196,7 +26503,7 @@
         </w:rPr>
         <w:t xml:space="preserve">Email: </w:t>
       </w:r>
-      <w:ins w:id="290" w:author="Italo Busi (109)" w:date="2023-06-19T17:32:00Z">
+      <w:ins w:id="353" w:author="Italo Busi (109)" w:date="2023-06-19T17:32:00Z">
         <w:r>
           <w:rPr>
             <w:lang w:val="it-IT"/>
@@ -26204,7 +26511,7 @@
           <w:t>asnizar@cisco.com</w:t>
         </w:r>
       </w:ins>
-      <w:del w:id="291" w:author="Italo Busi (109)" w:date="2023-06-19T17:32:00Z">
+      <w:del w:id="354" w:author="Italo Busi (109)" w:date="2023-06-19T17:32:00Z">
         <w:r>
           <w:rPr>
             <w:lang w:val="it-IT"/>
@@ -26374,7 +26681,7 @@
       </w:r>
     </w:p>
     <w:p>
-      <w:bookmarkStart w:id="292" w:name="_Toc53130262"/>
+      <w:bookmarkStart w:id="355" w:name="_Toc53130262"/>
     </w:p>
     <w:p>
       <w:r>
@@ -26462,7 +26769,7 @@
           <w:bCs w:val="0"/>
         </w:rPr>
       </w:pPr>
-      <w:bookmarkStart w:id="293" w:name="_Toc120028063"/>
+      <w:bookmarkStart w:id="356" w:name="_Toc120028063"/>
       <w:r>
         <w:rPr>
           <w:rFonts w:eastAsia="Batang"/>
@@ -26471,8 +26778,8 @@
         <w:lastRenderedPageBreak/>
         <w:t>Authors’ Addresses</w:t>
       </w:r>
-      <w:bookmarkEnd w:id="292"/>
-      <w:bookmarkEnd w:id="293"/>
+      <w:bookmarkEnd w:id="355"/>
+      <w:bookmarkEnd w:id="356"/>
     </w:p>
     <w:p>
       <w:pPr>
@@ -26650,7 +26957,7 @@
         </w:rPr>
         <w:br/>
       </w:r>
-      <w:del w:id="294" w:author="Italo Busi (109)" w:date="2023-06-19T17:26:00Z">
+      <w:del w:id="357" w:author="Italo Busi (109)" w:date="2023-06-19T17:26:00Z">
         <w:r>
           <w:rPr>
             <w:lang w:val="it-IT"/>
@@ -26658,7 +26965,7 @@
           <w:delText>Ericsson</w:delText>
         </w:r>
       </w:del>
-      <w:ins w:id="295" w:author="Italo Busi (109)" w:date="2023-06-19T17:26:00Z">
+      <w:ins w:id="358" w:author="Italo Busi (109)" w:date="2023-06-19T17:26:00Z">
         <w:r>
           <w:rPr>
             <w:lang w:val="it-IT"/>
@@ -26679,7 +26986,7 @@
         </w:rPr>
         <w:t xml:space="preserve">Email: </w:t>
       </w:r>
-      <w:ins w:id="296" w:author="Italo Busi (109)" w:date="2023-06-19T17:28:00Z">
+      <w:ins w:id="359" w:author="Italo Busi (109)" w:date="2023-06-19T17:28:00Z">
         <w:r>
           <w:rPr>
             <w:lang w:val="it-IT"/>
@@ -26687,7 +26994,7 @@
           <w:t>daniele.ietf@gmail.com</w:t>
         </w:r>
       </w:ins>
-      <w:del w:id="297" w:author="Italo Busi (109)" w:date="2023-06-19T17:28:00Z">
+      <w:del w:id="360" w:author="Italo Busi (109)" w:date="2023-06-19T17:28:00Z">
         <w:r>
           <w:rPr>
             <w:lang w:val="it-IT"/>
@@ -26714,7 +27021,7 @@
 
 <file path=word/comments.xml><?xml version="1.0" encoding="utf-8"?>
 <w:comments xmlns:wpc="http://schemas.microsoft.com/office/word/2010/wordprocessingCanvas" xmlns:cx="http://schemas.microsoft.com/office/drawing/2014/chartex" xmlns:cx1="http://schemas.microsoft.com/office/drawing/2015/9/8/chartex" xmlns:cx2="http://schemas.microsoft.com/office/drawing/2015/10/21/chartex" xmlns:cx3="http://schemas.microsoft.com/office/drawing/2016/5/9/chartex" xmlns:cx4="http://schemas.microsoft.com/office/drawing/2016/5/10/chartex" xmlns:cx5="http://schemas.microsoft.com/office/drawing/2016/5/11/chartex" xmlns:cx6="http://schemas.microsoft.com/office/drawing/2016/5/12/chartex" xmlns:cx7="http://schemas.microsoft.com/office/drawing/2016/5/13/chartex" xmlns:cx8="http://schemas.microsoft.com/office/drawing/2016/5/14/chartex" xmlns:mc="http://schemas.openxmlformats.org/markup-compatibility/2006" xmlns:aink="http://schemas.microsoft.com/office/drawing/2016/ink" xmlns:am3d="http://schemas.microsoft.com/office/drawing/2017/model3d" xmlns:o="urn:schemas-microsoft-com:office:office" xmlns:r="http://schemas.openxmlformats.org/officeDocument/2006/relationships" xmlns:m="http://schemas.openxmlformats.org/officeDocument/2006/math" xmlns:v="urn:schemas-microsoft-com:vml" xmlns:wp14="http://schemas.microsoft.com/office/word/2010/wordprocessingDrawing" xmlns:wp="http://schemas.openxmlformats.org/drawingml/2006/wordprocessingDrawing" xmlns:w10="urn:schemas-microsoft-com:office:word" xmlns:w="http://schemas.openxmlformats.org/wordprocessingml/2006/main" xmlns:w14="http://schemas.microsoft.com/office/word/2010/wordml" xmlns:w15="http://schemas.microsoft.com/office/word/2012/wordml" xmlns:w16cid="http://schemas.microsoft.com/office/word/2016/wordml/cid" xmlns:w16se="http://schemas.microsoft.com/office/word/2015/wordml/symex" xmlns:wpg="http://schemas.microsoft.com/office/word/2010/wordprocessingGroup" xmlns:wpi="http://schemas.microsoft.com/office/word/2010/wordprocessingInk" xmlns:wne="http://schemas.microsoft.com/office/word/2006/wordml" xmlns:wps="http://schemas.microsoft.com/office/word/2010/wordprocessingShape" mc:Ignorable="w14 w15 w16se w16cid wp14">
-  <w:comment w:id="84" w:author="Italo Busi" w:date="2022-09-12T14:10:00Z" w:initials="IB">
+  <w:comment w:id="86" w:author="Italo Busi" w:date="2022-09-12T14:10:00Z" w:initials="IB">
     <w:p>
       <w:pPr>
         <w:pStyle w:val="CommentText"/>
@@ -26736,7 +27043,7 @@
       </w:r>
     </w:p>
   </w:comment>
-  <w:comment w:id="95" w:author="Italo Busi (100)" w:date="2023-05-11T21:11:00Z" w:initials="IB-100">
+  <w:comment w:id="97" w:author="Italo Busi (100)" w:date="2023-05-11T21:11:00Z" w:initials="IB-100">
     <w:p>
       <w:pPr>
         <w:pStyle w:val="CommentText"/>
@@ -26752,7 +27059,7 @@
       </w:r>
     </w:p>
   </w:comment>
-  <w:comment w:id="120" w:author="BOUQUIER, JEAN-FRANCOIS, Vodafone" w:date="2022-05-24T09:45:00Z" w:initials="BJFV">
+  <w:comment w:id="136" w:author="BOUQUIER, JEAN-FRANCOIS, Vodafone" w:date="2022-05-24T09:45:00Z" w:initials="BJFV">
     <w:p>
       <w:pPr>
         <w:pStyle w:val="CommentText"/>
@@ -26768,7 +27075,7 @@
       </w:r>
     </w:p>
   </w:comment>
-  <w:comment w:id="121" w:author="Italo Busi" w:date="2022-06-23T19:39:00Z" w:initials="IB">
+  <w:comment w:id="137" w:author="Italo Busi" w:date="2022-06-23T19:39:00Z" w:initials="IB">
     <w:p>
       <w:pPr>
         <w:pStyle w:val="CommentText"/>
@@ -26810,7 +27117,7 @@
       </w:r>
     </w:p>
   </w:comment>
-  <w:comment w:id="122" w:author="Italo Busi" w:date="2022-09-12T14:11:00Z" w:initials="IB">
+  <w:comment w:id="138" w:author="Italo Busi" w:date="2022-09-12T14:11:00Z" w:initials="IB">
     <w:p>
       <w:pPr>
         <w:pStyle w:val="CommentText"/>
@@ -26832,7 +27139,7 @@
       </w:r>
     </w:p>
   </w:comment>
-  <w:comment w:id="127" w:author="BOUQUIER, JEAN-FRANCOIS, Vodafone" w:date="2022-05-24T09:47:00Z" w:initials="BJFV">
+  <w:comment w:id="143" w:author="BOUQUIER, JEAN-FRANCOIS, Vodafone" w:date="2022-05-24T09:47:00Z" w:initials="BJFV">
     <w:p>
       <w:pPr>
         <w:pStyle w:val="CommentText"/>
@@ -26848,7 +27155,7 @@
       </w:r>
     </w:p>
   </w:comment>
-  <w:comment w:id="128" w:author="Italo Busi" w:date="2022-06-23T19:41:00Z" w:initials="IB">
+  <w:comment w:id="144" w:author="Italo Busi" w:date="2022-06-23T19:41:00Z" w:initials="IB">
     <w:p>
       <w:pPr>
         <w:pStyle w:val="CommentText"/>
@@ -26864,7 +27171,7 @@
       </w:r>
     </w:p>
   </w:comment>
-  <w:comment w:id="151" w:author="BOUQUIER, JEAN-FRANCOIS, Vodafone" w:date="2022-05-24T09:58:00Z" w:initials="BJFV">
+  <w:comment w:id="168" w:author="BOUQUIER, JEAN-FRANCOIS, Vodafone" w:date="2022-05-24T09:58:00Z" w:initials="BJFV">
     <w:p>
       <w:pPr>
         <w:pStyle w:val="CommentText"/>
@@ -26880,7 +27187,7 @@
       </w:r>
     </w:p>
   </w:comment>
-  <w:comment w:id="152" w:author="Italo Busi" w:date="2022-06-24T09:08:00Z" w:initials="IB">
+  <w:comment w:id="169" w:author="Italo Busi" w:date="2022-06-24T09:08:00Z" w:initials="IB">
     <w:p>
       <w:pPr>
         <w:pStyle w:val="CommentText"/>
@@ -26917,7 +27224,7 @@
       </w:r>
     </w:p>
   </w:comment>
-  <w:comment w:id="153" w:author="Italo Busi" w:date="2022-08-04T11:30:00Z" w:initials="IB">
+  <w:comment w:id="170" w:author="Italo Busi" w:date="2022-08-04T11:30:00Z" w:initials="IB">
     <w:p>
       <w:pPr>
         <w:pStyle w:val="CommentText"/>
@@ -26949,7 +27256,7 @@
       </w:r>
     </w:p>
   </w:comment>
-  <w:comment w:id="154" w:author="Italo Busi" w:date="2022-09-12T15:36:00Z" w:initials="IB">
+  <w:comment w:id="171" w:author="Italo Busi" w:date="2022-09-12T15:36:00Z" w:initials="IB">
     <w:p>
       <w:pPr>
         <w:pStyle w:val="CommentText"/>
@@ -26965,7 +27272,7 @@
       </w:r>
     </w:p>
   </w:comment>
-  <w:comment w:id="179" w:author="Brent Foster (brfoster)" w:date="2021-07-07T17:08:00Z" w:initials="BF(">
+  <w:comment w:id="196" w:author="Brent Foster (brfoster)" w:date="2021-07-07T17:08:00Z" w:initials="BF(">
     <w:p>
       <w:pPr>
         <w:pStyle w:val="CommentText"/>
@@ -26996,7 +27303,7 @@
       </w:r>
     </w:p>
   </w:comment>
-  <w:comment w:id="198" w:author="Italo Busi" w:date="2022-03-03T17:05:00Z" w:initials="IB">
+  <w:comment w:id="219" w:author="Italo Busi" w:date="2022-03-03T17:05:00Z" w:initials="IB">
     <w:p>
       <w:pPr>
         <w:pStyle w:val="CommentText"/>
@@ -27024,7 +27331,7 @@
       </w:r>
     </w:p>
   </w:comment>
-  <w:comment w:id="227" w:author="Italo Busi" w:date="2021-01-12T16:28:00Z" w:initials="IB">
+  <w:comment w:id="253" w:author="Italo Busi" w:date="2021-01-12T16:28:00Z" w:initials="IB">
     <w:p>
       <w:pPr>
         <w:pStyle w:val="CommentText"/>
@@ -27047,7 +27354,7 @@
       </w:r>
     </w:p>
   </w:comment>
-  <w:comment w:id="230" w:author="Italo Busi" w:date="2021-01-11T11:53:00Z" w:initials="IB">
+  <w:comment w:id="256" w:author="Italo Busi" w:date="2021-01-11T11:53:00Z" w:initials="IB">
     <w:p>
       <w:pPr>
         <w:pStyle w:val="CommentText"/>
@@ -27076,7 +27383,7 @@
 <file path=word/commentsExtended.xml><?xml version="1.0" encoding="utf-8"?>
 <w15:commentsEx xmlns:wpc="http://schemas.microsoft.com/office/word/2010/wordprocessingCanvas" xmlns:cx="http://schemas.microsoft.com/office/drawing/2014/chartex" xmlns:cx1="http://schemas.microsoft.com/office/drawing/2015/9/8/chartex" xmlns:cx2="http://schemas.microsoft.com/office/drawing/2015/10/21/chartex" xmlns:cx3="http://schemas.microsoft.com/office/drawing/2016/5/9/chartex" xmlns:cx4="http://schemas.microsoft.com/office/drawing/2016/5/10/chartex" xmlns:cx5="http://schemas.microsoft.com/office/drawing/2016/5/11/chartex" xmlns:cx6="http://schemas.microsoft.com/office/drawing/2016/5/12/chartex" xmlns:cx7="http://schemas.microsoft.com/office/drawing/2016/5/13/chartex" xmlns:cx8="http://schemas.microsoft.com/office/drawing/2016/5/14/chartex" xmlns:mc="http://schemas.openxmlformats.org/markup-compatibility/2006" xmlns:aink="http://schemas.microsoft.com/office/drawing/2016/ink" xmlns:am3d="http://schemas.microsoft.com/office/drawing/2017/model3d" xmlns:o="urn:schemas-microsoft-com:office:office" xmlns:r="http://schemas.openxmlformats.org/officeDocument/2006/relationships" xmlns:m="http://schemas.openxmlformats.org/officeDocument/2006/math" xmlns:v="urn:schemas-microsoft-com:vml" xmlns:wp14="http://schemas.microsoft.com/office/word/2010/wordprocessingDrawing" xmlns:wp="http://schemas.openxmlformats.org/drawingml/2006/wordprocessingDrawing" xmlns:w10="urn:schemas-microsoft-com:office:word" xmlns:w="http://schemas.openxmlformats.org/wordprocessingml/2006/main" xmlns:w14="http://schemas.microsoft.com/office/word/2010/wordml" xmlns:w15="http://schemas.microsoft.com/office/word/2012/wordml" xmlns:w16cid="http://schemas.microsoft.com/office/word/2016/wordml/cid" xmlns:w16se="http://schemas.microsoft.com/office/word/2015/wordml/symex" xmlns:wpg="http://schemas.microsoft.com/office/word/2010/wordprocessingGroup" xmlns:wpi="http://schemas.microsoft.com/office/word/2010/wordprocessingInk" xmlns:wne="http://schemas.microsoft.com/office/word/2006/wordml" xmlns:wps="http://schemas.microsoft.com/office/word/2010/wordprocessingShape" mc:Ignorable="w14 w15 w16se w16cid wp14">
   <w15:commentEx w15:paraId="5BFA1A98" w15:done="1"/>
-  <w15:commentEx w15:paraId="6AAFAB0C" w15:done="0"/>
+  <w15:commentEx w15:paraId="6AAFAB0C" w15:done="1"/>
   <w15:commentEx w15:paraId="2203214F" w15:done="0"/>
   <w15:commentEx w15:paraId="25F743C4" w15:paraIdParent="2203214F" w15:done="0"/>
   <w15:commentEx w15:paraId="3A87713C" w15:paraIdParent="2203214F" w15:done="0"/>
@@ -27185,7 +27492,7 @@
     <w:r>
       <w:fldChar w:fldCharType="separate"/>
     </w:r>
-    <w:ins w:id="300" w:author="Italo Busi" w:date="2023-06-19T17:25:00Z">
+    <w:ins w:id="365" w:author="Italo Busi (100)" w:date="2023-07-04T12:19:00Z">
       <w:r>
         <w:rPr>
           <w:noProof/>
@@ -27193,7 +27500,17 @@
         <w:instrText>6</w:instrText>
       </w:r>
     </w:ins>
-    <w:del w:id="301" w:author="Italo Busi" w:date="2023-06-19T17:13:00Z">
+    <w:ins w:id="366" w:author="Italo Busi" w:date="2023-06-19T17:25:00Z">
+      <w:del w:id="367" w:author="Italo Busi (100)" w:date="2023-07-04T12:18:00Z">
+        <w:r>
+          <w:rPr>
+            <w:noProof/>
+          </w:rPr>
+          <w:delInstrText>6</w:delInstrText>
+        </w:r>
+      </w:del>
+    </w:ins>
+    <w:del w:id="368" w:author="Italo Busi (100)" w:date="2023-07-04T12:18:00Z">
       <w:r>
         <w:rPr>
           <w:noProof/>
@@ -27222,7 +27539,7 @@
     <w:r>
       <w:fldChar w:fldCharType="separate"/>
     </w:r>
-    <w:ins w:id="302" w:author="Italo Busi" w:date="2023-06-19T17:25:00Z">
+    <w:ins w:id="369" w:author="Italo Busi (100)" w:date="2023-07-04T12:19:00Z">
       <w:r>
         <w:rPr>
           <w:noProof/>
@@ -27230,7 +27547,17 @@
         <w:instrText>6</w:instrText>
       </w:r>
     </w:ins>
-    <w:del w:id="303" w:author="Italo Busi" w:date="2023-06-19T17:13:00Z">
+    <w:ins w:id="370" w:author="Italo Busi" w:date="2023-06-19T17:25:00Z">
+      <w:del w:id="371" w:author="Italo Busi (100)" w:date="2023-07-04T12:18:00Z">
+        <w:r>
+          <w:rPr>
+            <w:noProof/>
+          </w:rPr>
+          <w:delInstrText>6</w:delInstrText>
+        </w:r>
+      </w:del>
+    </w:ins>
+    <w:del w:id="372" w:author="Italo Busi (100)" w:date="2023-07-04T12:18:00Z">
       <w:r>
         <w:rPr>
           <w:noProof/>
@@ -27259,7 +27586,7 @@
     <w:r>
       <w:fldChar w:fldCharType="separate"/>
     </w:r>
-    <w:ins w:id="304" w:author="Italo Busi" w:date="2023-06-19T17:25:00Z">
+    <w:ins w:id="373" w:author="Italo Busi (100)" w:date="2023-07-04T12:19:00Z">
       <w:r>
         <w:rPr>
           <w:noProof/>
@@ -27267,7 +27594,17 @@
         <w:instrText>6</w:instrText>
       </w:r>
     </w:ins>
-    <w:del w:id="305" w:author="Italo Busi" w:date="2023-06-19T17:13:00Z">
+    <w:ins w:id="374" w:author="Italo Busi" w:date="2023-06-19T17:25:00Z">
+      <w:del w:id="375" w:author="Italo Busi (100)" w:date="2023-07-04T12:18:00Z">
+        <w:r>
+          <w:rPr>
+            <w:noProof/>
+          </w:rPr>
+          <w:delInstrText>6</w:delInstrText>
+        </w:r>
+      </w:del>
+    </w:ins>
+    <w:del w:id="376" w:author="Italo Busi (100)" w:date="2023-07-04T12:18:00Z">
       <w:r>
         <w:rPr>
           <w:noProof/>
@@ -27296,7 +27633,7 @@
     <w:r>
       <w:fldChar w:fldCharType="separate"/>
     </w:r>
-    <w:ins w:id="306" w:author="Italo Busi" w:date="2023-06-19T17:25:00Z">
+    <w:ins w:id="377" w:author="Italo Busi (100)" w:date="2023-07-04T12:19:00Z">
       <w:r>
         <w:rPr>
           <w:noProof/>
@@ -27304,7 +27641,17 @@
         <w:instrText>6</w:instrText>
       </w:r>
     </w:ins>
-    <w:del w:id="307" w:author="Italo Busi" w:date="2023-06-19T17:13:00Z">
+    <w:ins w:id="378" w:author="Italo Busi" w:date="2023-06-19T17:25:00Z">
+      <w:del w:id="379" w:author="Italo Busi (100)" w:date="2023-07-04T12:18:00Z">
+        <w:r>
+          <w:rPr>
+            <w:noProof/>
+          </w:rPr>
+          <w:delInstrText>6</w:delInstrText>
+        </w:r>
+      </w:del>
+    </w:ins>
+    <w:del w:id="380" w:author="Italo Busi (100)" w:date="2023-07-04T12:18:00Z">
       <w:r>
         <w:rPr>
           <w:noProof/>
@@ -27333,7 +27680,7 @@
     <w:r>
       <w:fldChar w:fldCharType="separate"/>
     </w:r>
-    <w:ins w:id="308" w:author="Italo Busi" w:date="2023-06-19T17:25:00Z">
+    <w:ins w:id="381" w:author="Italo Busi (100)" w:date="2023-07-04T12:19:00Z">
       <w:r>
         <w:rPr>
           <w:noProof/>
@@ -27341,7 +27688,17 @@
         <w:instrText>6</w:instrText>
       </w:r>
     </w:ins>
-    <w:del w:id="309" w:author="Italo Busi" w:date="2023-06-19T17:13:00Z">
+    <w:ins w:id="382" w:author="Italo Busi" w:date="2023-06-19T17:25:00Z">
+      <w:del w:id="383" w:author="Italo Busi (100)" w:date="2023-07-04T12:18:00Z">
+        <w:r>
+          <w:rPr>
+            <w:noProof/>
+          </w:rPr>
+          <w:delInstrText>6</w:delInstrText>
+        </w:r>
+      </w:del>
+    </w:ins>
+    <w:del w:id="384" w:author="Italo Busi (100)" w:date="2023-07-04T12:18:00Z">
       <w:r>
         <w:rPr>
           <w:noProof/>
@@ -27370,7 +27727,7 @@
     <w:r>
       <w:fldChar w:fldCharType="separate"/>
     </w:r>
-    <w:ins w:id="310" w:author="Italo Busi" w:date="2023-06-19T17:25:00Z">
+    <w:ins w:id="385" w:author="Italo Busi (100)" w:date="2023-07-04T12:19:00Z">
       <w:r>
         <w:rPr>
           <w:noProof/>
@@ -27378,7 +27735,17 @@
         <w:instrText>6</w:instrText>
       </w:r>
     </w:ins>
-    <w:del w:id="311" w:author="Italo Busi" w:date="2023-06-19T17:25:00Z">
+    <w:ins w:id="386" w:author="Italo Busi" w:date="2023-06-19T17:25:00Z">
+      <w:del w:id="387" w:author="Italo Busi (100)" w:date="2023-07-04T12:18:00Z">
+        <w:r>
+          <w:rPr>
+            <w:noProof/>
+          </w:rPr>
+          <w:delInstrText>6</w:delInstrText>
+        </w:r>
+      </w:del>
+    </w:ins>
+    <w:del w:id="388" w:author="Italo Busi (100)" w:date="2023-07-04T12:18:00Z">
       <w:r>
         <w:rPr>
           <w:noProof/>
@@ -27743,7 +28110,7 @@
     <w:r>
       <w:fldChar w:fldCharType="separate"/>
     </w:r>
-    <w:ins w:id="312" w:author="Italo Busi" w:date="2023-06-19T17:25:00Z">
+    <w:ins w:id="389" w:author="Italo Busi (100)" w:date="2023-07-04T12:19:00Z">
       <w:r>
         <w:rPr>
           <w:noProof/>
@@ -27751,7 +28118,17 @@
         <w:t>19,</w:t>
       </w:r>
     </w:ins>
-    <w:del w:id="313" w:author="Italo Busi" w:date="2023-06-19T17:13:00Z">
+    <w:ins w:id="390" w:author="Italo Busi" w:date="2023-06-19T17:25:00Z">
+      <w:del w:id="391" w:author="Italo Busi (100)" w:date="2023-07-04T12:18:00Z">
+        <w:r>
+          <w:rPr>
+            <w:noProof/>
+          </w:rPr>
+          <w:delText>19,</w:delText>
+        </w:r>
+      </w:del>
+    </w:ins>
+    <w:del w:id="392" w:author="Italo Busi (100)" w:date="2023-07-04T12:18:00Z">
       <w:r>
         <w:rPr>
           <w:noProof/>
@@ -27780,7 +28157,7 @@
     <w:r>
       <w:fldChar w:fldCharType="separate"/>
     </w:r>
-    <w:ins w:id="314" w:author="Italo Busi" w:date="2023-06-19T17:25:00Z">
+    <w:ins w:id="393" w:author="Italo Busi (100)" w:date="2023-07-04T12:19:00Z">
       <w:r>
         <w:rPr>
           <w:noProof/>
@@ -27788,7 +28165,17 @@
         <w:instrText>6</w:instrText>
       </w:r>
     </w:ins>
-    <w:del w:id="315" w:author="Italo Busi" w:date="2023-06-19T17:13:00Z">
+    <w:ins w:id="394" w:author="Italo Busi" w:date="2023-06-19T17:25:00Z">
+      <w:del w:id="395" w:author="Italo Busi (100)" w:date="2023-07-04T12:18:00Z">
+        <w:r>
+          <w:rPr>
+            <w:noProof/>
+          </w:rPr>
+          <w:delInstrText>6</w:delInstrText>
+        </w:r>
+      </w:del>
+    </w:ins>
+    <w:del w:id="396" w:author="Italo Busi (100)" w:date="2023-07-04T12:18:00Z">
       <w:r>
         <w:rPr>
           <w:noProof/>
@@ -27994,7 +28381,7 @@
     <w:r>
       <w:fldChar w:fldCharType="separate"/>
     </w:r>
-    <w:ins w:id="334" w:author="Italo Busi" w:date="2023-06-19T17:25:00Z">
+    <w:ins w:id="431" w:author="Italo Busi (100)" w:date="2023-07-04T12:19:00Z">
       <w:r>
         <w:rPr>
           <w:noProof/>
@@ -28002,7 +28389,17 @@
         <w:instrText>6</w:instrText>
       </w:r>
     </w:ins>
-    <w:del w:id="335" w:author="Italo Busi" w:date="2023-06-19T17:13:00Z">
+    <w:ins w:id="432" w:author="Italo Busi" w:date="2023-06-19T17:25:00Z">
+      <w:del w:id="433" w:author="Italo Busi (100)" w:date="2023-07-04T12:18:00Z">
+        <w:r>
+          <w:rPr>
+            <w:noProof/>
+          </w:rPr>
+          <w:delInstrText>6</w:delInstrText>
+        </w:r>
+      </w:del>
+    </w:ins>
+    <w:del w:id="434" w:author="Italo Busi (100)" w:date="2023-07-04T12:18:00Z">
       <w:r>
         <w:rPr>
           <w:noProof/>
@@ -28031,7 +28428,7 @@
     <w:r>
       <w:fldChar w:fldCharType="separate"/>
     </w:r>
-    <w:ins w:id="336" w:author="Italo Busi" w:date="2023-06-19T17:25:00Z">
+    <w:ins w:id="435" w:author="Italo Busi (100)" w:date="2023-07-04T12:19:00Z">
       <w:r>
         <w:rPr>
           <w:noProof/>
@@ -28039,7 +28436,17 @@
         <w:instrText>6</w:instrText>
       </w:r>
     </w:ins>
-    <w:del w:id="337" w:author="Italo Busi" w:date="2023-06-19T17:13:00Z">
+    <w:ins w:id="436" w:author="Italo Busi" w:date="2023-06-19T17:25:00Z">
+      <w:del w:id="437" w:author="Italo Busi (100)" w:date="2023-07-04T12:18:00Z">
+        <w:r>
+          <w:rPr>
+            <w:noProof/>
+          </w:rPr>
+          <w:delInstrText>6</w:delInstrText>
+        </w:r>
+      </w:del>
+    </w:ins>
+    <w:del w:id="438" w:author="Italo Busi (100)" w:date="2023-07-04T12:18:00Z">
       <w:r>
         <w:rPr>
           <w:noProof/>
@@ -28068,7 +28475,7 @@
     <w:r>
       <w:fldChar w:fldCharType="separate"/>
     </w:r>
-    <w:ins w:id="338" w:author="Italo Busi" w:date="2023-06-19T17:25:00Z">
+    <w:ins w:id="439" w:author="Italo Busi (100)" w:date="2023-07-04T12:19:00Z">
       <w:r>
         <w:rPr>
           <w:noProof/>
@@ -28076,7 +28483,17 @@
         <w:instrText>6</w:instrText>
       </w:r>
     </w:ins>
-    <w:del w:id="339" w:author="Italo Busi" w:date="2023-06-19T17:13:00Z">
+    <w:ins w:id="440" w:author="Italo Busi" w:date="2023-06-19T17:25:00Z">
+      <w:del w:id="441" w:author="Italo Busi (100)" w:date="2023-07-04T12:18:00Z">
+        <w:r>
+          <w:rPr>
+            <w:noProof/>
+          </w:rPr>
+          <w:delInstrText>6</w:delInstrText>
+        </w:r>
+      </w:del>
+    </w:ins>
+    <w:del w:id="442" w:author="Italo Busi (100)" w:date="2023-07-04T12:18:00Z">
       <w:r>
         <w:rPr>
           <w:noProof/>
@@ -28105,7 +28522,7 @@
     <w:r>
       <w:fldChar w:fldCharType="separate"/>
     </w:r>
-    <w:ins w:id="340" w:author="Italo Busi" w:date="2023-06-19T17:25:00Z">
+    <w:ins w:id="443" w:author="Italo Busi (100)" w:date="2023-07-04T12:19:00Z">
       <w:r>
         <w:rPr>
           <w:noProof/>
@@ -28113,7 +28530,17 @@
         <w:instrText>6</w:instrText>
       </w:r>
     </w:ins>
-    <w:del w:id="341" w:author="Italo Busi" w:date="2023-06-19T17:13:00Z">
+    <w:ins w:id="444" w:author="Italo Busi" w:date="2023-06-19T17:25:00Z">
+      <w:del w:id="445" w:author="Italo Busi (100)" w:date="2023-07-04T12:18:00Z">
+        <w:r>
+          <w:rPr>
+            <w:noProof/>
+          </w:rPr>
+          <w:delInstrText>6</w:delInstrText>
+        </w:r>
+      </w:del>
+    </w:ins>
+    <w:del w:id="446" w:author="Italo Busi (100)" w:date="2023-07-04T12:18:00Z">
       <w:r>
         <w:rPr>
           <w:noProof/>
@@ -28142,7 +28569,7 @@
     <w:r>
       <w:fldChar w:fldCharType="separate"/>
     </w:r>
-    <w:ins w:id="342" w:author="Italo Busi" w:date="2023-06-19T17:25:00Z">
+    <w:ins w:id="447" w:author="Italo Busi (100)" w:date="2023-07-04T12:19:00Z">
       <w:r>
         <w:rPr>
           <w:noProof/>
@@ -28150,7 +28577,17 @@
         <w:instrText>6</w:instrText>
       </w:r>
     </w:ins>
-    <w:del w:id="343" w:author="Italo Busi" w:date="2023-06-19T17:13:00Z">
+    <w:ins w:id="448" w:author="Italo Busi" w:date="2023-06-19T17:25:00Z">
+      <w:del w:id="449" w:author="Italo Busi (100)" w:date="2023-07-04T12:18:00Z">
+        <w:r>
+          <w:rPr>
+            <w:noProof/>
+          </w:rPr>
+          <w:delInstrText>6</w:delInstrText>
+        </w:r>
+      </w:del>
+    </w:ins>
+    <w:del w:id="450" w:author="Italo Busi (100)" w:date="2023-07-04T12:18:00Z">
       <w:r>
         <w:rPr>
           <w:noProof/>
@@ -28179,7 +28616,7 @@
     <w:r>
       <w:fldChar w:fldCharType="separate"/>
     </w:r>
-    <w:ins w:id="344" w:author="Italo Busi" w:date="2023-06-19T17:25:00Z">
+    <w:ins w:id="451" w:author="Italo Busi (100)" w:date="2023-07-04T12:19:00Z">
       <w:r>
         <w:rPr>
           <w:noProof/>
@@ -28187,7 +28624,17 @@
         <w:instrText>6</w:instrText>
       </w:r>
     </w:ins>
-    <w:del w:id="345" w:author="Italo Busi" w:date="2023-06-19T17:25:00Z">
+    <w:ins w:id="452" w:author="Italo Busi" w:date="2023-06-19T17:25:00Z">
+      <w:del w:id="453" w:author="Italo Busi (100)" w:date="2023-07-04T12:18:00Z">
+        <w:r>
+          <w:rPr>
+            <w:noProof/>
+          </w:rPr>
+          <w:delInstrText>6</w:delInstrText>
+        </w:r>
+      </w:del>
+    </w:ins>
+    <w:del w:id="454" w:author="Italo Busi (100)" w:date="2023-07-04T12:18:00Z">
       <w:r>
         <w:rPr>
           <w:noProof/>
@@ -28552,7 +28999,7 @@
     <w:r>
       <w:fldChar w:fldCharType="separate"/>
     </w:r>
-    <w:ins w:id="346" w:author="Italo Busi" w:date="2023-06-19T17:25:00Z">
+    <w:ins w:id="455" w:author="Italo Busi (100)" w:date="2023-07-04T12:19:00Z">
       <w:r>
         <w:rPr>
           <w:noProof/>
@@ -28560,7 +29007,17 @@
         <w:t>19,</w:t>
       </w:r>
     </w:ins>
-    <w:del w:id="347" w:author="Italo Busi" w:date="2023-06-19T17:13:00Z">
+    <w:ins w:id="456" w:author="Italo Busi" w:date="2023-06-19T17:25:00Z">
+      <w:del w:id="457" w:author="Italo Busi (100)" w:date="2023-07-04T12:18:00Z">
+        <w:r>
+          <w:rPr>
+            <w:noProof/>
+          </w:rPr>
+          <w:delText>19,</w:delText>
+        </w:r>
+      </w:del>
+    </w:ins>
+    <w:del w:id="458" w:author="Italo Busi (100)" w:date="2023-07-04T12:18:00Z">
       <w:r>
         <w:rPr>
           <w:noProof/>
@@ -28589,7 +29046,7 @@
     <w:r>
       <w:fldChar w:fldCharType="separate"/>
     </w:r>
-    <w:ins w:id="348" w:author="Italo Busi" w:date="2023-06-19T17:25:00Z">
+    <w:ins w:id="459" w:author="Italo Busi (100)" w:date="2023-07-04T12:19:00Z">
       <w:r>
         <w:rPr>
           <w:noProof/>
@@ -28597,7 +29054,17 @@
         <w:instrText>6</w:instrText>
       </w:r>
     </w:ins>
-    <w:del w:id="349" w:author="Italo Busi" w:date="2023-06-19T17:13:00Z">
+    <w:ins w:id="460" w:author="Italo Busi" w:date="2023-06-19T17:25:00Z">
+      <w:del w:id="461" w:author="Italo Busi (100)" w:date="2023-07-04T12:18:00Z">
+        <w:r>
+          <w:rPr>
+            <w:noProof/>
+          </w:rPr>
+          <w:delInstrText>6</w:delInstrText>
+        </w:r>
+      </w:del>
+    </w:ins>
+    <w:del w:id="462" w:author="Italo Busi (100)" w:date="2023-07-04T12:18:00Z">
       <w:r>
         <w:rPr>
           <w:noProof/>
@@ -28816,7 +29283,7 @@
     <w:r>
       <w:fldChar w:fldCharType="separate"/>
     </w:r>
-    <w:ins w:id="298" w:author="Italo Busi" w:date="2023-06-19T17:25:00Z">
+    <w:ins w:id="361" w:author="Italo Busi (100)" w:date="2023-07-04T12:19:00Z">
       <w:r>
         <w:rPr>
           <w:noProof/>
@@ -28824,7 +29291,17 @@
         <w:t>June 2023</w:t>
       </w:r>
     </w:ins>
-    <w:del w:id="299" w:author="Italo Busi" w:date="2023-06-19T17:13:00Z">
+    <w:ins w:id="362" w:author="Italo Busi" w:date="2023-06-19T17:25:00Z">
+      <w:del w:id="363" w:author="Italo Busi (100)" w:date="2023-07-04T12:18:00Z">
+        <w:r>
+          <w:rPr>
+            <w:noProof/>
+          </w:rPr>
+          <w:delText>June 2023</w:delText>
+        </w:r>
+      </w:del>
+    </w:ins>
+    <w:del w:id="364" w:author="Italo Busi (100)" w:date="2023-07-04T12:18:00Z">
       <w:r>
         <w:rPr>
           <w:noProof/>
@@ -29086,7 +29563,7 @@
       </w:rPr>
       <w:tab/>
     </w:r>
-    <w:del w:id="316" w:author="Italo Busi (109)" w:date="2023-06-19T17:28:00Z">
+    <w:del w:id="397" w:author="Italo Busi (109)" w:date="2023-06-19T17:28:00Z">
       <w:r>
         <w:rPr>
           <w:lang w:val="en-GB"/>
@@ -29094,7 +29571,7 @@
         <w:delText>Ericsson</w:delText>
       </w:r>
     </w:del>
-    <w:ins w:id="317" w:author="Italo Busi (109)" w:date="2023-06-19T17:28:00Z">
+    <w:ins w:id="398" w:author="Italo Busi (109)" w:date="2023-06-19T17:28:00Z">
       <w:r>
         <w:rPr>
           <w:lang w:val="en-GB"/>
@@ -29139,7 +29616,7 @@
     <w:r>
       <w:fldChar w:fldCharType="separate"/>
     </w:r>
-    <w:ins w:id="318" w:author="Italo Busi" w:date="2023-06-19T17:25:00Z">
+    <w:ins w:id="399" w:author="Italo Busi (100)" w:date="2023-07-04T12:19:00Z">
       <w:r>
         <w:rPr>
           <w:noProof/>
@@ -29147,7 +29624,17 @@
         <w:instrText>6</w:instrText>
       </w:r>
     </w:ins>
-    <w:del w:id="319" w:author="Italo Busi" w:date="2023-06-19T17:13:00Z">
+    <w:ins w:id="400" w:author="Italo Busi" w:date="2023-06-19T17:25:00Z">
+      <w:del w:id="401" w:author="Italo Busi (100)" w:date="2023-07-04T12:18:00Z">
+        <w:r>
+          <w:rPr>
+            <w:noProof/>
+          </w:rPr>
+          <w:delInstrText>6</w:delInstrText>
+        </w:r>
+      </w:del>
+    </w:ins>
+    <w:del w:id="402" w:author="Italo Busi (100)" w:date="2023-07-04T12:18:00Z">
       <w:r>
         <w:rPr>
           <w:noProof/>
@@ -29182,7 +29669,7 @@
     <w:r>
       <w:fldChar w:fldCharType="separate"/>
     </w:r>
-    <w:ins w:id="320" w:author="Italo Busi" w:date="2023-06-19T17:25:00Z">
+    <w:ins w:id="403" w:author="Italo Busi (100)" w:date="2023-07-04T12:19:00Z">
       <w:r>
         <w:rPr>
           <w:noProof/>
@@ -29190,7 +29677,17 @@
         <w:instrText>6</w:instrText>
       </w:r>
     </w:ins>
-    <w:del w:id="321" w:author="Italo Busi" w:date="2023-06-19T17:13:00Z">
+    <w:ins w:id="404" w:author="Italo Busi" w:date="2023-06-19T17:25:00Z">
+      <w:del w:id="405" w:author="Italo Busi (100)" w:date="2023-07-04T12:18:00Z">
+        <w:r>
+          <w:rPr>
+            <w:noProof/>
+          </w:rPr>
+          <w:delInstrText>6</w:delInstrText>
+        </w:r>
+      </w:del>
+    </w:ins>
+    <w:del w:id="406" w:author="Italo Busi (100)" w:date="2023-07-04T12:18:00Z">
       <w:r>
         <w:rPr>
           <w:noProof/>
@@ -29219,7 +29716,7 @@
     <w:r>
       <w:fldChar w:fldCharType="separate"/>
     </w:r>
-    <w:ins w:id="322" w:author="Italo Busi" w:date="2023-06-19T17:25:00Z">
+    <w:ins w:id="407" w:author="Italo Busi (100)" w:date="2023-07-04T12:19:00Z">
       <w:r>
         <w:rPr>
           <w:noProof/>
@@ -29227,7 +29724,17 @@
         <w:instrText>6</w:instrText>
       </w:r>
     </w:ins>
-    <w:del w:id="323" w:author="Italo Busi" w:date="2023-06-19T17:13:00Z">
+    <w:ins w:id="408" w:author="Italo Busi" w:date="2023-06-19T17:25:00Z">
+      <w:del w:id="409" w:author="Italo Busi (100)" w:date="2023-07-04T12:18:00Z">
+        <w:r>
+          <w:rPr>
+            <w:noProof/>
+          </w:rPr>
+          <w:delInstrText>6</w:delInstrText>
+        </w:r>
+      </w:del>
+    </w:ins>
+    <w:del w:id="410" w:author="Italo Busi (100)" w:date="2023-07-04T12:18:00Z">
       <w:r>
         <w:rPr>
           <w:noProof/>
@@ -29256,7 +29763,7 @@
     <w:r>
       <w:fldChar w:fldCharType="separate"/>
     </w:r>
-    <w:ins w:id="324" w:author="Italo Busi" w:date="2023-06-19T17:25:00Z">
+    <w:ins w:id="411" w:author="Italo Busi (100)" w:date="2023-07-04T12:19:00Z">
       <w:r>
         <w:rPr>
           <w:noProof/>
@@ -29264,7 +29771,17 @@
         <w:instrText>6</w:instrText>
       </w:r>
     </w:ins>
-    <w:del w:id="325" w:author="Italo Busi" w:date="2023-06-19T17:13:00Z">
+    <w:ins w:id="412" w:author="Italo Busi" w:date="2023-06-19T17:25:00Z">
+      <w:del w:id="413" w:author="Italo Busi (100)" w:date="2023-07-04T12:18:00Z">
+        <w:r>
+          <w:rPr>
+            <w:noProof/>
+          </w:rPr>
+          <w:delInstrText>6</w:delInstrText>
+        </w:r>
+      </w:del>
+    </w:ins>
+    <w:del w:id="414" w:author="Italo Busi (100)" w:date="2023-07-04T12:18:00Z">
       <w:r>
         <w:rPr>
           <w:noProof/>
@@ -29293,7 +29810,7 @@
     <w:r>
       <w:fldChar w:fldCharType="separate"/>
     </w:r>
-    <w:ins w:id="326" w:author="Italo Busi" w:date="2023-06-19T17:25:00Z">
+    <w:ins w:id="415" w:author="Italo Busi (100)" w:date="2023-07-04T12:19:00Z">
       <w:r>
         <w:rPr>
           <w:noProof/>
@@ -29301,7 +29818,17 @@
         <w:instrText>6</w:instrText>
       </w:r>
     </w:ins>
-    <w:del w:id="327" w:author="Italo Busi" w:date="2023-06-19T17:13:00Z">
+    <w:ins w:id="416" w:author="Italo Busi" w:date="2023-06-19T17:25:00Z">
+      <w:del w:id="417" w:author="Italo Busi (100)" w:date="2023-07-04T12:18:00Z">
+        <w:r>
+          <w:rPr>
+            <w:noProof/>
+          </w:rPr>
+          <w:delInstrText>6</w:delInstrText>
+        </w:r>
+      </w:del>
+    </w:ins>
+    <w:del w:id="418" w:author="Italo Busi (100)" w:date="2023-07-04T12:18:00Z">
       <w:r>
         <w:rPr>
           <w:noProof/>
@@ -29330,7 +29857,7 @@
     <w:r>
       <w:fldChar w:fldCharType="separate"/>
     </w:r>
-    <w:ins w:id="328" w:author="Italo Busi" w:date="2023-06-19T17:25:00Z">
+    <w:ins w:id="419" w:author="Italo Busi (100)" w:date="2023-07-04T12:19:00Z">
       <w:r>
         <w:rPr>
           <w:noProof/>
@@ -29338,7 +29865,17 @@
         <w:instrText>6</w:instrText>
       </w:r>
     </w:ins>
-    <w:del w:id="329" w:author="Italo Busi" w:date="2023-06-19T17:25:00Z">
+    <w:ins w:id="420" w:author="Italo Busi" w:date="2023-06-19T17:25:00Z">
+      <w:del w:id="421" w:author="Italo Busi (100)" w:date="2023-07-04T12:18:00Z">
+        <w:r>
+          <w:rPr>
+            <w:noProof/>
+          </w:rPr>
+          <w:delInstrText>6</w:delInstrText>
+        </w:r>
+      </w:del>
+    </w:ins>
+    <w:del w:id="422" w:author="Italo Busi (100)" w:date="2023-07-04T12:18:00Z">
       <w:r>
         <w:rPr>
           <w:noProof/>
@@ -29709,7 +30246,7 @@
     <w:r>
       <w:fldChar w:fldCharType="separate"/>
     </w:r>
-    <w:ins w:id="330" w:author="Italo Busi" w:date="2023-06-19T17:25:00Z">
+    <w:ins w:id="423" w:author="Italo Busi (100)" w:date="2023-07-04T12:19:00Z">
       <w:r>
         <w:rPr>
           <w:noProof/>
@@ -29717,7 +30254,17 @@
         <w:instrText>6</w:instrText>
       </w:r>
     </w:ins>
-    <w:del w:id="331" w:author="Italo Busi" w:date="2023-06-19T17:13:00Z">
+    <w:ins w:id="424" w:author="Italo Busi" w:date="2023-06-19T17:25:00Z">
+      <w:del w:id="425" w:author="Italo Busi (100)" w:date="2023-07-04T12:18:00Z">
+        <w:r>
+          <w:rPr>
+            <w:noProof/>
+          </w:rPr>
+          <w:delInstrText>6</w:delInstrText>
+        </w:r>
+      </w:del>
+    </w:ins>
+    <w:del w:id="426" w:author="Italo Busi (100)" w:date="2023-07-04T12:18:00Z">
       <w:r>
         <w:rPr>
           <w:noProof/>
@@ -29863,7 +30410,7 @@
     <w:r>
       <w:fldChar w:fldCharType="separate"/>
     </w:r>
-    <w:ins w:id="332" w:author="Italo Busi" w:date="2023-06-19T17:25:00Z">
+    <w:ins w:id="427" w:author="Italo Busi (100)" w:date="2023-07-04T12:19:00Z">
       <w:r>
         <w:rPr>
           <w:noProof/>
@@ -29871,7 +30418,17 @@
         <w:t>June 19, 2023</w:t>
       </w:r>
     </w:ins>
-    <w:del w:id="333" w:author="Italo Busi" w:date="2023-06-19T17:13:00Z">
+    <w:ins w:id="428" w:author="Italo Busi" w:date="2023-06-19T17:25:00Z">
+      <w:del w:id="429" w:author="Italo Busi (100)" w:date="2023-07-04T12:18:00Z">
+        <w:r>
+          <w:rPr>
+            <w:noProof/>
+          </w:rPr>
+          <w:delText>June 19, 2023</w:delText>
+        </w:r>
+      </w:del>
+    </w:ins>
+    <w:del w:id="430" w:author="Italo Busi (100)" w:date="2023-07-04T12:18:00Z">
       <w:r>
         <w:rPr>
           <w:noProof/>
@@ -33085,11 +33642,20 @@
   <w15:person w15:author="Italo Busi (85)">
     <w15:presenceInfo w15:providerId="None" w15:userId="Italo Busi (85)"/>
   </w15:person>
+  <w15:person w15:author="Review">
+    <w15:presenceInfo w15:providerId="None" w15:userId="Review"/>
+  </w15:person>
   <w15:person w15:author="Italo Busi (100)">
     <w15:presenceInfo w15:providerId="None" w15:userId="Italo Busi (100)"/>
   </w15:person>
+  <w15:person w15:author="Review (100)">
+    <w15:presenceInfo w15:providerId="None" w15:userId="Review (100)"/>
+  </w15:person>
   <w15:person w15:author="BOUQUIER, JEAN-FRANCOIS, Vodafone">
     <w15:presenceInfo w15:providerId="AD" w15:userId="S::jeff.bouquier@vodafone.com::42bd9f8c-0160-4ee4-a2f9-0385317dd1bb"/>
+  </w15:person>
+  <w15:person w15:author="Review (85)">
+    <w15:presenceInfo w15:providerId="None" w15:userId="Review (85)"/>
   </w15:person>
   <w15:person w15:author="Brent Foster (brfoster)">
     <w15:presenceInfo w15:providerId="AD" w15:userId="S::brfoster@cisco.com::69892c06-03d0-4082-bf22-fcbb6dc7f252"/>
@@ -33097,14 +33663,23 @@
   <w15:person w15:author="Italo Busi (98)">
     <w15:presenceInfo w15:providerId="None" w15:userId="Italo Busi (98)"/>
   </w15:person>
+  <w15:person w15:author="Review (98)">
+    <w15:presenceInfo w15:providerId="None" w15:userId="Review (98)"/>
+  </w15:person>
   <w15:person w15:author="Italo Busi (95)">
     <w15:presenceInfo w15:providerId="None" w15:userId="Italo Busi (95)"/>
   </w15:person>
   <w15:person w15:author="Italo Busi (108)">
     <w15:presenceInfo w15:providerId="None" w15:userId="Italo Busi (108)"/>
   </w15:person>
+  <w15:person w15:author="Review (108)">
+    <w15:presenceInfo w15:providerId="None" w15:userId="Review (108)"/>
+  </w15:person>
   <w15:person w15:author="Italo Busi (29)">
     <w15:presenceInfo w15:providerId="None" w15:userId="Italo Busi (29)"/>
+  </w15:person>
+  <w15:person w15:author="Review (29)">
+    <w15:presenceInfo w15:providerId="None" w15:userId="Review (29)"/>
   </w15:person>
   <w15:person w15:author="Italo Busi (109)">
     <w15:presenceInfo w15:providerId="None" w15:userId="Italo Busi (109)"/>
@@ -39717,6 +40292,21 @@
 </file>
 
 <file path=customXml/item1.xml><?xml version="1.0" encoding="utf-8"?>
+<p:properties xmlns:p="http://schemas.microsoft.com/office/2006/metadata/properties" xmlns:xsi="http://www.w3.org/2001/XMLSchema-instance" xmlns:pc="http://schemas.microsoft.com/office/infopath/2007/PartnerControls">
+  <documentManagement/>
+</p:properties>
+</file>
+
+<file path=customXml/item2.xml><?xml version="1.0" encoding="utf-8"?>
+<?mso-contentType ?>
+<FormTemplates xmlns="http://schemas.microsoft.com/sharepoint/v3/contenttype/forms">
+  <Display>DocumentLibraryForm</Display>
+  <Edit>DocumentLibraryForm</Edit>
+  <New>DocumentLibraryForm</New>
+</FormTemplates>
+</file>
+
+<file path=customXml/item3.xml><?xml version="1.0" encoding="utf-8"?>
 <ct:contentTypeSchema xmlns:ct="http://schemas.microsoft.com/office/2006/metadata/contentType" xmlns:ma="http://schemas.microsoft.com/office/2006/metadata/properties/metaAttributes" ct:_="" ma:_="" ma:contentTypeName="Document" ma:contentTypeID="0x01010045CDFC24A2E769408BF58722630DF538" ma:contentTypeVersion="14" ma:contentTypeDescription="Create a new document." ma:contentTypeScope="" ma:versionID="b1ccd6e9cdbfa77bda974c574c40b59f">
   <xsd:schema xmlns:xsd="http://www.w3.org/2001/XMLSchema" xmlns:xs="http://www.w3.org/2001/XMLSchema" xmlns:p="http://schemas.microsoft.com/office/2006/metadata/properties" xmlns:ns3="6525e349-b558-47ce-bab3-38ddce2e26e1" xmlns:ns4="8b1b8829-87a0-4f00-92fa-068a6a002c52" targetNamespace="http://schemas.microsoft.com/office/2006/metadata/properties" ma:root="true" ma:fieldsID="5da8c62392de6e44c18dc80343be3623" ns3:_="" ns4:_="">
     <xsd:import namespace="6525e349-b558-47ce-bab3-38ddce2e26e1"/>
@@ -39945,26 +40535,28 @@
 </ct:contentTypeSchema>
 </file>
 
-<file path=customXml/item2.xml><?xml version="1.0" encoding="utf-8"?>
-<?mso-contentType ?>
-<FormTemplates xmlns="http://schemas.microsoft.com/sharepoint/v3/contenttype/forms">
-  <Display>DocumentLibraryForm</Display>
-  <Edit>DocumentLibraryForm</Edit>
-  <New>DocumentLibraryForm</New>
-</FormTemplates>
-</file>
-
-<file path=customXml/item3.xml><?xml version="1.0" encoding="utf-8"?>
-<p:properties xmlns:p="http://schemas.microsoft.com/office/2006/metadata/properties" xmlns:xsi="http://www.w3.org/2001/XMLSchema-instance" xmlns:pc="http://schemas.microsoft.com/office/infopath/2007/PartnerControls">
-  <documentManagement/>
-</p:properties>
-</file>
-
 <file path=customXml/item4.xml><?xml version="1.0" encoding="utf-8"?>
 <b:Sources xmlns:b="http://schemas.openxmlformats.org/officeDocument/2006/bibliography" xmlns="http://schemas.openxmlformats.org/officeDocument/2006/bibliography" SelectedStyle="\APA.XSL" StyleName="APA"/>
 </file>
 
 <file path=customXml/itemProps1.xml><?xml version="1.0" encoding="utf-8"?>
+<ds:datastoreItem xmlns:ds="http://schemas.openxmlformats.org/officeDocument/2006/customXml" ds:itemID="{B2BC32E7-E8F3-4D28-8946-689906F2F32F}">
+  <ds:schemaRefs>
+    <ds:schemaRef ds:uri="http://schemas.microsoft.com/office/2006/metadata/properties"/>
+    <ds:schemaRef ds:uri="http://schemas.microsoft.com/office/infopath/2007/PartnerControls"/>
+  </ds:schemaRefs>
+</ds:datastoreItem>
+</file>
+
+<file path=customXml/itemProps2.xml><?xml version="1.0" encoding="utf-8"?>
+<ds:datastoreItem xmlns:ds="http://schemas.openxmlformats.org/officeDocument/2006/customXml" ds:itemID="{4F1BF78C-C376-4871-8622-EDC4794BD33C}">
+  <ds:schemaRefs>
+    <ds:schemaRef ds:uri="http://schemas.microsoft.com/sharepoint/v3/contenttype/forms"/>
+  </ds:schemaRefs>
+</ds:datastoreItem>
+</file>
+
+<file path=customXml/itemProps3.xml><?xml version="1.0" encoding="utf-8"?>
 <ds:datastoreItem xmlns:ds="http://schemas.openxmlformats.org/officeDocument/2006/customXml" ds:itemID="{A5FC8CC1-5261-46DE-ACDE-517FC42966D4}">
   <ds:schemaRefs>
     <ds:schemaRef ds:uri="http://schemas.microsoft.com/office/2006/metadata/contentType"/>
@@ -39983,25 +40575,8 @@
 </ds:datastoreItem>
 </file>
 
-<file path=customXml/itemProps2.xml><?xml version="1.0" encoding="utf-8"?>
-<ds:datastoreItem xmlns:ds="http://schemas.openxmlformats.org/officeDocument/2006/customXml" ds:itemID="{4F1BF78C-C376-4871-8622-EDC4794BD33C}">
-  <ds:schemaRefs>
-    <ds:schemaRef ds:uri="http://schemas.microsoft.com/sharepoint/v3/contenttype/forms"/>
-  </ds:schemaRefs>
-</ds:datastoreItem>
-</file>
-
-<file path=customXml/itemProps3.xml><?xml version="1.0" encoding="utf-8"?>
-<ds:datastoreItem xmlns:ds="http://schemas.openxmlformats.org/officeDocument/2006/customXml" ds:itemID="{B2BC32E7-E8F3-4D28-8946-689906F2F32F}">
-  <ds:schemaRefs>
-    <ds:schemaRef ds:uri="http://schemas.microsoft.com/office/2006/metadata/properties"/>
-    <ds:schemaRef ds:uri="http://schemas.microsoft.com/office/infopath/2007/PartnerControls"/>
-  </ds:schemaRefs>
-</ds:datastoreItem>
-</file>
-
 <file path=customXml/itemProps4.xml><?xml version="1.0" encoding="utf-8"?>
-<ds:datastoreItem xmlns:ds="http://schemas.openxmlformats.org/officeDocument/2006/customXml" ds:itemID="{72A02C8F-9D07-431C-89B6-DE41BC9445F6}">
+<ds:datastoreItem xmlns:ds="http://schemas.openxmlformats.org/officeDocument/2006/customXml" ds:itemID="{AA05EAEC-01BA-46DB-A9BC-C00730FD8B60}">
   <ds:schemaRefs>
     <ds:schemaRef ds:uri="http://schemas.openxmlformats.org/officeDocument/2006/bibliography"/>
   </ds:schemaRefs>

</xml_diff>